<commit_message>
Documetation et Commentaires de la connexion et de l'inscription
</commit_message>
<xml_diff>
--- a/Documentation/DocTechique.docx
+++ b/Documentation/DocTechique.docx
@@ -168,8 +168,18 @@
                         <w:sz w:val="24"/>
                         <w:szCs w:val="24"/>
                       </w:rPr>
-                      <w:t>Serena Sadek</w:t>
+                      <w:t xml:space="preserve">Serena </w:t>
                     </w:r>
+                    <w:proofErr w:type="spellStart"/>
+                    <w:r>
+                      <w:rPr>
+                        <w:color w:val="2F5496" w:themeColor="accent1" w:themeShade="BF"/>
+                        <w:sz w:val="24"/>
+                        <w:szCs w:val="24"/>
+                      </w:rPr>
+                      <w:t>Sadek</w:t>
+                    </w:r>
+                    <w:proofErr w:type="spellEnd"/>
                   </w:p>
                 </w:tc>
               </w:sdtContent>
@@ -228,8 +238,18 @@
                         <w:sz w:val="28"/>
                         <w:szCs w:val="28"/>
                       </w:rPr>
-                      <w:t>Serena Sadek</w:t>
+                      <w:t xml:space="preserve">Serena </w:t>
                     </w:r>
+                    <w:proofErr w:type="spellStart"/>
+                    <w:r>
+                      <w:rPr>
+                        <w:color w:val="4472C4" w:themeColor="accent1"/>
+                        <w:sz w:val="28"/>
+                        <w:szCs w:val="28"/>
+                      </w:rPr>
+                      <w:t>Sadek</w:t>
+                    </w:r>
+                    <w:proofErr w:type="spellEnd"/>
                   </w:p>
                 </w:sdtContent>
               </w:sdt>
@@ -243,9 +263,6 @@
                   <w:alias w:val="Date"/>
                   <w:tag w:val="Date "/>
                   <w:id w:val="13406932"/>
-                  <w:placeholder>
-                    <w:docPart w:val="A4A83095FA934A4EBD5C39D06EACDFE2"/>
-                  </w:placeholder>
                   <w:showingPlcHdr/>
                   <w:dataBinding w:prefixMappings="xmlns:ns0='http://schemas.microsoft.com/office/2006/coverPageProps'" w:xpath="/ns0:CoverPageProperties[1]/ns0:PublishDate[1]" w:storeItemID="{55AF091B-3C7A-41E3-B477-F2FDAA23CFDA}"/>
                   <w:date>
@@ -1525,7 +1542,15 @@
         <w:t>Cette documentation</w:t>
       </w:r>
       <w:r>
-        <w:t xml:space="preserve"> retrace les différentes étapes, de l’analyse préliminaire aux tests, du site web « TripTracker », réalisé dans le cadre d’un travail de fin d’étude. Cette application a pour but d’offrir un support ou l’utilisateur publier des articles concernant les étapes de ses voyages, tout en les situant sur une carte. Il permettrait à tout voyageur féru de technologie de garder une vue d’ensemble et d’organiser tous ses souvenirs. L’interface du site lui permettrait soit à l’utilisateur de naviguer à l’aide d’une carte, soit en sélectionnant un élément </w:t>
+        <w:t xml:space="preserve"> retrace les différentes étapes, de l’analyse préliminaire aux tests, du site web « TripTracker », réalisé dans le cadre d’un travail de fin d’étude. Cette application a pour but d’offrir un support ou l’utilisateur </w:t>
+      </w:r>
+      <w:proofErr w:type="gramStart"/>
+      <w:r>
+        <w:t>publier</w:t>
+      </w:r>
+      <w:proofErr w:type="gramEnd"/>
+      <w:r>
+        <w:t xml:space="preserve"> des articles concernant les étapes de ses voyages, tout en les situant sur une carte. Il permettrait à tout voyageur féru de technologie de garder une vue d’ensemble et d’organiser tous ses souvenirs. L’interface du site lui permettrait soit à l’utilisateur de naviguer à l’aide d’une carte, soit en sélectionnant un élément </w:t>
       </w:r>
       <w:r>
         <w:t>dans une liste.</w:t>
@@ -1595,12 +1620,22 @@
       </w:r>
       <w:r>
         <w:tab/>
-        <w:t>Maître d’apprentissage :</w:t>
-      </w:r>
+        <w:t>Maître d’apprentissage </w:t>
+      </w:r>
+      <w:proofErr w:type="gramStart"/>
+      <w:r>
+        <w:t>:</w:t>
+      </w:r>
+      <w:proofErr w:type="gramEnd"/>
       <w:r>
         <w:br/>
-        <w:t>Serena Sadek</w:t>
-      </w:r>
+        <w:t xml:space="preserve">Serena </w:t>
+      </w:r>
+      <w:proofErr w:type="spellStart"/>
+      <w:r>
+        <w:t>Sadek</w:t>
+      </w:r>
+      <w:proofErr w:type="spellEnd"/>
       <w:r>
         <w:tab/>
       </w:r>
@@ -1678,8 +1713,20 @@
           <w:szCs w:val="19"/>
           <w:shd w:val="clear" w:color="auto" w:fill="FFFFFF"/>
         </w:rPr>
-        <w:t>Experts :</w:t>
-      </w:r>
+        <w:t>Experts </w:t>
+      </w:r>
+      <w:proofErr w:type="gramStart"/>
+      <w:r>
+        <w:rPr>
+          <w:rFonts w:ascii="Arial" w:hAnsi="Arial" w:cs="Arial"/>
+          <w:color w:val="000000"/>
+          <w:sz w:val="19"/>
+          <w:szCs w:val="19"/>
+          <w:shd w:val="clear" w:color="auto" w:fill="FFFFFF"/>
+        </w:rPr>
+        <w:t>:</w:t>
+      </w:r>
+      <w:proofErr w:type="gramEnd"/>
       <w:r>
         <w:rPr>
           <w:rFonts w:ascii="Arial" w:hAnsi="Arial" w:cs="Arial"/>
@@ -1691,7 +1738,15 @@
         <w:br/>
       </w:r>
       <w:r>
-        <w:t xml:space="preserve">Sébastien Ducret </w:t>
+        <w:t xml:space="preserve">Sébastien </w:t>
+      </w:r>
+      <w:proofErr w:type="spellStart"/>
+      <w:r>
+        <w:t>Ducret</w:t>
+      </w:r>
+      <w:proofErr w:type="spellEnd"/>
+      <w:r>
+        <w:t xml:space="preserve"> </w:t>
       </w:r>
       <w:r>
         <w:tab/>
@@ -1983,33 +2038,30 @@
                                 <w:noProof/>
                               </w:rPr>
                             </w:pPr>
+                            <w:bookmarkStart w:id="5" w:name="_Toc484530350"/>
                             <w:r>
                               <w:t xml:space="preserve">Figure </w:t>
                             </w:r>
+                            <w:fldSimple w:instr=" SEQ Figure \* ARABIC ">
+                              <w:r>
+                                <w:rPr>
+                                  <w:noProof/>
+                                </w:rPr>
+                                <w:t>1</w:t>
+                              </w:r>
+                            </w:fldSimple>
                             <w:r>
-                              <w:fldChar w:fldCharType="begin"/>
+                              <w:t xml:space="preserve"> : Exemple de voyage que l’on </w:t>
                             </w:r>
+                            <w:proofErr w:type="spellStart"/>
                             <w:r>
-                              <w:instrText xml:space="preserve"> SEQ Figure \* ARABIC </w:instrText>
+                              <w:t>peu</w:t>
                             </w:r>
+                            <w:proofErr w:type="spellEnd"/>
                             <w:r>
-                              <w:fldChar w:fldCharType="separate"/>
+                              <w:t xml:space="preserve"> publier sur Facebook</w:t>
                             </w:r>
-                            <w:r>
-                              <w:rPr>
-                                <w:noProof/>
-                              </w:rPr>
-                              <w:t>1</w:t>
-                            </w:r>
-                            <w:r>
-                              <w:rPr>
-                                <w:noProof/>
-                              </w:rPr>
-                              <w:fldChar w:fldCharType="end"/>
-                            </w:r>
-                            <w:r>
-                              <w:t> : Exemple de voyage que l’on peu publier sur Facebook</w:t>
-                            </w:r>
+                            <w:bookmarkEnd w:id="5"/>
                           </w:p>
                         </w:txbxContent>
                       </wps:txbx>
@@ -2041,6 +2093,7 @@
                           <w:noProof/>
                         </w:rPr>
                       </w:pPr>
+                      <w:bookmarkStart w:id="6" w:name="_Toc484530350"/>
                       <w:r>
                         <w:t xml:space="preserve">Figure </w:t>
                       </w:r>
@@ -2063,6 +2116,7 @@
                       <w:r>
                         <w:t xml:space="preserve"> publier sur Facebook</w:t>
                       </w:r>
+                      <w:bookmarkEnd w:id="6"/>
                     </w:p>
                   </w:txbxContent>
                 </v:textbox>
@@ -2076,7 +2130,15 @@
     </w:p>
     <w:p>
       <w:r>
-        <w:t xml:space="preserve">Dans cette analyse concurrentielle, je ne fais état que des sites spécialisés dans le même domaine que celui que je souhaite développer. Néanmoins, une grande partie de la concurrence se situe dans les réseaux sociaux, et particulièrement Facebook. Bien qu’ils ne reprennent pas exactement le même concept, il est toujours possible d’allier localisation, image et texte de différente manières. </w:t>
+        <w:t xml:space="preserve">Dans cette analyse concurrentielle, je ne fais état que des sites spécialisés dans le même domaine que celui que je souhaite développer. Néanmoins, une grande partie de la concurrence se situe dans les réseaux sociaux, et particulièrement Facebook. Bien qu’ils ne reprennent pas exactement le même concept, il est toujours possible d’allier localisation, image et texte de </w:t>
+      </w:r>
+      <w:proofErr w:type="gramStart"/>
+      <w:r>
+        <w:t>différente manières</w:t>
+      </w:r>
+      <w:proofErr w:type="gramEnd"/>
+      <w:r>
+        <w:t xml:space="preserve">. </w:t>
       </w:r>
       <w:r>
         <w:t>Les réseaux sociaux de ce genre sont</w:t>
@@ -2095,11 +2157,11 @@
       <w:pPr>
         <w:pStyle w:val="Titre3"/>
       </w:pPr>
-      <w:bookmarkStart w:id="5" w:name="_Toc484502163"/>
+      <w:bookmarkStart w:id="7" w:name="_Toc484502163"/>
       <w:r>
         <w:t>Travel Diaries</w:t>
       </w:r>
-      <w:bookmarkEnd w:id="5"/>
+      <w:bookmarkEnd w:id="7"/>
     </w:p>
     <w:p>
       <w:r>
@@ -2159,33 +2221,22 @@
                                 <w:noProof/>
                               </w:rPr>
                             </w:pPr>
+                            <w:bookmarkStart w:id="8" w:name="_Toc484530351"/>
                             <w:r>
                               <w:t xml:space="preserve">Figure </w:t>
                             </w:r>
-                            <w:r>
-                              <w:fldChar w:fldCharType="begin"/>
-                            </w:r>
-                            <w:r>
-                              <w:instrText xml:space="preserve"> SEQ Figure \* ARABIC </w:instrText>
-                            </w:r>
-                            <w:r>
-                              <w:fldChar w:fldCharType="separate"/>
-                            </w:r>
-                            <w:r>
-                              <w:rPr>
-                                <w:noProof/>
-                              </w:rPr>
-                              <w:t>2</w:t>
-                            </w:r>
-                            <w:r>
-                              <w:rPr>
-                                <w:noProof/>
-                              </w:rPr>
-                              <w:fldChar w:fldCharType="end"/>
-                            </w:r>
+                            <w:fldSimple w:instr=" SEQ Figure \* ARABIC ">
+                              <w:r>
+                                <w:rPr>
+                                  <w:noProof/>
+                                </w:rPr>
+                                <w:t>2</w:t>
+                              </w:r>
+                            </w:fldSimple>
                             <w:r>
                               <w:t> : Extrait  d’un journal de voyage du site Travel Diaries</w:t>
                             </w:r>
+                            <w:bookmarkEnd w:id="8"/>
                           </w:p>
                         </w:txbxContent>
                       </wps:txbx>
@@ -2216,6 +2267,7 @@
                           <w:noProof/>
                         </w:rPr>
                       </w:pPr>
+                      <w:bookmarkStart w:id="9" w:name="_Toc484530351"/>
                       <w:r>
                         <w:t xml:space="preserve">Figure </w:t>
                       </w:r>
@@ -2230,6 +2282,7 @@
                       <w:r>
                         <w:t> : Extrait  d’un journal de voyage du site Travel Diaries</w:t>
                       </w:r>
+                      <w:bookmarkEnd w:id="9"/>
                     </w:p>
                   </w:txbxContent>
                 </v:textbox>
@@ -2334,11 +2387,11 @@
       <w:pPr>
         <w:pStyle w:val="Titre3"/>
       </w:pPr>
-      <w:bookmarkStart w:id="6" w:name="_Toc484502164"/>
+      <w:bookmarkStart w:id="10" w:name="_Toc484502164"/>
       <w:r>
         <w:t>MyTripJournal</w:t>
       </w:r>
-      <w:bookmarkEnd w:id="6"/>
+      <w:bookmarkEnd w:id="10"/>
     </w:p>
     <w:p>
       <w:r>
@@ -2398,33 +2451,22 @@
                                 <w:noProof/>
                               </w:rPr>
                             </w:pPr>
+                            <w:bookmarkStart w:id="11" w:name="_Toc484530352"/>
                             <w:r>
                               <w:t xml:space="preserve">Figure </w:t>
                             </w:r>
-                            <w:r>
-                              <w:fldChar w:fldCharType="begin"/>
-                            </w:r>
-                            <w:r>
-                              <w:instrText xml:space="preserve"> SEQ Figure \* ARABIC </w:instrText>
-                            </w:r>
-                            <w:r>
-                              <w:fldChar w:fldCharType="separate"/>
-                            </w:r>
-                            <w:r>
-                              <w:rPr>
-                                <w:noProof/>
-                              </w:rPr>
-                              <w:t>3</w:t>
-                            </w:r>
-                            <w:r>
-                              <w:rPr>
-                                <w:noProof/>
-                              </w:rPr>
-                              <w:fldChar w:fldCharType="end"/>
-                            </w:r>
+                            <w:fldSimple w:instr=" SEQ Figure \* ARABIC ">
+                              <w:r>
+                                <w:rPr>
+                                  <w:noProof/>
+                                </w:rPr>
+                                <w:t>3</w:t>
+                              </w:r>
+                            </w:fldSimple>
                             <w:r>
                               <w:t> : Un voyage de MyTripJournal avec sa description et ses étapes</w:t>
                             </w:r>
+                            <w:bookmarkEnd w:id="11"/>
                           </w:p>
                         </w:txbxContent>
                       </wps:txbx>
@@ -2452,6 +2494,7 @@
                           <w:noProof/>
                         </w:rPr>
                       </w:pPr>
+                      <w:bookmarkStart w:id="12" w:name="_Toc484530352"/>
                       <w:r>
                         <w:t xml:space="preserve">Figure </w:t>
                       </w:r>
@@ -2466,6 +2509,7 @@
                       <w:r>
                         <w:t> : Un voyage de MyTripJournal avec sa description et ses étapes</w:t>
                       </w:r>
+                      <w:bookmarkEnd w:id="12"/>
                     </w:p>
                   </w:txbxContent>
                 </v:textbox>
@@ -2592,11 +2636,11 @@
       <w:pPr>
         <w:pStyle w:val="Titre3"/>
       </w:pPr>
-      <w:bookmarkStart w:id="7" w:name="_Toc484502165"/>
+      <w:bookmarkStart w:id="13" w:name="_Toc484502165"/>
       <w:r>
         <w:t>Travel Pod</w:t>
       </w:r>
-      <w:bookmarkEnd w:id="7"/>
+      <w:bookmarkEnd w:id="13"/>
     </w:p>
     <w:p>
       <w:r>
@@ -2757,33 +2801,22 @@
                                 <w:noProof/>
                               </w:rPr>
                             </w:pPr>
+                            <w:bookmarkStart w:id="14" w:name="_Toc484530353"/>
                             <w:r>
                               <w:t xml:space="preserve">Figure </w:t>
                             </w:r>
-                            <w:r>
-                              <w:fldChar w:fldCharType="begin"/>
-                            </w:r>
-                            <w:r>
-                              <w:instrText xml:space="preserve"> SEQ Figure \* ARABIC </w:instrText>
-                            </w:r>
-                            <w:r>
-                              <w:fldChar w:fldCharType="separate"/>
-                            </w:r>
-                            <w:r>
-                              <w:rPr>
-                                <w:noProof/>
-                              </w:rPr>
-                              <w:t>4</w:t>
-                            </w:r>
-                            <w:r>
-                              <w:rPr>
-                                <w:noProof/>
-                              </w:rPr>
-                              <w:fldChar w:fldCharType="end"/>
-                            </w:r>
+                            <w:fldSimple w:instr=" SEQ Figure \* ARABIC ">
+                              <w:r>
+                                <w:rPr>
+                                  <w:noProof/>
+                                </w:rPr>
+                                <w:t>4</w:t>
+                              </w:r>
+                            </w:fldSimple>
                             <w:r>
                               <w:t> : Navigation dynamique et tracés, une fonctionnalité de Travel Pod</w:t>
                             </w:r>
+                            <w:bookmarkEnd w:id="14"/>
                           </w:p>
                         </w:txbxContent>
                       </wps:txbx>
@@ -2814,6 +2847,7 @@
                           <w:noProof/>
                         </w:rPr>
                       </w:pPr>
+                      <w:bookmarkStart w:id="15" w:name="_Toc484530353"/>
                       <w:r>
                         <w:t xml:space="preserve">Figure </w:t>
                       </w:r>
@@ -2828,6 +2862,7 @@
                       <w:r>
                         <w:t> : Navigation dynamique et tracés, une fonctionnalité de Travel Pod</w:t>
                       </w:r>
+                      <w:bookmarkEnd w:id="15"/>
                     </w:p>
                   </w:txbxContent>
                 </v:textbox>
@@ -2857,7 +2892,7 @@
           <w:szCs w:val="32"/>
         </w:rPr>
       </w:pPr>
-      <w:bookmarkStart w:id="8" w:name="_Toc484502166"/>
+      <w:bookmarkStart w:id="16" w:name="_Toc484502166"/>
       <w:r>
         <w:br w:type="page"/>
       </w:r>
@@ -2870,17 +2905,17 @@
         <w:lastRenderedPageBreak/>
         <w:t>Cahier des charges</w:t>
       </w:r>
-      <w:bookmarkEnd w:id="8"/>
+      <w:bookmarkEnd w:id="16"/>
     </w:p>
     <w:p>
       <w:pPr>
         <w:pStyle w:val="Titre2"/>
       </w:pPr>
-      <w:bookmarkStart w:id="9" w:name="_Toc484502167"/>
+      <w:bookmarkStart w:id="17" w:name="_Toc484502167"/>
       <w:r>
         <w:t>Définition de l’audience</w:t>
       </w:r>
-      <w:bookmarkEnd w:id="9"/>
+      <w:bookmarkEnd w:id="17"/>
     </w:p>
     <w:p>
       <w:r>
@@ -2891,11 +2926,11 @@
       <w:pPr>
         <w:pStyle w:val="Titre2"/>
       </w:pPr>
-      <w:bookmarkStart w:id="10" w:name="_Toc484502168"/>
+      <w:bookmarkStart w:id="18" w:name="_Toc484502168"/>
       <w:r>
         <w:t>Définition du contenu</w:t>
       </w:r>
-      <w:bookmarkEnd w:id="10"/>
+      <w:bookmarkEnd w:id="18"/>
     </w:p>
     <w:p>
       <w:r>
@@ -2925,7 +2960,35 @@
         <w:rPr>
           <w:rStyle w:val="Emphaseple"/>
         </w:rPr>
-        <w:t>Les tracés des différents voyages s’affichent sur la carte. La liste de ces voyages s’affiche dans l’aside. Lorsque l’utilisateur sélectionne un voyage, les autres voyages disparaissent de la carte et la liste des étapes s’affiche. L’utilisateur peut visualiser les détails de l’étape en cliquant soit sur son marqueur (sur la map), soit dans la liste (dans l’aside). Un bouton “retour” permet de repasser d’un article à la liste des étapes, et des étapes à la liste des voyages.</w:t>
+        <w:t>Les tracés des différents voyages s’affichent sur la carte. La liste de ces voyages s’affiche dans l’</w:t>
+      </w:r>
+      <w:proofErr w:type="spellStart"/>
+      <w:r>
+        <w:rPr>
+          <w:rStyle w:val="Emphaseple"/>
+        </w:rPr>
+        <w:t>aside</w:t>
+      </w:r>
+      <w:proofErr w:type="spellEnd"/>
+      <w:r>
+        <w:rPr>
+          <w:rStyle w:val="Emphaseple"/>
+        </w:rPr>
+        <w:t>. Lorsque l’utilisateur sélectionne un voyage, les autres voyages disparaissent de la carte et la liste des étapes s’affiche. L’utilisateur peut visualiser les détails de l’étape en cliquant soit sur son marqueur (sur la map), soit dans la liste (dans l’</w:t>
+      </w:r>
+      <w:proofErr w:type="spellStart"/>
+      <w:r>
+        <w:rPr>
+          <w:rStyle w:val="Emphaseple"/>
+        </w:rPr>
+        <w:t>aside</w:t>
+      </w:r>
+      <w:proofErr w:type="spellEnd"/>
+      <w:r>
+        <w:rPr>
+          <w:rStyle w:val="Emphaseple"/>
+        </w:rPr>
+        <w:t>). Un bouton “retour” permet de repasser d’un article à la liste des étapes, et des étapes à la liste des voyages.</w:t>
       </w:r>
     </w:p>
     <w:p>
@@ -2937,11 +3000,11 @@
       <w:pPr>
         <w:pStyle w:val="Titre2"/>
       </w:pPr>
-      <w:bookmarkStart w:id="11" w:name="_Toc484502169"/>
+      <w:bookmarkStart w:id="19" w:name="_Toc484502169"/>
       <w:r>
         <w:t>Fonctionnalités</w:t>
       </w:r>
-      <w:bookmarkEnd w:id="11"/>
+      <w:bookmarkEnd w:id="19"/>
     </w:p>
     <w:p>
       <w:pPr>
@@ -3284,11 +3347,11 @@
       <w:pPr>
         <w:pStyle w:val="Titre2"/>
       </w:pPr>
-      <w:bookmarkStart w:id="12" w:name="_Toc484502170"/>
+      <w:bookmarkStart w:id="20" w:name="_Toc484502170"/>
       <w:r>
         <w:t>Modèle conceptuel</w:t>
       </w:r>
-      <w:bookmarkEnd w:id="12"/>
+      <w:bookmarkEnd w:id="20"/>
     </w:p>
     <w:p>
       <w:r>
@@ -3365,44 +3428,33 @@
       <w:pPr>
         <w:pStyle w:val="Lgende"/>
       </w:pPr>
+      <w:bookmarkStart w:id="21" w:name="_Toc484530354"/>
       <w:r>
         <w:t xml:space="preserve">Figure </w:t>
       </w:r>
-      <w:r>
-        <w:fldChar w:fldCharType="begin"/>
-      </w:r>
-      <w:r>
-        <w:instrText xml:space="preserve"> SEQ Figure \* ARABIC </w:instrText>
-      </w:r>
-      <w:r>
-        <w:fldChar w:fldCharType="separate"/>
-      </w:r>
-      <w:r>
-        <w:rPr>
-          <w:noProof/>
-        </w:rPr>
-        <w:t>5</w:t>
-      </w:r>
-      <w:r>
-        <w:rPr>
-          <w:noProof/>
-        </w:rPr>
-        <w:fldChar w:fldCharType="end"/>
-      </w:r>
+      <w:fldSimple w:instr=" SEQ Figure \* ARABIC ">
+        <w:r>
+          <w:rPr>
+            <w:noProof/>
+          </w:rPr>
+          <w:t>5</w:t>
+        </w:r>
+      </w:fldSimple>
       <w:r>
         <w:t> : Modèle conceptuel du projet</w:t>
       </w:r>
+      <w:bookmarkEnd w:id="21"/>
     </w:p>
     <w:p>
       <w:pPr>
         <w:pStyle w:val="Titre2"/>
       </w:pPr>
-      <w:bookmarkStart w:id="13" w:name="_Toc484502171"/>
+      <w:bookmarkStart w:id="22" w:name="_Toc484502171"/>
       <w:r>
         <w:lastRenderedPageBreak/>
         <w:t>Maquette</w:t>
       </w:r>
-      <w:bookmarkEnd w:id="13"/>
+      <w:bookmarkEnd w:id="22"/>
     </w:p>
     <w:p>
       <w:pPr>
@@ -3423,7 +3475,7 @@
           <w:lang w:eastAsia="fr-CH"/>
         </w:rPr>
         <w:drawing>
-          <wp:inline distT="0" distB="0" distL="0" distR="0" wp14:anchorId="16A3FDD6" wp14:editId="2C4DB93C">
+          <wp:inline distT="0" distB="0" distL="0" distR="0" wp14:anchorId="13DDA04B" wp14:editId="385B1020">
             <wp:extent cx="5760720" cy="3279678"/>
             <wp:effectExtent l="0" t="0" r="0" b="0"/>
             <wp:docPr id="7" name="Image 7"/>
@@ -3463,33 +3515,22 @@
       <w:pPr>
         <w:pStyle w:val="Lgende"/>
       </w:pPr>
+      <w:bookmarkStart w:id="23" w:name="_Toc484530355"/>
       <w:r>
         <w:t xml:space="preserve">Figure </w:t>
       </w:r>
-      <w:r>
-        <w:fldChar w:fldCharType="begin"/>
-      </w:r>
-      <w:r>
-        <w:instrText xml:space="preserve"> SEQ Figure \* ARABIC </w:instrText>
-      </w:r>
-      <w:r>
-        <w:fldChar w:fldCharType="separate"/>
-      </w:r>
-      <w:r>
-        <w:rPr>
-          <w:noProof/>
-        </w:rPr>
-        <w:t>6</w:t>
-      </w:r>
-      <w:r>
-        <w:rPr>
-          <w:noProof/>
-        </w:rPr>
-        <w:fldChar w:fldCharType="end"/>
-      </w:r>
+      <w:fldSimple w:instr=" SEQ Figure \* ARABIC ">
+        <w:r>
+          <w:rPr>
+            <w:noProof/>
+          </w:rPr>
+          <w:t>6</w:t>
+        </w:r>
+      </w:fldSimple>
       <w:r>
         <w:t> : Maquette de la page d’accueil.</w:t>
       </w:r>
+      <w:bookmarkEnd w:id="23"/>
     </w:p>
     <w:p>
       <w:pPr>
@@ -3502,7 +3543,7 @@
           <w:lang w:eastAsia="fr-CH"/>
         </w:rPr>
         <w:drawing>
-          <wp:inline distT="0" distB="0" distL="0" distR="0" wp14:anchorId="16978F7A" wp14:editId="4F68062C">
+          <wp:inline distT="0" distB="0" distL="0" distR="0" wp14:anchorId="5D00A9C8" wp14:editId="7D7E3518">
             <wp:extent cx="5760720" cy="3274166"/>
             <wp:effectExtent l="0" t="0" r="0" b="2540"/>
             <wp:docPr id="8" name="Image 8"/>
@@ -3542,36 +3583,22 @@
       <w:pPr>
         <w:pStyle w:val="Lgende"/>
       </w:pPr>
+      <w:bookmarkStart w:id="24" w:name="_Toc484530356"/>
       <w:r>
         <w:t xml:space="preserve">Figure </w:t>
       </w:r>
-      <w:r>
-        <w:fldChar w:fldCharType="begin"/>
-      </w:r>
-      <w:r>
-        <w:instrText xml:space="preserve"> SEQ Figure \*</w:instrText>
-      </w:r>
-      <w:r>
-        <w:instrText xml:space="preserve"> ARABIC </w:instrText>
-      </w:r>
-      <w:r>
-        <w:fldChar w:fldCharType="separate"/>
-      </w:r>
-      <w:r>
-        <w:rPr>
-          <w:noProof/>
-        </w:rPr>
-        <w:t>7</w:t>
-      </w:r>
-      <w:r>
-        <w:rPr>
-          <w:noProof/>
-        </w:rPr>
-        <w:fldChar w:fldCharType="end"/>
-      </w:r>
+      <w:fldSimple w:instr=" SEQ Figure \* ARABIC ">
+        <w:r>
+          <w:rPr>
+            <w:noProof/>
+          </w:rPr>
+          <w:t>7</w:t>
+        </w:r>
+      </w:fldSimple>
       <w:r>
         <w:t> : Maquette de la page d’accueil avec sa modale de connexion</w:t>
       </w:r>
+      <w:bookmarkEnd w:id="24"/>
     </w:p>
     <w:p>
       <w:pPr>
@@ -3585,7 +3612,7 @@
         </w:rPr>
         <w:lastRenderedPageBreak/>
         <w:drawing>
-          <wp:inline distT="0" distB="0" distL="0" distR="0" wp14:anchorId="6E0B4709" wp14:editId="41B11723">
+          <wp:inline distT="0" distB="0" distL="0" distR="0" wp14:anchorId="7C887E39" wp14:editId="1B5F46DF">
             <wp:extent cx="5760720" cy="3282741"/>
             <wp:effectExtent l="0" t="0" r="0" b="0"/>
             <wp:docPr id="9" name="Image 9"/>
@@ -3625,33 +3652,22 @@
       <w:pPr>
         <w:pStyle w:val="Lgende"/>
       </w:pPr>
+      <w:bookmarkStart w:id="25" w:name="_Toc484530357"/>
       <w:r>
         <w:t xml:space="preserve">Figure </w:t>
       </w:r>
-      <w:r>
-        <w:fldChar w:fldCharType="begin"/>
-      </w:r>
-      <w:r>
-        <w:instrText xml:space="preserve"> SEQ Figure \* ARABIC </w:instrText>
-      </w:r>
-      <w:r>
-        <w:fldChar w:fldCharType="separate"/>
-      </w:r>
-      <w:r>
-        <w:rPr>
-          <w:noProof/>
-        </w:rPr>
-        <w:t>8</w:t>
-      </w:r>
-      <w:r>
-        <w:rPr>
-          <w:noProof/>
-        </w:rPr>
-        <w:fldChar w:fldCharType="end"/>
-      </w:r>
+      <w:fldSimple w:instr=" SEQ Figure \* ARABIC ">
+        <w:r>
+          <w:rPr>
+            <w:noProof/>
+          </w:rPr>
+          <w:t>8</w:t>
+        </w:r>
+      </w:fldSimple>
       <w:r>
         <w:t> : Maquette de la page d’accueil avec sa modale d’inscription</w:t>
       </w:r>
+      <w:bookmarkEnd w:id="25"/>
     </w:p>
     <w:p>
       <w:pPr>
@@ -3672,7 +3688,7 @@
           <w:lang w:eastAsia="fr-CH"/>
         </w:rPr>
         <w:drawing>
-          <wp:inline distT="0" distB="0" distL="0" distR="0" wp14:anchorId="76EC90AD" wp14:editId="6C7728AB">
+          <wp:inline distT="0" distB="0" distL="0" distR="0" wp14:anchorId="7C7CCA9D" wp14:editId="5A75ED35">
             <wp:extent cx="5760720" cy="3266817"/>
             <wp:effectExtent l="0" t="0" r="0" b="0"/>
             <wp:docPr id="10" name="Image 10"/>
@@ -3712,33 +3728,22 @@
       <w:pPr>
         <w:pStyle w:val="Lgende"/>
       </w:pPr>
+      <w:bookmarkStart w:id="26" w:name="_Toc484530358"/>
       <w:r>
         <w:t xml:space="preserve">Figure </w:t>
       </w:r>
-      <w:r>
-        <w:fldChar w:fldCharType="begin"/>
-      </w:r>
-      <w:r>
-        <w:instrText xml:space="preserve"> SEQ Figure \* ARABIC </w:instrText>
-      </w:r>
-      <w:r>
-        <w:fldChar w:fldCharType="separate"/>
-      </w:r>
-      <w:r>
-        <w:rPr>
-          <w:noProof/>
-        </w:rPr>
-        <w:t>9</w:t>
-      </w:r>
-      <w:r>
-        <w:rPr>
-          <w:noProof/>
-        </w:rPr>
-        <w:fldChar w:fldCharType="end"/>
-      </w:r>
+      <w:fldSimple w:instr=" SEQ Figure \* ARABIC ">
+        <w:r>
+          <w:rPr>
+            <w:noProof/>
+          </w:rPr>
+          <w:t>9</w:t>
+        </w:r>
+      </w:fldSimple>
       <w:r>
         <w:t> : Maquette de la page principale, lors de la navigation parmi les voyages et étapes</w:t>
       </w:r>
+      <w:bookmarkEnd w:id="26"/>
     </w:p>
     <w:p>
       <w:pPr>
@@ -3752,7 +3757,7 @@
         </w:rPr>
         <w:lastRenderedPageBreak/>
         <w:drawing>
-          <wp:inline distT="0" distB="0" distL="0" distR="0" wp14:anchorId="4FF4156F" wp14:editId="61E7239B">
+          <wp:inline distT="0" distB="0" distL="0" distR="0" wp14:anchorId="48E19ADF" wp14:editId="11FF3C2D">
             <wp:extent cx="5760720" cy="3276616"/>
             <wp:effectExtent l="0" t="0" r="0" b="0"/>
             <wp:docPr id="11" name="Image 11"/>
@@ -3792,33 +3797,22 @@
       <w:pPr>
         <w:pStyle w:val="Lgende"/>
       </w:pPr>
+      <w:bookmarkStart w:id="27" w:name="_Toc484530359"/>
       <w:r>
         <w:t xml:space="preserve">Figure </w:t>
       </w:r>
-      <w:r>
-        <w:fldChar w:fldCharType="begin"/>
-      </w:r>
-      <w:r>
-        <w:instrText xml:space="preserve"> SEQ Figure \* ARABIC </w:instrText>
-      </w:r>
-      <w:r>
-        <w:fldChar w:fldCharType="separate"/>
-      </w:r>
-      <w:r>
-        <w:rPr>
-          <w:noProof/>
-        </w:rPr>
-        <w:t>10</w:t>
-      </w:r>
-      <w:r>
-        <w:rPr>
-          <w:noProof/>
-        </w:rPr>
-        <w:fldChar w:fldCharType="end"/>
-      </w:r>
+      <w:fldSimple w:instr=" SEQ Figure \* ARABIC ">
+        <w:r>
+          <w:rPr>
+            <w:noProof/>
+          </w:rPr>
+          <w:t>10</w:t>
+        </w:r>
+      </w:fldSimple>
       <w:r>
         <w:t> : Maquette de la page principale, lors de l’aperçu d’une étape</w:t>
       </w:r>
+      <w:bookmarkEnd w:id="27"/>
     </w:p>
     <w:p>
       <w:pPr>
@@ -3837,7 +3831,7 @@
           <w:lang w:eastAsia="fr-CH"/>
         </w:rPr>
         <w:drawing>
-          <wp:inline distT="0" distB="0" distL="0" distR="0" wp14:anchorId="1A49AE63" wp14:editId="17B3C776">
+          <wp:inline distT="0" distB="0" distL="0" distR="0" wp14:anchorId="1F931AA4" wp14:editId="6971CB2F">
             <wp:extent cx="5760720" cy="3289478"/>
             <wp:effectExtent l="0" t="0" r="0" b="6350"/>
             <wp:docPr id="12" name="Image 12"/>
@@ -3877,33 +3871,22 @@
       <w:pPr>
         <w:pStyle w:val="Lgende"/>
       </w:pPr>
+      <w:bookmarkStart w:id="28" w:name="_Toc484530360"/>
       <w:r>
         <w:t xml:space="preserve">Figure </w:t>
       </w:r>
-      <w:r>
-        <w:fldChar w:fldCharType="begin"/>
-      </w:r>
-      <w:r>
-        <w:instrText xml:space="preserve"> SEQ Figure \* ARABIC </w:instrText>
-      </w:r>
-      <w:r>
-        <w:fldChar w:fldCharType="separate"/>
-      </w:r>
-      <w:r>
-        <w:rPr>
-          <w:noProof/>
-        </w:rPr>
-        <w:t>11</w:t>
-      </w:r>
-      <w:r>
-        <w:rPr>
-          <w:noProof/>
-        </w:rPr>
-        <w:fldChar w:fldCharType="end"/>
-      </w:r>
+      <w:fldSimple w:instr=" SEQ Figure \* ARABIC ">
+        <w:r>
+          <w:rPr>
+            <w:noProof/>
+          </w:rPr>
+          <w:t>11</w:t>
+        </w:r>
+      </w:fldSimple>
       <w:r>
         <w:t> : Maquette de la page principale, lors de l’ajout ou de la modification d’un voyage</w:t>
       </w:r>
+      <w:bookmarkEnd w:id="28"/>
     </w:p>
     <w:p>
       <w:pPr>
@@ -3925,14 +3908,1093 @@
       </w:pPr>
       <w:r>
         <w:lastRenderedPageBreak/>
-        <w:t>Conception</w:t>
-      </w:r>
-      <w:bookmarkStart w:id="14" w:name="_GoBack"/>
-      <w:bookmarkEnd w:id="14"/>
+        <w:t>Méthodologie</w:t>
+      </w:r>
+    </w:p>
+    <w:p>
+      <w:pPr>
+        <w:pStyle w:val="Titre2"/>
+      </w:pPr>
+      <w:r>
+        <w:t xml:space="preserve">Outils utilisés </w:t>
+      </w:r>
+    </w:p>
+    <w:p>
+      <w:pPr>
+        <w:pStyle w:val="Titre3"/>
+      </w:pPr>
+      <w:r>
+        <w:t>PHP</w:t>
+      </w:r>
+    </w:p>
+    <w:p>
+      <w:r>
+        <w:t xml:space="preserve">Ce langage est sans doute le langage avec lequel nous avons acquis le plus d’expérience, du moins dans le cadre scolaire. A ce jour, trois modules ayant pour thématique le PHP ont été dispensée, orientés respectivement vers la gestion de session, la connexion à une base de donnée à l’aide d’objet PDO et la gestion et le stockage de média. </w:t>
+      </w:r>
+    </w:p>
+    <w:p>
+      <w:r>
+        <w:t xml:space="preserve">Bien que j’aie entendu parler d’autres méthodes pour arriver au même résultat (notamment avec des Framework Basés sur JavaScript), ma maitrise de ces outils est bien insuffisante pour me reposer dessus dans un travail de cette ampleur. J’ai donc choisi d’utiliser PHP pour certains aspects </w:t>
+      </w:r>
+      <w:r>
+        <w:t xml:space="preserve">(les trois cités ci-dessus) </w:t>
+      </w:r>
+      <w:r>
+        <w:t xml:space="preserve">du site, bien son utilisation aie tendance à compliquer les choses dans un site principalement basé sur du JavaScript. </w:t>
+      </w:r>
+    </w:p>
+    <w:p>
+      <w:pPr>
+        <w:pStyle w:val="Titre3"/>
+      </w:pPr>
+      <w:r>
+        <w:t>MySQL</w:t>
+      </w:r>
+      <w:r>
+        <w:t xml:space="preserve"> </w:t>
+      </w:r>
+    </w:p>
+    <w:p>
+      <w:r>
+        <w:t>Ce langage servant à l’interaction avec les SGBD est, on peut dire, un incontournable. A vrai dire, je n’ai personnellement jamais entendu parler d’un langage tenant le même rôle qui ne soit pas une énième version de SQL.</w:t>
+      </w:r>
+    </w:p>
+    <w:p>
+      <w:r>
+        <w:t>La base de donnée étant l’un des éléments centraux fournissant son contenu au site web, à l’aide d’objet PDO, il m’est donc nécessaire d’avoir un usage récurent de MySQL.</w:t>
+      </w:r>
+    </w:p>
+    <w:p>
+      <w:pPr>
+        <w:pStyle w:val="Titre3"/>
+      </w:pPr>
+      <w:r>
+        <w:t>JavaScript / JQuery</w:t>
+      </w:r>
+    </w:p>
+    <w:p>
+      <w:r>
+        <w:t>Bien qu’aucun de ces deux langages ne soit dispensé sous forme de module, ce sont sans doute ceux avec lesquels j’ai le plus travaillé au cours de ma troisième années, et même peut-être ma deuxième. Ils  ont l’avantage d’offrir un résultat rapide, dynamique, plus proche de ce qu’on pourrait attendre d’un site qui aurait sa place sur le marché.</w:t>
+      </w:r>
+      <w:r>
+        <w:t xml:space="preserve"> </w:t>
+      </w:r>
+    </w:p>
+    <w:p>
+      <w:r>
+        <w:t>Bien que développer avec ces langages soit plus compliqué qu’avec du PHP (gestion des erreurs plus difficile, problèmes liés au caractère asynchrone de leur fonctionnement et code plus difficile à structurer), ce sont eux qui font la promesse d’un résultat qui corresponde au mieux à mon cahier des charges. JQuery est également mon langage préféré…</w:t>
+      </w:r>
+    </w:p>
+    <w:p>
+      <w:pPr>
+        <w:pStyle w:val="Titre3"/>
+      </w:pPr>
+      <w:r>
+        <w:t>AJAX</w:t>
+      </w:r>
+    </w:p>
+    <w:p>
+      <w:r>
+        <w:t>Ouvrant les portes des requêtes asynchrones, c’est la solution aux temps de chargement qui n’en finissent plus.</w:t>
+      </w:r>
+    </w:p>
+    <w:p>
+      <w:pPr>
+        <w:pStyle w:val="Titre3"/>
+      </w:pPr>
+      <w:r>
+        <w:t>Bootsrap</w:t>
+      </w:r>
+    </w:p>
+    <w:p/>
+    <w:p>
+      <w:pPr>
+        <w:pStyle w:val="Titre3"/>
+      </w:pPr>
+      <w:r>
+        <w:t>Google Map API</w:t>
+      </w:r>
+    </w:p>
+    <w:p>
+      <w:r>
+        <w:t xml:space="preserve">Indigeste au premier abord, Google Map API est en réalité un outil extrêmement puissant. Bénéficiant de surcroit d’une communauté active, de mise à jour régulières et d’un grand nombre de code sources, il permet en réalité d’arriver à un résultat bluffant sans trop de peine. </w:t>
+      </w:r>
+      <w:r>
+        <w:t xml:space="preserve">Mais cette API n’a un unique gros défaut : comme tous les langages, Framework ou API puissants, des </w:t>
+      </w:r>
+      <w:r>
+        <w:t>ralentissements</w:t>
+      </w:r>
+      <w:r>
+        <w:t xml:space="preserve"> se font vite sentirez si on ne se repose que sur ses capacité de calculs.</w:t>
+      </w:r>
+    </w:p>
+    <w:p>
+      <w:r>
+        <w:t xml:space="preserve">J’ai travaillé sur toute cette année scolaire sur un projet de groupe basé sur Google MAP API, et bien qu’il m’a donné du fil à retordre, j’ai fini par bien l’aimé (au point de baser mon travail de diplôme dessus). D’une part, il a le potentiel d’ajouter un aspect très attractif, dynamique et ergonomique au </w:t>
+      </w:r>
+      <w:r>
+        <w:lastRenderedPageBreak/>
+        <w:t>cahier des charges que je me suis donné. Mais une des choses qui m’a poussé à choisir un projet basé dessus est la promesse  d’un résultat bluffant qu’on obtient si on réussit le chalenge qu’implique la conception.</w:t>
+      </w:r>
+    </w:p>
+    <w:p>
+      <w:pPr>
+        <w:pStyle w:val="Titre2"/>
+      </w:pPr>
+      <w:r>
+        <w:t>Charte Graphique</w:t>
+      </w:r>
+    </w:p>
+    <w:p/>
+    <w:p>
+      <w:pPr>
+        <w:pStyle w:val="Titre2"/>
+      </w:pPr>
+      <w:r>
+        <w:t>Traitement et stockage de l’information</w:t>
+      </w:r>
+    </w:p>
+    <w:p/>
+    <w:p>
+      <w:pPr>
+        <w:pStyle w:val="Titre1"/>
+      </w:pPr>
+      <w:r>
+        <w:t>Analyse du contenu</w:t>
+      </w:r>
+    </w:p>
+    <w:p>
+      <w:pPr>
+        <w:pStyle w:val="Titre2"/>
+      </w:pPr>
+      <w:r>
+        <w:t>Arborescence</w:t>
+      </w:r>
+    </w:p>
+    <w:p>
+      <w:pPr>
+        <w:pStyle w:val="Titre2"/>
+      </w:pPr>
+      <w:r>
+        <w:t>Usage d’éléments externes</w:t>
+      </w:r>
+    </w:p>
+    <w:p>
+      <w:pPr>
+        <w:pStyle w:val="Titre2"/>
+      </w:pPr>
+      <w:r>
+        <w:t>Fonctions remarquables</w:t>
+      </w:r>
+    </w:p>
+    <w:p>
+      <w:pPr>
+        <w:pStyle w:val="Titre3"/>
+      </w:pPr>
+      <w:r>
+        <w:t xml:space="preserve">Inscription </w:t>
+      </w:r>
+    </w:p>
+    <w:p>
+      <w:r>
+        <w:t>L’inscription s’effectue à l’aide d’un call AJAX</w:t>
+      </w:r>
+      <w:r>
+        <w:t xml:space="preserve">. Une fois le nom d’utilisateur et le mot de passe récupéré, on vérifie qu’aucune entrée n’est vide (sa longueur est alors égale à zéro). </w:t>
+      </w:r>
+    </w:p>
+    <w:p>
+      <w:r>
+        <w:t>Si ce n’est pas le cas, et que le mot de passe et la confirmation correspondent,  on envoie les informations à la base de données à l’aide du Call AJAX. Les informations récupérées par le PHP sont filtrées pour éviter les injections SQL. Une fonction vérifie ensuite l’existence d’un utilisateur du même nom. Si aucun utilisateur de ce nom n’existe, L’utilisateur est inscrit dans la base de données. Pour chaque cas de figure cités, le PHP retourne un message au JavaScript, ainsi qu’un booléen indiquant la réussite de l’inscription. Si la requête auprès de la base échoue, c’est le message d’erreur récupéré par le Try/Catch qui sera retourné.</w:t>
+      </w:r>
+    </w:p>
+    <w:p>
+      <w:r>
+        <w:t>Lorsque le Call AJAX a récupéré sa réponse, il génère, dans le formulaire, une fenêtre d’information contenant le message retourné. La fenêtre d’information est rouge ou verte selon le booléen retourné par le Call. Si le booléen est à True, la page va s’actualiser au bout d’un instant et le nouvel utilisateur va se retrouver sur sa page personnelle.</w:t>
+      </w:r>
+    </w:p>
+    <w:p>
+      <w:pPr>
+        <w:pStyle w:val="Titre3"/>
+      </w:pPr>
+      <w:r>
+        <w:t>Connexion</w:t>
+      </w:r>
+    </w:p>
+    <w:p>
+      <w:r>
+        <w:t>La connexion s’effectue, tout comme l’inscription, à l’aide d’un Call AJAX. Les informations sont récupérées, filtrées pour éviter les injections, puis envoyées au serveur à l’aide d’un Call. Le serveur va vérifier si l’utilisateur existe et dans ce cas,  si le mot de passe est correct. Il va cette fois retourner une unique valeur, respectivement « true » si l’utilisateur existe mais que son mot de passe est incorrecte, « false » si l’utilisateur n’existe pas et une valeur numérique correspondant à l’identifiant de l’utilisateur si toute les informations sont correctes.</w:t>
+      </w:r>
+    </w:p>
+    <w:p>
+      <w:r>
+        <w:t>Après avoir réceptionné l’unique valeur, c’est cette fois le JavaScript qui va générer les fenêtres d’information, et qui, en cas de réussite lors de la connexion, va actualiser la page. Tout comme l’inscription, si les informations de l’utilisateur sont correctes, l’identifiant de l’utilisateur a été ajouté coté serveur à la session, et sera redirigé dans son espace personnel lors de l’actualisation.</w:t>
+      </w:r>
+    </w:p>
+    <w:p>
+      <w:pPr>
+        <w:pStyle w:val="Titre1"/>
+      </w:pPr>
+      <w:r>
+        <w:t>Conclusion</w:t>
+      </w:r>
+    </w:p>
+    <w:p>
+      <w:pPr>
+        <w:pStyle w:val="Titre2"/>
+      </w:pPr>
+      <w:r>
+        <w:t>Justesse de la planification</w:t>
+      </w:r>
+    </w:p>
+    <w:p>
+      <w:pPr>
+        <w:pStyle w:val="Titre3"/>
+      </w:pPr>
+      <w:r>
+        <w:t>Planning initiale</w:t>
+      </w:r>
+    </w:p>
+    <w:p/>
+    <w:p>
+      <w:pPr>
+        <w:pStyle w:val="Titre3"/>
+      </w:pPr>
+      <w:r>
+        <w:lastRenderedPageBreak/>
+        <w:t>Planning réel</w:t>
+      </w:r>
+    </w:p>
+    <w:p>
+      <w:pPr>
+        <w:pStyle w:val="Titre3"/>
+      </w:pPr>
+      <w:r>
+        <w:t>Commentaire sur la planification</w:t>
+      </w:r>
+    </w:p>
+    <w:p>
+      <w:pPr>
+        <w:pStyle w:val="Titre2"/>
+      </w:pPr>
+      <w:r>
+        <w:t>Critique du résultat obtenu</w:t>
+      </w:r>
+    </w:p>
+    <w:p>
+      <w:pPr>
+        <w:pStyle w:val="Titre2"/>
+      </w:pPr>
+      <w:r>
+        <w:t xml:space="preserve">Intérêt personnel et gain de connaissance </w:t>
+      </w:r>
+    </w:p>
+    <w:p>
+      <w:pPr>
+        <w:pStyle w:val="Titre1"/>
+      </w:pPr>
+      <w:r>
+        <w:t>Bibliographie</w:t>
+      </w:r>
+    </w:p>
+    <w:p>
+      <w:pPr>
+        <w:pStyle w:val="Titre1"/>
+      </w:pPr>
+      <w:r>
+        <w:t>Liste des figures</w:t>
+      </w:r>
+    </w:p>
+    <w:p>
+      <w:pPr>
+        <w:pStyle w:val="Tabledesillustrations"/>
+        <w:tabs>
+          <w:tab w:val="right" w:leader="dot" w:pos="9062"/>
+        </w:tabs>
+        <w:rPr>
+          <w:rFonts w:eastAsiaTheme="minorEastAsia"/>
+          <w:noProof/>
+          <w:lang w:eastAsia="fr-CH"/>
+        </w:rPr>
+      </w:pPr>
+      <w:r>
+        <w:fldChar w:fldCharType="begin"/>
+      </w:r>
+      <w:r>
+        <w:instrText xml:space="preserve"> TOC \h \z \c "Figure" </w:instrText>
+      </w:r>
+      <w:r>
+        <w:fldChar w:fldCharType="separate"/>
+      </w:r>
+      <w:hyperlink r:id="rId24" w:anchor="_Toc484530350" w:history="1">
+        <w:r>
+          <w:rPr>
+            <w:rStyle w:val="Lienhypertexte"/>
+            <w:noProof/>
+          </w:rPr>
+          <w:t>Figure 1 : Exemple de voyage que l’on peu publier sur Facebook</w:t>
+        </w:r>
+        <w:r>
+          <w:rPr>
+            <w:noProof/>
+            <w:webHidden/>
+          </w:rPr>
+          <w:tab/>
+        </w:r>
+        <w:r>
+          <w:rPr>
+            <w:noProof/>
+            <w:webHidden/>
+          </w:rPr>
+          <w:fldChar w:fldCharType="begin"/>
+        </w:r>
+        <w:r>
+          <w:rPr>
+            <w:noProof/>
+            <w:webHidden/>
+          </w:rPr>
+          <w:instrText xml:space="preserve"> PAGEREF _Toc484530350 \h </w:instrText>
+        </w:r>
+        <w:r>
+          <w:rPr>
+            <w:noProof/>
+            <w:webHidden/>
+          </w:rPr>
+        </w:r>
+        <w:r>
+          <w:rPr>
+            <w:noProof/>
+            <w:webHidden/>
+          </w:rPr>
+          <w:fldChar w:fldCharType="separate"/>
+        </w:r>
+        <w:r>
+          <w:rPr>
+            <w:noProof/>
+            <w:webHidden/>
+          </w:rPr>
+          <w:t>3</w:t>
+        </w:r>
+        <w:r>
+          <w:rPr>
+            <w:noProof/>
+            <w:webHidden/>
+          </w:rPr>
+          <w:fldChar w:fldCharType="end"/>
+        </w:r>
+      </w:hyperlink>
+    </w:p>
+    <w:p>
+      <w:pPr>
+        <w:pStyle w:val="Tabledesillustrations"/>
+        <w:tabs>
+          <w:tab w:val="right" w:leader="dot" w:pos="9062"/>
+        </w:tabs>
+        <w:rPr>
+          <w:rFonts w:eastAsiaTheme="minorEastAsia"/>
+          <w:noProof/>
+          <w:lang w:eastAsia="fr-CH"/>
+        </w:rPr>
+      </w:pPr>
+      <w:hyperlink r:id="rId25" w:anchor="_Toc484530351" w:history="1">
+        <w:r>
+          <w:rPr>
+            <w:rStyle w:val="Lienhypertexte"/>
+            <w:noProof/>
+          </w:rPr>
+          <w:t>Figure 2 : Extrait  d’un journal de voyage du site Travel Diaries</w:t>
+        </w:r>
+        <w:r>
+          <w:rPr>
+            <w:noProof/>
+            <w:webHidden/>
+          </w:rPr>
+          <w:tab/>
+        </w:r>
+        <w:r>
+          <w:rPr>
+            <w:noProof/>
+            <w:webHidden/>
+          </w:rPr>
+          <w:fldChar w:fldCharType="begin"/>
+        </w:r>
+        <w:r>
+          <w:rPr>
+            <w:noProof/>
+            <w:webHidden/>
+          </w:rPr>
+          <w:instrText xml:space="preserve"> PAGEREF _Toc484530351 \h </w:instrText>
+        </w:r>
+        <w:r>
+          <w:rPr>
+            <w:noProof/>
+            <w:webHidden/>
+          </w:rPr>
+        </w:r>
+        <w:r>
+          <w:rPr>
+            <w:noProof/>
+            <w:webHidden/>
+          </w:rPr>
+          <w:fldChar w:fldCharType="separate"/>
+        </w:r>
+        <w:r>
+          <w:rPr>
+            <w:noProof/>
+            <w:webHidden/>
+          </w:rPr>
+          <w:t>3</w:t>
+        </w:r>
+        <w:r>
+          <w:rPr>
+            <w:noProof/>
+            <w:webHidden/>
+          </w:rPr>
+          <w:fldChar w:fldCharType="end"/>
+        </w:r>
+      </w:hyperlink>
+    </w:p>
+    <w:p>
+      <w:pPr>
+        <w:pStyle w:val="Tabledesillustrations"/>
+        <w:tabs>
+          <w:tab w:val="right" w:leader="dot" w:pos="9062"/>
+        </w:tabs>
+        <w:rPr>
+          <w:rFonts w:eastAsiaTheme="minorEastAsia"/>
+          <w:noProof/>
+          <w:lang w:eastAsia="fr-CH"/>
+        </w:rPr>
+      </w:pPr>
+      <w:hyperlink r:id="rId26" w:anchor="_Toc484530352" w:history="1">
+        <w:r>
+          <w:rPr>
+            <w:rStyle w:val="Lienhypertexte"/>
+            <w:noProof/>
+          </w:rPr>
+          <w:t>Figure 3 : Un voyage de MyTripJournal avec sa description et ses étapes</w:t>
+        </w:r>
+        <w:r>
+          <w:rPr>
+            <w:noProof/>
+            <w:webHidden/>
+          </w:rPr>
+          <w:tab/>
+        </w:r>
+        <w:r>
+          <w:rPr>
+            <w:noProof/>
+            <w:webHidden/>
+          </w:rPr>
+          <w:fldChar w:fldCharType="begin"/>
+        </w:r>
+        <w:r>
+          <w:rPr>
+            <w:noProof/>
+            <w:webHidden/>
+          </w:rPr>
+          <w:instrText xml:space="preserve"> PAGEREF _Toc484530352 \h </w:instrText>
+        </w:r>
+        <w:r>
+          <w:rPr>
+            <w:noProof/>
+            <w:webHidden/>
+          </w:rPr>
+        </w:r>
+        <w:r>
+          <w:rPr>
+            <w:noProof/>
+            <w:webHidden/>
+          </w:rPr>
+          <w:fldChar w:fldCharType="separate"/>
+        </w:r>
+        <w:r>
+          <w:rPr>
+            <w:noProof/>
+            <w:webHidden/>
+          </w:rPr>
+          <w:t>3</w:t>
+        </w:r>
+        <w:r>
+          <w:rPr>
+            <w:noProof/>
+            <w:webHidden/>
+          </w:rPr>
+          <w:fldChar w:fldCharType="end"/>
+        </w:r>
+      </w:hyperlink>
+    </w:p>
+    <w:p>
+      <w:pPr>
+        <w:pStyle w:val="Tabledesillustrations"/>
+        <w:tabs>
+          <w:tab w:val="right" w:leader="dot" w:pos="9062"/>
+        </w:tabs>
+        <w:rPr>
+          <w:rFonts w:eastAsiaTheme="minorEastAsia"/>
+          <w:noProof/>
+          <w:lang w:eastAsia="fr-CH"/>
+        </w:rPr>
+      </w:pPr>
+      <w:hyperlink r:id="rId27" w:anchor="_Toc484530353" w:history="1">
+        <w:r>
+          <w:rPr>
+            <w:rStyle w:val="Lienhypertexte"/>
+            <w:noProof/>
+          </w:rPr>
+          <w:t>Figure 4 : Navigation dynamique et tracés, une fonctionnalité de Travel Pod</w:t>
+        </w:r>
+        <w:r>
+          <w:rPr>
+            <w:noProof/>
+            <w:webHidden/>
+          </w:rPr>
+          <w:tab/>
+        </w:r>
+        <w:r>
+          <w:rPr>
+            <w:noProof/>
+            <w:webHidden/>
+          </w:rPr>
+          <w:fldChar w:fldCharType="begin"/>
+        </w:r>
+        <w:r>
+          <w:rPr>
+            <w:noProof/>
+            <w:webHidden/>
+          </w:rPr>
+          <w:instrText xml:space="preserve"> PAGEREF _Toc484530353 \h </w:instrText>
+        </w:r>
+        <w:r>
+          <w:rPr>
+            <w:noProof/>
+            <w:webHidden/>
+          </w:rPr>
+        </w:r>
+        <w:r>
+          <w:rPr>
+            <w:noProof/>
+            <w:webHidden/>
+          </w:rPr>
+          <w:fldChar w:fldCharType="separate"/>
+        </w:r>
+        <w:r>
+          <w:rPr>
+            <w:noProof/>
+            <w:webHidden/>
+          </w:rPr>
+          <w:t>4</w:t>
+        </w:r>
+        <w:r>
+          <w:rPr>
+            <w:noProof/>
+            <w:webHidden/>
+          </w:rPr>
+          <w:fldChar w:fldCharType="end"/>
+        </w:r>
+      </w:hyperlink>
+    </w:p>
+    <w:p>
+      <w:pPr>
+        <w:pStyle w:val="Tabledesillustrations"/>
+        <w:tabs>
+          <w:tab w:val="right" w:leader="dot" w:pos="9062"/>
+        </w:tabs>
+        <w:rPr>
+          <w:rFonts w:eastAsiaTheme="minorEastAsia"/>
+          <w:noProof/>
+          <w:lang w:eastAsia="fr-CH"/>
+        </w:rPr>
+      </w:pPr>
+      <w:hyperlink w:anchor="_Toc484530354" w:history="1">
+        <w:r>
+          <w:rPr>
+            <w:rStyle w:val="Lienhypertexte"/>
+            <w:noProof/>
+          </w:rPr>
+          <w:t>Figure 5 : Modèle conceptuel du projet</w:t>
+        </w:r>
+        <w:r>
+          <w:rPr>
+            <w:noProof/>
+            <w:webHidden/>
+          </w:rPr>
+          <w:tab/>
+        </w:r>
+        <w:r>
+          <w:rPr>
+            <w:noProof/>
+            <w:webHidden/>
+          </w:rPr>
+          <w:fldChar w:fldCharType="begin"/>
+        </w:r>
+        <w:r>
+          <w:rPr>
+            <w:noProof/>
+            <w:webHidden/>
+          </w:rPr>
+          <w:instrText xml:space="preserve"> PAGEREF _Toc484530354 \h </w:instrText>
+        </w:r>
+        <w:r>
+          <w:rPr>
+            <w:noProof/>
+            <w:webHidden/>
+          </w:rPr>
+        </w:r>
+        <w:r>
+          <w:rPr>
+            <w:noProof/>
+            <w:webHidden/>
+          </w:rPr>
+          <w:fldChar w:fldCharType="separate"/>
+        </w:r>
+        <w:r>
+          <w:rPr>
+            <w:noProof/>
+            <w:webHidden/>
+          </w:rPr>
+          <w:t>6</w:t>
+        </w:r>
+        <w:r>
+          <w:rPr>
+            <w:noProof/>
+            <w:webHidden/>
+          </w:rPr>
+          <w:fldChar w:fldCharType="end"/>
+        </w:r>
+      </w:hyperlink>
+    </w:p>
+    <w:p>
+      <w:pPr>
+        <w:pStyle w:val="Tabledesillustrations"/>
+        <w:tabs>
+          <w:tab w:val="right" w:leader="dot" w:pos="9062"/>
+        </w:tabs>
+        <w:rPr>
+          <w:rFonts w:eastAsiaTheme="minorEastAsia"/>
+          <w:noProof/>
+          <w:lang w:eastAsia="fr-CH"/>
+        </w:rPr>
+      </w:pPr>
+      <w:hyperlink w:anchor="_Toc484530355" w:history="1">
+        <w:r>
+          <w:rPr>
+            <w:rStyle w:val="Lienhypertexte"/>
+            <w:noProof/>
+          </w:rPr>
+          <w:t>Figure 6 : Maquette de la page d’accueil.</w:t>
+        </w:r>
+        <w:r>
+          <w:rPr>
+            <w:noProof/>
+            <w:webHidden/>
+          </w:rPr>
+          <w:tab/>
+        </w:r>
+        <w:r>
+          <w:rPr>
+            <w:noProof/>
+            <w:webHidden/>
+          </w:rPr>
+          <w:fldChar w:fldCharType="begin"/>
+        </w:r>
+        <w:r>
+          <w:rPr>
+            <w:noProof/>
+            <w:webHidden/>
+          </w:rPr>
+          <w:instrText xml:space="preserve"> PAGEREF _Toc484530355 \h </w:instrText>
+        </w:r>
+        <w:r>
+          <w:rPr>
+            <w:noProof/>
+            <w:webHidden/>
+          </w:rPr>
+        </w:r>
+        <w:r>
+          <w:rPr>
+            <w:noProof/>
+            <w:webHidden/>
+          </w:rPr>
+          <w:fldChar w:fldCharType="separate"/>
+        </w:r>
+        <w:r>
+          <w:rPr>
+            <w:noProof/>
+            <w:webHidden/>
+          </w:rPr>
+          <w:t>7</w:t>
+        </w:r>
+        <w:r>
+          <w:rPr>
+            <w:noProof/>
+            <w:webHidden/>
+          </w:rPr>
+          <w:fldChar w:fldCharType="end"/>
+        </w:r>
+      </w:hyperlink>
+    </w:p>
+    <w:p>
+      <w:pPr>
+        <w:pStyle w:val="Tabledesillustrations"/>
+        <w:tabs>
+          <w:tab w:val="right" w:leader="dot" w:pos="9062"/>
+        </w:tabs>
+        <w:rPr>
+          <w:rFonts w:eastAsiaTheme="minorEastAsia"/>
+          <w:noProof/>
+          <w:lang w:eastAsia="fr-CH"/>
+        </w:rPr>
+      </w:pPr>
+      <w:hyperlink w:anchor="_Toc484530356" w:history="1">
+        <w:r>
+          <w:rPr>
+            <w:rStyle w:val="Lienhypertexte"/>
+            <w:noProof/>
+          </w:rPr>
+          <w:t>Figure 7 : Maquette de la page d’accueil avec sa modale de connexion</w:t>
+        </w:r>
+        <w:r>
+          <w:rPr>
+            <w:noProof/>
+            <w:webHidden/>
+          </w:rPr>
+          <w:tab/>
+        </w:r>
+        <w:r>
+          <w:rPr>
+            <w:noProof/>
+            <w:webHidden/>
+          </w:rPr>
+          <w:fldChar w:fldCharType="begin"/>
+        </w:r>
+        <w:r>
+          <w:rPr>
+            <w:noProof/>
+            <w:webHidden/>
+          </w:rPr>
+          <w:instrText xml:space="preserve"> PAGEREF _Toc484530356 \h </w:instrText>
+        </w:r>
+        <w:r>
+          <w:rPr>
+            <w:noProof/>
+            <w:webHidden/>
+          </w:rPr>
+        </w:r>
+        <w:r>
+          <w:rPr>
+            <w:noProof/>
+            <w:webHidden/>
+          </w:rPr>
+          <w:fldChar w:fldCharType="separate"/>
+        </w:r>
+        <w:r>
+          <w:rPr>
+            <w:noProof/>
+            <w:webHidden/>
+          </w:rPr>
+          <w:t>7</w:t>
+        </w:r>
+        <w:r>
+          <w:rPr>
+            <w:noProof/>
+            <w:webHidden/>
+          </w:rPr>
+          <w:fldChar w:fldCharType="end"/>
+        </w:r>
+      </w:hyperlink>
+    </w:p>
+    <w:p>
+      <w:pPr>
+        <w:pStyle w:val="Tabledesillustrations"/>
+        <w:tabs>
+          <w:tab w:val="right" w:leader="dot" w:pos="9062"/>
+        </w:tabs>
+        <w:rPr>
+          <w:rFonts w:eastAsiaTheme="minorEastAsia"/>
+          <w:noProof/>
+          <w:lang w:eastAsia="fr-CH"/>
+        </w:rPr>
+      </w:pPr>
+      <w:hyperlink w:anchor="_Toc484530357" w:history="1">
+        <w:r>
+          <w:rPr>
+            <w:rStyle w:val="Lienhypertexte"/>
+            <w:noProof/>
+          </w:rPr>
+          <w:t>Figure 8 : Maquette de la page d’accueil avec sa modale d’inscription</w:t>
+        </w:r>
+        <w:r>
+          <w:rPr>
+            <w:noProof/>
+            <w:webHidden/>
+          </w:rPr>
+          <w:tab/>
+        </w:r>
+        <w:r>
+          <w:rPr>
+            <w:noProof/>
+            <w:webHidden/>
+          </w:rPr>
+          <w:fldChar w:fldCharType="begin"/>
+        </w:r>
+        <w:r>
+          <w:rPr>
+            <w:noProof/>
+            <w:webHidden/>
+          </w:rPr>
+          <w:instrText xml:space="preserve"> PAGEREF _Toc484530357 \h </w:instrText>
+        </w:r>
+        <w:r>
+          <w:rPr>
+            <w:noProof/>
+            <w:webHidden/>
+          </w:rPr>
+        </w:r>
+        <w:r>
+          <w:rPr>
+            <w:noProof/>
+            <w:webHidden/>
+          </w:rPr>
+          <w:fldChar w:fldCharType="separate"/>
+        </w:r>
+        <w:r>
+          <w:rPr>
+            <w:noProof/>
+            <w:webHidden/>
+          </w:rPr>
+          <w:t>8</w:t>
+        </w:r>
+        <w:r>
+          <w:rPr>
+            <w:noProof/>
+            <w:webHidden/>
+          </w:rPr>
+          <w:fldChar w:fldCharType="end"/>
+        </w:r>
+      </w:hyperlink>
+    </w:p>
+    <w:p>
+      <w:pPr>
+        <w:pStyle w:val="Tabledesillustrations"/>
+        <w:tabs>
+          <w:tab w:val="right" w:leader="dot" w:pos="9062"/>
+        </w:tabs>
+        <w:rPr>
+          <w:rFonts w:eastAsiaTheme="minorEastAsia"/>
+          <w:noProof/>
+          <w:lang w:eastAsia="fr-CH"/>
+        </w:rPr>
+      </w:pPr>
+      <w:hyperlink w:anchor="_Toc484530358" w:history="1">
+        <w:r>
+          <w:rPr>
+            <w:rStyle w:val="Lienhypertexte"/>
+            <w:noProof/>
+          </w:rPr>
+          <w:t>Figure 9 : Maquette de la page principale, lors de la navigation parmi les voyages et étapes</w:t>
+        </w:r>
+        <w:r>
+          <w:rPr>
+            <w:noProof/>
+            <w:webHidden/>
+          </w:rPr>
+          <w:tab/>
+        </w:r>
+        <w:r>
+          <w:rPr>
+            <w:noProof/>
+            <w:webHidden/>
+          </w:rPr>
+          <w:fldChar w:fldCharType="begin"/>
+        </w:r>
+        <w:r>
+          <w:rPr>
+            <w:noProof/>
+            <w:webHidden/>
+          </w:rPr>
+          <w:instrText xml:space="preserve"> PAGEREF _Toc484530358 \h </w:instrText>
+        </w:r>
+        <w:r>
+          <w:rPr>
+            <w:noProof/>
+            <w:webHidden/>
+          </w:rPr>
+        </w:r>
+        <w:r>
+          <w:rPr>
+            <w:noProof/>
+            <w:webHidden/>
+          </w:rPr>
+          <w:fldChar w:fldCharType="separate"/>
+        </w:r>
+        <w:r>
+          <w:rPr>
+            <w:noProof/>
+            <w:webHidden/>
+          </w:rPr>
+          <w:t>8</w:t>
+        </w:r>
+        <w:r>
+          <w:rPr>
+            <w:noProof/>
+            <w:webHidden/>
+          </w:rPr>
+          <w:fldChar w:fldCharType="end"/>
+        </w:r>
+      </w:hyperlink>
+    </w:p>
+    <w:p>
+      <w:pPr>
+        <w:pStyle w:val="Tabledesillustrations"/>
+        <w:tabs>
+          <w:tab w:val="right" w:leader="dot" w:pos="9062"/>
+        </w:tabs>
+        <w:rPr>
+          <w:rFonts w:eastAsiaTheme="minorEastAsia"/>
+          <w:noProof/>
+          <w:lang w:eastAsia="fr-CH"/>
+        </w:rPr>
+      </w:pPr>
+      <w:hyperlink w:anchor="_Toc484530359" w:history="1">
+        <w:r>
+          <w:rPr>
+            <w:rStyle w:val="Lienhypertexte"/>
+            <w:noProof/>
+          </w:rPr>
+          <w:t>Figure 10 : Maquette de la page principale, lors de l’aperçu d’une étape</w:t>
+        </w:r>
+        <w:r>
+          <w:rPr>
+            <w:noProof/>
+            <w:webHidden/>
+          </w:rPr>
+          <w:tab/>
+        </w:r>
+        <w:r>
+          <w:rPr>
+            <w:noProof/>
+            <w:webHidden/>
+          </w:rPr>
+          <w:fldChar w:fldCharType="begin"/>
+        </w:r>
+        <w:r>
+          <w:rPr>
+            <w:noProof/>
+            <w:webHidden/>
+          </w:rPr>
+          <w:instrText xml:space="preserve"> PAGEREF _Toc484530359 \h </w:instrText>
+        </w:r>
+        <w:r>
+          <w:rPr>
+            <w:noProof/>
+            <w:webHidden/>
+          </w:rPr>
+        </w:r>
+        <w:r>
+          <w:rPr>
+            <w:noProof/>
+            <w:webHidden/>
+          </w:rPr>
+          <w:fldChar w:fldCharType="separate"/>
+        </w:r>
+        <w:r>
+          <w:rPr>
+            <w:noProof/>
+            <w:webHidden/>
+          </w:rPr>
+          <w:t>9</w:t>
+        </w:r>
+        <w:r>
+          <w:rPr>
+            <w:noProof/>
+            <w:webHidden/>
+          </w:rPr>
+          <w:fldChar w:fldCharType="end"/>
+        </w:r>
+      </w:hyperlink>
+    </w:p>
+    <w:p>
+      <w:pPr>
+        <w:pStyle w:val="Tabledesillustrations"/>
+        <w:tabs>
+          <w:tab w:val="right" w:leader="dot" w:pos="9062"/>
+        </w:tabs>
+        <w:rPr>
+          <w:rFonts w:eastAsiaTheme="minorEastAsia"/>
+          <w:noProof/>
+          <w:lang w:eastAsia="fr-CH"/>
+        </w:rPr>
+      </w:pPr>
+      <w:hyperlink w:anchor="_Toc484530360" w:history="1">
+        <w:r>
+          <w:rPr>
+            <w:rStyle w:val="Lienhypertexte"/>
+            <w:noProof/>
+          </w:rPr>
+          <w:t>Figure 11 : Maquette de la page principale, lors de l’ajout ou de la modification d’un voyage</w:t>
+        </w:r>
+        <w:r>
+          <w:rPr>
+            <w:noProof/>
+            <w:webHidden/>
+          </w:rPr>
+          <w:tab/>
+        </w:r>
+        <w:r>
+          <w:rPr>
+            <w:noProof/>
+            <w:webHidden/>
+          </w:rPr>
+          <w:fldChar w:fldCharType="begin"/>
+        </w:r>
+        <w:r>
+          <w:rPr>
+            <w:noProof/>
+            <w:webHidden/>
+          </w:rPr>
+          <w:instrText xml:space="preserve"> PAGEREF _Toc484530360 \h </w:instrText>
+        </w:r>
+        <w:r>
+          <w:rPr>
+            <w:noProof/>
+            <w:webHidden/>
+          </w:rPr>
+        </w:r>
+        <w:r>
+          <w:rPr>
+            <w:noProof/>
+            <w:webHidden/>
+          </w:rPr>
+          <w:fldChar w:fldCharType="separate"/>
+        </w:r>
+        <w:r>
+          <w:rPr>
+            <w:noProof/>
+            <w:webHidden/>
+          </w:rPr>
+          <w:t>9</w:t>
+        </w:r>
+        <w:r>
+          <w:rPr>
+            <w:noProof/>
+            <w:webHidden/>
+          </w:rPr>
+          <w:fldChar w:fldCharType="end"/>
+        </w:r>
+      </w:hyperlink>
+    </w:p>
+    <w:p>
+      <w:r>
+        <w:fldChar w:fldCharType="end"/>
+      </w:r>
+      <w:bookmarkStart w:id="29" w:name="_GoBack"/>
+      <w:bookmarkEnd w:id="29"/>
     </w:p>
     <w:sectPr>
-      <w:headerReference w:type="default" r:id="rId24"/>
-      <w:footerReference w:type="default" r:id="rId25"/>
+      <w:headerReference w:type="default" r:id="rId28"/>
+      <w:footerReference w:type="default" r:id="rId29"/>
       <w:pgSz w:w="11906" w:h="16838"/>
       <w:pgMar w:top="1417" w:right="1417" w:bottom="1417" w:left="1417" w:header="708" w:footer="708" w:gutter="0"/>
       <w:pgNumType w:start="0"/>
@@ -4033,7 +5095,7 @@
                 <w:bCs/>
                 <w:noProof/>
               </w:rPr>
-              <w:t>10</w:t>
+              <w:t>1</w:t>
             </w:r>
             <w:r>
               <w:rPr>
@@ -4081,7 +5143,7 @@
                 <w:bCs/>
                 <w:noProof/>
               </w:rPr>
-              <w:t>10</w:t>
+              <w:t>12</w:t>
             </w:r>
             <w:r>
               <w:rPr>
@@ -5546,6 +6608,17 @@
       <w:szCs w:val="18"/>
     </w:rPr>
   </w:style>
+  <w:style w:type="paragraph" w:styleId="Tabledesillustrations">
+    <w:name w:val="table of figures"/>
+    <w:basedOn w:val="Normal"/>
+    <w:next w:val="Normal"/>
+    <w:uiPriority w:val="99"/>
+    <w:unhideWhenUsed/>
+    <w:rsid w:val="00D23F95"/>
+    <w:pPr>
+      <w:spacing w:after="0"/>
+    </w:pPr>
+  </w:style>
 </w:styles>
 </file>
 
@@ -6362,6 +7435,17 @@
       <w:szCs w:val="18"/>
     </w:rPr>
   </w:style>
+  <w:style w:type="paragraph" w:styleId="Tabledesillustrations">
+    <w:name w:val="table of figures"/>
+    <w:basedOn w:val="Normal"/>
+    <w:next w:val="Normal"/>
+    <w:uiPriority w:val="99"/>
+    <w:unhideWhenUsed/>
+    <w:rsid w:val="00D23F95"/>
+    <w:pPr>
+      <w:spacing w:after="0"/>
+    </w:pPr>
+  </w:style>
 </w:styles>
 </file>
 
@@ -6465,38 +7549,6 @@
         </w:p>
       </w:docPartBody>
     </w:docPart>
-    <w:docPart>
-      <w:docPartPr>
-        <w:name w:val="D08A7201B5C2467FAD456EFEF398C7CE"/>
-        <w:category>
-          <w:name w:val="Général"/>
-          <w:gallery w:val="placeholder"/>
-        </w:category>
-        <w:types>
-          <w:type w:val="bbPlcHdr"/>
-        </w:types>
-        <w:behaviors>
-          <w:behavior w:val="content"/>
-        </w:behaviors>
-        <w:guid w:val="{9F7D0733-3E32-4C92-80D1-FA927C349CB7}"/>
-      </w:docPartPr>
-      <w:docPartBody>
-        <w:p>
-          <w:pPr>
-            <w:pStyle w:val="D08A7201B5C2467FAD456EFEF398C7CE"/>
-          </w:pPr>
-          <w:r>
-            <w:rPr>
-              <w:color w:val="4F81BD" w:themeColor="accent1"/>
-              <w:sz w:val="28"/>
-              <w:szCs w:val="28"/>
-              <w:lang w:val="fr-FR"/>
-            </w:rPr>
-            <w:t>[Nom de l’auteur]</w:t>
-          </w:r>
-        </w:p>
-      </w:docPartBody>
-    </w:docPart>
   </w:docParts>
 </w:glossaryDocument>
 </file>
@@ -6586,6 +7638,7 @@
   <w:rsids>
     <w:rsidRoot w:val="00AC3488"/>
     <w:rsid w:val="00337D00"/>
+    <w:rsid w:val="00564CC6"/>
     <w:rsid w:val="007F1D1D"/>
     <w:rsid w:val="00AC3488"/>
     <w:rsid w:val="00EF26A4"/>
@@ -7306,7 +8359,7 @@
   <a:extraClrSchemeLst/>
   <a:extLst>
     <a:ext uri="{05A4C25C-085E-4340-85A3-A5531E510DB2}">
-      <thm15:themeFamily xmlns="" xmlns:thm15="http://schemas.microsoft.com/office/thememl/2012/main" name="Office Theme" id="{62F939B6-93AF-4DB8-9C6B-D6C7DFDC589F}" vid="{4A3C46E8-61CC-4603-A589-7422A47A8E4A}"/>
+      <thm15:themeFamily xmlns:thm15="http://schemas.microsoft.com/office/thememl/2012/main" xmlns="" name="Office Theme" id="{62F939B6-93AF-4DB8-9C6B-D6C7DFDC589F}" vid="{4A3C46E8-61CC-4603-A589-7422A47A8E4A}"/>
     </a:ext>
   </a:extLst>
 </a:theme>
@@ -7317,7 +8370,7 @@
 </file>
 
 <file path=customXml/itemProps1.xml><?xml version="1.0" encoding="utf-8"?>
-<ds:datastoreItem xmlns:ds="http://schemas.openxmlformats.org/officeDocument/2006/customXml" ds:itemID="{E5D0DC47-D0AA-4786-9C94-5483183A85F3}">
+<ds:datastoreItem xmlns:ds="http://schemas.openxmlformats.org/officeDocument/2006/customXml" ds:itemID="{09F70525-91B7-4F67-8A41-D7EA53B80969}">
   <ds:schemaRefs>
     <ds:schemaRef ds:uri="http://schemas.openxmlformats.org/officeDocument/2006/bibliography"/>
   </ds:schemaRefs>

</xml_diff>

<commit_message>
Documentation concernant les donnée géographiques complète
</commit_message>
<xml_diff>
--- a/Documentation/DocTechique.docx
+++ b/Documentation/DocTechique.docx
@@ -133,9 +133,6 @@
                 </w:rPr>
                 <w:alias w:val="Sous-titre"/>
                 <w:id w:val="13406923"/>
-                <w:placeholder>
-                  <w:docPart w:val="3DCE6C6892304A519B2790AFB2243A32"/>
-                </w:placeholder>
                 <w:dataBinding w:prefixMappings="xmlns:ns0='http://schemas.openxmlformats.org/package/2006/metadata/core-properties' xmlns:ns1='http://purl.org/dc/elements/1.1/'" w:xpath="/ns0:coreProperties[1]/ns1:subject[1]" w:storeItemID="{6C3C8BC8-F283-45AE-878A-BAB7291924A1}"/>
                 <w:text/>
               </w:sdtPr>
@@ -335,7 +332,7 @@
           <w:r>
             <w:fldChar w:fldCharType="separate"/>
           </w:r>
-          <w:hyperlink w:anchor="_Toc484841803" w:history="1">
+          <w:hyperlink w:anchor="_Toc484846461" w:history="1">
             <w:r>
               <w:rPr>
                 <w:rStyle w:val="Lienhypertexte"/>
@@ -377,7 +374,7 @@
                 <w:noProof/>
                 <w:webHidden/>
               </w:rPr>
-              <w:instrText xml:space="preserve"> PAGEREF _Toc484841803 \h </w:instrText>
+              <w:instrText xml:space="preserve"> PAGEREF _Toc484846461 \h </w:instrText>
             </w:r>
             <w:r>
               <w:rPr>
@@ -421,7 +418,7 @@
               <w:lang w:eastAsia="fr-CH"/>
             </w:rPr>
           </w:pPr>
-          <w:hyperlink w:anchor="_Toc484841804" w:history="1">
+          <w:hyperlink w:anchor="_Toc484846462" w:history="1">
             <w:r>
               <w:rPr>
                 <w:rStyle w:val="Lienhypertexte"/>
@@ -463,7 +460,7 @@
                 <w:noProof/>
                 <w:webHidden/>
               </w:rPr>
-              <w:instrText xml:space="preserve"> PAGEREF _Toc484841804 \h </w:instrText>
+              <w:instrText xml:space="preserve"> PAGEREF _Toc484846462 \h </w:instrText>
             </w:r>
             <w:r>
               <w:rPr>
@@ -507,7 +504,7 @@
               <w:lang w:eastAsia="fr-CH"/>
             </w:rPr>
           </w:pPr>
-          <w:hyperlink w:anchor="_Toc484841805" w:history="1">
+          <w:hyperlink w:anchor="_Toc484846463" w:history="1">
             <w:r>
               <w:rPr>
                 <w:rStyle w:val="Lienhypertexte"/>
@@ -549,7 +546,7 @@
                 <w:noProof/>
                 <w:webHidden/>
               </w:rPr>
-              <w:instrText xml:space="preserve"> PAGEREF _Toc484841805 \h </w:instrText>
+              <w:instrText xml:space="preserve"> PAGEREF _Toc484846463 \h </w:instrText>
             </w:r>
             <w:r>
               <w:rPr>
@@ -593,7 +590,7 @@
               <w:lang w:eastAsia="fr-CH"/>
             </w:rPr>
           </w:pPr>
-          <w:hyperlink w:anchor="_Toc484841806" w:history="1">
+          <w:hyperlink w:anchor="_Toc484846464" w:history="1">
             <w:r>
               <w:rPr>
                 <w:rStyle w:val="Lienhypertexte"/>
@@ -635,7 +632,7 @@
                 <w:noProof/>
                 <w:webHidden/>
               </w:rPr>
-              <w:instrText xml:space="preserve"> PAGEREF _Toc484841806 \h </w:instrText>
+              <w:instrText xml:space="preserve"> PAGEREF _Toc484846464 \h </w:instrText>
             </w:r>
             <w:r>
               <w:rPr>
@@ -679,7 +676,7 @@
               <w:lang w:eastAsia="fr-CH"/>
             </w:rPr>
           </w:pPr>
-          <w:hyperlink w:anchor="_Toc484841807" w:history="1">
+          <w:hyperlink w:anchor="_Toc484846465" w:history="1">
             <w:r>
               <w:rPr>
                 <w:rStyle w:val="Lienhypertexte"/>
@@ -721,7 +718,7 @@
                 <w:noProof/>
                 <w:webHidden/>
               </w:rPr>
-              <w:instrText xml:space="preserve"> PAGEREF _Toc484841807 \h </w:instrText>
+              <w:instrText xml:space="preserve"> PAGEREF _Toc484846465 \h </w:instrText>
             </w:r>
             <w:r>
               <w:rPr>
@@ -765,7 +762,7 @@
               <w:lang w:eastAsia="fr-CH"/>
             </w:rPr>
           </w:pPr>
-          <w:hyperlink w:anchor="_Toc484841808" w:history="1">
+          <w:hyperlink w:anchor="_Toc484846466" w:history="1">
             <w:r>
               <w:rPr>
                 <w:rStyle w:val="Lienhypertexte"/>
@@ -807,7 +804,7 @@
                 <w:noProof/>
                 <w:webHidden/>
               </w:rPr>
-              <w:instrText xml:space="preserve"> PAGEREF _Toc484841808 \h </w:instrText>
+              <w:instrText xml:space="preserve"> PAGEREF _Toc484846466 \h </w:instrText>
             </w:r>
             <w:r>
               <w:rPr>
@@ -851,7 +848,7 @@
               <w:lang w:eastAsia="fr-CH"/>
             </w:rPr>
           </w:pPr>
-          <w:hyperlink w:anchor="_Toc484841809" w:history="1">
+          <w:hyperlink w:anchor="_Toc484846467" w:history="1">
             <w:r>
               <w:rPr>
                 <w:rStyle w:val="Lienhypertexte"/>
@@ -893,7 +890,7 @@
                 <w:noProof/>
                 <w:webHidden/>
               </w:rPr>
-              <w:instrText xml:space="preserve"> PAGEREF _Toc484841809 \h </w:instrText>
+              <w:instrText xml:space="preserve"> PAGEREF _Toc484846467 \h </w:instrText>
             </w:r>
             <w:r>
               <w:rPr>
@@ -937,7 +934,7 @@
               <w:lang w:eastAsia="fr-CH"/>
             </w:rPr>
           </w:pPr>
-          <w:hyperlink w:anchor="_Toc484841810" w:history="1">
+          <w:hyperlink w:anchor="_Toc484846468" w:history="1">
             <w:r>
               <w:rPr>
                 <w:rStyle w:val="Lienhypertexte"/>
@@ -979,7 +976,7 @@
                 <w:noProof/>
                 <w:webHidden/>
               </w:rPr>
-              <w:instrText xml:space="preserve"> PAGEREF _Toc484841810 \h </w:instrText>
+              <w:instrText xml:space="preserve"> PAGEREF _Toc484846468 \h </w:instrText>
             </w:r>
             <w:r>
               <w:rPr>
@@ -1023,7 +1020,7 @@
               <w:lang w:eastAsia="fr-CH"/>
             </w:rPr>
           </w:pPr>
-          <w:hyperlink w:anchor="_Toc484841811" w:history="1">
+          <w:hyperlink w:anchor="_Toc484846469" w:history="1">
             <w:r>
               <w:rPr>
                 <w:rStyle w:val="Lienhypertexte"/>
@@ -1065,7 +1062,7 @@
                 <w:noProof/>
                 <w:webHidden/>
               </w:rPr>
-              <w:instrText xml:space="preserve"> PAGEREF _Toc484841811 \h </w:instrText>
+              <w:instrText xml:space="preserve"> PAGEREF _Toc484846469 \h </w:instrText>
             </w:r>
             <w:r>
               <w:rPr>
@@ -1109,7 +1106,7 @@
               <w:lang w:eastAsia="fr-CH"/>
             </w:rPr>
           </w:pPr>
-          <w:hyperlink w:anchor="_Toc484841812" w:history="1">
+          <w:hyperlink w:anchor="_Toc484846470" w:history="1">
             <w:r>
               <w:rPr>
                 <w:rStyle w:val="Lienhypertexte"/>
@@ -1151,7 +1148,7 @@
                 <w:noProof/>
                 <w:webHidden/>
               </w:rPr>
-              <w:instrText xml:space="preserve"> PAGEREF _Toc484841812 \h </w:instrText>
+              <w:instrText xml:space="preserve"> PAGEREF _Toc484846470 \h </w:instrText>
             </w:r>
             <w:r>
               <w:rPr>
@@ -1195,7 +1192,7 @@
               <w:lang w:eastAsia="fr-CH"/>
             </w:rPr>
           </w:pPr>
-          <w:hyperlink w:anchor="_Toc484841813" w:history="1">
+          <w:hyperlink w:anchor="_Toc484846471" w:history="1">
             <w:r>
               <w:rPr>
                 <w:rStyle w:val="Lienhypertexte"/>
@@ -1237,7 +1234,7 @@
                 <w:noProof/>
                 <w:webHidden/>
               </w:rPr>
-              <w:instrText xml:space="preserve"> PAGEREF _Toc484841813 \h </w:instrText>
+              <w:instrText xml:space="preserve"> PAGEREF _Toc484846471 \h </w:instrText>
             </w:r>
             <w:r>
               <w:rPr>
@@ -1281,7 +1278,7 @@
               <w:lang w:eastAsia="fr-CH"/>
             </w:rPr>
           </w:pPr>
-          <w:hyperlink w:anchor="_Toc484841814" w:history="1">
+          <w:hyperlink w:anchor="_Toc484846472" w:history="1">
             <w:r>
               <w:rPr>
                 <w:rStyle w:val="Lienhypertexte"/>
@@ -1323,7 +1320,7 @@
                 <w:noProof/>
                 <w:webHidden/>
               </w:rPr>
-              <w:instrText xml:space="preserve"> PAGEREF _Toc484841814 \h </w:instrText>
+              <w:instrText xml:space="preserve"> PAGEREF _Toc484846472 \h </w:instrText>
             </w:r>
             <w:r>
               <w:rPr>
@@ -1367,7 +1364,7 @@
               <w:lang w:eastAsia="fr-CH"/>
             </w:rPr>
           </w:pPr>
-          <w:hyperlink w:anchor="_Toc484841815" w:history="1">
+          <w:hyperlink w:anchor="_Toc484846473" w:history="1">
             <w:r>
               <w:rPr>
                 <w:rStyle w:val="Lienhypertexte"/>
@@ -1409,7 +1406,7 @@
                 <w:noProof/>
                 <w:webHidden/>
               </w:rPr>
-              <w:instrText xml:space="preserve"> PAGEREF _Toc484841815 \h </w:instrText>
+              <w:instrText xml:space="preserve"> PAGEREF _Toc484846473 \h </w:instrText>
             </w:r>
             <w:r>
               <w:rPr>
@@ -1453,7 +1450,7 @@
               <w:lang w:eastAsia="fr-CH"/>
             </w:rPr>
           </w:pPr>
-          <w:hyperlink w:anchor="_Toc484841816" w:history="1">
+          <w:hyperlink w:anchor="_Toc484846474" w:history="1">
             <w:r>
               <w:rPr>
                 <w:rStyle w:val="Lienhypertexte"/>
@@ -1495,7 +1492,7 @@
                 <w:noProof/>
                 <w:webHidden/>
               </w:rPr>
-              <w:instrText xml:space="preserve"> PAGEREF _Toc484841816 \h </w:instrText>
+              <w:instrText xml:space="preserve"> PAGEREF _Toc484846474 \h </w:instrText>
             </w:r>
             <w:r>
               <w:rPr>
@@ -1539,7 +1536,7 @@
               <w:lang w:eastAsia="fr-CH"/>
             </w:rPr>
           </w:pPr>
-          <w:hyperlink w:anchor="_Toc484841817" w:history="1">
+          <w:hyperlink w:anchor="_Toc484846475" w:history="1">
             <w:r>
               <w:rPr>
                 <w:rStyle w:val="Lienhypertexte"/>
@@ -1581,7 +1578,7 @@
                 <w:noProof/>
                 <w:webHidden/>
               </w:rPr>
-              <w:instrText xml:space="preserve"> PAGEREF _Toc484841817 \h </w:instrText>
+              <w:instrText xml:space="preserve"> PAGEREF _Toc484846475 \h </w:instrText>
             </w:r>
             <w:r>
               <w:rPr>
@@ -1625,7 +1622,7 @@
               <w:lang w:eastAsia="fr-CH"/>
             </w:rPr>
           </w:pPr>
-          <w:hyperlink w:anchor="_Toc484841818" w:history="1">
+          <w:hyperlink w:anchor="_Toc484846476" w:history="1">
             <w:r>
               <w:rPr>
                 <w:rStyle w:val="Lienhypertexte"/>
@@ -1667,7 +1664,7 @@
                 <w:noProof/>
                 <w:webHidden/>
               </w:rPr>
-              <w:instrText xml:space="preserve"> PAGEREF _Toc484841818 \h </w:instrText>
+              <w:instrText xml:space="preserve"> PAGEREF _Toc484846476 \h </w:instrText>
             </w:r>
             <w:r>
               <w:rPr>
@@ -1711,7 +1708,7 @@
               <w:lang w:eastAsia="fr-CH"/>
             </w:rPr>
           </w:pPr>
-          <w:hyperlink w:anchor="_Toc484841819" w:history="1">
+          <w:hyperlink w:anchor="_Toc484846477" w:history="1">
             <w:r>
               <w:rPr>
                 <w:rStyle w:val="Lienhypertexte"/>
@@ -1753,7 +1750,7 @@
                 <w:noProof/>
                 <w:webHidden/>
               </w:rPr>
-              <w:instrText xml:space="preserve"> PAGEREF _Toc484841819 \h </w:instrText>
+              <w:instrText xml:space="preserve"> PAGEREF _Toc484846477 \h </w:instrText>
             </w:r>
             <w:r>
               <w:rPr>
@@ -1797,7 +1794,7 @@
               <w:lang w:eastAsia="fr-CH"/>
             </w:rPr>
           </w:pPr>
-          <w:hyperlink w:anchor="_Toc484841820" w:history="1">
+          <w:hyperlink w:anchor="_Toc484846478" w:history="1">
             <w:r>
               <w:rPr>
                 <w:rStyle w:val="Lienhypertexte"/>
@@ -1839,7 +1836,7 @@
                 <w:noProof/>
                 <w:webHidden/>
               </w:rPr>
-              <w:instrText xml:space="preserve"> PAGEREF _Toc484841820 \h </w:instrText>
+              <w:instrText xml:space="preserve"> PAGEREF _Toc484846478 \h </w:instrText>
             </w:r>
             <w:r>
               <w:rPr>
@@ -1883,7 +1880,7 @@
               <w:lang w:eastAsia="fr-CH"/>
             </w:rPr>
           </w:pPr>
-          <w:hyperlink w:anchor="_Toc484841821" w:history="1">
+          <w:hyperlink w:anchor="_Toc484846479" w:history="1">
             <w:r>
               <w:rPr>
                 <w:rStyle w:val="Lienhypertexte"/>
@@ -1925,7 +1922,7 @@
                 <w:noProof/>
                 <w:webHidden/>
               </w:rPr>
-              <w:instrText xml:space="preserve"> PAGEREF _Toc484841821 \h </w:instrText>
+              <w:instrText xml:space="preserve"> PAGEREF _Toc484846479 \h </w:instrText>
             </w:r>
             <w:r>
               <w:rPr>
@@ -1969,7 +1966,7 @@
               <w:lang w:eastAsia="fr-CH"/>
             </w:rPr>
           </w:pPr>
-          <w:hyperlink w:anchor="_Toc484841822" w:history="1">
+          <w:hyperlink w:anchor="_Toc484846480" w:history="1">
             <w:r>
               <w:rPr>
                 <w:rStyle w:val="Lienhypertexte"/>
@@ -2011,7 +2008,7 @@
                 <w:noProof/>
                 <w:webHidden/>
               </w:rPr>
-              <w:instrText xml:space="preserve"> PAGEREF _Toc484841822 \h </w:instrText>
+              <w:instrText xml:space="preserve"> PAGEREF _Toc484846480 \h </w:instrText>
             </w:r>
             <w:r>
               <w:rPr>
@@ -2055,7 +2052,7 @@
               <w:lang w:eastAsia="fr-CH"/>
             </w:rPr>
           </w:pPr>
-          <w:hyperlink w:anchor="_Toc484841823" w:history="1">
+          <w:hyperlink w:anchor="_Toc484846481" w:history="1">
             <w:r>
               <w:rPr>
                 <w:rStyle w:val="Lienhypertexte"/>
@@ -2097,7 +2094,7 @@
                 <w:noProof/>
                 <w:webHidden/>
               </w:rPr>
-              <w:instrText xml:space="preserve"> PAGEREF _Toc484841823 \h </w:instrText>
+              <w:instrText xml:space="preserve"> PAGEREF _Toc484846481 \h </w:instrText>
             </w:r>
             <w:r>
               <w:rPr>
@@ -2141,7 +2138,7 @@
               <w:lang w:eastAsia="fr-CH"/>
             </w:rPr>
           </w:pPr>
-          <w:hyperlink w:anchor="_Toc484841824" w:history="1">
+          <w:hyperlink w:anchor="_Toc484846482" w:history="1">
             <w:r>
               <w:rPr>
                 <w:rStyle w:val="Lienhypertexte"/>
@@ -2183,7 +2180,7 @@
                 <w:noProof/>
                 <w:webHidden/>
               </w:rPr>
-              <w:instrText xml:space="preserve"> PAGEREF _Toc484841824 \h </w:instrText>
+              <w:instrText xml:space="preserve"> PAGEREF _Toc484846482 \h </w:instrText>
             </w:r>
             <w:r>
               <w:rPr>
@@ -2227,7 +2224,7 @@
               <w:lang w:eastAsia="fr-CH"/>
             </w:rPr>
           </w:pPr>
-          <w:hyperlink w:anchor="_Toc484841825" w:history="1">
+          <w:hyperlink w:anchor="_Toc484846483" w:history="1">
             <w:r>
               <w:rPr>
                 <w:rStyle w:val="Lienhypertexte"/>
@@ -2269,7 +2266,7 @@
                 <w:noProof/>
                 <w:webHidden/>
               </w:rPr>
-              <w:instrText xml:space="preserve"> PAGEREF _Toc484841825 \h </w:instrText>
+              <w:instrText xml:space="preserve"> PAGEREF _Toc484846483 \h </w:instrText>
             </w:r>
             <w:r>
               <w:rPr>
@@ -2313,7 +2310,7 @@
               <w:lang w:eastAsia="fr-CH"/>
             </w:rPr>
           </w:pPr>
-          <w:hyperlink w:anchor="_Toc484841826" w:history="1">
+          <w:hyperlink w:anchor="_Toc484846484" w:history="1">
             <w:r>
               <w:rPr>
                 <w:rStyle w:val="Lienhypertexte"/>
@@ -2355,7 +2352,7 @@
                 <w:noProof/>
                 <w:webHidden/>
               </w:rPr>
-              <w:instrText xml:space="preserve"> PAGEREF _Toc484841826 \h </w:instrText>
+              <w:instrText xml:space="preserve"> PAGEREF _Toc484846484 \h </w:instrText>
             </w:r>
             <w:r>
               <w:rPr>
@@ -2399,7 +2396,7 @@
               <w:lang w:eastAsia="fr-CH"/>
             </w:rPr>
           </w:pPr>
-          <w:hyperlink w:anchor="_Toc484841827" w:history="1">
+          <w:hyperlink w:anchor="_Toc484846485" w:history="1">
             <w:r>
               <w:rPr>
                 <w:rStyle w:val="Lienhypertexte"/>
@@ -2441,7 +2438,7 @@
                 <w:noProof/>
                 <w:webHidden/>
               </w:rPr>
-              <w:instrText xml:space="preserve"> PAGEREF _Toc484841827 \h </w:instrText>
+              <w:instrText xml:space="preserve"> PAGEREF _Toc484846485 \h </w:instrText>
             </w:r>
             <w:r>
               <w:rPr>
@@ -2485,7 +2482,7 @@
               <w:lang w:eastAsia="fr-CH"/>
             </w:rPr>
           </w:pPr>
-          <w:hyperlink w:anchor="_Toc484841828" w:history="1">
+          <w:hyperlink w:anchor="_Toc484846486" w:history="1">
             <w:r>
               <w:rPr>
                 <w:rStyle w:val="Lienhypertexte"/>
@@ -2527,7 +2524,7 @@
                 <w:noProof/>
                 <w:webHidden/>
               </w:rPr>
-              <w:instrText xml:space="preserve"> PAGEREF _Toc484841828 \h </w:instrText>
+              <w:instrText xml:space="preserve"> PAGEREF _Toc484846486 \h </w:instrText>
             </w:r>
             <w:r>
               <w:rPr>
@@ -2547,7 +2544,7 @@
                 <w:noProof/>
                 <w:webHidden/>
               </w:rPr>
-              <w:t>12</w:t>
+              <w:t>13</w:t>
             </w:r>
             <w:r>
               <w:rPr>
@@ -2571,7 +2568,7 @@
               <w:lang w:eastAsia="fr-CH"/>
             </w:rPr>
           </w:pPr>
-          <w:hyperlink w:anchor="_Toc484841829" w:history="1">
+          <w:hyperlink w:anchor="_Toc484846487" w:history="1">
             <w:r>
               <w:rPr>
                 <w:rStyle w:val="Lienhypertexte"/>
@@ -2613,7 +2610,7 @@
                 <w:noProof/>
                 <w:webHidden/>
               </w:rPr>
-              <w:instrText xml:space="preserve"> PAGEREF _Toc484841829 \h </w:instrText>
+              <w:instrText xml:space="preserve"> PAGEREF _Toc484846487 \h </w:instrText>
             </w:r>
             <w:r>
               <w:rPr>
@@ -2633,7 +2630,7 @@
                 <w:noProof/>
                 <w:webHidden/>
               </w:rPr>
-              <w:t>12</w:t>
+              <w:t>13</w:t>
             </w:r>
             <w:r>
               <w:rPr>
@@ -2657,7 +2654,7 @@
               <w:lang w:eastAsia="fr-CH"/>
             </w:rPr>
           </w:pPr>
-          <w:hyperlink w:anchor="_Toc484841830" w:history="1">
+          <w:hyperlink w:anchor="_Toc484846488" w:history="1">
             <w:r>
               <w:rPr>
                 <w:rStyle w:val="Lienhypertexte"/>
@@ -2699,7 +2696,7 @@
                 <w:noProof/>
                 <w:webHidden/>
               </w:rPr>
-              <w:instrText xml:space="preserve"> PAGEREF _Toc484841830 \h </w:instrText>
+              <w:instrText xml:space="preserve"> PAGEREF _Toc484846488 \h </w:instrText>
             </w:r>
             <w:r>
               <w:rPr>
@@ -2719,7 +2716,179 @@
                 <w:noProof/>
                 <w:webHidden/>
               </w:rPr>
-              <w:t>12</w:t>
+              <w:t>13</w:t>
+            </w:r>
+            <w:r>
+              <w:rPr>
+                <w:noProof/>
+                <w:webHidden/>
+              </w:rPr>
+              <w:fldChar w:fldCharType="end"/>
+            </w:r>
+          </w:hyperlink>
+        </w:p>
+        <w:p>
+          <w:pPr>
+            <w:pStyle w:val="TM3"/>
+            <w:tabs>
+              <w:tab w:val="left" w:pos="1320"/>
+              <w:tab w:val="right" w:leader="dot" w:pos="9062"/>
+            </w:tabs>
+            <w:rPr>
+              <w:rFonts w:eastAsiaTheme="minorEastAsia"/>
+              <w:noProof/>
+              <w:lang w:eastAsia="fr-CH"/>
+            </w:rPr>
+          </w:pPr>
+          <w:hyperlink w:anchor="_Toc484846489" w:history="1">
+            <w:r>
+              <w:rPr>
+                <w:rStyle w:val="Lienhypertexte"/>
+                <w:noProof/>
+              </w:rPr>
+              <w:t>5.2.1</w:t>
+            </w:r>
+            <w:r>
+              <w:rPr>
+                <w:rFonts w:eastAsiaTheme="minorEastAsia"/>
+                <w:noProof/>
+                <w:lang w:eastAsia="fr-CH"/>
+              </w:rPr>
+              <w:tab/>
+            </w:r>
+            <w:r>
+              <w:rPr>
+                <w:rStyle w:val="Lienhypertexte"/>
+                <w:noProof/>
+              </w:rPr>
+              <w:t>Bootstrap DateTimePicker</w:t>
+            </w:r>
+            <w:r>
+              <w:rPr>
+                <w:noProof/>
+                <w:webHidden/>
+              </w:rPr>
+              <w:tab/>
+            </w:r>
+            <w:r>
+              <w:rPr>
+                <w:noProof/>
+                <w:webHidden/>
+              </w:rPr>
+              <w:fldChar w:fldCharType="begin"/>
+            </w:r>
+            <w:r>
+              <w:rPr>
+                <w:noProof/>
+                <w:webHidden/>
+              </w:rPr>
+              <w:instrText xml:space="preserve"> PAGEREF _Toc484846489 \h </w:instrText>
+            </w:r>
+            <w:r>
+              <w:rPr>
+                <w:noProof/>
+                <w:webHidden/>
+              </w:rPr>
+            </w:r>
+            <w:r>
+              <w:rPr>
+                <w:noProof/>
+                <w:webHidden/>
+              </w:rPr>
+              <w:fldChar w:fldCharType="separate"/>
+            </w:r>
+            <w:r>
+              <w:rPr>
+                <w:noProof/>
+                <w:webHidden/>
+              </w:rPr>
+              <w:t>13</w:t>
+            </w:r>
+            <w:r>
+              <w:rPr>
+                <w:noProof/>
+                <w:webHidden/>
+              </w:rPr>
+              <w:fldChar w:fldCharType="end"/>
+            </w:r>
+          </w:hyperlink>
+        </w:p>
+        <w:p>
+          <w:pPr>
+            <w:pStyle w:val="TM3"/>
+            <w:tabs>
+              <w:tab w:val="left" w:pos="1320"/>
+              <w:tab w:val="right" w:leader="dot" w:pos="9062"/>
+            </w:tabs>
+            <w:rPr>
+              <w:rFonts w:eastAsiaTheme="minorEastAsia"/>
+              <w:noProof/>
+              <w:lang w:eastAsia="fr-CH"/>
+            </w:rPr>
+          </w:pPr>
+          <w:hyperlink w:anchor="_Toc484846490" w:history="1">
+            <w:r>
+              <w:rPr>
+                <w:rStyle w:val="Lienhypertexte"/>
+                <w:noProof/>
+              </w:rPr>
+              <w:t>5.2.2</w:t>
+            </w:r>
+            <w:r>
+              <w:rPr>
+                <w:rFonts w:eastAsiaTheme="minorEastAsia"/>
+                <w:noProof/>
+                <w:lang w:eastAsia="fr-CH"/>
+              </w:rPr>
+              <w:tab/>
+            </w:r>
+            <w:r>
+              <w:rPr>
+                <w:rStyle w:val="Lienhypertexte"/>
+                <w:noProof/>
+              </w:rPr>
+              <w:t>Bootstrap File Input</w:t>
+            </w:r>
+            <w:r>
+              <w:rPr>
+                <w:noProof/>
+                <w:webHidden/>
+              </w:rPr>
+              <w:tab/>
+            </w:r>
+            <w:r>
+              <w:rPr>
+                <w:noProof/>
+                <w:webHidden/>
+              </w:rPr>
+              <w:fldChar w:fldCharType="begin"/>
+            </w:r>
+            <w:r>
+              <w:rPr>
+                <w:noProof/>
+                <w:webHidden/>
+              </w:rPr>
+              <w:instrText xml:space="preserve"> PAGEREF _Toc484846490 \h </w:instrText>
+            </w:r>
+            <w:r>
+              <w:rPr>
+                <w:noProof/>
+                <w:webHidden/>
+              </w:rPr>
+            </w:r>
+            <w:r>
+              <w:rPr>
+                <w:noProof/>
+                <w:webHidden/>
+              </w:rPr>
+              <w:fldChar w:fldCharType="separate"/>
+            </w:r>
+            <w:r>
+              <w:rPr>
+                <w:noProof/>
+                <w:webHidden/>
+              </w:rPr>
+              <w:t>13</w:t>
             </w:r>
             <w:r>
               <w:rPr>
@@ -2743,7 +2912,7 @@
               <w:lang w:eastAsia="fr-CH"/>
             </w:rPr>
           </w:pPr>
-          <w:hyperlink w:anchor="_Toc484841831" w:history="1">
+          <w:hyperlink w:anchor="_Toc484846491" w:history="1">
             <w:r>
               <w:rPr>
                 <w:rStyle w:val="Lienhypertexte"/>
@@ -2785,7 +2954,7 @@
                 <w:noProof/>
                 <w:webHidden/>
               </w:rPr>
-              <w:instrText xml:space="preserve"> PAGEREF _Toc484841831 \h </w:instrText>
+              <w:instrText xml:space="preserve"> PAGEREF _Toc484846491 \h </w:instrText>
             </w:r>
             <w:r>
               <w:rPr>
@@ -2805,7 +2974,7 @@
                 <w:noProof/>
                 <w:webHidden/>
               </w:rPr>
-              <w:t>12</w:t>
+              <w:t>13</w:t>
             </w:r>
             <w:r>
               <w:rPr>
@@ -2829,7 +2998,7 @@
               <w:lang w:eastAsia="fr-CH"/>
             </w:rPr>
           </w:pPr>
-          <w:hyperlink w:anchor="_Toc484841832" w:history="1">
+          <w:hyperlink w:anchor="_Toc484846492" w:history="1">
             <w:r>
               <w:rPr>
                 <w:rStyle w:val="Lienhypertexte"/>
@@ -2871,7 +3040,7 @@
                 <w:noProof/>
                 <w:webHidden/>
               </w:rPr>
-              <w:instrText xml:space="preserve"> PAGEREF _Toc484841832 \h </w:instrText>
+              <w:instrText xml:space="preserve"> PAGEREF _Toc484846492 \h </w:instrText>
             </w:r>
             <w:r>
               <w:rPr>
@@ -2891,7 +3060,7 @@
                 <w:noProof/>
                 <w:webHidden/>
               </w:rPr>
-              <w:t>12</w:t>
+              <w:t>13</w:t>
             </w:r>
             <w:r>
               <w:rPr>
@@ -2915,7 +3084,7 @@
               <w:lang w:eastAsia="fr-CH"/>
             </w:rPr>
           </w:pPr>
-          <w:hyperlink w:anchor="_Toc484841833" w:history="1">
+          <w:hyperlink w:anchor="_Toc484846493" w:history="1">
             <w:r>
               <w:rPr>
                 <w:rStyle w:val="Lienhypertexte"/>
@@ -2957,7 +3126,7 @@
                 <w:noProof/>
                 <w:webHidden/>
               </w:rPr>
-              <w:instrText xml:space="preserve"> PAGEREF _Toc484841833 \h </w:instrText>
+              <w:instrText xml:space="preserve"> PAGEREF _Toc484846493 \h </w:instrText>
             </w:r>
             <w:r>
               <w:rPr>
@@ -2977,7 +3146,7 @@
                 <w:noProof/>
                 <w:webHidden/>
               </w:rPr>
-              <w:t>12</w:t>
+              <w:t>13</w:t>
             </w:r>
             <w:r>
               <w:rPr>
@@ -3001,7 +3170,7 @@
               <w:lang w:eastAsia="fr-CH"/>
             </w:rPr>
           </w:pPr>
-          <w:hyperlink w:anchor="_Toc484841834" w:history="1">
+          <w:hyperlink w:anchor="_Toc484846494" w:history="1">
             <w:r>
               <w:rPr>
                 <w:rStyle w:val="Lienhypertexte"/>
@@ -3043,7 +3212,7 @@
                 <w:noProof/>
                 <w:webHidden/>
               </w:rPr>
-              <w:instrText xml:space="preserve"> PAGEREF _Toc484841834 \h </w:instrText>
+              <w:instrText xml:space="preserve"> PAGEREF _Toc484846494 \h </w:instrText>
             </w:r>
             <w:r>
               <w:rPr>
@@ -3063,7 +3232,7 @@
                 <w:noProof/>
                 <w:webHidden/>
               </w:rPr>
-              <w:t>12</w:t>
+              <w:t>13</w:t>
             </w:r>
             <w:r>
               <w:rPr>
@@ -3087,7 +3256,7 @@
               <w:lang w:eastAsia="fr-CH"/>
             </w:rPr>
           </w:pPr>
-          <w:hyperlink w:anchor="_Toc484841835" w:history="1">
+          <w:hyperlink w:anchor="_Toc484846495" w:history="1">
             <w:r>
               <w:rPr>
                 <w:rStyle w:val="Lienhypertexte"/>
@@ -3129,7 +3298,7 @@
                 <w:noProof/>
                 <w:webHidden/>
               </w:rPr>
-              <w:instrText xml:space="preserve"> PAGEREF _Toc484841835 \h </w:instrText>
+              <w:instrText xml:space="preserve"> PAGEREF _Toc484846495 \h </w:instrText>
             </w:r>
             <w:r>
               <w:rPr>
@@ -3149,7 +3318,7 @@
                 <w:noProof/>
                 <w:webHidden/>
               </w:rPr>
-              <w:t>13</w:t>
+              <w:t>14</w:t>
             </w:r>
             <w:r>
               <w:rPr>
@@ -3173,7 +3342,7 @@
               <w:lang w:eastAsia="fr-CH"/>
             </w:rPr>
           </w:pPr>
-          <w:hyperlink w:anchor="_Toc484841836" w:history="1">
+          <w:hyperlink w:anchor="_Toc484846496" w:history="1">
             <w:r>
               <w:rPr>
                 <w:rStyle w:val="Lienhypertexte"/>
@@ -3215,7 +3384,7 @@
                 <w:noProof/>
                 <w:webHidden/>
               </w:rPr>
-              <w:instrText xml:space="preserve"> PAGEREF _Toc484841836 \h </w:instrText>
+              <w:instrText xml:space="preserve"> PAGEREF _Toc484846496 \h </w:instrText>
             </w:r>
             <w:r>
               <w:rPr>
@@ -3235,7 +3404,7 @@
                 <w:noProof/>
                 <w:webHidden/>
               </w:rPr>
-              <w:t>13</w:t>
+              <w:t>15</w:t>
             </w:r>
             <w:r>
               <w:rPr>
@@ -3259,7 +3428,7 @@
               <w:lang w:eastAsia="fr-CH"/>
             </w:rPr>
           </w:pPr>
-          <w:hyperlink w:anchor="_Toc484841837" w:history="1">
+          <w:hyperlink w:anchor="_Toc484846497" w:history="1">
             <w:r>
               <w:rPr>
                 <w:rStyle w:val="Lienhypertexte"/>
@@ -3301,7 +3470,7 @@
                 <w:noProof/>
                 <w:webHidden/>
               </w:rPr>
-              <w:instrText xml:space="preserve"> PAGEREF _Toc484841837 \h </w:instrText>
+              <w:instrText xml:space="preserve"> PAGEREF _Toc484846497 \h </w:instrText>
             </w:r>
             <w:r>
               <w:rPr>
@@ -3321,7 +3490,7 @@
                 <w:noProof/>
                 <w:webHidden/>
               </w:rPr>
-              <w:t>14</w:t>
+              <w:t>17</w:t>
             </w:r>
             <w:r>
               <w:rPr>
@@ -3345,7 +3514,7 @@
               <w:lang w:eastAsia="fr-CH"/>
             </w:rPr>
           </w:pPr>
-          <w:hyperlink w:anchor="_Toc484841838" w:history="1">
+          <w:hyperlink w:anchor="_Toc484846498" w:history="1">
             <w:r>
               <w:rPr>
                 <w:rStyle w:val="Lienhypertexte"/>
@@ -3387,7 +3556,7 @@
                 <w:noProof/>
                 <w:webHidden/>
               </w:rPr>
-              <w:instrText xml:space="preserve"> PAGEREF _Toc484841838 \h </w:instrText>
+              <w:instrText xml:space="preserve"> PAGEREF _Toc484846498 \h </w:instrText>
             </w:r>
             <w:r>
               <w:rPr>
@@ -3407,7 +3576,7 @@
                 <w:noProof/>
                 <w:webHidden/>
               </w:rPr>
-              <w:t>14</w:t>
+              <w:t>17</w:t>
             </w:r>
             <w:r>
               <w:rPr>
@@ -3431,7 +3600,7 @@
               <w:lang w:eastAsia="fr-CH"/>
             </w:rPr>
           </w:pPr>
-          <w:hyperlink w:anchor="_Toc484841839" w:history="1">
+          <w:hyperlink w:anchor="_Toc484846499" w:history="1">
             <w:r>
               <w:rPr>
                 <w:rStyle w:val="Lienhypertexte"/>
@@ -3473,7 +3642,7 @@
                 <w:noProof/>
                 <w:webHidden/>
               </w:rPr>
-              <w:instrText xml:space="preserve"> PAGEREF _Toc484841839 \h </w:instrText>
+              <w:instrText xml:space="preserve"> PAGEREF _Toc484846499 \h </w:instrText>
             </w:r>
             <w:r>
               <w:rPr>
@@ -3493,7 +3662,7 @@
                 <w:noProof/>
                 <w:webHidden/>
               </w:rPr>
-              <w:t>14</w:t>
+              <w:t>17</w:t>
             </w:r>
             <w:r>
               <w:rPr>
@@ -3517,7 +3686,7 @@
               <w:lang w:eastAsia="fr-CH"/>
             </w:rPr>
           </w:pPr>
-          <w:hyperlink w:anchor="_Toc484841840" w:history="1">
+          <w:hyperlink w:anchor="_Toc484846500" w:history="1">
             <w:r>
               <w:rPr>
                 <w:rStyle w:val="Lienhypertexte"/>
@@ -3559,7 +3728,7 @@
                 <w:noProof/>
                 <w:webHidden/>
               </w:rPr>
-              <w:instrText xml:space="preserve"> PAGEREF _Toc484841840 \h </w:instrText>
+              <w:instrText xml:space="preserve"> PAGEREF _Toc484846500 \h </w:instrText>
             </w:r>
             <w:r>
               <w:rPr>
@@ -3579,7 +3748,7 @@
                 <w:noProof/>
                 <w:webHidden/>
               </w:rPr>
-              <w:t>14</w:t>
+              <w:t>17</w:t>
             </w:r>
             <w:r>
               <w:rPr>
@@ -3603,7 +3772,7 @@
               <w:lang w:eastAsia="fr-CH"/>
             </w:rPr>
           </w:pPr>
-          <w:hyperlink w:anchor="_Toc484841841" w:history="1">
+          <w:hyperlink w:anchor="_Toc484846501" w:history="1">
             <w:r>
               <w:rPr>
                 <w:rStyle w:val="Lienhypertexte"/>
@@ -3645,7 +3814,7 @@
                 <w:noProof/>
                 <w:webHidden/>
               </w:rPr>
-              <w:instrText xml:space="preserve"> PAGEREF _Toc484841841 \h </w:instrText>
+              <w:instrText xml:space="preserve"> PAGEREF _Toc484846501 \h </w:instrText>
             </w:r>
             <w:r>
               <w:rPr>
@@ -3665,7 +3834,7 @@
                 <w:noProof/>
                 <w:webHidden/>
               </w:rPr>
-              <w:t>14</w:t>
+              <w:t>17</w:t>
             </w:r>
             <w:r>
               <w:rPr>
@@ -3689,7 +3858,7 @@
               <w:lang w:eastAsia="fr-CH"/>
             </w:rPr>
           </w:pPr>
-          <w:hyperlink w:anchor="_Toc484841842" w:history="1">
+          <w:hyperlink w:anchor="_Toc484846502" w:history="1">
             <w:r>
               <w:rPr>
                 <w:rStyle w:val="Lienhypertexte"/>
@@ -3731,7 +3900,7 @@
                 <w:noProof/>
                 <w:webHidden/>
               </w:rPr>
-              <w:instrText xml:space="preserve"> PAGEREF _Toc484841842 \h </w:instrText>
+              <w:instrText xml:space="preserve"> PAGEREF _Toc484846502 \h </w:instrText>
             </w:r>
             <w:r>
               <w:rPr>
@@ -3751,7 +3920,7 @@
                 <w:noProof/>
                 <w:webHidden/>
               </w:rPr>
-              <w:t>14</w:t>
+              <w:t>17</w:t>
             </w:r>
             <w:r>
               <w:rPr>
@@ -3775,7 +3944,7 @@
               <w:lang w:eastAsia="fr-CH"/>
             </w:rPr>
           </w:pPr>
-          <w:hyperlink w:anchor="_Toc484841843" w:history="1">
+          <w:hyperlink w:anchor="_Toc484846503" w:history="1">
             <w:r>
               <w:rPr>
                 <w:rStyle w:val="Lienhypertexte"/>
@@ -3817,7 +3986,7 @@
                 <w:noProof/>
                 <w:webHidden/>
               </w:rPr>
-              <w:instrText xml:space="preserve"> PAGEREF _Toc484841843 \h </w:instrText>
+              <w:instrText xml:space="preserve"> PAGEREF _Toc484846503 \h </w:instrText>
             </w:r>
             <w:r>
               <w:rPr>
@@ -3837,7 +4006,7 @@
                 <w:noProof/>
                 <w:webHidden/>
               </w:rPr>
-              <w:t>14</w:t>
+              <w:t>17</w:t>
             </w:r>
             <w:r>
               <w:rPr>
@@ -3861,7 +4030,7 @@
               <w:lang w:eastAsia="fr-CH"/>
             </w:rPr>
           </w:pPr>
-          <w:hyperlink w:anchor="_Toc484841844" w:history="1">
+          <w:hyperlink w:anchor="_Toc484846504" w:history="1">
             <w:r>
               <w:rPr>
                 <w:rStyle w:val="Lienhypertexte"/>
@@ -3903,7 +4072,7 @@
                 <w:noProof/>
                 <w:webHidden/>
               </w:rPr>
-              <w:instrText xml:space="preserve"> PAGEREF _Toc484841844 \h </w:instrText>
+              <w:instrText xml:space="preserve"> PAGEREF _Toc484846504 \h </w:instrText>
             </w:r>
             <w:r>
               <w:rPr>
@@ -3923,7 +4092,7 @@
                 <w:noProof/>
                 <w:webHidden/>
               </w:rPr>
-              <w:t>14</w:t>
+              <w:t>18</w:t>
             </w:r>
             <w:r>
               <w:rPr>
@@ -3947,7 +4116,7 @@
               <w:lang w:eastAsia="fr-CH"/>
             </w:rPr>
           </w:pPr>
-          <w:hyperlink w:anchor="_Toc484841845" w:history="1">
+          <w:hyperlink w:anchor="_Toc484846505" w:history="1">
             <w:r>
               <w:rPr>
                 <w:rStyle w:val="Lienhypertexte"/>
@@ -3989,7 +4158,7 @@
                 <w:noProof/>
                 <w:webHidden/>
               </w:rPr>
-              <w:instrText xml:space="preserve"> PAGEREF _Toc484841845 \h </w:instrText>
+              <w:instrText xml:space="preserve"> PAGEREF _Toc484846505 \h </w:instrText>
             </w:r>
             <w:r>
               <w:rPr>
@@ -4009,7 +4178,7 @@
                 <w:noProof/>
                 <w:webHidden/>
               </w:rPr>
-              <w:t>14</w:t>
+              <w:t>19</w:t>
             </w:r>
             <w:r>
               <w:rPr>
@@ -4050,7 +4219,7 @@
       <w:pPr>
         <w:pStyle w:val="Titre1"/>
       </w:pPr>
-      <w:bookmarkStart w:id="0" w:name="_Toc484841803"/>
+      <w:bookmarkStart w:id="0" w:name="_Toc484846461"/>
       <w:r>
         <w:lastRenderedPageBreak/>
         <w:t>Introduction</w:t>
@@ -4100,7 +4269,7 @@
       <w:pPr>
         <w:pStyle w:val="Titre2"/>
       </w:pPr>
-      <w:bookmarkStart w:id="1" w:name="_Toc484841804"/>
+      <w:bookmarkStart w:id="1" w:name="_Toc484846462"/>
       <w:r>
         <w:t>Organisation</w:t>
       </w:r>
@@ -4370,7 +4539,7 @@
       <w:pPr>
         <w:pStyle w:val="Titre2"/>
       </w:pPr>
-      <w:bookmarkStart w:id="2" w:name="_Toc484841805"/>
+      <w:bookmarkStart w:id="2" w:name="_Toc484846463"/>
       <w:r>
         <w:t>Objectifs</w:t>
       </w:r>
@@ -4414,7 +4583,7 @@
       <w:pPr>
         <w:pStyle w:val="Titre1"/>
       </w:pPr>
-      <w:bookmarkStart w:id="3" w:name="_Toc484841806"/>
+      <w:bookmarkStart w:id="3" w:name="_Toc484846464"/>
       <w:r>
         <w:lastRenderedPageBreak/>
         <w:t>Analyse</w:t>
@@ -4422,13 +4591,18 @@
       <w:r>
         <w:t xml:space="preserve"> concurrentielle</w:t>
       </w:r>
+    </w:p>
+    <w:p>
+      <w:pPr>
+        <w:pStyle w:val="Titre2"/>
+      </w:pPr>
       <w:r>
         <w:rPr>
           <w:noProof/>
           <w:lang w:eastAsia="fr-CH"/>
         </w:rPr>
         <w:drawing>
-          <wp:anchor distT="0" distB="0" distL="114300" distR="114300" simplePos="0" relativeHeight="251658240" behindDoc="0" locked="0" layoutInCell="1" allowOverlap="1" wp14:anchorId="182EFB0D" wp14:editId="5D61D19A">
+          <wp:anchor distT="0" distB="0" distL="114300" distR="114300" simplePos="0" relativeHeight="251658240" behindDoc="0" locked="0" layoutInCell="1" allowOverlap="1" wp14:anchorId="476E17D4" wp14:editId="65950B50">
             <wp:simplePos x="0" y="0"/>
             <wp:positionH relativeFrom="column">
               <wp:posOffset>4220845</wp:posOffset>
@@ -4506,7 +4680,7 @@
         <mc:AlternateContent>
           <mc:Choice Requires="wps">
             <w:drawing>
-              <wp:anchor distT="0" distB="0" distL="114300" distR="114300" simplePos="0" relativeHeight="251669504" behindDoc="0" locked="0" layoutInCell="1" allowOverlap="1" wp14:anchorId="0CB2DD69" wp14:editId="44E4BE2A">
+              <wp:anchor distT="0" distB="0" distL="114300" distR="114300" simplePos="0" relativeHeight="251669504" behindDoc="0" locked="0" layoutInCell="1" allowOverlap="1" wp14:anchorId="21DFDA1A" wp14:editId="23BEC95A">
                 <wp:simplePos x="0" y="0"/>
                 <wp:positionH relativeFrom="column">
                   <wp:posOffset>4220845</wp:posOffset>
@@ -4560,27 +4734,14 @@
                             <w:r>
                               <w:t xml:space="preserve">Figure </w:t>
                             </w:r>
-                            <w:r>
-                              <w:fldChar w:fldCharType="begin"/>
-                            </w:r>
-                            <w:r>
-                              <w:instrText xml:space="preserve"> SEQ Figure \* ARABIC </w:instrText>
-                            </w:r>
-                            <w:r>
-                              <w:fldChar w:fldCharType="separate"/>
-                            </w:r>
-                            <w:r>
-                              <w:rPr>
-                                <w:noProof/>
-                              </w:rPr>
-                              <w:t>1</w:t>
-                            </w:r>
-                            <w:r>
-                              <w:rPr>
-                                <w:noProof/>
-                              </w:rPr>
-                              <w:fldChar w:fldCharType="end"/>
-                            </w:r>
+                            <w:fldSimple w:instr=" SEQ Figure \* ARABIC ">
+                              <w:r>
+                                <w:rPr>
+                                  <w:noProof/>
+                                </w:rPr>
+                                <w:t>1</w:t>
+                              </w:r>
+                            </w:fldSimple>
                             <w:r>
                               <w:t xml:space="preserve"> : Exemple de voyage que l’on </w:t>
                             </w:r>
@@ -4628,27 +4789,14 @@
                       <w:r>
                         <w:t xml:space="preserve">Figure </w:t>
                       </w:r>
-                      <w:r>
-                        <w:fldChar w:fldCharType="begin"/>
-                      </w:r>
-                      <w:r>
-                        <w:instrText xml:space="preserve"> SEQ Figure \* ARABIC </w:instrText>
-                      </w:r>
-                      <w:r>
-                        <w:fldChar w:fldCharType="separate"/>
-                      </w:r>
-                      <w:r>
-                        <w:rPr>
-                          <w:noProof/>
-                        </w:rPr>
-                        <w:t>1</w:t>
-                      </w:r>
-                      <w:r>
-                        <w:rPr>
-                          <w:noProof/>
-                        </w:rPr>
-                        <w:fldChar w:fldCharType="end"/>
-                      </w:r>
+                      <w:fldSimple w:instr=" SEQ Figure \* ARABIC ">
+                        <w:r>
+                          <w:rPr>
+                            <w:noProof/>
+                          </w:rPr>
+                          <w:t>1</w:t>
+                        </w:r>
+                      </w:fldSimple>
                       <w:r>
                         <w:t xml:space="preserve"> : Exemple de voyage que l’on </w:t>
                       </w:r>
@@ -4671,16 +4819,17 @@
         </mc:AlternateContent>
       </w:r>
       <w:bookmarkEnd w:id="3"/>
+      <w:r>
+        <w:t>Facebook</w:t>
+      </w:r>
     </w:p>
     <w:p>
       <w:r>
         <w:t xml:space="preserve">Dans cette analyse concurrentielle, je ne fais état que des sites spécialisés dans le même domaine que celui que je souhaite développer. Néanmoins, une grande partie de la concurrence se situe dans les réseaux sociaux, et particulièrement Facebook. Bien qu’ils ne reprennent pas exactement le même concept, il est toujours possible d’allier localisation, image et texte de </w:t>
       </w:r>
-      <w:proofErr w:type="gramStart"/>
-      <w:r>
-        <w:t>différente manières</w:t>
-      </w:r>
-      <w:proofErr w:type="gramEnd"/>
+      <w:r>
+        <w:t>différentes manières</w:t>
+      </w:r>
       <w:r>
         <w:t xml:space="preserve">. </w:t>
       </w:r>
@@ -4699,9 +4848,9 @@
     </w:p>
     <w:p>
       <w:pPr>
-        <w:pStyle w:val="Titre3"/>
-      </w:pPr>
-      <w:bookmarkStart w:id="6" w:name="_Toc484841807"/>
+        <w:pStyle w:val="Titre2"/>
+      </w:pPr>
+      <w:bookmarkStart w:id="6" w:name="_Toc484846465"/>
       <w:r>
         <w:t>Travel Diaries</w:t>
       </w:r>
@@ -4769,27 +4918,14 @@
                             <w:r>
                               <w:t xml:space="preserve">Figure </w:t>
                             </w:r>
-                            <w:r>
-                              <w:fldChar w:fldCharType="begin"/>
-                            </w:r>
-                            <w:r>
-                              <w:instrText xml:space="preserve"> SEQ Figure \* ARABIC </w:instrText>
-                            </w:r>
-                            <w:r>
-                              <w:fldChar w:fldCharType="separate"/>
-                            </w:r>
-                            <w:r>
-                              <w:rPr>
-                                <w:noProof/>
-                              </w:rPr>
-                              <w:t>2</w:t>
-                            </w:r>
-                            <w:r>
-                              <w:rPr>
-                                <w:noProof/>
-                              </w:rPr>
-                              <w:fldChar w:fldCharType="end"/>
-                            </w:r>
+                            <w:fldSimple w:instr=" SEQ Figure \* ARABIC ">
+                              <w:r>
+                                <w:rPr>
+                                  <w:noProof/>
+                                </w:rPr>
+                                <w:t>2</w:t>
+                              </w:r>
+                            </w:fldSimple>
                             <w:r>
                               <w:t> : Extrait  d’un journal de voyage du site Travel Diaries</w:t>
                             </w:r>
@@ -4828,27 +4964,14 @@
                       <w:r>
                         <w:t xml:space="preserve">Figure </w:t>
                       </w:r>
-                      <w:r>
-                        <w:fldChar w:fldCharType="begin"/>
-                      </w:r>
-                      <w:r>
-                        <w:instrText xml:space="preserve"> SEQ Figure \* ARABIC </w:instrText>
-                      </w:r>
-                      <w:r>
-                        <w:fldChar w:fldCharType="separate"/>
-                      </w:r>
-                      <w:r>
-                        <w:rPr>
-                          <w:noProof/>
-                        </w:rPr>
-                        <w:t>2</w:t>
-                      </w:r>
-                      <w:r>
-                        <w:rPr>
-                          <w:noProof/>
-                        </w:rPr>
-                        <w:fldChar w:fldCharType="end"/>
-                      </w:r>
+                      <w:fldSimple w:instr=" SEQ Figure \* ARABIC ">
+                        <w:r>
+                          <w:rPr>
+                            <w:noProof/>
+                          </w:rPr>
+                          <w:t>2</w:t>
+                        </w:r>
+                      </w:fldSimple>
                       <w:r>
                         <w:t> : Extrait  d’un journal de voyage du site Travel Diaries</w:t>
                       </w:r>
@@ -4955,9 +5078,9 @@
     </w:p>
     <w:p>
       <w:pPr>
-        <w:pStyle w:val="Titre3"/>
-      </w:pPr>
-      <w:bookmarkStart w:id="9" w:name="_Toc484841808"/>
+        <w:pStyle w:val="Titre2"/>
+      </w:pPr>
+      <w:bookmarkStart w:id="9" w:name="_Toc484846466"/>
       <w:r>
         <w:t>MyTripJournal</w:t>
       </w:r>
@@ -5025,27 +5148,14 @@
                             <w:r>
                               <w:t xml:space="preserve">Figure </w:t>
                             </w:r>
-                            <w:r>
-                              <w:fldChar w:fldCharType="begin"/>
-                            </w:r>
-                            <w:r>
-                              <w:instrText xml:space="preserve"> SEQ Figure \* ARABIC </w:instrText>
-                            </w:r>
-                            <w:r>
-                              <w:fldChar w:fldCharType="separate"/>
-                            </w:r>
-                            <w:r>
-                              <w:rPr>
-                                <w:noProof/>
-                              </w:rPr>
-                              <w:t>3</w:t>
-                            </w:r>
-                            <w:r>
-                              <w:rPr>
-                                <w:noProof/>
-                              </w:rPr>
-                              <w:fldChar w:fldCharType="end"/>
-                            </w:r>
+                            <w:fldSimple w:instr=" SEQ Figure \* ARABIC ">
+                              <w:r>
+                                <w:rPr>
+                                  <w:noProof/>
+                                </w:rPr>
+                                <w:t>3</w:t>
+                              </w:r>
+                            </w:fldSimple>
                             <w:r>
                               <w:t> : Un voyage de MyTripJournal avec sa description et ses étapes</w:t>
                             </w:r>
@@ -5081,27 +5191,14 @@
                       <w:r>
                         <w:t xml:space="preserve">Figure </w:t>
                       </w:r>
-                      <w:r>
-                        <w:fldChar w:fldCharType="begin"/>
-                      </w:r>
-                      <w:r>
-                        <w:instrText xml:space="preserve"> SEQ Figure \* ARABIC </w:instrText>
-                      </w:r>
-                      <w:r>
-                        <w:fldChar w:fldCharType="separate"/>
-                      </w:r>
-                      <w:r>
-                        <w:rPr>
-                          <w:noProof/>
-                        </w:rPr>
-                        <w:t>3</w:t>
-                      </w:r>
-                      <w:r>
-                        <w:rPr>
-                          <w:noProof/>
-                        </w:rPr>
-                        <w:fldChar w:fldCharType="end"/>
-                      </w:r>
+                      <w:fldSimple w:instr=" SEQ Figure \* ARABIC ">
+                        <w:r>
+                          <w:rPr>
+                            <w:noProof/>
+                          </w:rPr>
+                          <w:t>3</w:t>
+                        </w:r>
+                      </w:fldSimple>
                       <w:r>
                         <w:t> : Un voyage de MyTripJournal avec sa description et ses étapes</w:t>
                       </w:r>
@@ -5202,6 +5299,7 @@
         <w:t xml:space="preserve"> est disponible sous plusieurs points de vue (différents </w:t>
       </w:r>
       <w:r>
+        <w:lastRenderedPageBreak/>
         <w:t>continents</w:t>
       </w:r>
       <w:r>
@@ -5216,7 +5314,6 @@
     </w:p>
     <w:p>
       <w:r>
-        <w:lastRenderedPageBreak/>
         <w:t xml:space="preserve">On accède aux autres articles sur une </w:t>
       </w:r>
       <w:r>
@@ -5230,9 +5327,9 @@
     </w:p>
     <w:p>
       <w:pPr>
-        <w:pStyle w:val="Titre3"/>
-      </w:pPr>
-      <w:bookmarkStart w:id="12" w:name="_Toc484841809"/>
+        <w:pStyle w:val="Titre2"/>
+      </w:pPr>
+      <w:bookmarkStart w:id="12" w:name="_Toc484846467"/>
       <w:r>
         <w:t>Travel Pod</w:t>
       </w:r>
@@ -5401,27 +5498,14 @@
                             <w:r>
                               <w:t xml:space="preserve">Figure </w:t>
                             </w:r>
-                            <w:r>
-                              <w:fldChar w:fldCharType="begin"/>
-                            </w:r>
-                            <w:r>
-                              <w:instrText xml:space="preserve"> SEQ Figure \* ARABIC </w:instrText>
-                            </w:r>
-                            <w:r>
-                              <w:fldChar w:fldCharType="separate"/>
-                            </w:r>
-                            <w:r>
-                              <w:rPr>
-                                <w:noProof/>
-                              </w:rPr>
-                              <w:t>4</w:t>
-                            </w:r>
-                            <w:r>
-                              <w:rPr>
-                                <w:noProof/>
-                              </w:rPr>
-                              <w:fldChar w:fldCharType="end"/>
-                            </w:r>
+                            <w:fldSimple w:instr=" SEQ Figure \* ARABIC ">
+                              <w:r>
+                                <w:rPr>
+                                  <w:noProof/>
+                                </w:rPr>
+                                <w:t>4</w:t>
+                              </w:r>
+                            </w:fldSimple>
                             <w:r>
                               <w:t> : Navigation dynamique et tracés, une fonctionnalité de Travel Pod</w:t>
                             </w:r>
@@ -5460,27 +5544,14 @@
                       <w:r>
                         <w:t xml:space="preserve">Figure </w:t>
                       </w:r>
-                      <w:r>
-                        <w:fldChar w:fldCharType="begin"/>
-                      </w:r>
-                      <w:r>
-                        <w:instrText xml:space="preserve"> SEQ Figure \* ARABIC </w:instrText>
-                      </w:r>
-                      <w:r>
-                        <w:fldChar w:fldCharType="separate"/>
-                      </w:r>
-                      <w:r>
-                        <w:rPr>
-                          <w:noProof/>
-                        </w:rPr>
-                        <w:t>4</w:t>
-                      </w:r>
-                      <w:r>
-                        <w:rPr>
-                          <w:noProof/>
-                        </w:rPr>
-                        <w:fldChar w:fldCharType="end"/>
-                      </w:r>
+                      <w:fldSimple w:instr=" SEQ Figure \* ARABIC ">
+                        <w:r>
+                          <w:rPr>
+                            <w:noProof/>
+                          </w:rPr>
+                          <w:t>4</w:t>
+                        </w:r>
+                      </w:fldSimple>
                       <w:r>
                         <w:t> : Navigation dynamique et tracés, une fonctionnalité de Travel Pod</w:t>
                       </w:r>
@@ -5506,6 +5577,14 @@
     </w:p>
     <w:p>
       <w:pPr>
+        <w:pStyle w:val="Titre2"/>
+      </w:pPr>
+      <w:r>
+        <w:t>Positionnement du projet par rapport à la concurrence</w:t>
+      </w:r>
+    </w:p>
+    <w:p>
+      <w:pPr>
         <w:jc w:val="left"/>
         <w:rPr>
           <w:rFonts w:asciiTheme="majorHAnsi" w:eastAsiaTheme="majorEastAsia" w:hAnsiTheme="majorHAnsi" w:cstheme="majorBidi"/>
@@ -5522,7 +5601,7 @@
       <w:pPr>
         <w:pStyle w:val="Titre1"/>
       </w:pPr>
-      <w:bookmarkStart w:id="15" w:name="_Toc484841810"/>
+      <w:bookmarkStart w:id="15" w:name="_Toc484846468"/>
       <w:r>
         <w:lastRenderedPageBreak/>
         <w:t>Cahier des charges</w:t>
@@ -5533,7 +5612,7 @@
       <w:pPr>
         <w:pStyle w:val="Titre2"/>
       </w:pPr>
-      <w:bookmarkStart w:id="16" w:name="_Toc484841811"/>
+      <w:bookmarkStart w:id="16" w:name="_Toc484846469"/>
       <w:r>
         <w:t>Définition de l’audience</w:t>
       </w:r>
@@ -5548,7 +5627,7 @@
       <w:pPr>
         <w:pStyle w:val="Titre2"/>
       </w:pPr>
-      <w:bookmarkStart w:id="17" w:name="_Toc484841812"/>
+      <w:bookmarkStart w:id="17" w:name="_Toc484846470"/>
       <w:r>
         <w:t>Définition du contenu</w:t>
       </w:r>
@@ -5622,7 +5701,7 @@
       <w:pPr>
         <w:pStyle w:val="Titre2"/>
       </w:pPr>
-      <w:bookmarkStart w:id="18" w:name="_Toc484841813"/>
+      <w:bookmarkStart w:id="18" w:name="_Toc484846471"/>
       <w:r>
         <w:t>Fonctionnalités</w:t>
       </w:r>
@@ -5969,7 +6048,7 @@
       <w:pPr>
         <w:pStyle w:val="Titre2"/>
       </w:pPr>
-      <w:bookmarkStart w:id="19" w:name="_Toc484841814"/>
+      <w:bookmarkStart w:id="19" w:name="_Toc484846472"/>
       <w:r>
         <w:t>Modèle conceptuel</w:t>
       </w:r>
@@ -6054,27 +6133,14 @@
       <w:r>
         <w:t xml:space="preserve">Figure </w:t>
       </w:r>
-      <w:r>
-        <w:fldChar w:fldCharType="begin"/>
-      </w:r>
-      <w:r>
-        <w:instrText xml:space="preserve"> SEQ Figure \* ARABIC </w:instrText>
-      </w:r>
-      <w:r>
-        <w:fldChar w:fldCharType="separate"/>
-      </w:r>
-      <w:r>
-        <w:rPr>
-          <w:noProof/>
-        </w:rPr>
-        <w:t>5</w:t>
-      </w:r>
-      <w:r>
-        <w:rPr>
-          <w:noProof/>
-        </w:rPr>
-        <w:fldChar w:fldCharType="end"/>
-      </w:r>
+      <w:fldSimple w:instr=" SEQ Figure \* ARABIC ">
+        <w:r>
+          <w:rPr>
+            <w:noProof/>
+          </w:rPr>
+          <w:t>5</w:t>
+        </w:r>
+      </w:fldSimple>
       <w:r>
         <w:t> : Modèle conceptuel du projet</w:t>
       </w:r>
@@ -6084,7 +6150,7 @@
       <w:pPr>
         <w:pStyle w:val="Titre2"/>
       </w:pPr>
-      <w:bookmarkStart w:id="21" w:name="_Toc484841815"/>
+      <w:bookmarkStart w:id="21" w:name="_Toc484846473"/>
       <w:r>
         <w:lastRenderedPageBreak/>
         <w:t>Maquette</w:t>
@@ -6095,7 +6161,7 @@
       <w:pPr>
         <w:pStyle w:val="Titre3"/>
       </w:pPr>
-      <w:bookmarkStart w:id="22" w:name="_Toc484841816"/>
+      <w:bookmarkStart w:id="22" w:name="_Toc484846474"/>
       <w:r>
         <w:t>Page d’accueil</w:t>
       </w:r>
@@ -6156,27 +6222,14 @@
       <w:r>
         <w:t xml:space="preserve">Figure </w:t>
       </w:r>
-      <w:r>
-        <w:fldChar w:fldCharType="begin"/>
-      </w:r>
-      <w:r>
-        <w:instrText xml:space="preserve"> SEQ Figure \* ARABIC </w:instrText>
-      </w:r>
-      <w:r>
-        <w:fldChar w:fldCharType="separate"/>
-      </w:r>
-      <w:r>
-        <w:rPr>
-          <w:noProof/>
-        </w:rPr>
-        <w:t>6</w:t>
-      </w:r>
-      <w:r>
-        <w:rPr>
-          <w:noProof/>
-        </w:rPr>
-        <w:fldChar w:fldCharType="end"/>
-      </w:r>
+      <w:fldSimple w:instr=" SEQ Figure \* ARABIC ">
+        <w:r>
+          <w:rPr>
+            <w:noProof/>
+          </w:rPr>
+          <w:t>6</w:t>
+        </w:r>
+      </w:fldSimple>
       <w:r>
         <w:t> : Maquette de la page d’accueil.</w:t>
       </w:r>
@@ -6237,27 +6290,14 @@
       <w:r>
         <w:t xml:space="preserve">Figure </w:t>
       </w:r>
-      <w:r>
-        <w:fldChar w:fldCharType="begin"/>
-      </w:r>
-      <w:r>
-        <w:instrText xml:space="preserve"> SEQ Figure \* ARABIC </w:instrText>
-      </w:r>
-      <w:r>
-        <w:fldChar w:fldCharType="separate"/>
-      </w:r>
-      <w:r>
-        <w:rPr>
-          <w:noProof/>
-        </w:rPr>
-        <w:t>7</w:t>
-      </w:r>
-      <w:r>
-        <w:rPr>
-          <w:noProof/>
-        </w:rPr>
-        <w:fldChar w:fldCharType="end"/>
-      </w:r>
+      <w:fldSimple w:instr=" SEQ Figure \* ARABIC ">
+        <w:r>
+          <w:rPr>
+            <w:noProof/>
+          </w:rPr>
+          <w:t>7</w:t>
+        </w:r>
+      </w:fldSimple>
       <w:r>
         <w:t> : Maquette de la page d’accueil avec sa modale de connexion</w:t>
       </w:r>
@@ -6319,27 +6359,14 @@
       <w:r>
         <w:t xml:space="preserve">Figure </w:t>
       </w:r>
-      <w:r>
-        <w:fldChar w:fldCharType="begin"/>
-      </w:r>
-      <w:r>
-        <w:instrText xml:space="preserve"> SEQ Figure \* ARABIC </w:instrText>
-      </w:r>
-      <w:r>
-        <w:fldChar w:fldCharType="separate"/>
-      </w:r>
-      <w:r>
-        <w:rPr>
-          <w:noProof/>
-        </w:rPr>
-        <w:t>8</w:t>
-      </w:r>
-      <w:r>
-        <w:rPr>
-          <w:noProof/>
-        </w:rPr>
-        <w:fldChar w:fldCharType="end"/>
-      </w:r>
+      <w:fldSimple w:instr=" SEQ Figure \* ARABIC ">
+        <w:r>
+          <w:rPr>
+            <w:noProof/>
+          </w:rPr>
+          <w:t>8</w:t>
+        </w:r>
+      </w:fldSimple>
       <w:r>
         <w:t> : Maquette de la page d’accueil avec sa modale d’inscription</w:t>
       </w:r>
@@ -6349,7 +6376,7 @@
       <w:pPr>
         <w:pStyle w:val="Titre3"/>
       </w:pPr>
-      <w:bookmarkStart w:id="26" w:name="_Toc484841817"/>
+      <w:bookmarkStart w:id="26" w:name="_Toc484846475"/>
       <w:r>
         <w:t>Page principale</w:t>
       </w:r>
@@ -6410,27 +6437,14 @@
       <w:r>
         <w:t xml:space="preserve">Figure </w:t>
       </w:r>
-      <w:r>
-        <w:fldChar w:fldCharType="begin"/>
-      </w:r>
-      <w:r>
-        <w:instrText xml:space="preserve"> SEQ Figure \* ARABIC </w:instrText>
-      </w:r>
-      <w:r>
-        <w:fldChar w:fldCharType="separate"/>
-      </w:r>
-      <w:r>
-        <w:rPr>
-          <w:noProof/>
-        </w:rPr>
-        <w:t>9</w:t>
-      </w:r>
-      <w:r>
-        <w:rPr>
-          <w:noProof/>
-        </w:rPr>
-        <w:fldChar w:fldCharType="end"/>
-      </w:r>
+      <w:fldSimple w:instr=" SEQ Figure \* ARABIC ">
+        <w:r>
+          <w:rPr>
+            <w:noProof/>
+          </w:rPr>
+          <w:t>9</w:t>
+        </w:r>
+      </w:fldSimple>
       <w:r>
         <w:t> : Maquette de la page principale, lors de la navigation parmi les voyages et étapes</w:t>
       </w:r>
@@ -6492,27 +6506,14 @@
       <w:r>
         <w:t xml:space="preserve">Figure </w:t>
       </w:r>
-      <w:r>
-        <w:fldChar w:fldCharType="begin"/>
-      </w:r>
-      <w:r>
-        <w:instrText xml:space="preserve"> SEQ Figure \* ARABIC </w:instrText>
-      </w:r>
-      <w:r>
-        <w:fldChar w:fldCharType="separate"/>
-      </w:r>
-      <w:r>
-        <w:rPr>
-          <w:noProof/>
-        </w:rPr>
-        <w:t>10</w:t>
-      </w:r>
-      <w:r>
-        <w:rPr>
-          <w:noProof/>
-        </w:rPr>
-        <w:fldChar w:fldCharType="end"/>
-      </w:r>
+      <w:fldSimple w:instr=" SEQ Figure \* ARABIC ">
+        <w:r>
+          <w:rPr>
+            <w:noProof/>
+          </w:rPr>
+          <w:t>10</w:t>
+        </w:r>
+      </w:fldSimple>
       <w:r>
         <w:t> : Maquette de la page principale, lors de l’aperçu d’une étape</w:t>
       </w:r>
@@ -6579,27 +6580,14 @@
       <w:r>
         <w:t xml:space="preserve">Figure </w:t>
       </w:r>
-      <w:r>
-        <w:fldChar w:fldCharType="begin"/>
-      </w:r>
-      <w:r>
-        <w:instrText xml:space="preserve"> SEQ Figure \* ARABIC </w:instrText>
-      </w:r>
-      <w:r>
-        <w:fldChar w:fldCharType="separate"/>
-      </w:r>
-      <w:r>
-        <w:rPr>
-          <w:noProof/>
-        </w:rPr>
-        <w:t>11</w:t>
-      </w:r>
-      <w:r>
-        <w:rPr>
-          <w:noProof/>
-        </w:rPr>
-        <w:fldChar w:fldCharType="end"/>
-      </w:r>
+      <w:fldSimple w:instr=" SEQ Figure \* ARABIC ">
+        <w:r>
+          <w:rPr>
+            <w:noProof/>
+          </w:rPr>
+          <w:t>11</w:t>
+        </w:r>
+      </w:fldSimple>
       <w:r>
         <w:t> : Maquette de la page principale, lors de l’ajout ou de la modification d’un voyage</w:t>
       </w:r>
@@ -6623,7 +6611,7 @@
       <w:pPr>
         <w:pStyle w:val="Titre1"/>
       </w:pPr>
-      <w:bookmarkStart w:id="30" w:name="_Toc484841818"/>
+      <w:bookmarkStart w:id="30" w:name="_Toc484846476"/>
       <w:r>
         <w:lastRenderedPageBreak/>
         <w:t>Méthodologie</w:t>
@@ -6634,7 +6622,7 @@
       <w:pPr>
         <w:pStyle w:val="Titre2"/>
       </w:pPr>
-      <w:bookmarkStart w:id="31" w:name="_Toc484841819"/>
+      <w:bookmarkStart w:id="31" w:name="_Toc484846477"/>
       <w:r>
         <w:t>Outils utilisés</w:t>
       </w:r>
@@ -6647,7 +6635,7 @@
       <w:pPr>
         <w:pStyle w:val="Titre3"/>
       </w:pPr>
-      <w:bookmarkStart w:id="32" w:name="_Toc484841820"/>
+      <w:bookmarkStart w:id="32" w:name="_Toc484846478"/>
       <w:r>
         <w:t>PHP</w:t>
       </w:r>
@@ -6673,7 +6661,7 @@
       <w:pPr>
         <w:pStyle w:val="Titre3"/>
       </w:pPr>
-      <w:bookmarkStart w:id="33" w:name="_Toc484841821"/>
+      <w:bookmarkStart w:id="33" w:name="_Toc484846479"/>
       <w:r>
         <w:t>MySQL</w:t>
       </w:r>
@@ -6696,7 +6684,7 @@
       <w:pPr>
         <w:pStyle w:val="Titre3"/>
       </w:pPr>
-      <w:bookmarkStart w:id="34" w:name="_Toc484841822"/>
+      <w:bookmarkStart w:id="34" w:name="_Toc484846480"/>
       <w:r>
         <w:t>JavaScript / JQuery</w:t>
       </w:r>
@@ -6719,7 +6707,7 @@
       <w:pPr>
         <w:pStyle w:val="Titre3"/>
       </w:pPr>
-      <w:bookmarkStart w:id="35" w:name="_Toc484841823"/>
+      <w:bookmarkStart w:id="35" w:name="_Toc484846481"/>
       <w:r>
         <w:t>AJAX</w:t>
       </w:r>
@@ -6734,7 +6722,7 @@
       <w:pPr>
         <w:pStyle w:val="Titre3"/>
       </w:pPr>
-      <w:bookmarkStart w:id="36" w:name="_Toc484841824"/>
+      <w:bookmarkStart w:id="36" w:name="_Toc484846482"/>
       <w:r>
         <w:t>Bootsrap</w:t>
       </w:r>
@@ -6745,7 +6733,7 @@
       <w:pPr>
         <w:pStyle w:val="Titre3"/>
       </w:pPr>
-      <w:bookmarkStart w:id="37" w:name="_Toc484841825"/>
+      <w:bookmarkStart w:id="37" w:name="_Toc484846483"/>
       <w:r>
         <w:t>Google Map API</w:t>
       </w:r>
@@ -6769,23 +6757,16 @@
       <w:r>
         <w:t xml:space="preserve">J’ai travaillé sur toute cette année scolaire sur un projet de groupe basé sur Google MAP API, et bien qu’il m’a donné du fil à retordre, j’ai fini par bien l’aimé (au point de baser mon travail de diplôme dessus). D’une part, il a le potentiel d’ajouter un aspect très attractif, dynamique et ergonomique au </w:t>
       </w:r>
-    </w:p>
-    <w:p>
-      <w:proofErr w:type="gramStart"/>
       <w:r>
         <w:lastRenderedPageBreak/>
-        <w:t>cahier</w:t>
-      </w:r>
-      <w:proofErr w:type="gramEnd"/>
-      <w:r>
-        <w:t xml:space="preserve"> des charges que je me suis donné. Mais une des choses qui m’a poussé à choisir un projet basé dessus est la promesse  d’un résultat bluffant qu’on obtient si on réussit le chalenge qu’implique la conception.</w:t>
+        <w:t>cahier des charges que je me suis donné. Mais une des choses qui m’a poussé à choisir un projet basé dessus est la promesse  d’un résultat bluffant qu’on obtient si on réussit le chalenge qu’implique la conception.</w:t>
       </w:r>
     </w:p>
     <w:p>
       <w:pPr>
         <w:pStyle w:val="Titre2"/>
       </w:pPr>
-      <w:bookmarkStart w:id="38" w:name="_Toc484841826"/>
+      <w:bookmarkStart w:id="38" w:name="_Toc484846484"/>
       <w:r>
         <w:t>Charte Graphique</w:t>
       </w:r>
@@ -6796,7 +6777,7 @@
       <w:pPr>
         <w:pStyle w:val="Titre2"/>
       </w:pPr>
-      <w:bookmarkStart w:id="39" w:name="_Toc484841827"/>
+      <w:bookmarkStart w:id="39" w:name="_Toc484846485"/>
       <w:r>
         <w:t>Traitement et stockage de l’information</w:t>
       </w:r>
@@ -6813,7 +6794,6 @@
           <w:szCs w:val="32"/>
         </w:rPr>
       </w:pPr>
-      <w:bookmarkStart w:id="40" w:name="_Toc484841828"/>
       <w:r>
         <w:br w:type="page"/>
       </w:r>
@@ -6822,8 +6802,7 @@
       <w:pPr>
         <w:pStyle w:val="Titre1"/>
       </w:pPr>
-      <w:bookmarkStart w:id="41" w:name="_GoBack"/>
-      <w:bookmarkEnd w:id="41"/>
+      <w:bookmarkStart w:id="40" w:name="_Toc484846486"/>
       <w:r>
         <w:lastRenderedPageBreak/>
         <w:t>Analyse du contenu</w:t>
@@ -6834,41 +6813,64 @@
       <w:pPr>
         <w:pStyle w:val="Titre2"/>
       </w:pPr>
-      <w:bookmarkStart w:id="42" w:name="_Toc484841829"/>
+      <w:bookmarkStart w:id="41" w:name="_Toc484846487"/>
       <w:r>
         <w:t>Arborescence</w:t>
       </w:r>
+      <w:bookmarkEnd w:id="41"/>
+    </w:p>
+    <w:p/>
+    <w:p>
+      <w:pPr>
+        <w:pStyle w:val="Titre2"/>
+      </w:pPr>
+      <w:bookmarkStart w:id="42" w:name="_Toc484846488"/>
+      <w:r>
+        <w:t>Usage d’éléments externes</w:t>
+      </w:r>
       <w:bookmarkEnd w:id="42"/>
     </w:p>
     <w:p>
       <w:pPr>
+        <w:pStyle w:val="Titre3"/>
+      </w:pPr>
+      <w:bookmarkStart w:id="43" w:name="_Toc484846489"/>
+      <w:r>
+        <w:t>Bootstrap DateTimePicker</w:t>
+      </w:r>
+      <w:bookmarkEnd w:id="43"/>
+    </w:p>
+    <w:p/>
+    <w:p>
+      <w:pPr>
+        <w:pStyle w:val="Titre3"/>
+      </w:pPr>
+      <w:bookmarkStart w:id="44" w:name="_Toc484846490"/>
+      <w:r>
+        <w:t>Bootstrap File Input</w:t>
+      </w:r>
+      <w:bookmarkEnd w:id="44"/>
+    </w:p>
+    <w:p/>
+    <w:p>
+      <w:pPr>
         <w:pStyle w:val="Titre2"/>
       </w:pPr>
-      <w:bookmarkStart w:id="43" w:name="_Toc484841830"/>
-      <w:r>
-        <w:t>Usage d’éléments externes</w:t>
-      </w:r>
-      <w:bookmarkEnd w:id="43"/>
-    </w:p>
-    <w:p>
-      <w:pPr>
-        <w:pStyle w:val="Titre2"/>
-      </w:pPr>
-      <w:bookmarkStart w:id="44" w:name="_Toc484841831"/>
+      <w:bookmarkStart w:id="45" w:name="_Toc484846491"/>
       <w:r>
         <w:t>Fonctions remarquables</w:t>
       </w:r>
-      <w:bookmarkEnd w:id="44"/>
+      <w:bookmarkEnd w:id="45"/>
     </w:p>
     <w:p>
       <w:pPr>
         <w:pStyle w:val="Titre3"/>
       </w:pPr>
-      <w:bookmarkStart w:id="45" w:name="_Toc484841832"/>
+      <w:bookmarkStart w:id="46" w:name="_Toc484846492"/>
       <w:r>
         <w:t>Inscription</w:t>
       </w:r>
-      <w:bookmarkEnd w:id="45"/>
+      <w:bookmarkEnd w:id="46"/>
       <w:r>
         <w:t xml:space="preserve"> </w:t>
       </w:r>
@@ -6895,11 +6897,11 @@
       <w:pPr>
         <w:pStyle w:val="Titre3"/>
       </w:pPr>
-      <w:bookmarkStart w:id="46" w:name="_Toc484841833"/>
+      <w:bookmarkStart w:id="47" w:name="_Toc484846493"/>
       <w:r>
         <w:t>Connexion</w:t>
       </w:r>
-      <w:bookmarkEnd w:id="46"/>
+      <w:bookmarkEnd w:id="47"/>
     </w:p>
     <w:p>
       <w:r>
@@ -6915,11 +6917,11 @@
       <w:pPr>
         <w:pStyle w:val="Titre3"/>
       </w:pPr>
-      <w:bookmarkStart w:id="47" w:name="_Toc484841834"/>
+      <w:bookmarkStart w:id="48" w:name="_Toc484846494"/>
       <w:r>
         <w:t>Interface de création</w:t>
       </w:r>
-      <w:bookmarkEnd w:id="47"/>
+      <w:bookmarkEnd w:id="48"/>
     </w:p>
     <w:p>
       <w:pPr>
@@ -6937,7 +6939,11 @@
         <w:t>Insertion Content</w:t>
       </w:r>
       <w:r>
-        <w:t> ») un composant contenant tous les champs permettant à l’utilisateur d’en ajouter les détails. Tous les champs de ce nouvel onglet dont nous auront besoin lorsqu’il faudra valider le formulaire seront nommés de façon unique, à l’aide d’un identifiant textuel qui définit leur rôle, et d’une variable globale (</w:t>
+        <w:t xml:space="preserve"> ») un composant contenant tous les champs permettant à l’utilisateur d’en ajouter les détails. Tous les champs de ce </w:t>
+      </w:r>
+      <w:r>
+        <w:lastRenderedPageBreak/>
+        <w:t>nouvel onglet dont nous auront besoin lorsqu’il faudra valider le formulaire seront nommés de façon unique, à l’aide d’un identifiant textuel qui définit leur rôle, et d’une variable globale (</w:t>
       </w:r>
       <w:r>
         <w:t>count</w:t>
@@ -6963,13 +6969,111 @@
         <w:pStyle w:val="Titre4"/>
       </w:pPr>
       <w:r>
+        <w:t>Suppression d’étape</w:t>
+      </w:r>
+    </w:p>
+    <w:p>
+      <w:r>
+        <w:t>Chaque étape possède, à droite de son titre, une petite croix. Celle-ci commande la suppression de cette étape, et est comme d’autres champs du panneau, identifié à l’aide d’une particule de nom et d’un autre d’indice numérique. Lorsque cette action est déclenchée, on retire la particule correspondant au nom pour récupérer le numéro du panneau. On recompose l’identifiant du panneau, puis on le supprime. Le numéro du panneau sert aussi, à cette étape, à commander la suppression de tous les tracés et les marqueurs en relation avec cette position. Pour plus d’information sur ce dernier point, voir le point dédié au stockage des informations, dans la gestion des routes.</w:t>
+      </w:r>
+    </w:p>
+    <w:p>
+      <w:pPr>
+        <w:pStyle w:val="Titre4"/>
+      </w:pPr>
+      <w:r>
+        <w:t>Focus</w:t>
+      </w:r>
+    </w:p>
+    <w:p>
+      <w:r>
+        <w:t xml:space="preserve">Le focus est géré  à l’aide d’une variable globale, initialement nulle. Lorsque l’utilisateur sélectionne un panneau correspondant à une étape pour en afficher le contenu, le numéro de ce panel est récupéré à l’aide de son identifiant et le focus prend cette valeur. </w:t>
+      </w:r>
+      <w:r>
+        <w:t>Lorsqu’un</w:t>
+      </w:r>
+      <w:r>
+        <w:t xml:space="preserve"> panneau est fermé ou supprimé lorsqu’il était ouvert, la variable focus est à nouveau </w:t>
+      </w:r>
+      <w:r>
+        <w:t>nul</w:t>
+      </w:r>
+      <w:r>
+        <w:t>.</w:t>
+      </w:r>
+    </w:p>
+    <w:p>
+      <w:pPr>
+        <w:pStyle w:val="Titre3"/>
+      </w:pPr>
+      <w:bookmarkStart w:id="49" w:name="_Toc484846495"/>
+      <w:r>
+        <w:t>Gestion des Routes</w:t>
+      </w:r>
+      <w:bookmarkEnd w:id="49"/>
+    </w:p>
+    <w:p>
+      <w:pPr>
+        <w:pStyle w:val="Titre4"/>
+      </w:pPr>
+      <w:r>
+        <w:t>Sélection d’emplacement</w:t>
+      </w:r>
+    </w:p>
+    <w:p>
+      <w:r>
+        <w:t>Lorsque le focus est défini et que l’interface de création est active, la carte réagit au click (cette mise en place se fait à l’initialisation de la carte). Lorsque cet évènement est déclenché, il fait appel à une fonctionnalité de Google Map API : le géocoder. Cette fonctionnalité permet d’entrer un élément géographique (une adresse ou une mesure de latitude et longitudes), et de récupérer à partir de cette information un objet contenant un grand nombre d’informations concernant cet emplacement.</w:t>
+      </w:r>
+      <w:r>
+        <w:t xml:space="preserve"> Ici, on passe en paramètre du géocoder la latitude et la longitude récupérée par l’évènement click. On crée un marqueur dont la modalité de stockage est détaillée dans le point concernant le stockage des informations. Puis, on récupère l’adresse de ce point retournée par le géocoder, et on l’insère dans les champs de recherche d’adresse correspondant au focus.</w:t>
+      </w:r>
+    </w:p>
+    <w:p>
+      <w:pPr>
+        <w:pStyle w:val="Titre4"/>
+      </w:pPr>
+      <w:r>
+        <w:t>Recherche d’adresse</w:t>
+      </w:r>
+    </w:p>
+    <w:p>
+      <w:r>
+        <w:t xml:space="preserve">Lorsque l’utilisateur click sur la loupe, à droite du champ d’adresse d’une étape, on fait appel à la même fonctionnalité de Google Map API détaillée dans le point précédent : le géocoder. Mais cette fois, c’est l’adresse qui est passée en paramètre, et </w:t>
+      </w:r>
+      <w:r>
+        <w:t>c’est le géocoder qui nous permet de récupérer la position exacte. Lorsqu’on obtient la réponse du géocoder, on crée un marqueur à l’aide des latitudes et longitudes reçues, et on met à jour le champ d’adresse à l’aide de l’adresse complète reçue, qui est une version corrigée de l’adresse que l’utilisateur a entré.</w:t>
+      </w:r>
+    </w:p>
+    <w:p>
+      <w:pPr>
+        <w:pStyle w:val="Titre4"/>
+      </w:pPr>
+      <w:r>
+        <w:t>Géolocalisation</w:t>
+      </w:r>
+    </w:p>
+    <w:p>
+      <w:r>
+        <w:t>Le second des trois services de Google Map API utilisé dans ce programme est le service de géolocalisation. Ce dernier fonctionne sur un ordinateur à l’aide de l’information sur la connexion au réseau, et sur mobile à l’aide du service de géolocalisation satellite. Ainsi, lorsque l’utilisateur click sur le second bouton se trouvant à la droite du champ d’</w:t>
+      </w:r>
+      <w:r>
+        <w:t>adresse</w:t>
+      </w:r>
+      <w:r>
+        <w:t>, c’est à ce servi</w:t>
+      </w:r>
+      <w:r>
+        <w:t>c</w:t>
+      </w:r>
+      <w:r>
+        <w:t>e qu’on fait appel</w:t>
+      </w:r>
+      <w:r>
+        <w:t xml:space="preserve">. </w:t>
+      </w:r>
+      <w:r>
         <w:lastRenderedPageBreak/>
-        <w:t>Suppression d’étape</w:t>
-      </w:r>
-    </w:p>
-    <w:p>
-      <w:r>
-        <w:t>Chaque étape possède, à droite de son titre, une petite croix. Celle-ci commande la suppression de cette étape, et est comme d’autres champs du panneau, identifié à l’aide d’une particule de nom et d’un autre d’indice numérique. Lorsque cette action est déclenchée, on retire la particule correspondant au nom pour récupérer le numéro du panneau. On recompose l’identifiant du panneau, puis on le supprime. Le numéro du panneau sert aussi, à cette étape, à commander la suppression de tous les tracés et les marqueurs en relation avec cette position. Pour plus d’information sur ce dernier point, voir le point dédié au stockage des informations, dans la gestion des routes.</w:t>
+        <w:t>Ce dernier ne retournant que la latitude et la longitude, on fait ensuite appel au géocoder par le même procédé décrit dans le point sur la recherche d’adresse, pour compléter le champ d’adresse.</w:t>
       </w:r>
     </w:p>
     <w:p>
@@ -6977,21 +7081,109 @@
         <w:pStyle w:val="Titre4"/>
       </w:pPr>
       <w:r>
-        <w:t>Focus</w:t>
-      </w:r>
-    </w:p>
-    <w:p>
-      <w:r>
-        <w:t xml:space="preserve">Le focus est géré  à l’aide d’une variable globale, initialement nulle. Lorsque l’utilisateur sélectionne un panneau correspondant à une étape pour en afficher le contenu, le numéro de ce panel est récupéré à l’aide de son identifiant et le focus prend cette valeur. </w:t>
-      </w:r>
-      <w:r>
-        <w:t>Lorsqu’un</w:t>
-      </w:r>
-      <w:r>
-        <w:t xml:space="preserve"> panneau est fermé ou supprimé lorsqu’il était ouvert, la variable focus est à nouveau </w:t>
-      </w:r>
-      <w:r>
-        <w:t>nul</w:t>
+        <w:t>Stockage des informations</w:t>
+      </w:r>
+      <w:r>
+        <w:t xml:space="preserve"> géographiques</w:t>
+      </w:r>
+    </w:p>
+    <w:p>
+      <w:r>
+        <w:t>L’enjeu résidant dans le stockage d’informations géographique est le suivant : les étapes sont nommées par incrémentation, au fur et à mesure de leur création. Ce qui signifie qu’à partir du moment où une étape est supprimée, la numérotation n’est plus linéaire. Or pour récupérer les informations d’une étape, pour supprimer ses éléments qui sont en relation, et pour plein d’autres fonctionnalités encore, il est impératif de connaitre avec exactitude tous l’emplacement des composants liés à une étape. Les règles régissant leur emplacement doivent donc être vrai, quel que soit le contexte.</w:t>
+      </w:r>
+    </w:p>
+    <w:p>
+      <w:r>
+        <w:t xml:space="preserve">Dans cette construction, les règles sont la suivante. Soit deux tableaux, le tableau des marqueurs et le tableau des tracés reliant tous </w:t>
+      </w:r>
+      <w:r>
+        <w:t>les</w:t>
+      </w:r>
+      <w:r>
+        <w:t xml:space="preserve"> marqueurs </w:t>
+      </w:r>
+      <w:r>
+        <w:t xml:space="preserve">connexe </w:t>
+      </w:r>
+      <w:r>
+        <w:t xml:space="preserve">deux par deux. A l’exception du cas ou le tableau des marqueurs est vide, </w:t>
+      </w:r>
+      <w:r>
+        <w:t xml:space="preserve">la longueur du tableau tes tracés est la longueur du tableau des  marqueurs, moins un. Comme on les place dans l’ordre, le tracé 0 relie </w:t>
+      </w:r>
+      <w:proofErr w:type="gramStart"/>
+      <w:r>
+        <w:t>les points</w:t>
+      </w:r>
+      <w:proofErr w:type="gramEnd"/>
+      <w:r>
+        <w:t xml:space="preserve"> 0 et 1, le tracé 1 relie les points 1 et 2, etc. Réciproquement, on peut dire que le tracés reliant A à B ou A &lt; B est stocké à la position B-1.</w:t>
+      </w:r>
+    </w:p>
+    <w:p>
+      <w:r>
+        <w:t>Comme le tableau va comporter des « trou</w:t>
+      </w:r>
+      <w:r>
+        <w:t>s</w:t>
+      </w:r>
+      <w:r>
+        <w:t> », il convient de faire la différence</w:t>
+      </w:r>
+      <w:r>
+        <w:t xml:space="preserve"> le trou en question et</w:t>
+      </w:r>
+      <w:r>
+        <w:t xml:space="preserve"> un tracé no</w:t>
+      </w:r>
+      <w:r>
+        <w:t>n défini car la position des deux marqueurs qu’il relie ne sont pas défini. Il en va de même pour les marqueurs, pour différencier ceux qui ne sont pas défini de ceux correspondant à une étape supprimée. Ainsi les éléments pas encore défini sont indiqués par une chaine de caractères (« none »), et les trous sont nuls. Les éléments remplis contiennent les objets Google Map API liés à leur affichage sur la carte.</w:t>
+      </w:r>
+    </w:p>
+    <w:p>
+      <w:r>
+        <w:t xml:space="preserve">A partir de cette définition, il est possible de stocker et de retrouver tous les tracés, quel que soit le nombre de marqueurs supprimés. Prenons donc un marqueur de position P. Les marqueurs avec lesquels il est en relation sont les premiers  marqueurs défini </w:t>
+      </w:r>
+      <w:r>
+        <w:t xml:space="preserve">(non nuls) </w:t>
+      </w:r>
+      <w:r>
+        <w:t xml:space="preserve">lorsqu’on parcoure le tableau des marqueurs la position P-1 à 0 et de la position P+1 à la fin du tableau. De la même manière, les tracés actuels auxquels P est lié </w:t>
+      </w:r>
+      <w:r>
+        <w:t>sont les premiers tracés définis en parcourant le tableau des tracés de P-1 à 0 et de P à la fin du tableau.</w:t>
+      </w:r>
+    </w:p>
+    <w:p>
+      <w:pPr>
+        <w:pStyle w:val="Titre4"/>
+      </w:pPr>
+      <w:r>
+        <w:t>Traçage des routes</w:t>
+      </w:r>
+    </w:p>
+    <w:p>
+      <w:r>
+        <w:t>Le traçage des routes se fait à l’aide du troisième service de Google Map API utilisé dans ce programme : le service de route. Ce dernier sert à chercher un itinéraire entre deux localisations. Il off</w:t>
+      </w:r>
+      <w:r>
+        <w:t>re une multitude d’option, comme par exemple le moyen de transport utilisé. Pour maximiser l’accessibilité des emplacements entre eux, je paramètre mes requêtes avec le moyen de transport le plus polyvalent, la marche. Néanmoins, certains emplacement très isolés ou ne se trouvant pas sur le même contient resteront inaccessibles les un par rapport aux autres. Pour ce cas particulier, ils seront reliés par une ligne courbe, comme le vol d’un avion. Logiquement, même si deux destinations ne sont pas accessibles l’une par rapport à l’autre par la terre, elles le seront par les airs.</w:t>
+      </w:r>
+    </w:p>
+    <w:p>
+      <w:r>
+        <w:t>Le traçage de la route se fait dans deux cas de figure : le premier lors de la définition d’un marqueur, le second lors de la suppression d’une étape. Lorsqu’on définit la position d’une étape et que celle-ci est que le marqueur d’une étape adjacent à celle-ci est également défini, on trace la route entre ces deux points à l’aide des coordonnées géographiques du marker. Lorsqu’un marqueur est supprimé et que les deux étapes adjacentes possédaient également un marqueur défini, on relie ces deux étapes entre elles par le même procédé.</w:t>
+      </w:r>
+      <w:bookmarkStart w:id="50" w:name="_GoBack"/>
+      <w:bookmarkEnd w:id="50"/>
+    </w:p>
+    <w:p>
+      <w:r>
+        <w:lastRenderedPageBreak/>
+        <w:t>Les modalités de stockage des tracés sont décrites dans le point concernant le  s</w:t>
+      </w:r>
+      <w:r>
+        <w:t>tockage des informations géographiques</w:t>
       </w:r>
       <w:r>
         <w:t>.</w:t>
@@ -7001,109 +7193,11 @@
       <w:pPr>
         <w:pStyle w:val="Titre3"/>
       </w:pPr>
-      <w:bookmarkStart w:id="48" w:name="_Toc484841835"/>
-      <w:r>
-        <w:t>Gestion des Routes</w:t>
-      </w:r>
-      <w:bookmarkEnd w:id="48"/>
-    </w:p>
-    <w:p>
-      <w:pPr>
-        <w:pStyle w:val="Titre4"/>
-      </w:pPr>
-      <w:r>
-        <w:t>Sélection d’emplacement</w:t>
-      </w:r>
-    </w:p>
-    <w:p>
-      <w:r>
-        <w:t>Lorsque le focus est défini et que l’interface de création est active, la carte réagit au click (cette mise en place se fait à l’initialisation de la carte). Lorsque cet évènement est déclenché, il fait appel à une fonctionnalité de Google Map API : le géocoder. Cette fonctionnalité permet d’entrer un élément géographique (une adresse ou une mesure de latitude et longitudes), et de récupérer à partir de cette information un objet contenant un grand nombre d’informations concernant cet emplacement.</w:t>
-      </w:r>
-      <w:r>
-        <w:t xml:space="preserve"> Ici, on passe en paramètre du géocoder la latitude et la longitude récupérée par l’évènement click. On crée un marqueur dont la modalité de stockage est détaillée dans le point concernant le stockage des informations. Puis, on récupère l’adresse de ce point retournée par le géocoder, et on l’insère dans les champs de recherche d’adresse correspondant au focus.</w:t>
-      </w:r>
-    </w:p>
-    <w:p>
-      <w:pPr>
-        <w:pStyle w:val="Titre4"/>
-      </w:pPr>
-      <w:r>
-        <w:t>Recherche d’adresse</w:t>
-      </w:r>
-    </w:p>
-    <w:p>
-      <w:r>
-        <w:t xml:space="preserve">Lorsque l’utilisateur click sur la loupe, à droite du champ d’adresse d’une étape, on fait appel à la même fonctionnalité de Google Map API détaillée dans le point précédent : le géocoder. Mais cette fois, c’est l’adresse qui est passée en paramètre, et </w:t>
-      </w:r>
-      <w:r>
-        <w:t>c’est le géocoder qui nous permet de récupérer la position exacte. Lorsqu’on obtient la réponse du géocoder, on crée un marqueur à l’aide des latitudes et longitudes reçues, et on met à jour le champ d’adresse à l’aide de l’adresse complète reçue, qui est une version corrigée de l’adresse que l’utilisateur a entré.</w:t>
-      </w:r>
-    </w:p>
-    <w:p>
-      <w:pPr>
-        <w:pStyle w:val="Titre4"/>
-      </w:pPr>
-      <w:r>
-        <w:t>Géolocalisation</w:t>
-      </w:r>
-    </w:p>
-    <w:p>
-      <w:r>
-        <w:t>Le second des trois services de Google Map API utilisé dans ce programme est le service de géolocalisation. Ce dernier fonctionne sur un ordinateur à l’aide de l’information sur la connexion au réseau, et sur mobile à l’aide du service de géolocalisation satellite. Ainsi, lorsque l’utilisateur click sur le second bouton se trouvant à la droite du champ d’</w:t>
-      </w:r>
-      <w:r>
-        <w:t>adresse</w:t>
-      </w:r>
-      <w:r>
-        <w:t>, c’est à ce servi</w:t>
-      </w:r>
-      <w:r>
-        <w:t>c</w:t>
-      </w:r>
-      <w:r>
-        <w:t>e qu’on fait appel</w:t>
-      </w:r>
-      <w:r>
-        <w:t>. Ce dernier ne retournant que la latitude et la longitude, on fait ensuite appel au géocoder par le même procédé décrit dans le point sur la recherche d’adresse, pour compléter le champ d’adresse.</w:t>
-      </w:r>
-    </w:p>
-    <w:p>
-      <w:pPr>
-        <w:pStyle w:val="Titre4"/>
-      </w:pPr>
-      <w:r>
-        <w:t>Stockage des informations</w:t>
-      </w:r>
-      <w:r>
-        <w:t xml:space="preserve"> géographiques</w:t>
-      </w:r>
-    </w:p>
-    <w:p>
-      <w:proofErr w:type="spellStart"/>
-      <w:r>
-        <w:t>Asdfasdf</w:t>
-      </w:r>
-      <w:proofErr w:type="spellEnd"/>
-    </w:p>
-    <w:p>
-      <w:pPr>
-        <w:pStyle w:val="Titre4"/>
-      </w:pPr>
-      <w:r>
-        <w:t>Traçage des routes</w:t>
-      </w:r>
-    </w:p>
-    <w:p/>
-    <w:p>
-      <w:pPr>
-        <w:pStyle w:val="Titre3"/>
-      </w:pPr>
-      <w:bookmarkStart w:id="49" w:name="_Toc484841836"/>
-      <w:r>
-        <w:lastRenderedPageBreak/>
+      <w:bookmarkStart w:id="51" w:name="_Toc484846496"/>
+      <w:r>
         <w:t>Enregistrement des informations</w:t>
       </w:r>
-      <w:bookmarkEnd w:id="49"/>
+      <w:bookmarkEnd w:id="51"/>
     </w:p>
     <w:p>
       <w:pPr>
@@ -7196,7 +7290,6 @@
           <w:szCs w:val="32"/>
         </w:rPr>
       </w:pPr>
-      <w:bookmarkStart w:id="50" w:name="_Toc484841837"/>
       <w:r>
         <w:br w:type="page"/>
       </w:r>
@@ -7205,75 +7298,85 @@
       <w:pPr>
         <w:pStyle w:val="Titre1"/>
       </w:pPr>
+      <w:bookmarkStart w:id="52" w:name="_Toc484846497"/>
       <w:r>
         <w:lastRenderedPageBreak/>
         <w:t>Conclusion</w:t>
       </w:r>
-      <w:bookmarkEnd w:id="50"/>
+      <w:bookmarkEnd w:id="52"/>
     </w:p>
     <w:p>
       <w:pPr>
         <w:pStyle w:val="Titre2"/>
       </w:pPr>
-      <w:bookmarkStart w:id="51" w:name="_Toc484841838"/>
+      <w:bookmarkStart w:id="53" w:name="_Toc484846498"/>
       <w:r>
         <w:t>Justesse de la planification</w:t>
       </w:r>
-      <w:bookmarkEnd w:id="51"/>
+      <w:bookmarkEnd w:id="53"/>
     </w:p>
     <w:p>
       <w:pPr>
         <w:pStyle w:val="Titre3"/>
       </w:pPr>
-      <w:bookmarkStart w:id="52" w:name="_Toc484841839"/>
+      <w:bookmarkStart w:id="54" w:name="_Toc484846499"/>
       <w:r>
         <w:t>Planning initiale</w:t>
       </w:r>
-      <w:bookmarkEnd w:id="52"/>
+      <w:bookmarkEnd w:id="54"/>
     </w:p>
     <w:p/>
     <w:p>
       <w:pPr>
         <w:pStyle w:val="Titre3"/>
       </w:pPr>
-      <w:bookmarkStart w:id="53" w:name="_Toc484841840"/>
+      <w:bookmarkStart w:id="55" w:name="_Toc484846500"/>
       <w:r>
         <w:t>Planning réel</w:t>
       </w:r>
-      <w:bookmarkEnd w:id="53"/>
+      <w:bookmarkEnd w:id="55"/>
     </w:p>
     <w:p/>
     <w:p>
       <w:pPr>
         <w:pStyle w:val="Titre3"/>
       </w:pPr>
-      <w:bookmarkStart w:id="54" w:name="_Toc484841841"/>
+      <w:bookmarkStart w:id="56" w:name="_Toc484846501"/>
       <w:r>
         <w:t>Commentaire sur la planification</w:t>
       </w:r>
-      <w:bookmarkEnd w:id="54"/>
+      <w:bookmarkEnd w:id="56"/>
     </w:p>
     <w:p/>
     <w:p>
       <w:pPr>
         <w:pStyle w:val="Titre2"/>
       </w:pPr>
-      <w:bookmarkStart w:id="55" w:name="_Toc484841842"/>
+      <w:bookmarkStart w:id="57" w:name="_Toc484846502"/>
       <w:r>
         <w:t>Critique du résultat obtenu</w:t>
       </w:r>
-      <w:bookmarkEnd w:id="55"/>
+      <w:bookmarkEnd w:id="57"/>
     </w:p>
     <w:p/>
     <w:p>
       <w:pPr>
         <w:pStyle w:val="Titre2"/>
       </w:pPr>
-      <w:bookmarkStart w:id="56" w:name="_Toc484841843"/>
+      <w:r>
+        <w:t>Améliorations possibles</w:t>
+      </w:r>
+    </w:p>
+    <w:p/>
+    <w:p>
+      <w:pPr>
+        <w:pStyle w:val="Titre2"/>
+      </w:pPr>
+      <w:bookmarkStart w:id="58" w:name="_Toc484846503"/>
       <w:r>
         <w:t>Intérêt personnel et gain de connaissance</w:t>
       </w:r>
-      <w:bookmarkEnd w:id="56"/>
+      <w:bookmarkEnd w:id="58"/>
       <w:r>
         <w:t xml:space="preserve"> </w:t>
       </w:r>
@@ -7289,7 +7392,6 @@
           <w:szCs w:val="32"/>
         </w:rPr>
       </w:pPr>
-      <w:bookmarkStart w:id="57" w:name="_Toc484841844"/>
       <w:r>
         <w:br w:type="page"/>
       </w:r>
@@ -7298,11 +7400,12 @@
       <w:pPr>
         <w:pStyle w:val="Titre1"/>
       </w:pPr>
+      <w:bookmarkStart w:id="59" w:name="_Toc484846504"/>
       <w:r>
         <w:lastRenderedPageBreak/>
         <w:t>Bibliographie</w:t>
       </w:r>
-      <w:bookmarkEnd w:id="57"/>
+      <w:bookmarkEnd w:id="59"/>
     </w:p>
     <w:p>
       <w:pPr>
@@ -7314,7 +7417,6 @@
           <w:szCs w:val="32"/>
         </w:rPr>
       </w:pPr>
-      <w:bookmarkStart w:id="58" w:name="_Toc484841845"/>
       <w:r>
         <w:br w:type="page"/>
       </w:r>
@@ -7323,11 +7425,12 @@
       <w:pPr>
         <w:pStyle w:val="Titre1"/>
       </w:pPr>
+      <w:bookmarkStart w:id="60" w:name="_Toc484846505"/>
       <w:r>
         <w:lastRenderedPageBreak/>
         <w:t>Liste des figures</w:t>
       </w:r>
-      <w:bookmarkEnd w:id="58"/>
+      <w:bookmarkEnd w:id="60"/>
     </w:p>
     <w:p>
       <w:pPr>
@@ -8214,7 +8317,7 @@
                 <w:bCs/>
                 <w:noProof/>
               </w:rPr>
-              <w:t>1</w:t>
+              <w:t>14</w:t>
             </w:r>
             <w:r>
               <w:rPr>
@@ -8262,7 +8365,7 @@
                 <w:bCs/>
                 <w:noProof/>
               </w:rPr>
-              <w:t>18</w:t>
+              <w:t>19</w:t>
             </w:r>
             <w:r>
               <w:rPr>
@@ -8580,7 +8683,7 @@
   <w:abstractNum w:abstractNumId="2">
     <w:nsid w:val="334E7F15"/>
     <w:multiLevelType w:val="multilevel"/>
-    <w:tmpl w:val="100C0025"/>
+    <w:tmpl w:val="CC628298"/>
     <w:lvl w:ilvl="0">
       <w:start w:val="1"/>
       <w:numFmt w:val="decimal"/>
@@ -10603,39 +10706,6 @@
         </w:p>
       </w:docPartBody>
     </w:docPart>
-    <w:docPart>
-      <w:docPartPr>
-        <w:name w:val="9E47AAEC1ADF420FB738E4FFD771F28A"/>
-        <w:category>
-          <w:name w:val="Général"/>
-          <w:gallery w:val="placeholder"/>
-        </w:category>
-        <w:types>
-          <w:type w:val="bbPlcHdr"/>
-        </w:types>
-        <w:behaviors>
-          <w:behavior w:val="content"/>
-        </w:behaviors>
-        <w:guid w:val="{A38512D0-360D-4723-BD17-4A4F62321F20}"/>
-      </w:docPartPr>
-      <w:docPartBody>
-        <w:p>
-          <w:pPr>
-            <w:pStyle w:val="9E47AAEC1ADF420FB738E4FFD771F28A"/>
-          </w:pPr>
-          <w:r>
-            <w:rPr>
-              <w:rFonts w:asciiTheme="majorHAnsi" w:eastAsiaTheme="majorEastAsia" w:hAnsiTheme="majorHAnsi" w:cstheme="majorBidi"/>
-              <w:color w:val="4F81BD" w:themeColor="accent1"/>
-              <w:sz w:val="88"/>
-              <w:szCs w:val="88"/>
-              <w:lang w:val="fr-FR"/>
-            </w:rPr>
-            <w:t>[Titre du document]</w:t>
-          </w:r>
-        </w:p>
-      </w:docPartBody>
-    </w:docPart>
   </w:docParts>
 </w:glossaryDocument>
 </file>
@@ -10727,6 +10797,7 @@
     <w:rsid w:val="00337D00"/>
     <w:rsid w:val="00564CC6"/>
     <w:rsid w:val="007F1D1D"/>
+    <w:rsid w:val="00840B53"/>
     <w:rsid w:val="00AC3488"/>
     <w:rsid w:val="00EF26A4"/>
   </w:rsids>
@@ -11446,7 +11517,7 @@
   <a:extraClrSchemeLst/>
   <a:extLst>
     <a:ext uri="{05A4C25C-085E-4340-85A3-A5531E510DB2}">
-      <thm15:themeFamily xmlns="" xmlns:thm15="http://schemas.microsoft.com/office/thememl/2012/main" name="Office Theme" id="{62F939B6-93AF-4DB8-9C6B-D6C7DFDC589F}" vid="{4A3C46E8-61CC-4603-A589-7422A47A8E4A}"/>
+      <thm15:themeFamily xmlns:thm15="http://schemas.microsoft.com/office/thememl/2012/main" xmlns="" name="Office Theme" id="{62F939B6-93AF-4DB8-9C6B-D6C7DFDC589F}" vid="{4A3C46E8-61CC-4603-A589-7422A47A8E4A}"/>
     </a:ext>
   </a:extLst>
 </a:theme>
@@ -11457,7 +11528,7 @@
 </file>
 
 <file path=customXml/itemProps1.xml><?xml version="1.0" encoding="utf-8"?>
-<ds:datastoreItem xmlns:ds="http://schemas.openxmlformats.org/officeDocument/2006/customXml" ds:itemID="{357F9A9D-B224-43AA-833B-77DB3F841A58}">
+<ds:datastoreItem xmlns:ds="http://schemas.openxmlformats.org/officeDocument/2006/customXml" ds:itemID="{888F7D13-D8EB-4883-BAD5-1EC888F61A42}">
   <ds:schemaRefs>
     <ds:schemaRef ds:uri="http://schemas.openxmlformats.org/officeDocument/2006/bibliography"/>
   </ds:schemaRefs>

</xml_diff>

<commit_message>
Mise à jour de la liste des fonctionalités dans la DocTechique
</commit_message>
<xml_diff>
--- a/Documentation/DocTechique.docx
+++ b/Documentation/DocTechique.docx
@@ -10,6 +10,7 @@
           <w:docPartUnique/>
         </w:docPartObj>
       </w:sdtPr>
+      <w:sdtEndPr/>
       <w:sdtContent>
         <w:p/>
         <w:tbl>
@@ -41,6 +42,7 @@
                 <w:dataBinding w:prefixMappings="xmlns:ns0='http://schemas.openxmlformats.org/officeDocument/2006/extended-properties'" w:xpath="/ns0:Properties[1]/ns0:Company[1]" w:storeItemID="{6668398D-A668-4E3E-A5EB-62B293D839F1}"/>
                 <w:text/>
               </w:sdtPr>
+              <w:sdtEndPr/>
               <w:sdtContent>
                 <w:tc>
                   <w:tcPr>
@@ -91,6 +93,7 @@
                   <w:dataBinding w:prefixMappings="xmlns:ns0='http://schemas.openxmlformats.org/package/2006/metadata/core-properties' xmlns:ns1='http://purl.org/dc/elements/1.1/'" w:xpath="/ns0:coreProperties[1]/ns1:title[1]" w:storeItemID="{6C3C8BC8-F283-45AE-878A-BAB7291924A1}"/>
                   <w:text/>
                 </w:sdtPr>
+                <w:sdtEndPr/>
                 <w:sdtContent>
                   <w:p>
                     <w:pPr>
@@ -130,6 +133,7 @@
                 <w:dataBinding w:prefixMappings="xmlns:ns0='http://schemas.openxmlformats.org/package/2006/metadata/core-properties' xmlns:ns1='http://purl.org/dc/elements/1.1/'" w:xpath="/ns0:coreProperties[1]/ns1:subject[1]" w:storeItemID="{6C3C8BC8-F283-45AE-878A-BAB7291924A1}"/>
                 <w:text/>
               </w:sdtPr>
+              <w:sdtEndPr/>
               <w:sdtContent>
                 <w:tc>
                   <w:tcPr>
@@ -195,6 +199,7 @@
                   <w:dataBinding w:prefixMappings="xmlns:ns0='http://schemas.openxmlformats.org/package/2006/metadata/core-properties' xmlns:ns1='http://purl.org/dc/elements/1.1/'" w:xpath="/ns0:coreProperties[1]/ns1:creator[1]" w:storeItemID="{6C3C8BC8-F283-45AE-878A-BAB7291924A1}"/>
                   <w:text/>
                 </w:sdtPr>
+                <w:sdtEndPr/>
                 <w:sdtContent>
                   <w:p>
                     <w:pPr>
@@ -235,6 +240,7 @@
                     <w:calendar w:val="gregorian"/>
                   </w:date>
                 </w:sdtPr>
+                <w:sdtEndPr/>
                 <w:sdtContent>
                   <w:p>
                     <w:pPr>
@@ -292,6 +298,7 @@
           <w:docPartUnique/>
         </w:docPartObj>
       </w:sdtPr>
+      <w:sdtEndPr/>
       <w:sdtContent>
         <w:p>
           <w:pPr>
@@ -326,125 +333,78 @@
           <w:r>
             <w:fldChar w:fldCharType="separate"/>
           </w:r>
-          <w:bookmarkStart w:id="0" w:name="_GoBack"/>
-          <w:bookmarkEnd w:id="0"/>
-          <w:r>
-            <w:rPr>
-              <w:rStyle w:val="Lienhypertexte"/>
-              <w:noProof/>
-            </w:rPr>
-            <w:fldChar w:fldCharType="begin"/>
-          </w:r>
-          <w:r>
-            <w:rPr>
-              <w:rStyle w:val="Lienhypertexte"/>
-              <w:noProof/>
-            </w:rPr>
-            <w:instrText xml:space="preserve"> </w:instrText>
-          </w:r>
-          <w:r>
-            <w:rPr>
-              <w:noProof/>
-            </w:rPr>
-            <w:instrText>HYPERLINK \l "_Toc484935104"</w:instrText>
-          </w:r>
-          <w:r>
-            <w:rPr>
-              <w:rStyle w:val="Lienhypertexte"/>
-              <w:noProof/>
-            </w:rPr>
-            <w:instrText xml:space="preserve"> </w:instrText>
-          </w:r>
-          <w:r>
-            <w:rPr>
-              <w:rStyle w:val="Lienhypertexte"/>
-              <w:noProof/>
-            </w:rPr>
-          </w:r>
-          <w:r>
-            <w:rPr>
-              <w:rStyle w:val="Lienhypertexte"/>
-              <w:noProof/>
-            </w:rPr>
-            <w:fldChar w:fldCharType="separate"/>
-          </w:r>
-          <w:r>
-            <w:rPr>
-              <w:rStyle w:val="Lienhypertexte"/>
-              <w:noProof/>
-            </w:rPr>
-            <w:t>1</w:t>
-          </w:r>
-          <w:r>
-            <w:rPr>
-              <w:rFonts w:eastAsiaTheme="minorEastAsia"/>
-              <w:noProof/>
-              <w:lang w:eastAsia="fr-CH"/>
-            </w:rPr>
-            <w:tab/>
-          </w:r>
-          <w:r>
-            <w:rPr>
-              <w:rStyle w:val="Lienhypertexte"/>
-              <w:noProof/>
-            </w:rPr>
-            <w:t>Introduction</w:t>
-          </w:r>
-          <w:r>
-            <w:rPr>
-              <w:noProof/>
-              <w:webHidden/>
-            </w:rPr>
-            <w:tab/>
-          </w:r>
-          <w:r>
-            <w:rPr>
-              <w:noProof/>
-              <w:webHidden/>
-            </w:rPr>
-            <w:fldChar w:fldCharType="begin"/>
-          </w:r>
-          <w:r>
-            <w:rPr>
-              <w:noProof/>
-              <w:webHidden/>
-            </w:rPr>
-            <w:instrText xml:space="preserve"> PAGEREF _Toc484935104 \h </w:instrText>
-          </w:r>
-          <w:r>
-            <w:rPr>
-              <w:noProof/>
-              <w:webHidden/>
-            </w:rPr>
-          </w:r>
-          <w:r>
-            <w:rPr>
-              <w:noProof/>
-              <w:webHidden/>
-            </w:rPr>
-            <w:fldChar w:fldCharType="separate"/>
-          </w:r>
-          <w:r>
-            <w:rPr>
-              <w:noProof/>
-              <w:webHidden/>
-            </w:rPr>
-            <w:t>3</w:t>
-          </w:r>
-          <w:r>
-            <w:rPr>
-              <w:noProof/>
-              <w:webHidden/>
-            </w:rPr>
-            <w:fldChar w:fldCharType="end"/>
-          </w:r>
-          <w:r>
-            <w:rPr>
-              <w:rStyle w:val="Lienhypertexte"/>
-              <w:noProof/>
-            </w:rPr>
-            <w:fldChar w:fldCharType="end"/>
-          </w:r>
+          <w:hyperlink w:anchor="_Toc484935104" w:history="1">
+            <w:r>
+              <w:rPr>
+                <w:rStyle w:val="Lienhypertexte"/>
+                <w:noProof/>
+              </w:rPr>
+              <w:t>1</w:t>
+            </w:r>
+            <w:r>
+              <w:rPr>
+                <w:rFonts w:eastAsiaTheme="minorEastAsia"/>
+                <w:noProof/>
+                <w:lang w:eastAsia="fr-CH"/>
+              </w:rPr>
+              <w:tab/>
+            </w:r>
+            <w:r>
+              <w:rPr>
+                <w:rStyle w:val="Lienhypertexte"/>
+                <w:noProof/>
+              </w:rPr>
+              <w:t>Introduction</w:t>
+            </w:r>
+            <w:r>
+              <w:rPr>
+                <w:noProof/>
+                <w:webHidden/>
+              </w:rPr>
+              <w:tab/>
+            </w:r>
+            <w:r>
+              <w:rPr>
+                <w:noProof/>
+                <w:webHidden/>
+              </w:rPr>
+              <w:fldChar w:fldCharType="begin"/>
+            </w:r>
+            <w:r>
+              <w:rPr>
+                <w:noProof/>
+                <w:webHidden/>
+              </w:rPr>
+              <w:instrText xml:space="preserve"> PAGEREF _Toc484935104 \h </w:instrText>
+            </w:r>
+            <w:r>
+              <w:rPr>
+                <w:noProof/>
+                <w:webHidden/>
+              </w:rPr>
+            </w:r>
+            <w:r>
+              <w:rPr>
+                <w:noProof/>
+                <w:webHidden/>
+              </w:rPr>
+              <w:fldChar w:fldCharType="separate"/>
+            </w:r>
+            <w:r>
+              <w:rPr>
+                <w:noProof/>
+                <w:webHidden/>
+              </w:rPr>
+              <w:t>3</w:t>
+            </w:r>
+            <w:r>
+              <w:rPr>
+                <w:noProof/>
+                <w:webHidden/>
+              </w:rPr>
+              <w:fldChar w:fldCharType="end"/>
+            </w:r>
+          </w:hyperlink>
         </w:p>
         <w:p>
           <w:pPr>
@@ -4432,12 +4392,12 @@
       <w:pPr>
         <w:pStyle w:val="Titre1"/>
       </w:pPr>
-      <w:bookmarkStart w:id="1" w:name="_Toc484935104"/>
+      <w:bookmarkStart w:id="0" w:name="_Toc484935104"/>
       <w:r>
         <w:lastRenderedPageBreak/>
         <w:t>Introduction</w:t>
       </w:r>
-      <w:bookmarkEnd w:id="1"/>
+      <w:bookmarkEnd w:id="0"/>
     </w:p>
     <w:p>
       <w:r>
@@ -4482,11 +4442,11 @@
       <w:pPr>
         <w:pStyle w:val="Titre2"/>
       </w:pPr>
-      <w:bookmarkStart w:id="2" w:name="_Toc484935105"/>
+      <w:bookmarkStart w:id="1" w:name="_Toc484935105"/>
       <w:r>
         <w:t>Organisation</w:t>
       </w:r>
-      <w:bookmarkEnd w:id="2"/>
+      <w:bookmarkEnd w:id="1"/>
     </w:p>
     <w:p>
       <w:pPr>
@@ -4752,11 +4712,11 @@
       <w:pPr>
         <w:pStyle w:val="Titre2"/>
       </w:pPr>
-      <w:bookmarkStart w:id="3" w:name="_Toc484935106"/>
+      <w:bookmarkStart w:id="2" w:name="_Toc484935106"/>
       <w:r>
         <w:t>Objectifs</w:t>
       </w:r>
-      <w:bookmarkEnd w:id="3"/>
+      <w:bookmarkEnd w:id="2"/>
     </w:p>
     <w:p>
       <w:r>
@@ -4796,7 +4756,7 @@
       <w:pPr>
         <w:pStyle w:val="Titre1"/>
       </w:pPr>
-      <w:bookmarkStart w:id="4" w:name="_Toc484935107"/>
+      <w:bookmarkStart w:id="3" w:name="_Toc484935107"/>
       <w:r>
         <w:lastRenderedPageBreak/>
         <w:t>Analyse</w:t>
@@ -4804,13 +4764,13 @@
       <w:r>
         <w:t xml:space="preserve"> concurrentielle</w:t>
       </w:r>
-      <w:bookmarkEnd w:id="4"/>
+      <w:bookmarkEnd w:id="3"/>
     </w:p>
     <w:p>
       <w:pPr>
         <w:pStyle w:val="Titre2"/>
       </w:pPr>
-      <w:bookmarkStart w:id="5" w:name="_Toc484935108"/>
+      <w:bookmarkStart w:id="4" w:name="_Toc484935108"/>
       <w:r>
         <w:rPr>
           <w:noProof/>
@@ -4945,18 +4905,31 @@
                                 <w:noProof/>
                               </w:rPr>
                             </w:pPr>
-                            <w:bookmarkStart w:id="6" w:name="_Toc484530350"/>
+                            <w:bookmarkStart w:id="5" w:name="_Toc484530350"/>
                             <w:r>
                               <w:t xml:space="preserve">Figure </w:t>
                             </w:r>
-                            <w:fldSimple w:instr=" SEQ Figure \* ARABIC ">
-                              <w:r>
-                                <w:rPr>
-                                  <w:noProof/>
-                                </w:rPr>
-                                <w:t>1</w:t>
-                              </w:r>
-                            </w:fldSimple>
+                            <w:r>
+                              <w:fldChar w:fldCharType="begin"/>
+                            </w:r>
+                            <w:r>
+                              <w:instrText xml:space="preserve"> SEQ Figure \* ARABIC </w:instrText>
+                            </w:r>
+                            <w:r>
+                              <w:fldChar w:fldCharType="separate"/>
+                            </w:r>
+                            <w:r>
+                              <w:rPr>
+                                <w:noProof/>
+                              </w:rPr>
+                              <w:t>1</w:t>
+                            </w:r>
+                            <w:r>
+                              <w:rPr>
+                                <w:noProof/>
+                              </w:rPr>
+                              <w:fldChar w:fldCharType="end"/>
+                            </w:r>
                             <w:r>
                               <w:t xml:space="preserve"> : Exemple de voyage que l’on </w:t>
                             </w:r>
@@ -4968,7 +4941,7 @@
                             <w:r>
                               <w:t xml:space="preserve"> publier sur Facebook</w:t>
                             </w:r>
-                            <w:bookmarkEnd w:id="6"/>
+                            <w:bookmarkEnd w:id="5"/>
                           </w:p>
                         </w:txbxContent>
                       </wps:txbx>
@@ -5036,7 +5009,7 @@
       <w:r>
         <w:t>Facebook</w:t>
       </w:r>
-      <w:bookmarkEnd w:id="5"/>
+      <w:bookmarkEnd w:id="4"/>
     </w:p>
     <w:p>
       <w:r>
@@ -5065,21 +5038,11 @@
       <w:pPr>
         <w:pStyle w:val="Titre2"/>
       </w:pPr>
-      <w:bookmarkStart w:id="8" w:name="_Toc484935109"/>
-      <w:proofErr w:type="spellStart"/>
-      <w:r>
-        <w:t>Travel</w:t>
-      </w:r>
-      <w:proofErr w:type="spellEnd"/>
-      <w:r>
-        <w:t xml:space="preserve"> </w:t>
-      </w:r>
-      <w:proofErr w:type="spellStart"/>
-      <w:r>
-        <w:t>Diaries</w:t>
-      </w:r>
-      <w:bookmarkEnd w:id="8"/>
-      <w:proofErr w:type="spellEnd"/>
+      <w:bookmarkStart w:id="6" w:name="_Toc484935109"/>
+      <w:r>
+        <w:t>Travel Diaries</w:t>
+      </w:r>
+      <w:bookmarkEnd w:id="6"/>
     </w:p>
     <w:p>
       <w:r>
@@ -5139,35 +5102,35 @@
                                 <w:noProof/>
                               </w:rPr>
                             </w:pPr>
-                            <w:bookmarkStart w:id="9" w:name="_Toc484530351"/>
+                            <w:bookmarkStart w:id="7" w:name="_Toc484530351"/>
                             <w:r>
                               <w:t xml:space="preserve">Figure </w:t>
                             </w:r>
-                            <w:fldSimple w:instr=" SEQ Figure \* ARABIC ">
-                              <w:r>
-                                <w:rPr>
-                                  <w:noProof/>
-                                </w:rPr>
-                                <w:t>2</w:t>
-                              </w:r>
-                            </w:fldSimple>
                             <w:r>
-                              <w:t xml:space="preserve"> : Extrait  d’un journal de voyage du site </w:t>
+                              <w:fldChar w:fldCharType="begin"/>
                             </w:r>
-                            <w:proofErr w:type="spellStart"/>
                             <w:r>
-                              <w:t>Travel</w:t>
+                              <w:instrText xml:space="preserve"> SEQ Figure \* ARABIC </w:instrText>
                             </w:r>
-                            <w:proofErr w:type="spellEnd"/>
                             <w:r>
-                              <w:t xml:space="preserve"> </w:t>
+                              <w:fldChar w:fldCharType="separate"/>
                             </w:r>
-                            <w:proofErr w:type="spellStart"/>
                             <w:r>
-                              <w:t>Diaries</w:t>
+                              <w:rPr>
+                                <w:noProof/>
+                              </w:rPr>
+                              <w:t>2</w:t>
                             </w:r>
-                            <w:bookmarkEnd w:id="9"/>
-                            <w:proofErr w:type="spellEnd"/>
+                            <w:r>
+                              <w:rPr>
+                                <w:noProof/>
+                              </w:rPr>
+                              <w:fldChar w:fldCharType="end"/>
+                            </w:r>
+                            <w:r>
+                              <w:t> : Extrait  d’un journal de voyage du site Travel Diaries</w:t>
+                            </w:r>
+                            <w:bookmarkEnd w:id="7"/>
                           </w:p>
                         </w:txbxContent>
                       </wps:txbx>
@@ -5331,13 +5294,11 @@
       <w:pPr>
         <w:pStyle w:val="Titre2"/>
       </w:pPr>
-      <w:bookmarkStart w:id="11" w:name="_Toc484935110"/>
-      <w:proofErr w:type="spellStart"/>
+      <w:bookmarkStart w:id="8" w:name="_Toc484935110"/>
       <w:r>
         <w:t>MyTripJournal</w:t>
       </w:r>
-      <w:bookmarkEnd w:id="11"/>
-      <w:proofErr w:type="spellEnd"/>
+      <w:bookmarkEnd w:id="8"/>
     </w:p>
     <w:p>
       <w:r>
@@ -5397,30 +5358,35 @@
                                 <w:noProof/>
                               </w:rPr>
                             </w:pPr>
-                            <w:bookmarkStart w:id="12" w:name="_Toc484530352"/>
+                            <w:bookmarkStart w:id="9" w:name="_Toc484530352"/>
                             <w:r>
                               <w:t xml:space="preserve">Figure </w:t>
                             </w:r>
-                            <w:fldSimple w:instr=" SEQ Figure \* ARABIC ">
-                              <w:r>
-                                <w:rPr>
-                                  <w:noProof/>
-                                </w:rPr>
-                                <w:t>3</w:t>
-                              </w:r>
-                            </w:fldSimple>
                             <w:r>
-                              <w:t xml:space="preserve"> : Un voyage de </w:t>
+                              <w:fldChar w:fldCharType="begin"/>
                             </w:r>
-                            <w:proofErr w:type="spellStart"/>
                             <w:r>
-                              <w:t>MyTripJournal</w:t>
+                              <w:instrText xml:space="preserve"> SEQ Figure \* ARABIC </w:instrText>
                             </w:r>
-                            <w:proofErr w:type="spellEnd"/>
                             <w:r>
-                              <w:t xml:space="preserve"> avec sa description et ses étapes</w:t>
+                              <w:fldChar w:fldCharType="separate"/>
                             </w:r>
-                            <w:bookmarkEnd w:id="12"/>
+                            <w:r>
+                              <w:rPr>
+                                <w:noProof/>
+                              </w:rPr>
+                              <w:t>3</w:t>
+                            </w:r>
+                            <w:r>
+                              <w:rPr>
+                                <w:noProof/>
+                              </w:rPr>
+                              <w:fldChar w:fldCharType="end"/>
+                            </w:r>
+                            <w:r>
+                              <w:t> : Un voyage de MyTripJournal avec sa description et ses étapes</w:t>
+                            </w:r>
+                            <w:bookmarkEnd w:id="9"/>
                           </w:p>
                         </w:txbxContent>
                       </wps:txbx>
@@ -5598,21 +5564,11 @@
       <w:pPr>
         <w:pStyle w:val="Titre2"/>
       </w:pPr>
-      <w:bookmarkStart w:id="14" w:name="_Toc484935111"/>
-      <w:proofErr w:type="spellStart"/>
-      <w:r>
-        <w:t>Travel</w:t>
-      </w:r>
-      <w:proofErr w:type="spellEnd"/>
-      <w:r>
-        <w:t xml:space="preserve"> </w:t>
-      </w:r>
-      <w:proofErr w:type="spellStart"/>
-      <w:r>
-        <w:t>Pod</w:t>
-      </w:r>
-      <w:bookmarkEnd w:id="14"/>
-      <w:proofErr w:type="spellEnd"/>
+      <w:bookmarkStart w:id="10" w:name="_Toc484935111"/>
+      <w:r>
+        <w:t>Travel Pod</w:t>
+      </w:r>
+      <w:bookmarkEnd w:id="10"/>
     </w:p>
     <w:p>
       <w:r>
@@ -5689,21 +5645,8 @@
           </wp:anchor>
         </w:drawing>
       </w:r>
-      <w:proofErr w:type="spellStart"/>
-      <w:r>
-        <w:t>Travel</w:t>
-      </w:r>
-      <w:proofErr w:type="spellEnd"/>
-      <w:r>
-        <w:t xml:space="preserve"> </w:t>
-      </w:r>
-      <w:proofErr w:type="spellStart"/>
-      <w:r>
-        <w:t>Pod</w:t>
-      </w:r>
-      <w:proofErr w:type="spellEnd"/>
-      <w:r>
-        <w:t xml:space="preserve"> a été, d’après Wikipédia, le premier site à offrir la possibilité de tenir un journal de voyage alliant texte, images (à partir de 2005) et localisation. Avec plus de vingt ans d’ancienneté, il </w:t>
+      <w:r>
+        <w:t xml:space="preserve">Travel Pod a été, d’après Wikipédia, le premier site à offrir la possibilité de tenir un journal de voyage alliant texte, images (à partir de 2005) et localisation. Avec plus de vingt ans d’ancienneté, il </w:t>
       </w:r>
       <w:r>
         <w:t>offre</w:t>
@@ -5721,18 +5664,10 @@
         <w:t>ien de média tel que National Ge</w:t>
       </w:r>
       <w:r>
-        <w:t xml:space="preserve">ographic, </w:t>
-      </w:r>
-      <w:proofErr w:type="spellStart"/>
-      <w:r>
-        <w:t>TripAdviso</w:t>
-      </w:r>
-      <w:r>
-        <w:t>r</w:t>
-      </w:r>
-      <w:proofErr w:type="spellEnd"/>
-      <w:r>
-        <w:t xml:space="preserve"> ainsi que The New York Times. Dans l’ère du temps, il offre la possibilité de se connecter avec son compte Facebook et possède même une application disponible sur l’App store.</w:t>
+        <w:t>ographic, TripAdviso</w:t>
+      </w:r>
+      <w:r>
+        <w:t>r ainsi que The New York Times. Dans l’ère du temps, il offre la possibilité de se connecter avec son compte Facebook et possède même une application disponible sur l’App store.</w:t>
       </w:r>
     </w:p>
     <w:p>
@@ -5794,35 +5729,35 @@
                                 <w:noProof/>
                               </w:rPr>
                             </w:pPr>
-                            <w:bookmarkStart w:id="15" w:name="_Toc484530353"/>
+                            <w:bookmarkStart w:id="11" w:name="_Toc484530353"/>
                             <w:r>
                               <w:t xml:space="preserve">Figure </w:t>
                             </w:r>
-                            <w:fldSimple w:instr=" SEQ Figure \* ARABIC ">
-                              <w:r>
-                                <w:rPr>
-                                  <w:noProof/>
-                                </w:rPr>
-                                <w:t>4</w:t>
-                              </w:r>
-                            </w:fldSimple>
                             <w:r>
-                              <w:t xml:space="preserve"> : Navigation dynamique et tracés, une fonctionnalité de </w:t>
+                              <w:fldChar w:fldCharType="begin"/>
                             </w:r>
-                            <w:proofErr w:type="spellStart"/>
                             <w:r>
-                              <w:t>Travel</w:t>
+                              <w:instrText xml:space="preserve"> SEQ Figure \* ARABIC </w:instrText>
                             </w:r>
-                            <w:proofErr w:type="spellEnd"/>
                             <w:r>
-                              <w:t xml:space="preserve"> </w:t>
+                              <w:fldChar w:fldCharType="separate"/>
                             </w:r>
-                            <w:proofErr w:type="spellStart"/>
                             <w:r>
-                              <w:t>Pod</w:t>
+                              <w:rPr>
+                                <w:noProof/>
+                              </w:rPr>
+                              <w:t>4</w:t>
                             </w:r>
-                            <w:bookmarkEnd w:id="15"/>
-                            <w:proofErr w:type="spellEnd"/>
+                            <w:r>
+                              <w:rPr>
+                                <w:noProof/>
+                              </w:rPr>
+                              <w:fldChar w:fldCharType="end"/>
+                            </w:r>
+                            <w:r>
+                              <w:t> : Navigation dynamique et tracés, une fonctionnalité de Travel Pod</w:t>
+                            </w:r>
+                            <w:bookmarkEnd w:id="11"/>
                           </w:p>
                         </w:txbxContent>
                       </wps:txbx>
@@ -5905,11 +5840,11 @@
       <w:pPr>
         <w:pStyle w:val="Titre2"/>
       </w:pPr>
-      <w:bookmarkStart w:id="17" w:name="_Toc484935112"/>
+      <w:bookmarkStart w:id="12" w:name="_Toc484935112"/>
       <w:r>
         <w:t>Positionnement par rapport à la concurrence</w:t>
       </w:r>
-      <w:bookmarkEnd w:id="17"/>
+      <w:bookmarkEnd w:id="12"/>
     </w:p>
     <w:p>
       <w:r>
@@ -5944,22 +5879,22 @@
       <w:pPr>
         <w:pStyle w:val="Titre1"/>
       </w:pPr>
-      <w:bookmarkStart w:id="18" w:name="_Toc484935113"/>
+      <w:bookmarkStart w:id="13" w:name="_Toc484935113"/>
       <w:r>
         <w:lastRenderedPageBreak/>
         <w:t>Cahier des charges</w:t>
       </w:r>
-      <w:bookmarkEnd w:id="18"/>
+      <w:bookmarkEnd w:id="13"/>
     </w:p>
     <w:p>
       <w:pPr>
         <w:pStyle w:val="Titre2"/>
       </w:pPr>
-      <w:bookmarkStart w:id="19" w:name="_Toc484935114"/>
+      <w:bookmarkStart w:id="14" w:name="_Toc484935114"/>
       <w:r>
         <w:t>Définition de l’audience</w:t>
       </w:r>
-      <w:bookmarkEnd w:id="19"/>
+      <w:bookmarkEnd w:id="14"/>
     </w:p>
     <w:p>
       <w:r>
@@ -5970,11 +5905,11 @@
       <w:pPr>
         <w:pStyle w:val="Titre2"/>
       </w:pPr>
-      <w:bookmarkStart w:id="20" w:name="_Toc484935115"/>
+      <w:bookmarkStart w:id="15" w:name="_Toc484935115"/>
       <w:r>
         <w:t>Définition du contenu</w:t>
       </w:r>
-      <w:bookmarkEnd w:id="20"/>
+      <w:bookmarkEnd w:id="15"/>
     </w:p>
     <w:p>
       <w:r>
@@ -6018,21 +5953,7 @@
         <w:rPr>
           <w:rStyle w:val="Emphaseple"/>
         </w:rPr>
-        <w:t xml:space="preserve">. Lorsque l’utilisateur sélectionne un voyage, les autres voyages disparaissent de la carte et la liste des étapes s’affiche. L’utilisateur peut visualiser les détails de l’étape en cliquant soit sur son marqueur (sur la </w:t>
-      </w:r>
-      <w:proofErr w:type="spellStart"/>
-      <w:r>
-        <w:rPr>
-          <w:rStyle w:val="Emphaseple"/>
-        </w:rPr>
-        <w:t>map</w:t>
-      </w:r>
-      <w:proofErr w:type="spellEnd"/>
-      <w:r>
-        <w:rPr>
-          <w:rStyle w:val="Emphaseple"/>
-        </w:rPr>
-        <w:t>), soit dans la liste (dans l’</w:t>
+        <w:t>. Lorsque l’utilisateur sélectionne un voyage, les autres voyages disparaissent de la carte et la liste des étapes s’affiche. L’utilisateur peut visualiser les détails de l’étape en cliquant soit sur son marqueur (sur la map), soit dans la liste (dans l’</w:t>
       </w:r>
       <w:proofErr w:type="spellStart"/>
       <w:r>
@@ -6051,26 +5972,18 @@
     </w:p>
     <w:p>
       <w:r>
-        <w:t xml:space="preserve">Néanmoins, je n’ai que très peu décrit, dans cet énoncé, la phase de création. Celle-ci se fait dans une troisième section. L’utilisateur peut créer et éditer ses étapes, mais doit avoir entré une localisation pour y ajouter une autre information. La localisation peut être entrée manuellement sous forme d’adresse, ou en cliquant sur la </w:t>
-      </w:r>
-      <w:proofErr w:type="spellStart"/>
-      <w:r>
-        <w:t>map</w:t>
-      </w:r>
-      <w:proofErr w:type="spellEnd"/>
-      <w:r>
-        <w:t>.</w:t>
+        <w:t>Néanmoins, je n’ai que très peu décrit, dans cet énoncé, la phase de création. Celle-ci se fait dans une troisième section. L’utilisateur peut créer et éditer ses étapes, mais doit avoir entré une localisation pour y ajouter une autre information. La localisation peut être entrée manuellement sous forme d’adresse, ou en cliquant sur la map.</w:t>
       </w:r>
     </w:p>
     <w:p>
       <w:pPr>
         <w:pStyle w:val="Titre2"/>
       </w:pPr>
-      <w:bookmarkStart w:id="21" w:name="_Toc484935116"/>
+      <w:bookmarkStart w:id="16" w:name="_Toc484935116"/>
       <w:r>
         <w:t>Fonctionnalités</w:t>
       </w:r>
-      <w:bookmarkEnd w:id="21"/>
+      <w:bookmarkEnd w:id="16"/>
     </w:p>
     <w:p>
       <w:pPr>
@@ -6413,11 +6326,11 @@
       <w:pPr>
         <w:pStyle w:val="Titre2"/>
       </w:pPr>
-      <w:bookmarkStart w:id="22" w:name="_Toc484935117"/>
+      <w:bookmarkStart w:id="17" w:name="_Toc484935117"/>
       <w:r>
         <w:t>Modèle conceptuel</w:t>
       </w:r>
-      <w:bookmarkEnd w:id="22"/>
+      <w:bookmarkEnd w:id="17"/>
     </w:p>
     <w:p>
       <w:r>
@@ -6494,43 +6407,56 @@
       <w:pPr>
         <w:pStyle w:val="Lgende"/>
       </w:pPr>
-      <w:bookmarkStart w:id="23" w:name="_Toc484530354"/>
+      <w:bookmarkStart w:id="18" w:name="_Toc484530354"/>
       <w:r>
         <w:t xml:space="preserve">Figure </w:t>
       </w:r>
-      <w:fldSimple w:instr=" SEQ Figure \* ARABIC ">
-        <w:r>
-          <w:rPr>
-            <w:noProof/>
-          </w:rPr>
-          <w:t>5</w:t>
-        </w:r>
-      </w:fldSimple>
+      <w:r>
+        <w:fldChar w:fldCharType="begin"/>
+      </w:r>
+      <w:r>
+        <w:instrText xml:space="preserve"> SEQ Figure \* ARABIC </w:instrText>
+      </w:r>
+      <w:r>
+        <w:fldChar w:fldCharType="separate"/>
+      </w:r>
+      <w:r>
+        <w:rPr>
+          <w:noProof/>
+        </w:rPr>
+        <w:t>5</w:t>
+      </w:r>
+      <w:r>
+        <w:rPr>
+          <w:noProof/>
+        </w:rPr>
+        <w:fldChar w:fldCharType="end"/>
+      </w:r>
       <w:r>
         <w:t> : Modèle conceptuel du projet</w:t>
       </w:r>
-      <w:bookmarkEnd w:id="23"/>
+      <w:bookmarkEnd w:id="18"/>
     </w:p>
     <w:p>
       <w:pPr>
         <w:pStyle w:val="Titre2"/>
       </w:pPr>
-      <w:bookmarkStart w:id="24" w:name="_Toc484935118"/>
+      <w:bookmarkStart w:id="19" w:name="_Toc484935118"/>
       <w:r>
         <w:lastRenderedPageBreak/>
         <w:t>Maquette</w:t>
       </w:r>
-      <w:bookmarkEnd w:id="24"/>
+      <w:bookmarkEnd w:id="19"/>
     </w:p>
     <w:p>
       <w:pPr>
         <w:pStyle w:val="Titre3"/>
       </w:pPr>
-      <w:bookmarkStart w:id="25" w:name="_Toc484935119"/>
+      <w:bookmarkStart w:id="20" w:name="_Toc484935119"/>
       <w:r>
         <w:t>Page d’accueil</w:t>
       </w:r>
-      <w:bookmarkEnd w:id="25"/>
+      <w:bookmarkEnd w:id="20"/>
     </w:p>
     <w:p>
       <w:pPr>
@@ -6583,22 +6509,35 @@
       <w:pPr>
         <w:pStyle w:val="Lgende"/>
       </w:pPr>
-      <w:bookmarkStart w:id="26" w:name="_Toc484530355"/>
+      <w:bookmarkStart w:id="21" w:name="_Toc484530355"/>
       <w:r>
         <w:t xml:space="preserve">Figure </w:t>
       </w:r>
-      <w:fldSimple w:instr=" SEQ Figure \* ARABIC ">
-        <w:r>
-          <w:rPr>
-            <w:noProof/>
-          </w:rPr>
-          <w:t>6</w:t>
-        </w:r>
-      </w:fldSimple>
+      <w:r>
+        <w:fldChar w:fldCharType="begin"/>
+      </w:r>
+      <w:r>
+        <w:instrText xml:space="preserve"> SEQ Figure \* ARABIC </w:instrText>
+      </w:r>
+      <w:r>
+        <w:fldChar w:fldCharType="separate"/>
+      </w:r>
+      <w:r>
+        <w:rPr>
+          <w:noProof/>
+        </w:rPr>
+        <w:t>6</w:t>
+      </w:r>
+      <w:r>
+        <w:rPr>
+          <w:noProof/>
+        </w:rPr>
+        <w:fldChar w:fldCharType="end"/>
+      </w:r>
       <w:r>
         <w:t> : Maquette de la page d’accueil.</w:t>
       </w:r>
-      <w:bookmarkEnd w:id="26"/>
+      <w:bookmarkEnd w:id="21"/>
     </w:p>
     <w:p>
       <w:pPr>
@@ -6651,22 +6590,35 @@
       <w:pPr>
         <w:pStyle w:val="Lgende"/>
       </w:pPr>
-      <w:bookmarkStart w:id="27" w:name="_Toc484530356"/>
+      <w:bookmarkStart w:id="22" w:name="_Toc484530356"/>
       <w:r>
         <w:t xml:space="preserve">Figure </w:t>
       </w:r>
-      <w:fldSimple w:instr=" SEQ Figure \* ARABIC ">
-        <w:r>
-          <w:rPr>
-            <w:noProof/>
-          </w:rPr>
-          <w:t>7</w:t>
-        </w:r>
-      </w:fldSimple>
+      <w:r>
+        <w:fldChar w:fldCharType="begin"/>
+      </w:r>
+      <w:r>
+        <w:instrText xml:space="preserve"> SEQ Figure \* ARABIC </w:instrText>
+      </w:r>
+      <w:r>
+        <w:fldChar w:fldCharType="separate"/>
+      </w:r>
+      <w:r>
+        <w:rPr>
+          <w:noProof/>
+        </w:rPr>
+        <w:t>7</w:t>
+      </w:r>
+      <w:r>
+        <w:rPr>
+          <w:noProof/>
+        </w:rPr>
+        <w:fldChar w:fldCharType="end"/>
+      </w:r>
       <w:r>
         <w:t> : Maquette de la page d’accueil avec sa modale de connexion</w:t>
       </w:r>
-      <w:bookmarkEnd w:id="27"/>
+      <w:bookmarkEnd w:id="22"/>
     </w:p>
     <w:p>
       <w:pPr>
@@ -6720,32 +6672,45 @@
       <w:pPr>
         <w:pStyle w:val="Lgende"/>
       </w:pPr>
-      <w:bookmarkStart w:id="28" w:name="_Toc484530357"/>
+      <w:bookmarkStart w:id="23" w:name="_Toc484530357"/>
       <w:r>
         <w:t xml:space="preserve">Figure </w:t>
       </w:r>
-      <w:fldSimple w:instr=" SEQ Figure \* ARABIC ">
-        <w:r>
-          <w:rPr>
-            <w:noProof/>
-          </w:rPr>
-          <w:t>8</w:t>
-        </w:r>
-      </w:fldSimple>
+      <w:r>
+        <w:fldChar w:fldCharType="begin"/>
+      </w:r>
+      <w:r>
+        <w:instrText xml:space="preserve"> SEQ Figure \* ARABIC </w:instrText>
+      </w:r>
+      <w:r>
+        <w:fldChar w:fldCharType="separate"/>
+      </w:r>
+      <w:r>
+        <w:rPr>
+          <w:noProof/>
+        </w:rPr>
+        <w:t>8</w:t>
+      </w:r>
+      <w:r>
+        <w:rPr>
+          <w:noProof/>
+        </w:rPr>
+        <w:fldChar w:fldCharType="end"/>
+      </w:r>
       <w:r>
         <w:t> : Maquette de la page d’accueil avec sa modale d’inscription</w:t>
       </w:r>
-      <w:bookmarkEnd w:id="28"/>
+      <w:bookmarkEnd w:id="23"/>
     </w:p>
     <w:p>
       <w:pPr>
         <w:pStyle w:val="Titre3"/>
       </w:pPr>
-      <w:bookmarkStart w:id="29" w:name="_Toc484935120"/>
+      <w:bookmarkStart w:id="24" w:name="_Toc484935120"/>
       <w:r>
         <w:t>Page principale</w:t>
       </w:r>
-      <w:bookmarkEnd w:id="29"/>
+      <w:bookmarkEnd w:id="24"/>
     </w:p>
     <w:p>
       <w:pPr>
@@ -6798,22 +6763,35 @@
       <w:pPr>
         <w:pStyle w:val="Lgende"/>
       </w:pPr>
-      <w:bookmarkStart w:id="30" w:name="_Toc484530358"/>
+      <w:bookmarkStart w:id="25" w:name="_Toc484530358"/>
       <w:r>
         <w:t xml:space="preserve">Figure </w:t>
       </w:r>
-      <w:fldSimple w:instr=" SEQ Figure \* ARABIC ">
-        <w:r>
-          <w:rPr>
-            <w:noProof/>
-          </w:rPr>
-          <w:t>9</w:t>
-        </w:r>
-      </w:fldSimple>
+      <w:r>
+        <w:fldChar w:fldCharType="begin"/>
+      </w:r>
+      <w:r>
+        <w:instrText xml:space="preserve"> SEQ Figure \* ARABIC </w:instrText>
+      </w:r>
+      <w:r>
+        <w:fldChar w:fldCharType="separate"/>
+      </w:r>
+      <w:r>
+        <w:rPr>
+          <w:noProof/>
+        </w:rPr>
+        <w:t>9</w:t>
+      </w:r>
+      <w:r>
+        <w:rPr>
+          <w:noProof/>
+        </w:rPr>
+        <w:fldChar w:fldCharType="end"/>
+      </w:r>
       <w:r>
         <w:t> : Maquette de la page principale, lors de la navigation parmi les voyages et étapes</w:t>
       </w:r>
-      <w:bookmarkEnd w:id="30"/>
+      <w:bookmarkEnd w:id="25"/>
     </w:p>
     <w:p>
       <w:pPr>
@@ -6867,22 +6845,35 @@
       <w:pPr>
         <w:pStyle w:val="Lgende"/>
       </w:pPr>
-      <w:bookmarkStart w:id="31" w:name="_Toc484530359"/>
+      <w:bookmarkStart w:id="26" w:name="_Toc484530359"/>
       <w:r>
         <w:t xml:space="preserve">Figure </w:t>
       </w:r>
-      <w:fldSimple w:instr=" SEQ Figure \* ARABIC ">
-        <w:r>
-          <w:rPr>
-            <w:noProof/>
-          </w:rPr>
-          <w:t>10</w:t>
-        </w:r>
-      </w:fldSimple>
+      <w:r>
+        <w:fldChar w:fldCharType="begin"/>
+      </w:r>
+      <w:r>
+        <w:instrText xml:space="preserve"> SEQ Figure \* ARABIC </w:instrText>
+      </w:r>
+      <w:r>
+        <w:fldChar w:fldCharType="separate"/>
+      </w:r>
+      <w:r>
+        <w:rPr>
+          <w:noProof/>
+        </w:rPr>
+        <w:t>10</w:t>
+      </w:r>
+      <w:r>
+        <w:rPr>
+          <w:noProof/>
+        </w:rPr>
+        <w:fldChar w:fldCharType="end"/>
+      </w:r>
       <w:r>
         <w:t> : Maquette de la page principale, lors de l’aperçu d’une étape</w:t>
       </w:r>
-      <w:bookmarkEnd w:id="31"/>
+      <w:bookmarkEnd w:id="26"/>
     </w:p>
     <w:p>
       <w:pPr>
@@ -6941,22 +6932,35 @@
       <w:pPr>
         <w:pStyle w:val="Lgende"/>
       </w:pPr>
-      <w:bookmarkStart w:id="32" w:name="_Toc484530360"/>
+      <w:bookmarkStart w:id="27" w:name="_Toc484530360"/>
       <w:r>
         <w:t xml:space="preserve">Figure </w:t>
       </w:r>
-      <w:fldSimple w:instr=" SEQ Figure \* ARABIC ">
-        <w:r>
-          <w:rPr>
-            <w:noProof/>
-          </w:rPr>
-          <w:t>11</w:t>
-        </w:r>
-      </w:fldSimple>
+      <w:r>
+        <w:fldChar w:fldCharType="begin"/>
+      </w:r>
+      <w:r>
+        <w:instrText xml:space="preserve"> SEQ Figure \* ARABIC </w:instrText>
+      </w:r>
+      <w:r>
+        <w:fldChar w:fldCharType="separate"/>
+      </w:r>
+      <w:r>
+        <w:rPr>
+          <w:noProof/>
+        </w:rPr>
+        <w:t>11</w:t>
+      </w:r>
+      <w:r>
+        <w:rPr>
+          <w:noProof/>
+        </w:rPr>
+        <w:fldChar w:fldCharType="end"/>
+      </w:r>
       <w:r>
         <w:t> : Maquette de la page principale, lors de l’ajout ou de la modification d’un voyage</w:t>
       </w:r>
-      <w:bookmarkEnd w:id="32"/>
+      <w:bookmarkEnd w:id="27"/>
     </w:p>
     <w:p>
       <w:pPr>
@@ -6976,138 +6980,136 @@
       <w:pPr>
         <w:pStyle w:val="Titre1"/>
       </w:pPr>
-      <w:bookmarkStart w:id="33" w:name="_Toc484935121"/>
+      <w:bookmarkStart w:id="28" w:name="_Toc484935121"/>
       <w:r>
         <w:lastRenderedPageBreak/>
         <w:t>Méthodologie</w:t>
       </w:r>
+      <w:bookmarkEnd w:id="28"/>
+    </w:p>
+    <w:p>
+      <w:pPr>
+        <w:pStyle w:val="Titre2"/>
+      </w:pPr>
+      <w:bookmarkStart w:id="29" w:name="_Toc484935122"/>
+      <w:r>
+        <w:t>Outils utilisés</w:t>
+      </w:r>
+      <w:bookmarkEnd w:id="29"/>
+      <w:r>
+        <w:t xml:space="preserve"> </w:t>
+      </w:r>
+    </w:p>
+    <w:p>
+      <w:pPr>
+        <w:pStyle w:val="Titre3"/>
+      </w:pPr>
+      <w:bookmarkStart w:id="30" w:name="_Toc484935123"/>
+      <w:r>
+        <w:t>PHP</w:t>
+      </w:r>
+      <w:bookmarkEnd w:id="30"/>
+    </w:p>
+    <w:p>
+      <w:r>
+        <w:t xml:space="preserve">Ce langage est sans doute le langage avec lequel nous avons acquis le plus d’expérience, du moins dans le cadre scolaire. A ce jour, trois modules ayant pour thématique le PHP ont été dispensée, orientés respectivement vers la gestion de session, la connexion à une base de donnée à l’aide d’objet PDO et la gestion et le stockage de média. </w:t>
+      </w:r>
+    </w:p>
+    <w:p>
+      <w:r>
+        <w:t xml:space="preserve">Bien que j’aie entendu parler d’autres méthodes pour arriver au même résultat (notamment avec des Framework Basés sur JavaScript), ma maitrise de ces outils est bien insuffisante pour me reposer dessus dans un travail de cette ampleur. J’ai donc choisi d’utiliser PHP pour certains aspects </w:t>
+      </w:r>
+      <w:r>
+        <w:t xml:space="preserve">(les trois cités ci-dessus) </w:t>
+      </w:r>
+      <w:r>
+        <w:t>du site</w:t>
+      </w:r>
+      <w:r>
+        <w:t>.</w:t>
+      </w:r>
+    </w:p>
+    <w:p>
+      <w:pPr>
+        <w:pStyle w:val="Titre3"/>
+      </w:pPr>
+      <w:bookmarkStart w:id="31" w:name="_Toc484935124"/>
+      <w:r>
+        <w:t>MySQL</w:t>
+      </w:r>
+      <w:bookmarkEnd w:id="31"/>
+      <w:r>
+        <w:t xml:space="preserve"> </w:t>
+      </w:r>
+    </w:p>
+    <w:p>
+      <w:r>
+        <w:t>Ce langage servant à l’interaction avec les SGBD est, on peut dire, un incontournable. A vrai dire, je n’ai personnellement jamais entendu parler d’un langage tenant le même rôle qui ne soit pas une énième version de SQL.</w:t>
+      </w:r>
+    </w:p>
+    <w:p>
+      <w:r>
+        <w:t>La base de donnée étant l’un des éléments centraux fournissant son contenu au site web, à l’aide d’objet PDO, il m’est donc nécessaire d’avoir un usage récurent de MySQL.</w:t>
+      </w:r>
+    </w:p>
+    <w:p>
+      <w:pPr>
+        <w:pStyle w:val="Titre3"/>
+      </w:pPr>
+      <w:bookmarkStart w:id="32" w:name="_Toc484935125"/>
+      <w:r>
+        <w:t>JavaScript / JQuery</w:t>
+      </w:r>
+      <w:bookmarkEnd w:id="32"/>
+    </w:p>
+    <w:p>
+      <w:r>
+        <w:t>Bien qu’aucun de ces deux langages ne soit dispensé sous forme de module, ce sont sans doute ceux avec lesquels j’ai le plus travaillé au cours de ma troisième années, et même peut-être ma deuxième. Ils  ont l’avantage d’offrir un résultat rapide, dynamique, plus proche de ce qu’on pourrait attendre d’un site qui aurait sa place sur le marché.</w:t>
+      </w:r>
+      <w:r>
+        <w:t xml:space="preserve"> </w:t>
+      </w:r>
+    </w:p>
+    <w:p>
+      <w:r>
+        <w:t>Bien que développer avec ces langages soit plus compliqué qu’avec du PHP (gestion des erreurs plus difficile, problèmes liés au caractère asynchrone de leur fonctionnement et code plus difficile à structurer), ce sont eux qui font la promesse d’un résultat qui corresponde au mieux à mon cahier des charges. JQuery est également mon langage préféré…</w:t>
+      </w:r>
+    </w:p>
+    <w:p>
+      <w:pPr>
+        <w:pStyle w:val="Titre3"/>
+      </w:pPr>
+      <w:bookmarkStart w:id="33" w:name="_Toc484935126"/>
+      <w:r>
+        <w:t>AJAX</w:t>
+      </w:r>
       <w:bookmarkEnd w:id="33"/>
     </w:p>
     <w:p>
-      <w:pPr>
-        <w:pStyle w:val="Titre2"/>
-      </w:pPr>
-      <w:bookmarkStart w:id="34" w:name="_Toc484935122"/>
-      <w:r>
-        <w:t>Outils utilisés</w:t>
+      <w:r>
+        <w:t>Ouvrant les portes des requêtes asynchrones, c’est la solution aux temps de chargement qui n’en finissent plus.</w:t>
+      </w:r>
+    </w:p>
+    <w:p>
+      <w:pPr>
+        <w:pStyle w:val="Titre3"/>
+      </w:pPr>
+      <w:bookmarkStart w:id="34" w:name="_Toc484935127"/>
+      <w:r>
+        <w:t>Bootsrap</w:t>
       </w:r>
       <w:bookmarkEnd w:id="34"/>
-      <w:r>
-        <w:t xml:space="preserve"> </w:t>
-      </w:r>
-    </w:p>
+    </w:p>
+    <w:p/>
     <w:p>
       <w:pPr>
         <w:pStyle w:val="Titre3"/>
       </w:pPr>
-      <w:bookmarkStart w:id="35" w:name="_Toc484935123"/>
-      <w:r>
-        <w:t>PHP</w:t>
+      <w:bookmarkStart w:id="35" w:name="_Toc484935128"/>
+      <w:r>
+        <w:t>Google Map API</w:t>
       </w:r>
       <w:bookmarkEnd w:id="35"/>
-    </w:p>
-    <w:p>
-      <w:r>
-        <w:t xml:space="preserve">Ce langage est sans doute le langage avec lequel nous avons acquis le plus d’expérience, du moins dans le cadre scolaire. A ce jour, trois modules ayant pour thématique le PHP ont été dispensée, orientés respectivement vers la gestion de session, la connexion à une base de donnée à l’aide d’objet PDO et la gestion et le stockage de média. </w:t>
-      </w:r>
-    </w:p>
-    <w:p>
-      <w:r>
-        <w:t xml:space="preserve">Bien que j’aie entendu parler d’autres méthodes pour arriver au même résultat (notamment avec des Framework Basés sur JavaScript), ma maitrise de ces outils est bien insuffisante pour me reposer dessus dans un travail de cette ampleur. J’ai donc choisi d’utiliser PHP pour certains aspects </w:t>
-      </w:r>
-      <w:r>
-        <w:t xml:space="preserve">(les trois cités ci-dessus) </w:t>
-      </w:r>
-      <w:r>
-        <w:t>du site</w:t>
-      </w:r>
-      <w:r>
-        <w:t>.</w:t>
-      </w:r>
-    </w:p>
-    <w:p>
-      <w:pPr>
-        <w:pStyle w:val="Titre3"/>
-      </w:pPr>
-      <w:bookmarkStart w:id="36" w:name="_Toc484935124"/>
-      <w:r>
-        <w:t>MySQL</w:t>
-      </w:r>
-      <w:bookmarkEnd w:id="36"/>
-      <w:r>
-        <w:t xml:space="preserve"> </w:t>
-      </w:r>
-    </w:p>
-    <w:p>
-      <w:r>
-        <w:t>Ce langage servant à l’interaction avec les SGBD est, on peut dire, un incontournable. A vrai dire, je n’ai personnellement jamais entendu parler d’un langage tenant le même rôle qui ne soit pas une énième version de SQL.</w:t>
-      </w:r>
-    </w:p>
-    <w:p>
-      <w:r>
-        <w:t>La base de donnée étant l’un des éléments centraux fournissant son contenu au site web, à l’aide d’objet PDO, il m’est donc nécessaire d’avoir un usage récurent de MySQL.</w:t>
-      </w:r>
-    </w:p>
-    <w:p>
-      <w:pPr>
-        <w:pStyle w:val="Titre3"/>
-      </w:pPr>
-      <w:bookmarkStart w:id="37" w:name="_Toc484935125"/>
-      <w:r>
-        <w:t>JavaScript / JQuery</w:t>
-      </w:r>
-      <w:bookmarkEnd w:id="37"/>
-    </w:p>
-    <w:p>
-      <w:r>
-        <w:t>Bien qu’aucun de ces deux langages ne soit dispensé sous forme de module, ce sont sans doute ceux avec lesquels j’ai le plus travaillé au cours de ma troisième années, et même peut-être ma deuxième. Ils  ont l’avantage d’offrir un résultat rapide, dynamique, plus proche de ce qu’on pourrait attendre d’un site qui aurait sa place sur le marché.</w:t>
-      </w:r>
-      <w:r>
-        <w:t xml:space="preserve"> </w:t>
-      </w:r>
-    </w:p>
-    <w:p>
-      <w:r>
-        <w:t>Bien que développer avec ces langages soit plus compliqué qu’avec du PHP (gestion des erreurs plus difficile, problèmes liés au caractère asynchrone de leur fonctionnement et code plus difficile à structurer), ce sont eux qui font la promesse d’un résultat qui corresponde au mieux à mon cahier des charges. JQuery est également mon langage préféré…</w:t>
-      </w:r>
-    </w:p>
-    <w:p>
-      <w:pPr>
-        <w:pStyle w:val="Titre3"/>
-      </w:pPr>
-      <w:bookmarkStart w:id="38" w:name="_Toc484935126"/>
-      <w:r>
-        <w:t>AJAX</w:t>
-      </w:r>
-      <w:bookmarkEnd w:id="38"/>
-    </w:p>
-    <w:p>
-      <w:r>
-        <w:t>Ouvrant les portes des requêtes asynchrones, c’est la solution aux temps de chargement qui n’en finissent plus.</w:t>
-      </w:r>
-    </w:p>
-    <w:p>
-      <w:pPr>
-        <w:pStyle w:val="Titre3"/>
-      </w:pPr>
-      <w:bookmarkStart w:id="39" w:name="_Toc484935127"/>
-      <w:proofErr w:type="spellStart"/>
-      <w:r>
-        <w:t>Bootsrap</w:t>
-      </w:r>
-      <w:bookmarkEnd w:id="39"/>
-      <w:proofErr w:type="spellEnd"/>
-    </w:p>
-    <w:p/>
-    <w:p>
-      <w:pPr>
-        <w:pStyle w:val="Titre3"/>
-      </w:pPr>
-      <w:bookmarkStart w:id="40" w:name="_Toc484935128"/>
-      <w:r>
-        <w:t>Google Map API</w:t>
-      </w:r>
-      <w:bookmarkEnd w:id="40"/>
     </w:p>
     <w:p>
       <w:r>
@@ -7136,11 +7138,11 @@
       <w:pPr>
         <w:pStyle w:val="Titre2"/>
       </w:pPr>
-      <w:bookmarkStart w:id="41" w:name="_Toc484935129"/>
+      <w:bookmarkStart w:id="36" w:name="_Toc484935129"/>
       <w:r>
         <w:t>Charte Graphique</w:t>
       </w:r>
-      <w:bookmarkEnd w:id="41"/>
+      <w:bookmarkEnd w:id="36"/>
     </w:p>
     <w:p/>
     <w:p>
@@ -7161,173 +7163,149 @@
       <w:pPr>
         <w:pStyle w:val="Titre1"/>
       </w:pPr>
-      <w:bookmarkStart w:id="42" w:name="_Toc484935130"/>
+      <w:bookmarkStart w:id="37" w:name="_Toc484935130"/>
       <w:r>
         <w:lastRenderedPageBreak/>
         <w:t>Analyse du contenu</w:t>
       </w:r>
+      <w:bookmarkEnd w:id="37"/>
+    </w:p>
+    <w:p>
+      <w:pPr>
+        <w:pStyle w:val="Titre2"/>
+      </w:pPr>
+      <w:bookmarkStart w:id="38" w:name="_Toc484935131"/>
+      <w:r>
+        <w:t>Arborescence</w:t>
+      </w:r>
+      <w:bookmarkEnd w:id="38"/>
+    </w:p>
+    <w:p/>
+    <w:p>
+      <w:pPr>
+        <w:pStyle w:val="Titre2"/>
+      </w:pPr>
+      <w:bookmarkStart w:id="39" w:name="_Toc484935132"/>
+      <w:r>
+        <w:t>Usage d’éléments externes</w:t>
+      </w:r>
+      <w:bookmarkEnd w:id="39"/>
+    </w:p>
+    <w:p>
+      <w:pPr>
+        <w:pStyle w:val="Titre3"/>
+      </w:pPr>
+      <w:bookmarkStart w:id="40" w:name="_Toc484935133"/>
+      <w:r>
+        <w:t>Bootstrap DateTimePicker</w:t>
+      </w:r>
+      <w:bookmarkEnd w:id="40"/>
+    </w:p>
+    <w:p>
+      <w:r>
+        <w:t xml:space="preserve">Ce plugin de Bootstrap a été développé par </w:t>
+      </w:r>
+      <w:r>
+        <w:t>Eonasdan</w:t>
+      </w:r>
+      <w:r>
+        <w:t xml:space="preserve"> et est disponible sur son compte GitHub. Il a l’avantage d’être bien organisé dans son contenu, mais aussi d’être très bien documenté, accompagné d’une série d’exemples fonctionnel et d’une communauté d’utilisateurs pouvant apporter les réponses à certaines questions.</w:t>
+      </w:r>
+    </w:p>
+    <w:p>
+      <w:r>
+        <w:t xml:space="preserve">Cette version améliorée du DateTimePicker </w:t>
+      </w:r>
+    </w:p>
+    <w:p>
+      <w:pPr>
+        <w:pStyle w:val="Titre3"/>
+      </w:pPr>
+      <w:bookmarkStart w:id="41" w:name="_Toc484935134"/>
+      <w:r>
+        <w:t>Bootstrap File Input</w:t>
+      </w:r>
+      <w:bookmarkEnd w:id="41"/>
+    </w:p>
+    <w:p>
+      <w:r>
+        <w:t xml:space="preserve">Tout comme le DateTimePicker, l’input de type File n’est pas nativement amélioré dans la version de Bootstrap que j’utilise. Néanmoins, certains </w:t>
+      </w:r>
+      <w:r>
+        <w:t>plugins</w:t>
+      </w:r>
+      <w:r>
+        <w:t xml:space="preserve"> (comme celui détaillé au point précédent) bénéficient d’une grande polyvalence et d’une excellente documentation. </w:t>
+      </w:r>
+      <w:r>
+        <w:t xml:space="preserve">Le plugin utilisé dans cette application, pour l’input de type file, s’est très vite imposé : il semble être un incontournable et est très souvent cité dans les forums de développement. Il permet à l’aide de quelque </w:t>
+      </w:r>
+      <w:proofErr w:type="gramStart"/>
+      <w:r>
+        <w:t>lignes</w:t>
+      </w:r>
+      <w:proofErr w:type="gramEnd"/>
+      <w:r>
+        <w:t xml:space="preserve"> de code simplicités, d’obtenir un composant ergonomique, permettant le drag and drop, et surtout permettant l’upload de fichier via AJAX.</w:t>
+      </w:r>
+      <w:r>
+        <w:t xml:space="preserve">       </w:t>
+      </w:r>
+    </w:p>
+    <w:p>
+      <w:pPr>
+        <w:pStyle w:val="Titre2"/>
+      </w:pPr>
+      <w:bookmarkStart w:id="42" w:name="_Toc484935135"/>
+      <w:r>
+        <w:t>Fonctions remarquables</w:t>
+      </w:r>
       <w:bookmarkEnd w:id="42"/>
     </w:p>
     <w:p>
       <w:pPr>
-        <w:pStyle w:val="Titre2"/>
-      </w:pPr>
-      <w:bookmarkStart w:id="43" w:name="_Toc484935131"/>
-      <w:r>
-        <w:t>Arborescence</w:t>
+        <w:pStyle w:val="Titre3"/>
+      </w:pPr>
+      <w:bookmarkStart w:id="43" w:name="_Toc484935136"/>
+      <w:r>
+        <w:t>Inscription</w:t>
       </w:r>
       <w:bookmarkEnd w:id="43"/>
-    </w:p>
-    <w:p/>
-    <w:p>
-      <w:pPr>
-        <w:pStyle w:val="Titre2"/>
-      </w:pPr>
-      <w:bookmarkStart w:id="44" w:name="_Toc484935132"/>
-      <w:r>
-        <w:t>Usage d’éléments externes</w:t>
+      <w:r>
+        <w:t xml:space="preserve"> </w:t>
+      </w:r>
+    </w:p>
+    <w:p>
+      <w:r>
+        <w:t>L’inscription s’effectue à l’aide d’un call AJAX</w:t>
+      </w:r>
+      <w:r>
+        <w:t xml:space="preserve">. Une fois le nom d’utilisateur et le mot de passe récupéré, on vérifie qu’aucune entrée n’est vide (sa longueur est alors égale à zéro). </w:t>
+      </w:r>
+    </w:p>
+    <w:p>
+      <w:r>
+        <w:t>Si ce n’est pas le cas, et que le mot de passe et la confirmation correspondent,  on envoie les informations à la base de données à l’aide du Call AJAX. Les informations récupérées par le PHP sont filtrées pour éviter les injections SQL. Une fonction vérifie ensuite l’existence d’un utilisateur du même nom. Si aucun utilisateur de ce nom n’existe, L’utilisateur est inscrit dans la base de données. Pour chaque cas de figure cités, le PHP retourne un message au JavaScript, ainsi qu’un booléen indiquant la réussite de l’inscription. Si la requête auprès de la base échoue, c’est le message d’erreur récupéré par le Try/Catch qui sera retourné.</w:t>
+      </w:r>
+    </w:p>
+    <w:p>
+      <w:r>
+        <w:t>Lorsque le Call AJAX a récupéré sa réponse, il génère, dans le formulaire, une fenêtre d’information contenant le message retourné. La fenêtre d’information est rouge ou verte selon le booléen retourné par le Call. Si le booléen est à True, la page va s’actualiser au bout d’un instant et le nouvel utilisateur va se retrouver sur sa page personnelle.</w:t>
+      </w:r>
+    </w:p>
+    <w:p>
+      <w:pPr>
+        <w:pStyle w:val="Titre3"/>
+      </w:pPr>
+      <w:bookmarkStart w:id="44" w:name="_Toc484935137"/>
+      <w:r>
+        <w:t>Connexion</w:t>
       </w:r>
       <w:bookmarkEnd w:id="44"/>
     </w:p>
     <w:p>
-      <w:pPr>
-        <w:pStyle w:val="Titre3"/>
-      </w:pPr>
-      <w:bookmarkStart w:id="45" w:name="_Toc484935133"/>
-      <w:r>
-        <w:t>Bootstrap DateTimePicker</w:t>
-      </w:r>
-      <w:bookmarkEnd w:id="45"/>
-    </w:p>
-    <w:p>
-      <w:r>
-        <w:t xml:space="preserve">Ce plugin de Bootstrap a été développé par </w:t>
-      </w:r>
-      <w:r>
-        <w:t>Eonasdan</w:t>
-      </w:r>
-      <w:r>
-        <w:t xml:space="preserve"> et est disponible sur son compte GitHub. Il a l’avantage d’être bien organisé dans son contenu, mais aussi d’être très bien documenté, accompagné d’une série d’exemples fonctionnel et d’une communauté d’utilisateurs pouvant apporter les réponses à certaines questions.</w:t>
-      </w:r>
-    </w:p>
-    <w:p>
-      <w:r>
-        <w:t xml:space="preserve">Cette version améliorée du DateTimePicker </w:t>
-      </w:r>
-    </w:p>
-    <w:p>
-      <w:pPr>
-        <w:pStyle w:val="Titre3"/>
-      </w:pPr>
-      <w:bookmarkStart w:id="46" w:name="_Toc484935134"/>
-      <w:r>
-        <w:t>Bootstrap File Input</w:t>
-      </w:r>
-      <w:bookmarkEnd w:id="46"/>
-    </w:p>
-    <w:p>
-      <w:r>
-        <w:t xml:space="preserve">Tout comme le DateTimePicker, l’input de type File n’est pas nativement amélioré dans la version de Bootstrap que j’utilise. Néanmoins, certains </w:t>
-      </w:r>
-      <w:r>
-        <w:t>plugins</w:t>
-      </w:r>
-      <w:r>
-        <w:t xml:space="preserve"> (comme celui détaillé au point précédent) bénéficient d’une grande polyvalence et d’une excellente documentation. </w:t>
-      </w:r>
-      <w:r>
-        <w:t xml:space="preserve">Le plugin utilisé dans cette application, pour l’input de type file, s’est très vite imposé : il semble être un incontournable et est très souvent cité dans les forums de développement. Il permet à l’aide de quelque </w:t>
-      </w:r>
-      <w:proofErr w:type="gramStart"/>
-      <w:r>
-        <w:t>lignes</w:t>
-      </w:r>
-      <w:proofErr w:type="gramEnd"/>
-      <w:r>
-        <w:t xml:space="preserve"> de code simplicités, d’obtenir un composant ergonomique, permettant le drag and drop, et surtout permettant l’upload de fichier via AJAX.</w:t>
-      </w:r>
-      <w:r>
-        <w:t xml:space="preserve">       </w:t>
-      </w:r>
-    </w:p>
-    <w:p>
-      <w:pPr>
-        <w:pStyle w:val="Titre2"/>
-      </w:pPr>
-      <w:bookmarkStart w:id="47" w:name="_Toc484935135"/>
-      <w:r>
-        <w:t>Fonctions remarquables</w:t>
-      </w:r>
-      <w:bookmarkEnd w:id="47"/>
-    </w:p>
-    <w:p>
-      <w:pPr>
-        <w:pStyle w:val="Titre3"/>
-      </w:pPr>
-      <w:bookmarkStart w:id="48" w:name="_Toc484935136"/>
-      <w:r>
-        <w:t>Inscription</w:t>
-      </w:r>
-      <w:bookmarkEnd w:id="48"/>
-      <w:r>
-        <w:t xml:space="preserve"> </w:t>
-      </w:r>
-    </w:p>
-    <w:p>
-      <w:r>
-        <w:t>L’inscription s’effectue à l’aide d’un call AJAX</w:t>
-      </w:r>
-      <w:r>
-        <w:t xml:space="preserve">. Une fois le nom d’utilisateur et le mot de passe récupéré, on vérifie qu’aucune entrée n’est vide (sa longueur est alors égale à zéro). </w:t>
-      </w:r>
-    </w:p>
-    <w:p>
-      <w:r>
-        <w:t xml:space="preserve">Si ce n’est pas le cas, et que le mot de passe et la confirmation correspondent,  on envoie les informations à la base de données à l’aide du Call AJAX. Les informations récupérées par le PHP sont filtrées pour éviter les injections SQL. Une fonction vérifie ensuite l’existence d’un utilisateur du même nom. Si aucun utilisateur de ce nom n’existe, L’utilisateur est inscrit dans la base de données. Pour chaque cas de figure cités, le PHP retourne un message au JavaScript, ainsi qu’un booléen indiquant la réussite de l’inscription. Si la requête auprès de la base échoue, c’est le message d’erreur récupéré par le </w:t>
-      </w:r>
-      <w:proofErr w:type="spellStart"/>
-      <w:r>
-        <w:t>Try</w:t>
-      </w:r>
-      <w:proofErr w:type="spellEnd"/>
-      <w:r>
-        <w:t>/Catch qui sera retourné.</w:t>
-      </w:r>
-    </w:p>
-    <w:p>
-      <w:r>
-        <w:t xml:space="preserve">Lorsque le Call AJAX a récupéré sa réponse, il génère, dans le formulaire, une fenêtre d’information contenant le message retourné. La fenêtre d’information est rouge ou verte selon le booléen retourné par le Call. Si le booléen est à </w:t>
-      </w:r>
-      <w:proofErr w:type="spellStart"/>
-      <w:r>
-        <w:t>True</w:t>
-      </w:r>
-      <w:proofErr w:type="spellEnd"/>
-      <w:r>
-        <w:t>, la page va s’actualiser au bout d’un instant et le nouvel utilisateur va se retrouver sur sa page personnelle.</w:t>
-      </w:r>
-    </w:p>
-    <w:p>
-      <w:pPr>
-        <w:pStyle w:val="Titre3"/>
-      </w:pPr>
-      <w:bookmarkStart w:id="49" w:name="_Toc484935137"/>
-      <w:r>
-        <w:t>Connexion</w:t>
-      </w:r>
-      <w:bookmarkEnd w:id="49"/>
-    </w:p>
-    <w:p>
-      <w:r>
-        <w:t>La connexion s’effectue, tout comme l’inscription, à l’aide d’un Call AJAX. Les informations sont récupérées, filtrées pour éviter les injections, puis envoyées au serveur à l’aide d’un Call. Le serveur va vérifier si l’utilisateur existe et dans ce cas,  si le mot de passe est correct. Il va cette fois retourner une unique valeur, respectivement « </w:t>
-      </w:r>
-      <w:proofErr w:type="spellStart"/>
-      <w:r>
-        <w:t>true</w:t>
-      </w:r>
-      <w:proofErr w:type="spellEnd"/>
-      <w:r>
-        <w:t> » si l’utilisateur existe mais que son mot de passe est incorrecte, « false » si l’utilisateur n’existe pas et une valeur numérique correspondant à l’identifiant de l’utilisateur si toute les informations sont correctes.</w:t>
+      <w:r>
+        <w:t>La connexion s’effectue, tout comme l’inscription, à l’aide d’un Call AJAX. Les informations sont récupérées, filtrées pour éviter les injections, puis envoyées au serveur à l’aide d’un Call. Le serveur va vérifier si l’utilisateur existe et dans ce cas,  si le mot de passe est correct. Il va cette fois retourner une unique valeur, respectivement « true » si l’utilisateur existe mais que son mot de passe est incorrecte, « false » si l’utilisateur n’existe pas et une valeur numérique correspondant à l’identifiant de l’utilisateur si toute les informations sont correctes.</w:t>
       </w:r>
     </w:p>
     <w:p>
@@ -7343,11 +7321,11 @@
       <w:pPr>
         <w:pStyle w:val="Titre3"/>
       </w:pPr>
-      <w:bookmarkStart w:id="50" w:name="_Toc484935138"/>
+      <w:bookmarkStart w:id="45" w:name="_Toc484935138"/>
       <w:r>
         <w:t>Interface de création</w:t>
       </w:r>
-      <w:bookmarkEnd w:id="50"/>
+      <w:bookmarkEnd w:id="45"/>
     </w:p>
     <w:p>
       <w:pPr>
@@ -7428,11 +7406,11 @@
       <w:pPr>
         <w:pStyle w:val="Titre3"/>
       </w:pPr>
-      <w:bookmarkStart w:id="51" w:name="_Toc484935139"/>
+      <w:bookmarkStart w:id="46" w:name="_Toc484935139"/>
       <w:r>
         <w:t>Gestion des Routes</w:t>
       </w:r>
-      <w:bookmarkEnd w:id="51"/>
+      <w:bookmarkEnd w:id="46"/>
     </w:p>
     <w:p>
       <w:pPr>
@@ -7624,11 +7602,11 @@
       <w:pPr>
         <w:pStyle w:val="Titre3"/>
       </w:pPr>
-      <w:bookmarkStart w:id="52" w:name="_Toc484935140"/>
+      <w:bookmarkStart w:id="47" w:name="_Toc484935140"/>
       <w:r>
         <w:t>Enregistrement des informations</w:t>
       </w:r>
-      <w:bookmarkEnd w:id="52"/>
+      <w:bookmarkEnd w:id="47"/>
     </w:p>
     <w:p>
       <w:pPr>
@@ -7859,6 +7837,52 @@
     <w:p>
       <w:r>
         <w:t>Pour le call AJAX, on utilise un input post, pour éviter que l’utilisateur n’ait la possibilité d’entrer des informations manuellement via l’URL. Côté serveur, on utilise des bindParam pour sécuriser les informations une dernière fois, avant dès les insérer dans la base de données.</w:t>
+      </w:r>
+    </w:p>
+    <w:p>
+      <w:pPr>
+        <w:pStyle w:val="Titre2"/>
+      </w:pPr>
+      <w:r>
+        <w:t>Navigation</w:t>
+      </w:r>
+    </w:p>
+    <w:p>
+      <w:pPr>
+        <w:pStyle w:val="Titre3"/>
+      </w:pPr>
+      <w:r>
+        <w:t>Pagination</w:t>
+      </w:r>
+    </w:p>
+    <w:p/>
+    <w:p>
+      <w:pPr>
+        <w:pStyle w:val="Titre3"/>
+      </w:pPr>
+      <w:r>
+        <w:t>Chargement des voyages</w:t>
+      </w:r>
+    </w:p>
+    <w:p>
+      <w:bookmarkStart w:id="48" w:name="_GoBack"/>
+      <w:bookmarkEnd w:id="48"/>
+    </w:p>
+    <w:p>
+      <w:pPr>
+        <w:pStyle w:val="Titre3"/>
+      </w:pPr>
+      <w:r>
+        <w:t>Chargement des détails</w:t>
+      </w:r>
+    </w:p>
+    <w:p/>
+    <w:p>
+      <w:pPr>
+        <w:pStyle w:val="Titre3"/>
+      </w:pPr>
+      <w:r>
+        <w:t>Cohésion des différents composants</w:t>
       </w:r>
     </w:p>
     <w:p>
@@ -7879,87 +7903,87 @@
       <w:pPr>
         <w:pStyle w:val="Titre1"/>
       </w:pPr>
-      <w:bookmarkStart w:id="53" w:name="_Toc484935141"/>
+      <w:bookmarkStart w:id="49" w:name="_Toc484935141"/>
       <w:r>
         <w:lastRenderedPageBreak/>
         <w:t>Conclusion</w:t>
       </w:r>
+      <w:bookmarkEnd w:id="49"/>
+    </w:p>
+    <w:p>
+      <w:pPr>
+        <w:pStyle w:val="Titre2"/>
+      </w:pPr>
+      <w:bookmarkStart w:id="50" w:name="_Toc484935142"/>
+      <w:r>
+        <w:t>Justesse de la planification</w:t>
+      </w:r>
+      <w:bookmarkEnd w:id="50"/>
+    </w:p>
+    <w:p>
+      <w:pPr>
+        <w:pStyle w:val="Titre3"/>
+      </w:pPr>
+      <w:bookmarkStart w:id="51" w:name="_Toc484935143"/>
+      <w:r>
+        <w:t>Planning initiale</w:t>
+      </w:r>
+      <w:bookmarkEnd w:id="51"/>
+    </w:p>
+    <w:p/>
+    <w:p>
+      <w:pPr>
+        <w:pStyle w:val="Titre3"/>
+      </w:pPr>
+      <w:bookmarkStart w:id="52" w:name="_Toc484935144"/>
+      <w:r>
+        <w:t>Planning réel</w:t>
+      </w:r>
+      <w:bookmarkEnd w:id="52"/>
+    </w:p>
+    <w:p/>
+    <w:p>
+      <w:pPr>
+        <w:pStyle w:val="Titre3"/>
+      </w:pPr>
+      <w:bookmarkStart w:id="53" w:name="_Toc484935145"/>
+      <w:r>
+        <w:t>Commentaire sur la planification</w:t>
+      </w:r>
       <w:bookmarkEnd w:id="53"/>
     </w:p>
+    <w:p/>
     <w:p>
       <w:pPr>
         <w:pStyle w:val="Titre2"/>
       </w:pPr>
-      <w:bookmarkStart w:id="54" w:name="_Toc484935142"/>
-      <w:r>
-        <w:t>Justesse de la planification</w:t>
+      <w:bookmarkStart w:id="54" w:name="_Toc484935146"/>
+      <w:r>
+        <w:t>Critique du résultat obtenu</w:t>
       </w:r>
       <w:bookmarkEnd w:id="54"/>
     </w:p>
-    <w:p>
-      <w:pPr>
-        <w:pStyle w:val="Titre3"/>
-      </w:pPr>
-      <w:bookmarkStart w:id="55" w:name="_Toc484935143"/>
-      <w:r>
-        <w:t>Planning initiale</w:t>
+    <w:p/>
+    <w:p>
+      <w:pPr>
+        <w:pStyle w:val="Titre2"/>
+      </w:pPr>
+      <w:bookmarkStart w:id="55" w:name="_Toc484935147"/>
+      <w:r>
+        <w:t>Améliorations possibles</w:t>
       </w:r>
       <w:bookmarkEnd w:id="55"/>
     </w:p>
     <w:p/>
     <w:p>
       <w:pPr>
-        <w:pStyle w:val="Titre3"/>
-      </w:pPr>
-      <w:bookmarkStart w:id="56" w:name="_Toc484935144"/>
-      <w:r>
-        <w:t>Planning réel</w:t>
+        <w:pStyle w:val="Titre2"/>
+      </w:pPr>
+      <w:bookmarkStart w:id="56" w:name="_Toc484935148"/>
+      <w:r>
+        <w:t>Intérêt personnel et gain de connaissance</w:t>
       </w:r>
       <w:bookmarkEnd w:id="56"/>
-    </w:p>
-    <w:p/>
-    <w:p>
-      <w:pPr>
-        <w:pStyle w:val="Titre3"/>
-      </w:pPr>
-      <w:bookmarkStart w:id="57" w:name="_Toc484935145"/>
-      <w:r>
-        <w:t>Commentaire sur la planification</w:t>
-      </w:r>
-      <w:bookmarkEnd w:id="57"/>
-    </w:p>
-    <w:p/>
-    <w:p>
-      <w:pPr>
-        <w:pStyle w:val="Titre2"/>
-      </w:pPr>
-      <w:bookmarkStart w:id="58" w:name="_Toc484935146"/>
-      <w:r>
-        <w:t>Critique du résultat obtenu</w:t>
-      </w:r>
-      <w:bookmarkEnd w:id="58"/>
-    </w:p>
-    <w:p/>
-    <w:p>
-      <w:pPr>
-        <w:pStyle w:val="Titre2"/>
-      </w:pPr>
-      <w:bookmarkStart w:id="59" w:name="_Toc484935147"/>
-      <w:r>
-        <w:t>Améliorations possibles</w:t>
-      </w:r>
-      <w:bookmarkEnd w:id="59"/>
-    </w:p>
-    <w:p/>
-    <w:p>
-      <w:pPr>
-        <w:pStyle w:val="Titre2"/>
-      </w:pPr>
-      <w:bookmarkStart w:id="60" w:name="_Toc484935148"/>
-      <w:r>
-        <w:t>Intérêt personnel et gain de connaissance</w:t>
-      </w:r>
-      <w:bookmarkEnd w:id="60"/>
       <w:r>
         <w:t xml:space="preserve"> </w:t>
       </w:r>
@@ -7983,12 +8007,12 @@
       <w:pPr>
         <w:pStyle w:val="Titre1"/>
       </w:pPr>
-      <w:bookmarkStart w:id="61" w:name="_Toc484935149"/>
+      <w:bookmarkStart w:id="57" w:name="_Toc484935149"/>
       <w:r>
         <w:lastRenderedPageBreak/>
         <w:t>Bibliographie</w:t>
       </w:r>
-      <w:bookmarkEnd w:id="61"/>
+      <w:bookmarkEnd w:id="57"/>
     </w:p>
     <w:p>
       <w:hyperlink r:id="rId24" w:history="1">
@@ -8081,12 +8105,12 @@
       <w:pPr>
         <w:pStyle w:val="Titre1"/>
       </w:pPr>
-      <w:bookmarkStart w:id="62" w:name="_Toc484935150"/>
+      <w:bookmarkStart w:id="58" w:name="_Toc484935150"/>
       <w:r>
         <w:lastRenderedPageBreak/>
         <w:t>Liste des figures</w:t>
       </w:r>
-      <w:bookmarkEnd w:id="62"/>
+      <w:bookmarkEnd w:id="58"/>
     </w:p>
     <w:p>
       <w:pPr>
@@ -8921,6 +8945,7 @@
         <w:docPartUnique/>
       </w:docPartObj>
     </w:sdtPr>
+    <w:sdtEndPr/>
     <w:sdtContent>
       <w:sdt>
         <w:sdtPr>
@@ -8930,6 +8955,7 @@
             <w:docPartUnique/>
           </w:docPartObj>
         </w:sdtPr>
+        <w:sdtEndPr/>
         <w:sdtContent>
           <w:p>
             <w:pPr>
@@ -8973,7 +8999,7 @@
                 <w:bCs/>
                 <w:noProof/>
               </w:rPr>
-              <w:t>5</w:t>
+              <w:t>20</w:t>
             </w:r>
             <w:r>
               <w:rPr>
@@ -9101,7 +9127,7 @@
       <w:rPr>
         <w:noProof/>
       </w:rPr>
-      <w:t>11.06.2017</w:t>
+      <w:t>12.06.2017</w:t>
     </w:r>
     <w:r>
       <w:fldChar w:fldCharType="end"/>
@@ -11606,7 +11632,7 @@
   <a:extraClrSchemeLst/>
   <a:extLst>
     <a:ext uri="{05A4C25C-085E-4340-85A3-A5531E510DB2}">
-      <thm15:themeFamily xmlns="" xmlns:thm15="http://schemas.microsoft.com/office/thememl/2012/main" name="Office Theme" id="{62F939B6-93AF-4DB8-9C6B-D6C7DFDC589F}" vid="{4A3C46E8-61CC-4603-A589-7422A47A8E4A}"/>
+      <thm15:themeFamily xmlns:thm15="http://schemas.microsoft.com/office/thememl/2012/main" xmlns="" name="Office Theme" id="{62F939B6-93AF-4DB8-9C6B-D6C7DFDC589F}" vid="{4A3C46E8-61CC-4603-A589-7422A47A8E4A}"/>
     </a:ext>
   </a:extLst>
 </a:theme>
@@ -11617,7 +11643,7 @@
 </file>
 
 <file path=customXml/itemProps1.xml><?xml version="1.0" encoding="utf-8"?>
-<ds:datastoreItem xmlns:ds="http://schemas.openxmlformats.org/officeDocument/2006/customXml" ds:itemID="{5666AFB8-1B3C-4C3F-935F-21060967FDB2}">
+<ds:datastoreItem xmlns:ds="http://schemas.openxmlformats.org/officeDocument/2006/customXml" ds:itemID="{BE8573DF-ACA8-401E-A5CE-E3E26A08C85A}">
   <ds:schemaRefs>
     <ds:schemaRef ds:uri="http://schemas.openxmlformats.org/officeDocument/2006/bibliography"/>
   </ds:schemaRefs>

</xml_diff>

<commit_message>
Mise à jour de la DocTechique
</commit_message>
<xml_diff>
--- a/Documentation/DocTechique.docx
+++ b/Documentation/DocTechique.docx
@@ -10,7 +10,6 @@
           <w:docPartUnique/>
         </w:docPartObj>
       </w:sdtPr>
-      <w:sdtEndPr/>
       <w:sdtContent>
         <w:p/>
         <w:tbl>
@@ -42,7 +41,6 @@
                 <w:dataBinding w:prefixMappings="xmlns:ns0='http://schemas.openxmlformats.org/officeDocument/2006/extended-properties'" w:xpath="/ns0:Properties[1]/ns0:Company[1]" w:storeItemID="{6668398D-A668-4E3E-A5EB-62B293D839F1}"/>
                 <w:text/>
               </w:sdtPr>
-              <w:sdtEndPr/>
               <w:sdtContent>
                 <w:tc>
                   <w:tcPr>
@@ -93,7 +91,6 @@
                   <w:dataBinding w:prefixMappings="xmlns:ns0='http://schemas.openxmlformats.org/package/2006/metadata/core-properties' xmlns:ns1='http://purl.org/dc/elements/1.1/'" w:xpath="/ns0:coreProperties[1]/ns1:title[1]" w:storeItemID="{6C3C8BC8-F283-45AE-878A-BAB7291924A1}"/>
                   <w:text/>
                 </w:sdtPr>
-                <w:sdtEndPr/>
                 <w:sdtContent>
                   <w:p>
                     <w:pPr>
@@ -133,7 +130,6 @@
                 <w:dataBinding w:prefixMappings="xmlns:ns0='http://schemas.openxmlformats.org/package/2006/metadata/core-properties' xmlns:ns1='http://purl.org/dc/elements/1.1/'" w:xpath="/ns0:coreProperties[1]/ns1:subject[1]" w:storeItemID="{6C3C8BC8-F283-45AE-878A-BAB7291924A1}"/>
                 <w:text/>
               </w:sdtPr>
-              <w:sdtEndPr/>
               <w:sdtContent>
                 <w:tc>
                   <w:tcPr>
@@ -199,7 +195,6 @@
                   <w:dataBinding w:prefixMappings="xmlns:ns0='http://schemas.openxmlformats.org/package/2006/metadata/core-properties' xmlns:ns1='http://purl.org/dc/elements/1.1/'" w:xpath="/ns0:coreProperties[1]/ns1:creator[1]" w:storeItemID="{6C3C8BC8-F283-45AE-878A-BAB7291924A1}"/>
                   <w:text/>
                 </w:sdtPr>
-                <w:sdtEndPr/>
                 <w:sdtContent>
                   <w:p>
                     <w:pPr>
@@ -240,7 +235,6 @@
                     <w:calendar w:val="gregorian"/>
                   </w:date>
                 </w:sdtPr>
-                <w:sdtEndPr/>
                 <w:sdtContent>
                   <w:p>
                     <w:pPr>
@@ -298,7 +292,6 @@
           <w:docPartUnique/>
         </w:docPartObj>
       </w:sdtPr>
-      <w:sdtEndPr/>
       <w:sdtContent>
         <w:p>
           <w:pPr>
@@ -4958,7 +4951,7 @@
                           <w:noProof/>
                         </w:rPr>
                       </w:pPr>
-                      <w:bookmarkStart w:id="7" w:name="_Toc484530350"/>
+                      <w:bookmarkStart w:id="6" w:name="_Toc484530350"/>
                       <w:r>
                         <w:t xml:space="preserve">Figure </w:t>
                       </w:r>
@@ -4981,7 +4974,7 @@
                       <w:r>
                         <w:t xml:space="preserve"> publier sur Facebook</w:t>
                       </w:r>
-                      <w:bookmarkEnd w:id="7"/>
+                      <w:bookmarkEnd w:id="6"/>
                     </w:p>
                   </w:txbxContent>
                 </v:textbox>
@@ -5023,11 +5016,11 @@
       <w:pPr>
         <w:pStyle w:val="Titre2"/>
       </w:pPr>
-      <w:bookmarkStart w:id="6" w:name="_Toc484935109"/>
+      <w:bookmarkStart w:id="7" w:name="_Toc484935109"/>
       <w:r>
         <w:t>Travel Diaries</w:t>
       </w:r>
-      <w:bookmarkEnd w:id="6"/>
+      <w:bookmarkEnd w:id="7"/>
     </w:p>
     <w:p>
       <w:r>
@@ -5087,7 +5080,7 @@
                                 <w:noProof/>
                               </w:rPr>
                             </w:pPr>
-                            <w:bookmarkStart w:id="7" w:name="_Toc484530351"/>
+                            <w:bookmarkStart w:id="8" w:name="_Toc484530351"/>
                             <w:r>
                               <w:t xml:space="preserve">Figure </w:t>
                             </w:r>
@@ -5102,7 +5095,7 @@
                             <w:r>
                               <w:t> : Extrait  d’un journal de voyage du site Travel Diaries</w:t>
                             </w:r>
-                            <w:bookmarkEnd w:id="7"/>
+                            <w:bookmarkEnd w:id="8"/>
                           </w:p>
                         </w:txbxContent>
                       </wps:txbx>
@@ -5133,7 +5126,7 @@
                           <w:noProof/>
                         </w:rPr>
                       </w:pPr>
-                      <w:bookmarkStart w:id="10" w:name="_Toc484530351"/>
+                      <w:bookmarkStart w:id="9" w:name="_Toc484530351"/>
                       <w:r>
                         <w:t xml:space="preserve">Figure </w:t>
                       </w:r>
@@ -5146,22 +5139,9 @@
                         </w:r>
                       </w:fldSimple>
                       <w:r>
-                        <w:t xml:space="preserve"> : Extrait  d’un journal de voyage du site </w:t>
+                        <w:t> : Extrait  d’un journal de voyage du site Travel Diaries</w:t>
                       </w:r>
-                      <w:proofErr w:type="spellStart"/>
-                      <w:r>
-                        <w:t>Travel</w:t>
-                      </w:r>
-                      <w:proofErr w:type="spellEnd"/>
-                      <w:r>
-                        <w:t xml:space="preserve"> </w:t>
-                      </w:r>
-                      <w:proofErr w:type="spellStart"/>
-                      <w:r>
-                        <w:t>Diaries</w:t>
-                      </w:r>
-                      <w:bookmarkEnd w:id="10"/>
-                      <w:proofErr w:type="spellEnd"/>
+                      <w:bookmarkEnd w:id="9"/>
                     </w:p>
                   </w:txbxContent>
                 </v:textbox>
@@ -5266,11 +5246,11 @@
       <w:pPr>
         <w:pStyle w:val="Titre2"/>
       </w:pPr>
-      <w:bookmarkStart w:id="8" w:name="_Toc484935110"/>
+      <w:bookmarkStart w:id="10" w:name="_Toc484935110"/>
       <w:r>
         <w:t>MyTripJournal</w:t>
       </w:r>
-      <w:bookmarkEnd w:id="8"/>
+      <w:bookmarkEnd w:id="10"/>
     </w:p>
     <w:p>
       <w:r>
@@ -5330,7 +5310,7 @@
                                 <w:noProof/>
                               </w:rPr>
                             </w:pPr>
-                            <w:bookmarkStart w:id="9" w:name="_Toc484530352"/>
+                            <w:bookmarkStart w:id="11" w:name="_Toc484530352"/>
                             <w:r>
                               <w:t xml:space="preserve">Figure </w:t>
                             </w:r>
@@ -5345,7 +5325,7 @@
                             <w:r>
                               <w:t> : Un voyage de MyTripJournal avec sa description et ses étapes</w:t>
                             </w:r>
-                            <w:bookmarkEnd w:id="9"/>
+                            <w:bookmarkEnd w:id="11"/>
                           </w:p>
                         </w:txbxContent>
                       </wps:txbx>
@@ -5373,7 +5353,7 @@
                           <w:noProof/>
                         </w:rPr>
                       </w:pPr>
-                      <w:bookmarkStart w:id="13" w:name="_Toc484530352"/>
+                      <w:bookmarkStart w:id="12" w:name="_Toc484530352"/>
                       <w:r>
                         <w:t xml:space="preserve">Figure </w:t>
                       </w:r>
@@ -5386,17 +5366,9 @@
                         </w:r>
                       </w:fldSimple>
                       <w:r>
-                        <w:t xml:space="preserve"> : Un voyage de </w:t>
+                        <w:t> : Un voyage de MyTripJournal avec sa description et ses étapes</w:t>
                       </w:r>
-                      <w:proofErr w:type="spellStart"/>
-                      <w:r>
-                        <w:t>MyTripJournal</w:t>
-                      </w:r>
-                      <w:proofErr w:type="spellEnd"/>
-                      <w:r>
-                        <w:t xml:space="preserve"> avec sa description et ses étapes</w:t>
-                      </w:r>
-                      <w:bookmarkEnd w:id="13"/>
+                      <w:bookmarkEnd w:id="12"/>
                     </w:p>
                   </w:txbxContent>
                 </v:textbox>
@@ -5523,11 +5495,11 @@
       <w:pPr>
         <w:pStyle w:val="Titre2"/>
       </w:pPr>
-      <w:bookmarkStart w:id="10" w:name="_Toc484935111"/>
+      <w:bookmarkStart w:id="13" w:name="_Toc484935111"/>
       <w:r>
         <w:t>Travel Pod</w:t>
       </w:r>
-      <w:bookmarkEnd w:id="10"/>
+      <w:bookmarkEnd w:id="13"/>
     </w:p>
     <w:p>
       <w:r>
@@ -5688,7 +5660,7 @@
                                 <w:noProof/>
                               </w:rPr>
                             </w:pPr>
-                            <w:bookmarkStart w:id="11" w:name="_Toc484530353"/>
+                            <w:bookmarkStart w:id="14" w:name="_Toc484530353"/>
                             <w:r>
                               <w:t xml:space="preserve">Figure </w:t>
                             </w:r>
@@ -5703,7 +5675,7 @@
                             <w:r>
                               <w:t> : Navigation dynamique et tracés, une fonctionnalité de Travel Pod</w:t>
                             </w:r>
-                            <w:bookmarkEnd w:id="11"/>
+                            <w:bookmarkEnd w:id="14"/>
                           </w:p>
                         </w:txbxContent>
                       </wps:txbx>
@@ -5734,7 +5706,7 @@
                           <w:noProof/>
                         </w:rPr>
                       </w:pPr>
-                      <w:bookmarkStart w:id="16" w:name="_Toc484530353"/>
+                      <w:bookmarkStart w:id="15" w:name="_Toc484530353"/>
                       <w:r>
                         <w:t xml:space="preserve">Figure </w:t>
                       </w:r>
@@ -5747,22 +5719,9 @@
                         </w:r>
                       </w:fldSimple>
                       <w:r>
-                        <w:t xml:space="preserve"> : Navigation dynamique et tracés, une fonctionnalité de </w:t>
+                        <w:t> : Navigation dynamique et tracés, une fonctionnalité de Travel Pod</w:t>
                       </w:r>
-                      <w:proofErr w:type="spellStart"/>
-                      <w:r>
-                        <w:t>Travel</w:t>
-                      </w:r>
-                      <w:proofErr w:type="spellEnd"/>
-                      <w:r>
-                        <w:t xml:space="preserve"> </w:t>
-                      </w:r>
-                      <w:proofErr w:type="spellStart"/>
-                      <w:r>
-                        <w:t>Pod</w:t>
-                      </w:r>
-                      <w:bookmarkEnd w:id="16"/>
-                      <w:proofErr w:type="spellEnd"/>
+                      <w:bookmarkEnd w:id="15"/>
                     </w:p>
                   </w:txbxContent>
                 </v:textbox>
@@ -5786,11 +5745,11 @@
       <w:pPr>
         <w:pStyle w:val="Titre2"/>
       </w:pPr>
-      <w:bookmarkStart w:id="12" w:name="_Toc484935112"/>
+      <w:bookmarkStart w:id="16" w:name="_Toc484935112"/>
       <w:r>
         <w:t>Positionnement par rapport à la concurrence</w:t>
       </w:r>
-      <w:bookmarkEnd w:id="12"/>
+      <w:bookmarkEnd w:id="16"/>
     </w:p>
     <w:p>
       <w:r>
@@ -5825,22 +5784,22 @@
       <w:pPr>
         <w:pStyle w:val="Titre1"/>
       </w:pPr>
-      <w:bookmarkStart w:id="13" w:name="_Toc484935113"/>
+      <w:bookmarkStart w:id="17" w:name="_Toc484935113"/>
       <w:r>
         <w:lastRenderedPageBreak/>
         <w:t>Cahier des charges</w:t>
       </w:r>
-      <w:bookmarkEnd w:id="13"/>
+      <w:bookmarkEnd w:id="17"/>
     </w:p>
     <w:p>
       <w:pPr>
         <w:pStyle w:val="Titre2"/>
       </w:pPr>
-      <w:bookmarkStart w:id="14" w:name="_Toc484935114"/>
+      <w:bookmarkStart w:id="18" w:name="_Toc484935114"/>
       <w:r>
         <w:t>Définition de l’audience</w:t>
       </w:r>
-      <w:bookmarkEnd w:id="14"/>
+      <w:bookmarkEnd w:id="18"/>
     </w:p>
     <w:p>
       <w:r>
@@ -5851,11 +5810,11 @@
       <w:pPr>
         <w:pStyle w:val="Titre2"/>
       </w:pPr>
-      <w:bookmarkStart w:id="15" w:name="_Toc484935115"/>
+      <w:bookmarkStart w:id="19" w:name="_Toc484935115"/>
       <w:r>
         <w:t>Définition du contenu</w:t>
       </w:r>
-      <w:bookmarkEnd w:id="15"/>
+      <w:bookmarkEnd w:id="19"/>
     </w:p>
     <w:p>
       <w:r>
@@ -5925,11 +5884,11 @@
       <w:pPr>
         <w:pStyle w:val="Titre2"/>
       </w:pPr>
-      <w:bookmarkStart w:id="16" w:name="_Toc484935116"/>
+      <w:bookmarkStart w:id="20" w:name="_Toc484935116"/>
       <w:r>
         <w:t>Fonctionnalités</w:t>
       </w:r>
-      <w:bookmarkEnd w:id="16"/>
+      <w:bookmarkEnd w:id="20"/>
     </w:p>
     <w:p>
       <w:pPr>
@@ -6272,11 +6231,11 @@
       <w:pPr>
         <w:pStyle w:val="Titre2"/>
       </w:pPr>
-      <w:bookmarkStart w:id="17" w:name="_Toc484935117"/>
+      <w:bookmarkStart w:id="21" w:name="_Toc484935117"/>
       <w:r>
         <w:t>Modèle conceptuel</w:t>
       </w:r>
-      <w:bookmarkEnd w:id="17"/>
+      <w:bookmarkEnd w:id="21"/>
     </w:p>
     <w:p>
       <w:r>
@@ -6353,7 +6312,7 @@
       <w:pPr>
         <w:pStyle w:val="Lgende"/>
       </w:pPr>
-      <w:bookmarkStart w:id="18" w:name="_Toc484530354"/>
+      <w:bookmarkStart w:id="22" w:name="_Toc484530354"/>
       <w:r>
         <w:t xml:space="preserve">Figure </w:t>
       </w:r>
@@ -6368,28 +6327,28 @@
       <w:r>
         <w:t> : Modèle conceptuel du projet</w:t>
       </w:r>
-      <w:bookmarkEnd w:id="18"/>
+      <w:bookmarkEnd w:id="22"/>
     </w:p>
     <w:p>
       <w:pPr>
         <w:pStyle w:val="Titre2"/>
       </w:pPr>
-      <w:bookmarkStart w:id="19" w:name="_Toc484935118"/>
+      <w:bookmarkStart w:id="23" w:name="_Toc484935118"/>
       <w:r>
         <w:lastRenderedPageBreak/>
         <w:t>Maquette</w:t>
       </w:r>
-      <w:bookmarkEnd w:id="19"/>
+      <w:bookmarkEnd w:id="23"/>
     </w:p>
     <w:p>
       <w:pPr>
         <w:pStyle w:val="Titre3"/>
       </w:pPr>
-      <w:bookmarkStart w:id="20" w:name="_Toc484935119"/>
+      <w:bookmarkStart w:id="24" w:name="_Toc484935119"/>
       <w:r>
         <w:t>Page d’accueil</w:t>
       </w:r>
-      <w:bookmarkEnd w:id="20"/>
+      <w:bookmarkEnd w:id="24"/>
     </w:p>
     <w:p>
       <w:pPr>
@@ -6442,7 +6401,7 @@
       <w:pPr>
         <w:pStyle w:val="Lgende"/>
       </w:pPr>
-      <w:bookmarkStart w:id="21" w:name="_Toc484530355"/>
+      <w:bookmarkStart w:id="25" w:name="_Toc484530355"/>
       <w:r>
         <w:t xml:space="preserve">Figure </w:t>
       </w:r>
@@ -6457,7 +6416,7 @@
       <w:r>
         <w:t> : Maquette de la page d’accueil.</w:t>
       </w:r>
-      <w:bookmarkEnd w:id="21"/>
+      <w:bookmarkEnd w:id="25"/>
     </w:p>
     <w:p>
       <w:pPr>
@@ -6510,7 +6469,7 @@
       <w:pPr>
         <w:pStyle w:val="Lgende"/>
       </w:pPr>
-      <w:bookmarkStart w:id="22" w:name="_Toc484530356"/>
+      <w:bookmarkStart w:id="26" w:name="_Toc484530356"/>
       <w:r>
         <w:t xml:space="preserve">Figure </w:t>
       </w:r>
@@ -6525,7 +6484,7 @@
       <w:r>
         <w:t> : Maquette de la page d’accueil avec sa modale de connexion</w:t>
       </w:r>
-      <w:bookmarkEnd w:id="22"/>
+      <w:bookmarkEnd w:id="26"/>
     </w:p>
     <w:p>
       <w:pPr>
@@ -6579,7 +6538,7 @@
       <w:pPr>
         <w:pStyle w:val="Lgende"/>
       </w:pPr>
-      <w:bookmarkStart w:id="23" w:name="_Toc484530357"/>
+      <w:bookmarkStart w:id="27" w:name="_Toc484530357"/>
       <w:r>
         <w:t xml:space="preserve">Figure </w:t>
       </w:r>
@@ -6594,17 +6553,17 @@
       <w:r>
         <w:t> : Maquette de la page d’accueil avec sa modale d’inscription</w:t>
       </w:r>
-      <w:bookmarkEnd w:id="23"/>
+      <w:bookmarkEnd w:id="27"/>
     </w:p>
     <w:p>
       <w:pPr>
         <w:pStyle w:val="Titre3"/>
       </w:pPr>
-      <w:bookmarkStart w:id="24" w:name="_Toc484935120"/>
+      <w:bookmarkStart w:id="28" w:name="_Toc484935120"/>
       <w:r>
         <w:t>Page principale</w:t>
       </w:r>
-      <w:bookmarkEnd w:id="24"/>
+      <w:bookmarkEnd w:id="28"/>
     </w:p>
     <w:p>
       <w:pPr>
@@ -6657,7 +6616,7 @@
       <w:pPr>
         <w:pStyle w:val="Lgende"/>
       </w:pPr>
-      <w:bookmarkStart w:id="25" w:name="_Toc484530358"/>
+      <w:bookmarkStart w:id="29" w:name="_Toc484530358"/>
       <w:r>
         <w:t xml:space="preserve">Figure </w:t>
       </w:r>
@@ -6672,7 +6631,7 @@
       <w:r>
         <w:t> : Maquette de la page principale, lors de la navigation parmi les voyages et étapes</w:t>
       </w:r>
-      <w:bookmarkEnd w:id="25"/>
+      <w:bookmarkEnd w:id="29"/>
     </w:p>
     <w:p>
       <w:pPr>
@@ -6726,7 +6685,7 @@
       <w:pPr>
         <w:pStyle w:val="Lgende"/>
       </w:pPr>
-      <w:bookmarkStart w:id="26" w:name="_Toc484530359"/>
+      <w:bookmarkStart w:id="30" w:name="_Toc484530359"/>
       <w:r>
         <w:t xml:space="preserve">Figure </w:t>
       </w:r>
@@ -6741,7 +6700,7 @@
       <w:r>
         <w:t> : Maquette de la page principale, lors de l’aperçu d’une étape</w:t>
       </w:r>
-      <w:bookmarkEnd w:id="26"/>
+      <w:bookmarkEnd w:id="30"/>
     </w:p>
     <w:p>
       <w:pPr>
@@ -6800,7 +6759,7 @@
       <w:pPr>
         <w:pStyle w:val="Lgende"/>
       </w:pPr>
-      <w:bookmarkStart w:id="27" w:name="_Toc484530360"/>
+      <w:bookmarkStart w:id="31" w:name="_Toc484530360"/>
       <w:r>
         <w:t xml:space="preserve">Figure </w:t>
       </w:r>
@@ -6815,7 +6774,7 @@
       <w:r>
         <w:t> : Maquette de la page principale, lors de l’ajout ou de la modification d’un voyage</w:t>
       </w:r>
-      <w:bookmarkEnd w:id="27"/>
+      <w:bookmarkEnd w:id="31"/>
     </w:p>
     <w:p>
       <w:pPr>
@@ -6835,22 +6794,22 @@
       <w:pPr>
         <w:pStyle w:val="Titre1"/>
       </w:pPr>
-      <w:bookmarkStart w:id="28" w:name="_Toc484935121"/>
+      <w:bookmarkStart w:id="32" w:name="_Toc484935121"/>
       <w:r>
         <w:lastRenderedPageBreak/>
         <w:t>Méthodologie</w:t>
       </w:r>
-      <w:bookmarkEnd w:id="28"/>
+      <w:bookmarkEnd w:id="32"/>
     </w:p>
     <w:p>
       <w:pPr>
         <w:pStyle w:val="Titre2"/>
       </w:pPr>
-      <w:bookmarkStart w:id="29" w:name="_Toc484935122"/>
+      <w:bookmarkStart w:id="33" w:name="_Toc484935122"/>
       <w:r>
         <w:t>Outils utilisés</w:t>
       </w:r>
-      <w:bookmarkEnd w:id="29"/>
+      <w:bookmarkEnd w:id="33"/>
       <w:r>
         <w:t xml:space="preserve"> </w:t>
       </w:r>
@@ -6859,11 +6818,11 @@
       <w:pPr>
         <w:pStyle w:val="Titre3"/>
       </w:pPr>
-      <w:bookmarkStart w:id="30" w:name="_Toc484935123"/>
+      <w:bookmarkStart w:id="34" w:name="_Toc484935123"/>
       <w:r>
         <w:t>PHP</w:t>
       </w:r>
-      <w:bookmarkEnd w:id="30"/>
+      <w:bookmarkEnd w:id="34"/>
     </w:p>
     <w:p>
       <w:r>
@@ -6888,11 +6847,11 @@
       <w:pPr>
         <w:pStyle w:val="Titre3"/>
       </w:pPr>
-      <w:bookmarkStart w:id="31" w:name="_Toc484935124"/>
+      <w:bookmarkStart w:id="35" w:name="_Toc484935124"/>
       <w:r>
         <w:t>MySQL</w:t>
       </w:r>
-      <w:bookmarkEnd w:id="31"/>
+      <w:bookmarkEnd w:id="35"/>
       <w:r>
         <w:t xml:space="preserve"> </w:t>
       </w:r>
@@ -6911,11 +6870,11 @@
       <w:pPr>
         <w:pStyle w:val="Titre3"/>
       </w:pPr>
-      <w:bookmarkStart w:id="32" w:name="_Toc484935125"/>
+      <w:bookmarkStart w:id="36" w:name="_Toc484935125"/>
       <w:r>
         <w:t>JavaScript / JQuery</w:t>
       </w:r>
-      <w:bookmarkEnd w:id="32"/>
+      <w:bookmarkEnd w:id="36"/>
     </w:p>
     <w:p>
       <w:r>
@@ -6934,11 +6893,11 @@
       <w:pPr>
         <w:pStyle w:val="Titre3"/>
       </w:pPr>
-      <w:bookmarkStart w:id="33" w:name="_Toc484935126"/>
+      <w:bookmarkStart w:id="37" w:name="_Toc484935126"/>
       <w:r>
         <w:t>AJAX</w:t>
       </w:r>
-      <w:bookmarkEnd w:id="33"/>
+      <w:bookmarkEnd w:id="37"/>
     </w:p>
     <w:p>
       <w:r>
@@ -6949,22 +6908,22 @@
       <w:pPr>
         <w:pStyle w:val="Titre3"/>
       </w:pPr>
-      <w:bookmarkStart w:id="34" w:name="_Toc484935127"/>
+      <w:bookmarkStart w:id="38" w:name="_Toc484935127"/>
       <w:r>
         <w:t>Bootsrap</w:t>
       </w:r>
-      <w:bookmarkEnd w:id="34"/>
+      <w:bookmarkEnd w:id="38"/>
     </w:p>
     <w:p/>
     <w:p>
       <w:pPr>
         <w:pStyle w:val="Titre3"/>
       </w:pPr>
-      <w:bookmarkStart w:id="35" w:name="_Toc484935128"/>
+      <w:bookmarkStart w:id="39" w:name="_Toc484935128"/>
       <w:r>
         <w:t>Google Map API</w:t>
       </w:r>
-      <w:bookmarkEnd w:id="35"/>
+      <w:bookmarkEnd w:id="39"/>
     </w:p>
     <w:p>
       <w:r>
@@ -6993,11 +6952,11 @@
       <w:pPr>
         <w:pStyle w:val="Titre2"/>
       </w:pPr>
-      <w:bookmarkStart w:id="36" w:name="_Toc484935129"/>
+      <w:bookmarkStart w:id="40" w:name="_Toc484935129"/>
       <w:r>
         <w:t>Charte Graphique</w:t>
       </w:r>
-      <w:bookmarkEnd w:id="36"/>
+      <w:bookmarkEnd w:id="40"/>
     </w:p>
     <w:p/>
     <w:p>
@@ -7018,43 +6977,43 @@
       <w:pPr>
         <w:pStyle w:val="Titre1"/>
       </w:pPr>
-      <w:bookmarkStart w:id="37" w:name="_Toc484935130"/>
+      <w:bookmarkStart w:id="41" w:name="_Toc484935130"/>
       <w:r>
         <w:lastRenderedPageBreak/>
         <w:t>Analyse du contenu</w:t>
       </w:r>
-      <w:bookmarkEnd w:id="37"/>
+      <w:bookmarkEnd w:id="41"/>
     </w:p>
     <w:p>
       <w:pPr>
         <w:pStyle w:val="Titre2"/>
       </w:pPr>
-      <w:bookmarkStart w:id="38" w:name="_Toc484935131"/>
+      <w:bookmarkStart w:id="42" w:name="_Toc484935131"/>
       <w:r>
         <w:t>Arborescence</w:t>
       </w:r>
-      <w:bookmarkEnd w:id="38"/>
+      <w:bookmarkEnd w:id="42"/>
     </w:p>
     <w:p/>
     <w:p>
       <w:pPr>
         <w:pStyle w:val="Titre2"/>
       </w:pPr>
-      <w:bookmarkStart w:id="39" w:name="_Toc484935132"/>
+      <w:bookmarkStart w:id="43" w:name="_Toc484935132"/>
       <w:r>
         <w:t>Usage d’éléments externes</w:t>
       </w:r>
-      <w:bookmarkEnd w:id="39"/>
+      <w:bookmarkEnd w:id="43"/>
     </w:p>
     <w:p>
       <w:pPr>
         <w:pStyle w:val="Titre3"/>
       </w:pPr>
-      <w:bookmarkStart w:id="40" w:name="_Toc484935133"/>
+      <w:bookmarkStart w:id="44" w:name="_Toc484935133"/>
       <w:r>
         <w:t>Bootstrap DateTimePicker</w:t>
       </w:r>
-      <w:bookmarkEnd w:id="40"/>
+      <w:bookmarkEnd w:id="44"/>
     </w:p>
     <w:p>
       <w:r>
@@ -7076,11 +7035,11 @@
       <w:pPr>
         <w:pStyle w:val="Titre3"/>
       </w:pPr>
-      <w:bookmarkStart w:id="41" w:name="_Toc484935134"/>
+      <w:bookmarkStart w:id="45" w:name="_Toc484935134"/>
       <w:r>
         <w:t>Bootstrap File Input</w:t>
       </w:r>
-      <w:bookmarkEnd w:id="41"/>
+      <w:bookmarkEnd w:id="45"/>
     </w:p>
     <w:p>
       <w:r>
@@ -7111,21 +7070,21 @@
       <w:pPr>
         <w:pStyle w:val="Titre2"/>
       </w:pPr>
-      <w:bookmarkStart w:id="42" w:name="_Toc484935135"/>
+      <w:bookmarkStart w:id="46" w:name="_Toc484935135"/>
       <w:r>
         <w:t>Fonctions remarquables</w:t>
       </w:r>
-      <w:bookmarkEnd w:id="42"/>
+      <w:bookmarkEnd w:id="46"/>
     </w:p>
     <w:p>
       <w:pPr>
         <w:pStyle w:val="Titre3"/>
       </w:pPr>
-      <w:bookmarkStart w:id="43" w:name="_Toc484935136"/>
+      <w:bookmarkStart w:id="47" w:name="_Toc484935136"/>
       <w:r>
         <w:t>Inscription</w:t>
       </w:r>
-      <w:bookmarkEnd w:id="43"/>
+      <w:bookmarkEnd w:id="47"/>
       <w:r>
         <w:t xml:space="preserve"> </w:t>
       </w:r>
@@ -7152,11 +7111,11 @@
       <w:pPr>
         <w:pStyle w:val="Titre3"/>
       </w:pPr>
-      <w:bookmarkStart w:id="44" w:name="_Toc484935137"/>
+      <w:bookmarkStart w:id="48" w:name="_Toc484935137"/>
       <w:r>
         <w:t>Connexion</w:t>
       </w:r>
-      <w:bookmarkEnd w:id="44"/>
+      <w:bookmarkEnd w:id="48"/>
     </w:p>
     <w:p>
       <w:r>
@@ -7176,11 +7135,11 @@
       <w:pPr>
         <w:pStyle w:val="Titre3"/>
       </w:pPr>
-      <w:bookmarkStart w:id="45" w:name="_Toc484935138"/>
+      <w:bookmarkStart w:id="49" w:name="_Toc484935138"/>
       <w:r>
         <w:t>Interface de création</w:t>
       </w:r>
-      <w:bookmarkEnd w:id="45"/>
+      <w:bookmarkEnd w:id="49"/>
     </w:p>
     <w:p>
       <w:pPr>
@@ -7261,11 +7220,11 @@
       <w:pPr>
         <w:pStyle w:val="Titre3"/>
       </w:pPr>
-      <w:bookmarkStart w:id="46" w:name="_Toc484935139"/>
+      <w:bookmarkStart w:id="50" w:name="_Toc484935139"/>
       <w:r>
         <w:t>Gestion des Routes</w:t>
       </w:r>
-      <w:bookmarkEnd w:id="46"/>
+      <w:bookmarkEnd w:id="50"/>
     </w:p>
     <w:p>
       <w:pPr>
@@ -7457,11 +7416,11 @@
       <w:pPr>
         <w:pStyle w:val="Titre3"/>
       </w:pPr>
-      <w:bookmarkStart w:id="47" w:name="_Toc484935140"/>
+      <w:bookmarkStart w:id="51" w:name="_Toc484935140"/>
       <w:r>
         <w:t>Enregistrement des informations</w:t>
       </w:r>
-      <w:bookmarkEnd w:id="47"/>
+      <w:bookmarkEnd w:id="51"/>
     </w:p>
     <w:p>
       <w:pPr>
@@ -7712,12 +7671,7 @@
     </w:p>
     <w:p>
       <w:r>
-        <w:t xml:space="preserve">Pour des questions de lisibilité, la  navigation est décomposée en pages de cinq voyages chacune, et toute la fonction concernant le chargement des informations est construit autour de cette pagination.  Tout d’abord, l’application interroge la base de </w:t>
-      </w:r>
-      <w:bookmarkStart w:id="48" w:name="_GoBack"/>
-      <w:bookmarkEnd w:id="48"/>
-      <w:r>
-        <w:t xml:space="preserve">données sur le nombre de voyage que l’utilisateur a à son actif, puis elle génère des liens vers ses pages. </w:t>
+        <w:t>Pour des questions de lisibilité, la  navigation est décomposée en pages de cinq voyages chacune, et toute la fonction concernant le chargement des informations est construit autour de cette pagination.  Tout d’abord, l’application interroge la base de données sur le nombre de voyage que l’utilisateur a à son actif, puis elle génère des liens vers ses pages. Cette décomposition permet également d'instaurer un code de couleur pour maintenir la clarté et la lisibilité.</w:t>
       </w:r>
     </w:p>
     <w:p>
@@ -7728,13 +7682,129 @@
         <w:t>Chargement des voyages</w:t>
       </w:r>
     </w:p>
+    <w:p>
+      <w:r>
+        <w:t xml:space="preserve">Après avoir généré les liens des pages, ce sont les informations des voyages qui sont chargés. Le chargement s'effectue à l'aide d'AJAX, et en fonction de la page sélectionnée. A l'initialisation c'est la première page qui est chargée par défaut. Les informations retournées par le serveur se présentent sous la forme d'un tableau indexé. Chaque élément est un voyages, lui-même un tableau indexé contenant les informations minimes au chargement des détails. </w:t>
+      </w:r>
+    </w:p>
+    <w:p>
+      <w:r>
+        <w:lastRenderedPageBreak/>
+        <w:t>Quant aux tracés, ils ont également chargés sous la forme d'un constructeur depuis la base de données. Ils se trouvent dans l'un des paramètres du voyage. Ils sont tracés à l'aide de polylines Google Map, construites directement à partir du constructeur en l'état. Une fois construits, la map principale leur est ajoutée en paramètre, et c'est ce qui permet de les visualiser sur la carte. Un évènement leur est aussi attribué au click, permettant d'accéder au contenu du voyage correspondant.</w:t>
+      </w:r>
+    </w:p>
+    <w:p>
+      <w:r>
+        <w:t>Des marqueurs sont également générés pour indiquer les étapes. Ils sont également stockés dans une variable globale, en deux dimension cette fois : la première dimension gradue les voyage, la seconde les étapes. Comme pour les tracés, on ajoute au marqueur un évènement permettant de les lier à l'étape leur correspondant.</w:t>
+      </w:r>
+    </w:p>
+    <w:p>
+      <w:pPr>
+        <w:pStyle w:val="Titre3"/>
+      </w:pPr>
+      <w:r>
+        <w:t>Chargement des détails</w:t>
+      </w:r>
+    </w:p>
+    <w:p>
+      <w:r>
+        <w:t xml:space="preserve">Lorsqu’une étape d'un voyage est sélectionnée, le panneau de navigation se ferme et le panneau de droite s'ouvre. A l'aide de l'id de l'étape stockée à la fois dans le marqueur lui correspondant et le lien dans la navigation, on récupère les informations détaillées de l'étape ainsi que les média qui lui correspondent. Pour les informations, les champs composants statiques de l'onglet sont simplement modifiés. Pour les média, dans le cas où l'étape en possède, un carrousel est entièrement généré. Dans le cas </w:t>
+      </w:r>
+      <w:proofErr w:type="spellStart"/>
+      <w:r>
+        <w:t>ou</w:t>
+      </w:r>
+      <w:proofErr w:type="spellEnd"/>
+      <w:r>
+        <w:t xml:space="preserve"> cette dernière n'en possède pas, la section dédiée au média est entièrement masquée.</w:t>
+      </w:r>
+    </w:p>
+    <w:p>
+      <w:pPr>
+        <w:pStyle w:val="Titre3"/>
+      </w:pPr>
+      <w:r>
+        <w:t>Cohésion des différents composants</w:t>
+      </w:r>
+    </w:p>
+    <w:p>
+      <w:pPr>
+        <w:rPr>
+          <w:rFonts w:ascii="Calibri" w:eastAsiaTheme="majorEastAsia" w:hAnsi="Calibri" w:cstheme="majorBidi"/>
+          <w:color w:val="000000"/>
+        </w:rPr>
+      </w:pPr>
+      <w:r>
+        <w:rPr>
+          <w:rFonts w:ascii="Calibri" w:eastAsiaTheme="majorEastAsia" w:hAnsi="Calibri" w:cstheme="majorBidi"/>
+          <w:color w:val="000000"/>
+        </w:rPr>
+        <w:t>Malgré le code de couleur, il est relativement difficile de s'y retrouver parmi les différents</w:t>
+      </w:r>
+      <w:r>
+        <w:rPr>
+          <w:rFonts w:ascii="Calibri" w:eastAsiaTheme="majorEastAsia" w:hAnsi="Calibri" w:cstheme="majorBidi"/>
+          <w:color w:val="000000"/>
+        </w:rPr>
+        <w:t xml:space="preserve"> composants. Ainsi, en orientant le focus de la navigation comme de la map sur l'élément sélectionné pourrait permettre un peu plus de clarté. Ainsi, comme pour les autres blocs de panneaux présents sur l'application, un seul panneau peut-être ouvert à la fois. Lorsqu'on commande l'ouverture d'un panneau en cliquant dessus, le panneau s'ouvre et l'éventuel autre panneau ouvert se ferme. De son côté, la carte se centre sur le tracé du voyage à l'aide d'un bound. Un bound est un groupe de points que l'on peut imposer à la map comme ses délimitations. Elle va alors placer ajuster son centre et son zoom en conséquence. Les tracés des autres  voyages vont disparaître, et les marqueurs relatifs au voyage vont apparaître. L'ensemble de ces sélections d'objet se fait avec le numéro   du voyage dans la page (de 0 à 4).</w:t>
+      </w:r>
+    </w:p>
+    <w:p>
+      <w:pPr>
+        <w:rPr>
+          <w:rFonts w:ascii="Calibri" w:eastAsiaTheme="majorEastAsia" w:hAnsi="Calibri" w:cstheme="majorBidi"/>
+          <w:color w:val="000000"/>
+        </w:rPr>
+      </w:pPr>
+      <w:r>
+        <w:rPr>
+          <w:rFonts w:ascii="Calibri" w:eastAsiaTheme="majorEastAsia" w:hAnsi="Calibri" w:cstheme="majorBidi"/>
+          <w:color w:val="000000"/>
+        </w:rPr>
+        <w:t xml:space="preserve">Une fois les marqueurs affichés, l'utilisateur pourra afficher les détails d'une étape, soit en cliquant sur la maquer, soit en cliquant sur le détail contenu dans le panneau du voyage. Si le marker contient l'identifiant de l'étape, le lien ne contient que sa position par rapport aux autres markers du voyage. Il doit donc interroger le marker pour récupérer l'id, avant de faire appel au serveur. Lorsque le panneau s'ouvre, le zoom augmente et la carte se centre sur le marker de l'étape. </w:t>
+      </w:r>
+    </w:p>
+    <w:p>
+      <w:pPr>
+        <w:rPr>
+          <w:rFonts w:ascii="Calibri" w:eastAsiaTheme="majorEastAsia" w:hAnsi="Calibri" w:cstheme="majorBidi"/>
+          <w:color w:val="000000"/>
+        </w:rPr>
+      </w:pPr>
+      <w:r>
+        <w:rPr>
+          <w:rFonts w:ascii="Calibri" w:eastAsiaTheme="majorEastAsia" w:hAnsi="Calibri" w:cstheme="majorBidi"/>
+          <w:color w:val="000000"/>
+        </w:rPr>
+        <w:t>Un retour en arrière doit également être mis en place. Lorsqu'on ouvre à nouveau le panneau de navigation (ce qui entraine la fermeture de celui de droite), la map s'ajuste de nouveau au voyage contenant l'étape que nous venons de visualiser. De même, lorsqu'on réduit le panneau d'un voyage, la map s'ajuste de manière à ce que tous les voyage soient visibles, toujours avec un bound de Google map.</w:t>
+      </w:r>
+    </w:p>
+    <w:p>
+      <w:pPr>
+        <w:pStyle w:val="Titre2"/>
+      </w:pPr>
+      <w:bookmarkStart w:id="52" w:name="__DdeLink__1327_1782874149"/>
+      <w:bookmarkEnd w:id="52"/>
+      <w:r>
+        <w:t>Modification</w:t>
+      </w:r>
+    </w:p>
+    <w:p>
+      <w:pPr>
+        <w:pStyle w:val="Titre3"/>
+      </w:pPr>
+      <w:r>
+        <w:t>Chargement des informations</w:t>
+      </w:r>
+    </w:p>
     <w:p/>
     <w:p>
       <w:pPr>
         <w:pStyle w:val="Titre3"/>
       </w:pPr>
       <w:r>
-        <w:t>Chargement des détails</w:t>
+        <w:lastRenderedPageBreak/>
+        <w:t>Traitement des informations</w:t>
       </w:r>
     </w:p>
     <w:p/>
@@ -7743,8 +7813,63 @@
         <w:pStyle w:val="Titre3"/>
       </w:pPr>
       <w:r>
-        <w:t>Cohésion des différents composants</w:t>
-      </w:r>
+        <w:t>Gestion des images</w:t>
+      </w:r>
+    </w:p>
+    <w:p/>
+    <w:p>
+      <w:pPr>
+        <w:pStyle w:val="Titre2"/>
+      </w:pPr>
+      <w:r>
+        <w:t>Suppression</w:t>
+      </w:r>
+      <w:r>
+        <w:t xml:space="preserve"> des voyages</w:t>
+      </w:r>
+    </w:p>
+    <w:p/>
+    <w:p>
+      <w:pPr>
+        <w:pStyle w:val="Titre2"/>
+      </w:pPr>
+      <w:r>
+        <w:t>Sécurisation de la Map</w:t>
+      </w:r>
+      <w:r>
+        <w:br w:type="page"/>
+      </w:r>
+    </w:p>
+    <w:p>
+      <w:pPr>
+        <w:pStyle w:val="Titre1"/>
+      </w:pPr>
+      <w:bookmarkStart w:id="53" w:name="_Toc484935141"/>
+      <w:r>
+        <w:lastRenderedPageBreak/>
+        <w:t>Test de l’application</w:t>
+      </w:r>
+    </w:p>
+    <w:p>
+      <w:pPr>
+        <w:pStyle w:val="Titre2"/>
+      </w:pPr>
+      <w:r>
+        <w:t>Stratégie de test</w:t>
+      </w:r>
+    </w:p>
+    <w:p/>
+    <w:p>
+      <w:pPr>
+        <w:pStyle w:val="Titre2"/>
+      </w:pPr>
+      <w:r>
+        <w:t>Aperçu d’un rapport de test</w:t>
+      </w:r>
+    </w:p>
+    <w:p>
+      <w:bookmarkStart w:id="54" w:name="_GoBack"/>
+      <w:bookmarkEnd w:id="54"/>
     </w:p>
     <w:p>
       <w:pPr>
@@ -7764,87 +7889,86 @@
       <w:pPr>
         <w:pStyle w:val="Titre1"/>
       </w:pPr>
-      <w:bookmarkStart w:id="49" w:name="_Toc484935141"/>
       <w:r>
         <w:lastRenderedPageBreak/>
         <w:t>Conclusion</w:t>
       </w:r>
-      <w:bookmarkEnd w:id="49"/>
+      <w:bookmarkEnd w:id="53"/>
     </w:p>
     <w:p>
       <w:pPr>
         <w:pStyle w:val="Titre2"/>
       </w:pPr>
-      <w:bookmarkStart w:id="50" w:name="_Toc484935142"/>
+      <w:bookmarkStart w:id="55" w:name="_Toc484935142"/>
       <w:r>
         <w:t>Justesse de la planification</w:t>
       </w:r>
-      <w:bookmarkEnd w:id="50"/>
+      <w:bookmarkEnd w:id="55"/>
     </w:p>
     <w:p>
       <w:pPr>
         <w:pStyle w:val="Titre3"/>
       </w:pPr>
-      <w:bookmarkStart w:id="51" w:name="_Toc484935143"/>
+      <w:bookmarkStart w:id="56" w:name="_Toc484935143"/>
       <w:r>
         <w:t>Planning initiale</w:t>
       </w:r>
-      <w:bookmarkEnd w:id="51"/>
+      <w:bookmarkEnd w:id="56"/>
     </w:p>
     <w:p/>
     <w:p>
       <w:pPr>
         <w:pStyle w:val="Titre3"/>
       </w:pPr>
-      <w:bookmarkStart w:id="52" w:name="_Toc484935144"/>
+      <w:bookmarkStart w:id="57" w:name="_Toc484935144"/>
       <w:r>
         <w:t>Planning réel</w:t>
       </w:r>
-      <w:bookmarkEnd w:id="52"/>
+      <w:bookmarkEnd w:id="57"/>
     </w:p>
     <w:p/>
     <w:p>
       <w:pPr>
         <w:pStyle w:val="Titre3"/>
       </w:pPr>
-      <w:bookmarkStart w:id="53" w:name="_Toc484935145"/>
+      <w:bookmarkStart w:id="58" w:name="_Toc484935145"/>
       <w:r>
         <w:t>Commentaire sur la planification</w:t>
       </w:r>
-      <w:bookmarkEnd w:id="53"/>
+      <w:bookmarkEnd w:id="58"/>
     </w:p>
     <w:p/>
     <w:p>
       <w:pPr>
         <w:pStyle w:val="Titre2"/>
       </w:pPr>
-      <w:bookmarkStart w:id="54" w:name="_Toc484935146"/>
+      <w:bookmarkStart w:id="59" w:name="_Toc484935146"/>
       <w:r>
         <w:t>Critique du résultat obtenu</w:t>
       </w:r>
-      <w:bookmarkEnd w:id="54"/>
+      <w:bookmarkEnd w:id="59"/>
     </w:p>
     <w:p/>
     <w:p>
       <w:pPr>
         <w:pStyle w:val="Titre2"/>
       </w:pPr>
-      <w:bookmarkStart w:id="55" w:name="_Toc484935147"/>
+      <w:bookmarkStart w:id="60" w:name="_Toc484935147"/>
       <w:r>
         <w:t>Améliorations possibles</w:t>
       </w:r>
-      <w:bookmarkEnd w:id="55"/>
+      <w:bookmarkEnd w:id="60"/>
     </w:p>
     <w:p/>
     <w:p>
       <w:pPr>
         <w:pStyle w:val="Titre2"/>
       </w:pPr>
-      <w:bookmarkStart w:id="56" w:name="_Toc484935148"/>
+      <w:bookmarkStart w:id="61" w:name="_Toc484935148"/>
       <w:r>
         <w:t>Intérêt personnel et gain de connaissance</w:t>
       </w:r>
-      <w:bookmarkEnd w:id="56"/>
+      <w:bookmarkEnd w:id="61"/>
       <w:r>
         <w:t xml:space="preserve"> </w:t>
       </w:r>
@@ -7868,12 +7992,12 @@
       <w:pPr>
         <w:pStyle w:val="Titre1"/>
       </w:pPr>
-      <w:bookmarkStart w:id="57" w:name="_Toc484935149"/>
+      <w:bookmarkStart w:id="62" w:name="_Toc484935149"/>
       <w:r>
         <w:lastRenderedPageBreak/>
         <w:t>Bibliographie</w:t>
       </w:r>
-      <w:bookmarkEnd w:id="57"/>
+      <w:bookmarkEnd w:id="62"/>
     </w:p>
     <w:p>
       <w:hyperlink r:id="rId24" w:history="1">
@@ -7966,12 +8090,12 @@
       <w:pPr>
         <w:pStyle w:val="Titre1"/>
       </w:pPr>
-      <w:bookmarkStart w:id="58" w:name="_Toc484935150"/>
+      <w:bookmarkStart w:id="63" w:name="_Toc484935150"/>
       <w:r>
         <w:lastRenderedPageBreak/>
         <w:t>Liste des figures</w:t>
       </w:r>
-      <w:bookmarkEnd w:id="58"/>
+      <w:bookmarkEnd w:id="63"/>
     </w:p>
     <w:p>
       <w:pPr>
@@ -8806,7 +8930,6 @@
         <w:docPartUnique/>
       </w:docPartObj>
     </w:sdtPr>
-    <w:sdtEndPr/>
     <w:sdtContent>
       <w:sdt>
         <w:sdtPr>
@@ -8816,7 +8939,6 @@
             <w:docPartUnique/>
           </w:docPartObj>
         </w:sdtPr>
-        <w:sdtEndPr/>
         <w:sdtContent>
           <w:p>
             <w:pPr>
@@ -8860,7 +8982,7 @@
                 <w:bCs/>
                 <w:noProof/>
               </w:rPr>
-              <w:t>19</w:t>
+              <w:t>20</w:t>
             </w:r>
             <w:r>
               <w:rPr>
@@ -8908,7 +9030,7 @@
                 <w:bCs/>
                 <w:noProof/>
               </w:rPr>
-              <w:t>20</w:t>
+              <w:t>23</w:t>
             </w:r>
             <w:r>
               <w:rPr>
@@ -8988,7 +9110,7 @@
       <w:rPr>
         <w:noProof/>
       </w:rPr>
-      <w:t>12.06.2017</w:t>
+      <w:t>14.06.2017</w:t>
     </w:r>
     <w:r>
       <w:fldChar w:fldCharType="end"/>
@@ -9319,6 +9441,92 @@
     </w:lvl>
   </w:abstractNum>
   <w:abstractNum w:abstractNumId="3">
+    <w:nsid w:val="45824ADA"/>
+    <w:multiLevelType w:val="multilevel"/>
+    <w:tmpl w:val="AB60FF3E"/>
+    <w:lvl w:ilvl="0">
+      <w:start w:val="1"/>
+      <w:numFmt w:val="decimal"/>
+      <w:lvlText w:val="%1"/>
+      <w:lvlJc w:val="left"/>
+      <w:pPr>
+        <w:ind w:left="432" w:hanging="432"/>
+      </w:pPr>
+    </w:lvl>
+    <w:lvl w:ilvl="1">
+      <w:start w:val="1"/>
+      <w:numFmt w:val="decimal"/>
+      <w:lvlText w:val="%1.%2"/>
+      <w:lvlJc w:val="left"/>
+      <w:pPr>
+        <w:ind w:left="576" w:hanging="576"/>
+      </w:pPr>
+    </w:lvl>
+    <w:lvl w:ilvl="2">
+      <w:start w:val="1"/>
+      <w:numFmt w:val="decimal"/>
+      <w:lvlText w:val="%1.%2.%3"/>
+      <w:lvlJc w:val="left"/>
+      <w:pPr>
+        <w:ind w:left="720" w:hanging="720"/>
+      </w:pPr>
+    </w:lvl>
+    <w:lvl w:ilvl="3">
+      <w:start w:val="1"/>
+      <w:numFmt w:val="decimal"/>
+      <w:lvlText w:val="%1.%2.%3.%4"/>
+      <w:lvlJc w:val="left"/>
+      <w:pPr>
+        <w:ind w:left="864" w:hanging="864"/>
+      </w:pPr>
+    </w:lvl>
+    <w:lvl w:ilvl="4">
+      <w:start w:val="1"/>
+      <w:numFmt w:val="decimal"/>
+      <w:lvlText w:val="%1.%2.%3.%4.%5"/>
+      <w:lvlJc w:val="left"/>
+      <w:pPr>
+        <w:ind w:left="1008" w:hanging="1008"/>
+      </w:pPr>
+    </w:lvl>
+    <w:lvl w:ilvl="5">
+      <w:start w:val="1"/>
+      <w:numFmt w:val="decimal"/>
+      <w:lvlText w:val="%1.%2.%3.%4.%5.%6"/>
+      <w:lvlJc w:val="left"/>
+      <w:pPr>
+        <w:ind w:left="1152" w:hanging="1152"/>
+      </w:pPr>
+    </w:lvl>
+    <w:lvl w:ilvl="6">
+      <w:start w:val="1"/>
+      <w:numFmt w:val="decimal"/>
+      <w:lvlText w:val="%1.%2.%3.%4.%5.%6.%7"/>
+      <w:lvlJc w:val="left"/>
+      <w:pPr>
+        <w:ind w:left="1296" w:hanging="1296"/>
+      </w:pPr>
+    </w:lvl>
+    <w:lvl w:ilvl="7">
+      <w:start w:val="1"/>
+      <w:numFmt w:val="decimal"/>
+      <w:lvlText w:val="%1.%2.%3.%4.%5.%6.%7.%8"/>
+      <w:lvlJc w:val="left"/>
+      <w:pPr>
+        <w:ind w:left="1440" w:hanging="1440"/>
+      </w:pPr>
+    </w:lvl>
+    <w:lvl w:ilvl="8">
+      <w:start w:val="1"/>
+      <w:numFmt w:val="decimal"/>
+      <w:lvlText w:val="%1.%2.%3.%4.%5.%6.%7.%8.%9"/>
+      <w:lvlJc w:val="left"/>
+      <w:pPr>
+        <w:ind w:left="1584" w:hanging="1584"/>
+      </w:pPr>
+    </w:lvl>
+  </w:abstractNum>
+  <w:abstractNum w:abstractNumId="4">
     <w:nsid w:val="63EE7EA5"/>
     <w:multiLevelType w:val="hybridMultilevel"/>
     <w:tmpl w:val="C0424F30"/>
@@ -9430,7 +9638,7 @@
       </w:rPr>
     </w:lvl>
   </w:abstractNum>
-  <w:abstractNum w:abstractNumId="4">
+  <w:abstractNum w:abstractNumId="5">
     <w:nsid w:val="740128F7"/>
     <w:multiLevelType w:val="hybridMultilevel"/>
     <w:tmpl w:val="81620A7C"/>
@@ -9549,12 +9757,15 @@
     <w:abstractNumId w:val="0"/>
   </w:num>
   <w:num w:numId="3">
-    <w:abstractNumId w:val="4"/>
+    <w:abstractNumId w:val="5"/>
   </w:num>
   <w:num w:numId="4">
     <w:abstractNumId w:val="1"/>
   </w:num>
   <w:num w:numId="5">
+    <w:abstractNumId w:val="4"/>
+  </w:num>
+  <w:num w:numId="6">
     <w:abstractNumId w:val="3"/>
   </w:num>
 </w:numbering>
@@ -11493,7 +11704,7 @@
   <a:extraClrSchemeLst/>
   <a:extLst>
     <a:ext uri="{05A4C25C-085E-4340-85A3-A5531E510DB2}">
-      <thm15:themeFamily xmlns="" xmlns:thm15="http://schemas.microsoft.com/office/thememl/2012/main" name="Office Theme" id="{62F939B6-93AF-4DB8-9C6B-D6C7DFDC589F}" vid="{4A3C46E8-61CC-4603-A589-7422A47A8E4A}"/>
+      <thm15:themeFamily xmlns:thm15="http://schemas.microsoft.com/office/thememl/2012/main" xmlns="" name="Office Theme" id="{62F939B6-93AF-4DB8-9C6B-D6C7DFDC589F}" vid="{4A3C46E8-61CC-4603-A589-7422A47A8E4A}"/>
     </a:ext>
   </a:extLst>
 </a:theme>
@@ -11504,7 +11715,7 @@
 </file>
 
 <file path=customXml/itemProps1.xml><?xml version="1.0" encoding="utf-8"?>
-<ds:datastoreItem xmlns:ds="http://schemas.openxmlformats.org/officeDocument/2006/customXml" ds:itemID="{6F404F8B-84E8-4F6C-BC25-AC3FEDFC8572}">
+<ds:datastoreItem xmlns:ds="http://schemas.openxmlformats.org/officeDocument/2006/customXml" ds:itemID="{B7A609C4-6D76-4E93-8FF8-C96371E00967}">
   <ds:schemaRefs>
     <ds:schemaRef ds:uri="http://schemas.openxmlformats.org/officeDocument/2006/bibliography"/>
   </ds:schemaRefs>

</xml_diff>

<commit_message>
Avancée doc + Planning détaillé
</commit_message>
<xml_diff>
--- a/Documentation/DocTechique.docx
+++ b/Documentation/DocTechique.docx
@@ -1,6 +1,6 @@
 
 <file path=word/document.xml><?xml version="1.0" encoding="utf-8"?>
-<w:document xmlns:wpc="http://schemas.microsoft.com/office/word/2010/wordprocessingCanvas" xmlns:mc="http://schemas.openxmlformats.org/markup-compatibility/2006" xmlns:o="urn:schemas-microsoft-com:office:office" xmlns:r="http://schemas.openxmlformats.org/officeDocument/2006/relationships" xmlns:m="http://schemas.openxmlformats.org/officeDocument/2006/math" xmlns:v="urn:schemas-microsoft-com:vml" xmlns:wp14="http://schemas.microsoft.com/office/word/2010/wordprocessingDrawing" xmlns:wp="http://schemas.openxmlformats.org/drawingml/2006/wordprocessingDrawing" xmlns:w10="urn:schemas-microsoft-com:office:word" xmlns:w="http://schemas.openxmlformats.org/wordprocessingml/2006/main" xmlns:w14="http://schemas.microsoft.com/office/word/2010/wordml" xmlns:wpg="http://schemas.microsoft.com/office/word/2010/wordprocessingGroup" xmlns:wpi="http://schemas.microsoft.com/office/word/2010/wordprocessingInk" xmlns:wne="http://schemas.microsoft.com/office/word/2006/wordml" xmlns:wps="http://schemas.microsoft.com/office/word/2010/wordprocessingShape" mc:Ignorable="w14 wp14">
+<w:document xmlns:wpc="http://schemas.microsoft.com/office/word/2010/wordprocessingCanvas" xmlns:cx="http://schemas.microsoft.com/office/drawing/2014/chartex" xmlns:cx1="http://schemas.microsoft.com/office/drawing/2015/9/8/chartex" xmlns:cx2="http://schemas.microsoft.com/office/drawing/2015/10/21/chartex" xmlns:cx3="http://schemas.microsoft.com/office/drawing/2016/5/9/chartex" xmlns:cx4="http://schemas.microsoft.com/office/drawing/2016/5/10/chartex" xmlns:cx5="http://schemas.microsoft.com/office/drawing/2016/5/11/chartex" xmlns:cx6="http://schemas.microsoft.com/office/drawing/2016/5/12/chartex" xmlns:cx7="http://schemas.microsoft.com/office/drawing/2016/5/13/chartex" xmlns:cx8="http://schemas.microsoft.com/office/drawing/2016/5/14/chartex" xmlns:mc="http://schemas.openxmlformats.org/markup-compatibility/2006" xmlns:aink="http://schemas.microsoft.com/office/drawing/2016/ink" xmlns:o="urn:schemas-microsoft-com:office:office" xmlns:r="http://schemas.openxmlformats.org/officeDocument/2006/relationships" xmlns:m="http://schemas.openxmlformats.org/officeDocument/2006/math" xmlns:v="urn:schemas-microsoft-com:vml" xmlns:wp14="http://schemas.microsoft.com/office/word/2010/wordprocessingDrawing" xmlns:wp="http://schemas.openxmlformats.org/drawingml/2006/wordprocessingDrawing" xmlns:w10="urn:schemas-microsoft-com:office:word" xmlns:w="http://schemas.openxmlformats.org/wordprocessingml/2006/main" xmlns:w14="http://schemas.microsoft.com/office/word/2010/wordml" xmlns:w15="http://schemas.microsoft.com/office/word/2012/wordml" xmlns:w16se="http://schemas.microsoft.com/office/word/2015/wordml/symex" xmlns:wpg="http://schemas.microsoft.com/office/word/2010/wordprocessingGroup" xmlns:wpi="http://schemas.microsoft.com/office/word/2010/wordprocessingInk" xmlns:wne="http://schemas.microsoft.com/office/word/2006/wordml" xmlns:wps="http://schemas.microsoft.com/office/word/2010/wordprocessingShape" mc:Ignorable="w14 w15 w16se wp14">
   <w:body>
     <w:sdt>
       <w:sdtPr>
@@ -4397,15 +4397,7 @@
         <w:t>Cette documentation</w:t>
       </w:r>
       <w:r>
-        <w:t xml:space="preserve"> retrace les différentes étapes, de l’analyse préliminaire aux tests, du site web « TripTracker », réalisé dans le cadre d’un travail de fin d’étude. Cette application a pour but d’offrir un support ou l’utilisateur </w:t>
-      </w:r>
-      <w:proofErr w:type="gramStart"/>
-      <w:r>
-        <w:t>publier</w:t>
-      </w:r>
-      <w:proofErr w:type="gramEnd"/>
-      <w:r>
-        <w:t xml:space="preserve"> des articles concernant les étapes de ses voyages, tout en les situant sur une carte. Il permettrait à tout voyageur féru de technologie de garder une vue d’ensemble et d’organiser tous ses souvenirs. L’interface du site lui permettrait soit à l’utilisateur de naviguer à l’aide d’une carte, soit en sélectionnant un élément </w:t>
+        <w:t xml:space="preserve"> retrace les différentes étapes, de l’analyse préliminaire aux tests, du site web « TripTracker », réalisé dans le cadre d’un travail de fin d’étude. Cette application a pour but d’offrir un support ou l’utilisateur publier des articles concernant les étapes de ses voyages, tout en les situant sur une carte. Il permettrait à tout voyageur féru de technologie de garder une vue d’ensemble et d’organiser tous ses souvenirs. L’interface du site lui permettrait soit à l’utilisateur de naviguer à l’aide d’une carte, soit en sélectionnant un élément </w:t>
       </w:r>
       <w:r>
         <w:t>dans une liste.</w:t>
@@ -4511,7 +4503,7 @@
       <w:r>
         <w:br/>
       </w:r>
-      <w:hyperlink r:id="rId9" w:history="1">
+      <w:hyperlink r:id="rId8" w:history="1">
         <w:r>
           <w:rPr>
             <w:rStyle w:val="Lienhypertexte"/>
@@ -4534,7 +4526,7 @@
       <w:r>
         <w:tab/>
       </w:r>
-      <w:hyperlink r:id="rId10" w:history="1">
+      <w:hyperlink r:id="rId9" w:history="1">
         <w:r>
           <w:rPr>
             <w:rStyle w:val="Lienhypertexte"/>
@@ -4566,20 +4558,8 @@
           <w:szCs w:val="19"/>
           <w:shd w:val="clear" w:color="auto" w:fill="FFFFFF"/>
         </w:rPr>
-        <w:t>Experts </w:t>
-      </w:r>
-      <w:proofErr w:type="gramStart"/>
-      <w:r>
-        <w:rPr>
-          <w:rFonts w:ascii="Arial" w:hAnsi="Arial" w:cs="Arial"/>
-          <w:color w:val="000000"/>
-          <w:sz w:val="19"/>
-          <w:szCs w:val="19"/>
-          <w:shd w:val="clear" w:color="auto" w:fill="FFFFFF"/>
-        </w:rPr>
-        <w:t>:</w:t>
-      </w:r>
-      <w:proofErr w:type="gramEnd"/>
+        <w:t>Experts :</w:t>
+      </w:r>
       <w:r>
         <w:rPr>
           <w:rFonts w:ascii="Arial" w:hAnsi="Arial" w:cs="Arial"/>
@@ -4620,7 +4600,7 @@
       <w:r>
         <w:br/>
       </w:r>
-      <w:hyperlink r:id="rId11" w:history="1">
+      <w:hyperlink r:id="rId10" w:history="1">
         <w:r>
           <w:rPr>
             <w:rStyle w:val="Lienhypertexte"/>
@@ -4643,7 +4623,7 @@
       <w:r>
         <w:tab/>
       </w:r>
-      <w:hyperlink r:id="rId12" w:history="1">
+      <w:hyperlink r:id="rId11" w:history="1">
         <w:r>
           <w:rPr>
             <w:rStyle w:val="Lienhypertexte"/>
@@ -4799,7 +4779,7 @@
                     <pic:cNvPicPr/>
                   </pic:nvPicPr>
                   <pic:blipFill rotWithShape="1">
-                    <a:blip r:embed="rId13" cstate="print">
+                    <a:blip r:embed="rId12" cstate="print">
                       <a:extLst>
                         <a:ext uri="{28A0092B-C50C-407E-A947-70E740481C1C}">
                           <a14:useLocalDpi xmlns:a14="http://schemas.microsoft.com/office/drawing/2010/main" val="0"/>
@@ -4937,7 +4917,7 @@
           </mc:Choice>
           <mc:Fallback>
             <w:pict>
-              <v:shapetype id="_x0000_t202" coordsize="21600,21600" o:spt="202" path="m,l,21600r21600,l21600,xe">
+              <v:shapetype w14:anchorId="21DFDA1A" id="_x0000_t202" coordsize="21600,21600" o:spt="202" path="m,l,21600r21600,l21600,xe">
                 <v:stroke joinstyle="miter"/>
                 <v:path gradientshapeok="t" o:connecttype="rect"/>
               </v:shapetype>
@@ -5116,7 +5096,7 @@
           </mc:Choice>
           <mc:Fallback>
             <w:pict>
-              <v:shape id="Zone de texte 15" o:spid="_x0000_s1027" type="#_x0000_t202" style="position:absolute;left:0;text-align:left;margin-left:1.65pt;margin-top:175pt;width:139.3pt;height:.05pt;z-index:251667456;visibility:visible;mso-wrap-style:square;mso-height-percent:0;mso-wrap-distance-left:9pt;mso-wrap-distance-top:0;mso-wrap-distance-right:9pt;mso-wrap-distance-bottom:0;mso-position-horizontal:absolute;mso-position-horizontal-relative:text;mso-position-vertical:absolute;mso-position-vertical-relative:text;mso-height-percent:0;mso-height-relative:margin;v-text-anchor:top" o:gfxdata="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" stroked="f">
+              <v:shape w14:anchorId="0A28FB80" id="Zone de texte 15" o:spid="_x0000_s1027" type="#_x0000_t202" style="position:absolute;left:0;text-align:left;margin-left:1.65pt;margin-top:175pt;width:139.3pt;height:.05pt;z-index:251667456;visibility:visible;mso-wrap-style:square;mso-height-percent:0;mso-wrap-distance-left:9pt;mso-wrap-distance-top:0;mso-wrap-distance-right:9pt;mso-wrap-distance-bottom:0;mso-position-horizontal:absolute;mso-position-horizontal-relative:text;mso-position-vertical:absolute;mso-position-vertical-relative:text;mso-height-percent:0;mso-height-relative:margin;v-text-anchor:top" o:gfxdata="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" stroked="f">
                 <v:textbox style="mso-fit-shape-to-text:t" inset="0,0,0,0">
                   <w:txbxContent>
                     <w:p>
@@ -5188,7 +5168,7 @@
                     <pic:cNvPicPr/>
                   </pic:nvPicPr>
                   <pic:blipFill>
-                    <a:blip r:embed="rId14" cstate="print">
+                    <a:blip r:embed="rId13" cstate="print">
                       <a:extLst>
                         <a:ext uri="{28A0092B-C50C-407E-A947-70E740481C1C}">
                           <a14:useLocalDpi xmlns:a14="http://schemas.microsoft.com/office/drawing/2010/main" val="0"/>
@@ -5343,7 +5323,7 @@
           </mc:Choice>
           <mc:Fallback>
             <w:pict>
-              <v:shape id="Zone de texte 14" o:spid="_x0000_s1028" type="#_x0000_t202" style="position:absolute;left:0;text-align:left;margin-left:239.8pt;margin-top:172.95pt;width:215.7pt;height:.05pt;z-index:251665408;visibility:visible;mso-wrap-style:square;mso-wrap-distance-left:9pt;mso-wrap-distance-top:0;mso-wrap-distance-right:9pt;mso-wrap-distance-bottom:0;mso-position-horizontal:absolute;mso-position-horizontal-relative:text;mso-position-vertical:absolute;mso-position-vertical-relative:text;v-text-anchor:top" o:gfxdata="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" stroked="f">
+              <v:shape w14:anchorId="7C9662C7" id="Zone de texte 14" o:spid="_x0000_s1028" type="#_x0000_t202" style="position:absolute;left:0;text-align:left;margin-left:239.8pt;margin-top:172.95pt;width:215.7pt;height:.05pt;z-index:251665408;visibility:visible;mso-wrap-style:square;mso-wrap-distance-left:9pt;mso-wrap-distance-top:0;mso-wrap-distance-right:9pt;mso-wrap-distance-bottom:0;mso-position-horizontal:absolute;mso-position-horizontal-relative:text;mso-position-vertical:absolute;mso-position-vertical-relative:text;v-text-anchor:top" o:gfxdata="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" stroked="f">
                 <v:textbox style="mso-fit-shape-to-text:t" inset="0,0,0,0">
                   <w:txbxContent>
                     <w:p>
@@ -5415,7 +5395,7 @@
                     <pic:cNvPicPr/>
                   </pic:nvPicPr>
                   <pic:blipFill>
-                    <a:blip r:embed="rId15" cstate="print">
+                    <a:blip r:embed="rId14" cstate="print">
                       <a:extLst>
                         <a:ext uri="{28A0092B-C50C-407E-A947-70E740481C1C}">
                           <a14:useLocalDpi xmlns:a14="http://schemas.microsoft.com/office/drawing/2010/main" val="0"/>
@@ -5539,7 +5519,7 @@
                     <pic:cNvPicPr/>
                   </pic:nvPicPr>
                   <pic:blipFill>
-                    <a:blip r:embed="rId16" cstate="print">
+                    <a:blip r:embed="rId15" cstate="print">
                       <a:extLst>
                         <a:ext uri="{28A0092B-C50C-407E-A947-70E740481C1C}">
                           <a14:useLocalDpi xmlns:a14="http://schemas.microsoft.com/office/drawing/2010/main" val="0"/>
@@ -5696,7 +5676,7 @@
           </mc:Choice>
           <mc:Fallback>
             <w:pict>
-              <v:shape id="Zone de texte 13" o:spid="_x0000_s1029" type="#_x0000_t202" style="position:absolute;left:0;text-align:left;margin-left:-167.95pt;margin-top:54.45pt;width:158.25pt;height:27.75pt;z-index:251663360;visibility:visible;mso-wrap-style:square;mso-height-percent:0;mso-wrap-distance-left:9pt;mso-wrap-distance-top:0;mso-wrap-distance-right:9pt;mso-wrap-distance-bottom:0;mso-position-horizontal:absolute;mso-position-horizontal-relative:text;mso-position-vertical:absolute;mso-position-vertical-relative:text;mso-height-percent:0;mso-height-relative:margin;v-text-anchor:top" o:gfxdata="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" stroked="f">
+              <v:shape w14:anchorId="7D569E7B" id="Zone de texte 13" o:spid="_x0000_s1029" type="#_x0000_t202" style="position:absolute;left:0;text-align:left;margin-left:-167.95pt;margin-top:54.45pt;width:158.25pt;height:27.75pt;z-index:251663360;visibility:visible;mso-wrap-style:square;mso-height-percent:0;mso-wrap-distance-left:9pt;mso-wrap-distance-top:0;mso-wrap-distance-right:9pt;mso-wrap-distance-bottom:0;mso-position-horizontal:absolute;mso-position-horizontal-relative:text;mso-position-vertical:absolute;mso-position-vertical-relative:text;mso-height-percent:0;mso-height-relative:margin;v-text-anchor:top" o:gfxdata="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" stroked="f">
                 <v:textbox inset="0,0,0,0">
                   <w:txbxContent>
                     <w:p>
@@ -6271,7 +6251,7 @@
                     </pic:cNvPicPr>
                   </pic:nvPicPr>
                   <pic:blipFill rotWithShape="1">
-                    <a:blip r:embed="rId17">
+                    <a:blip r:embed="rId16">
                       <a:extLst>
                         <a:ext uri="{28A0092B-C50C-407E-A947-70E740481C1C}">
                           <a14:useLocalDpi xmlns:a14="http://schemas.microsoft.com/office/drawing/2010/main" val="0"/>
@@ -6376,7 +6356,7 @@
                     <pic:cNvPicPr/>
                   </pic:nvPicPr>
                   <pic:blipFill>
-                    <a:blip r:embed="rId18"/>
+                    <a:blip r:embed="rId17"/>
                     <a:stretch>
                       <a:fillRect/>
                     </a:stretch>
@@ -6444,7 +6424,7 @@
                     <pic:cNvPicPr/>
                   </pic:nvPicPr>
                   <pic:blipFill>
-                    <a:blip r:embed="rId19"/>
+                    <a:blip r:embed="rId18"/>
                     <a:stretch>
                       <a:fillRect/>
                     </a:stretch>
@@ -6513,7 +6493,7 @@
                     <pic:cNvPicPr/>
                   </pic:nvPicPr>
                   <pic:blipFill>
-                    <a:blip r:embed="rId20"/>
+                    <a:blip r:embed="rId19"/>
                     <a:stretch>
                       <a:fillRect/>
                     </a:stretch>
@@ -6591,7 +6571,7 @@
                     <pic:cNvPicPr/>
                   </pic:nvPicPr>
                   <pic:blipFill>
-                    <a:blip r:embed="rId21"/>
+                    <a:blip r:embed="rId20"/>
                     <a:stretch>
                       <a:fillRect/>
                     </a:stretch>
@@ -6660,7 +6640,7 @@
                     <pic:cNvPicPr/>
                   </pic:nvPicPr>
                   <pic:blipFill>
-                    <a:blip r:embed="rId22"/>
+                    <a:blip r:embed="rId21"/>
                     <a:stretch>
                       <a:fillRect/>
                     </a:stretch>
@@ -6734,7 +6714,7 @@
                     <pic:cNvPicPr/>
                   </pic:nvPicPr>
                   <pic:blipFill>
-                    <a:blip r:embed="rId23"/>
+                    <a:blip r:embed="rId22"/>
                     <a:stretch>
                       <a:fillRect/>
                     </a:stretch>
@@ -7052,11 +7032,11 @@
         <w:t xml:space="preserve"> (comme celui détaillé au point précédent) bénéficient d’une grande polyvalence et d’une excellente documentation. </w:t>
       </w:r>
       <w:r>
-        <w:t xml:space="preserve">Le plugin utilisé dans cette application, pour l’input de type file, s’est très vite imposé : il semble être un incontournable et est très souvent cité dans les forums de développement. Il permet à l’aide de quelque </w:t>
+        <w:t xml:space="preserve">Le plugin utilisé dans cette application, pour l’input de type file, s’est très vite imposé : il semble être un incontournable et est très souvent cité dans les forums de développement. Il permet à l’aide de </w:t>
       </w:r>
       <w:proofErr w:type="gramStart"/>
       <w:r>
-        <w:t>lignes</w:t>
+        <w:t>quelque lignes</w:t>
       </w:r>
       <w:proofErr w:type="gramEnd"/>
       <w:r>
@@ -7323,15 +7303,7 @@
         <w:t xml:space="preserve">deux par deux. A l’exception du cas ou le tableau des marqueurs est vide, </w:t>
       </w:r>
       <w:r>
-        <w:t xml:space="preserve">la longueur du tableau tes tracés est la longueur du tableau des  marqueurs, moins un. Comme on les place dans l’ordre, le tracé 0 relie </w:t>
-      </w:r>
-      <w:proofErr w:type="gramStart"/>
-      <w:r>
-        <w:t>les points</w:t>
-      </w:r>
-      <w:proofErr w:type="gramEnd"/>
-      <w:r>
-        <w:t xml:space="preserve"> 0 et 1, le tracé 1 relie les points 1 et 2, etc. Réciproquement, on peut dire que le tracés reliant A à B ou A &lt; B est stocké à la position B-1.</w:t>
+        <w:t>la longueur du tableau tes tracés est la longueur du tableau des  marqueurs, moins un. Comme on les place dans l’ordre, le tracé 0 relie les points 0 et 1, le tracé 1 relie les points 1 et 2, etc. Réciproquement, on peut dire que le tracés reliant A à B ou A &lt; B est stocké à la position B-1.</w:t>
       </w:r>
     </w:p>
     <w:p>
@@ -7448,60 +7420,12 @@
     </w:p>
     <w:p>
       <w:r>
-        <w:t xml:space="preserve">Une fois la certitude que </w:t>
-      </w:r>
-      <w:proofErr w:type="gramStart"/>
-      <w:r>
-        <w:t>toute</w:t>
-      </w:r>
-      <w:proofErr w:type="gramEnd"/>
-      <w:r>
-        <w:t xml:space="preserve"> les informations du voyage sont correctement entrées, le tracé doit être récupéré. Le tracé étant stocké en un objet unique, il est nécessaire de prendre chaque tracé présent sur la carte et de les combiner les uns à la suite des autres. Cette étape nécessite une bonne connaissance des objets retournée par le service de route de Google Map API. Je me suis donc largement inspiré d’un code dont la source se trouve en annexe.</w:t>
-      </w:r>
-    </w:p>
-    <w:p>
-      <w:r>
-        <w:t xml:space="preserve">Le paramètre </w:t>
-      </w:r>
-      <w:proofErr w:type="spellStart"/>
-      <w:r>
-        <w:t>leg</w:t>
-      </w:r>
-      <w:proofErr w:type="spellEnd"/>
-      <w:r>
-        <w:t xml:space="preserve"> de l’objet contient plusieurs objets, qui contiennent eux-mêmes des listes de points géographiques. En extrayant chaque liste de points de chaque </w:t>
-      </w:r>
-      <w:proofErr w:type="spellStart"/>
-      <w:r>
-        <w:t>leg</w:t>
-      </w:r>
-      <w:proofErr w:type="spellEnd"/>
-      <w:r>
-        <w:t xml:space="preserve"> de chaque </w:t>
-      </w:r>
-      <w:proofErr w:type="spellStart"/>
-      <w:r>
-        <w:t>Polyline</w:t>
-      </w:r>
-      <w:proofErr w:type="spellEnd"/>
-      <w:r>
-        <w:t xml:space="preserve">, le tout dans l’ordre, on obtient une liste de points permettant à un constructeur de </w:t>
-      </w:r>
-      <w:proofErr w:type="spellStart"/>
-      <w:r>
-        <w:t>Polyline</w:t>
-      </w:r>
-      <w:proofErr w:type="spellEnd"/>
-      <w:r>
-        <w:t xml:space="preserve"> Google Map de reconstruire le tracé </w:t>
-      </w:r>
-      <w:proofErr w:type="spellStart"/>
-      <w:r>
-        <w:t>prévisualisé</w:t>
-      </w:r>
-      <w:proofErr w:type="spellEnd"/>
-      <w:r>
-        <w:t xml:space="preserve"> sur la carte. C’est précisément ce constructeur qui va être stocké sur le serveur. Ainsi, au fur et à mesure qu’on extrait les points, on les ajoute à une chaine de caractères accompagnée des </w:t>
+        <w:t>Une fois la certitude que toute les informations du voyage sont correctement entrées, le tracé doit être récupéré. Le tracé étant stocké en un objet unique, il est nécessaire de prendre chaque tracé présent sur la carte et de les combiner les uns à la suite des autres. Cette étape nécessite une bonne connaissance des objets retournée par le service de route de Google Map API. Je me suis donc largement inspiré d’un code dont la source se trouve en annexe.</w:t>
+      </w:r>
+    </w:p>
+    <w:p>
+      <w:r>
+        <w:t xml:space="preserve">Le paramètre leg de l’objet contient plusieurs objets, qui contiennent eux-mêmes des listes de points géographiques. En extrayant chaque liste de points de chaque leg de chaque Polyline, le tout dans l’ordre, on obtient une liste de points permettant à un constructeur de Polyline Google Map de reconstruire le tracé prévisualisé sur la carte. C’est précisément ce constructeur qui va être stocké sur le serveur. Ainsi, au fur et à mesure qu’on extrait les points, on les ajoute à une chaine de caractères accompagnée des </w:t>
       </w:r>
       <w:r>
         <w:t>séparateurs</w:t>
@@ -7541,15 +7465,7 @@
     </w:p>
     <w:p>
       <w:r>
-        <w:t xml:space="preserve">Une fois les informations récupérées, validées et le tracé récupéré, les informations sont prêtes à être envoyées au serveur. Le tableau contenant toute l’information est </w:t>
-      </w:r>
-      <w:proofErr w:type="gramStart"/>
-      <w:r>
-        <w:t>encodé</w:t>
-      </w:r>
-      <w:proofErr w:type="gramEnd"/>
-      <w:r>
-        <w:t xml:space="preserve"> sous forme de string, et est envoyé par un call AJAX. Le tracé sous forme de string, le titre, ainsi qu’une variable booléenne nommée « insert », indiquant la nature de la demande.</w:t>
+        <w:t>Une fois les informations récupérées, validées et le tracé récupéré, les informations sont prêtes à être envoyées au serveur. Le tableau contenant toute l’information est encodé sous forme de string, et est envoyé par un call AJAX. Le tracé sous forme de string, le titre, ainsi qu’une variable booléenne nommée « insert », indiquant la nature de la demande.</w:t>
       </w:r>
     </w:p>
     <w:p>
@@ -7557,23 +7473,7 @@
         <w:t xml:space="preserve">Côté serveur, c’est d’abord le voyage qui sera ajouté à la base de données. </w:t>
       </w:r>
       <w:r>
-        <w:t xml:space="preserve">Son tracé, qui est en général trop volumineux pour être stocké dans </w:t>
-      </w:r>
-      <w:proofErr w:type="gramStart"/>
-      <w:r>
-        <w:t>le champs</w:t>
-      </w:r>
-      <w:proofErr w:type="gramEnd"/>
-      <w:r>
-        <w:t xml:space="preserve"> d’une table, sera stocké dans un fichier texte auxquels on attribue un nom aléatoire. Le nom sera récupéré </w:t>
-      </w:r>
-      <w:proofErr w:type="gramStart"/>
-      <w:r>
-        <w:t>le champs</w:t>
-      </w:r>
-      <w:proofErr w:type="gramEnd"/>
-      <w:r>
-        <w:t xml:space="preserve"> « pat Object » prendra cette valeur. Le tableau de contenu décodé sera ensuite parcouru. Chaque étape du voyage sera ajoutée à la base de données et son id sera récupéré. Lors de son ajout, un cookie portant comme clé </w:t>
+        <w:t xml:space="preserve">Son tracé, qui est en général trop volumineux pour être stocké dans le champs d’une table, sera stocké dans un fichier texte auxquels on attribue un nom aléatoire. Le nom sera récupéré le champs « pat Object » prendra cette valeur. Le tableau de contenu décodé sera ensuite parcouru. Chaque étape du voyage sera ajoutée à la base de données et son id sera récupéré. Lors de son ajout, un cookie portant comme clé </w:t>
       </w:r>
       <w:r>
         <w:lastRenderedPageBreak/>
@@ -7582,15 +7482,7 @@
     </w:p>
     <w:p>
       <w:r>
-        <w:t xml:space="preserve">L’ensemble des actions effectué côté serveur se fait sous la forme de transaction. Cela signifie que si une erreur survient durant la procédure, </w:t>
-      </w:r>
-      <w:proofErr w:type="gramStart"/>
-      <w:r>
-        <w:t>toute</w:t>
-      </w:r>
-      <w:proofErr w:type="gramEnd"/>
-      <w:r>
-        <w:t xml:space="preserve"> les modifications apportées au serveur et à la base de données seront annulées. Cette méthode permet, d’éviter les entrée et fichiers solitaire qui polluent la base de données et le serveur. </w:t>
+        <w:t xml:space="preserve">L’ensemble des actions effectué côté serveur se fait sous la forme de transaction. Cela signifie que si une erreur survient durant la procédure, toute les modifications apportées au serveur et à la base de données seront annulées. Cette méthode permet, d’éviter les entrée et fichiers solitaire qui polluent la base de données et le serveur. </w:t>
       </w:r>
     </w:p>
     <w:p>
@@ -7710,11 +7602,9 @@
       <w:r>
         <w:t xml:space="preserve">Lorsqu’une étape d'un voyage est sélectionnée, le panneau de navigation se ferme et le panneau de droite s'ouvre. A l'aide de l'id de l'étape stockée à la fois dans le marqueur lui correspondant et le lien dans la navigation, on récupère les informations détaillées de l'étape ainsi que les média qui lui correspondent. Pour les informations, les champs composants statiques de l'onglet sont simplement modifiés. Pour les média, dans le cas où l'étape en possède, un carrousel est entièrement généré. Dans le cas </w:t>
       </w:r>
-      <w:proofErr w:type="spellStart"/>
-      <w:r>
-        <w:t>ou</w:t>
-      </w:r>
-      <w:proofErr w:type="spellEnd"/>
+      <w:r>
+        <w:t>où</w:t>
+      </w:r>
       <w:r>
         <w:t xml:space="preserve"> cette dernière n'en possède pas, la section dédiée au média est entièrement masquée.</w:t>
       </w:r>
@@ -7836,6 +7726,26 @@
       <w:r>
         <w:t>Sécurisation de la Map</w:t>
       </w:r>
+    </w:p>
+    <w:p>
+      <w:r>
+        <w:t xml:space="preserve">Étant donné que l’une des actions lors de la création ou la modification consiste à cliquer sur la Map pour définir une localisation, ils seraient préférables que l’utilisateur ne puisse pas, malgré les sécurités déjà présentes, accéder aux zones grises en haut et en bas de la carte. La première contrainte est imposée à la Map lors de sa création. Le niveau de zoom minimum est augmenté de manière à pouvoir contenir toute la carte sans déborder sur les bords. Malheureusement, le niveau de zoom est le seul niveau de sécurité natif. Bien avec n’importe quel niveau de zoom, on peut toujours déplacer la carte à sortir hors des limites. </w:t>
+      </w:r>
+    </w:p>
+    <w:p>
+      <w:r>
+        <w:t>Plusieurs évènements sont déclenchés lors du déplacement de la carte, mais celui qui permet le plus grand contrôle est l’évènement déclenché par une changement du point central de la carte. Lors de cet évènement, on récupère la surface que couvre la carte à cet instant sous forme de Bound. Ce Bound contient deux paires de coordonnées : les latitude haute et basses et les longitudes hautes et basses.</w:t>
+      </w:r>
+      <w:r>
+        <w:t xml:space="preserve"> Nous nous intéresserons uniquement aux latitudes. Dans ce cas précis, pour que la carte ne déborde pas, la latitude basse ne doit pas être inférieure à -85 et la latitude haute ne pas être supérieure à 85. Si l’une de sa contrition n’est pas respectée, le centre de la carte est décalé en fonction de l’écart constaté, afin que le nouveau placement valide à nouveau les deux conditions.</w:t>
+      </w:r>
+    </w:p>
+    <w:p>
+      <w:r>
+        <w:t xml:space="preserve">Il n’est pas nécessaire de placer un autre évènement prenant en compte le cas où le zoom change, car bien que le centre reste à première vue le même lors d’une tel action, la fonction attribuée à l’évènement de changement de zoom est quand même appelée. </w:t>
+      </w:r>
+    </w:p>
+    <w:p>
       <w:r>
         <w:br w:type="page"/>
       </w:r>
@@ -7867,10 +7777,7 @@
         <w:t>Aperçu d’un rapport de test</w:t>
       </w:r>
     </w:p>
-    <w:p>
-      <w:bookmarkStart w:id="54" w:name="_GoBack"/>
-      <w:bookmarkEnd w:id="54"/>
-    </w:p>
+    <w:p/>
     <w:p>
       <w:pPr>
         <w:jc w:val="left"/>
@@ -7899,19 +7806,30 @@
       <w:pPr>
         <w:pStyle w:val="Titre2"/>
       </w:pPr>
-      <w:bookmarkStart w:id="55" w:name="_Toc484935142"/>
+      <w:bookmarkStart w:id="54" w:name="_Toc484935142"/>
       <w:r>
         <w:t>Justesse de la planification</w:t>
       </w:r>
+      <w:bookmarkEnd w:id="54"/>
+    </w:p>
+    <w:p>
+      <w:pPr>
+        <w:pStyle w:val="Titre3"/>
+      </w:pPr>
+      <w:bookmarkStart w:id="55" w:name="_Toc484935143"/>
+      <w:r>
+        <w:t>Planning initiale</w:t>
+      </w:r>
       <w:bookmarkEnd w:id="55"/>
     </w:p>
+    <w:p/>
     <w:p>
       <w:pPr>
         <w:pStyle w:val="Titre3"/>
       </w:pPr>
-      <w:bookmarkStart w:id="56" w:name="_Toc484935143"/>
-      <w:r>
-        <w:t>Planning initiale</w:t>
+      <w:bookmarkStart w:id="56" w:name="_Toc484935144"/>
+      <w:r>
+        <w:t>Planning réel</w:t>
       </w:r>
       <w:bookmarkEnd w:id="56"/>
     </w:p>
@@ -7920,20 +7838,20 @@
       <w:pPr>
         <w:pStyle w:val="Titre3"/>
       </w:pPr>
-      <w:bookmarkStart w:id="57" w:name="_Toc484935144"/>
-      <w:r>
-        <w:t>Planning réel</w:t>
+      <w:bookmarkStart w:id="57" w:name="_Toc484935145"/>
+      <w:r>
+        <w:t>Commentaire sur la planification</w:t>
       </w:r>
       <w:bookmarkEnd w:id="57"/>
     </w:p>
     <w:p/>
     <w:p>
       <w:pPr>
-        <w:pStyle w:val="Titre3"/>
-      </w:pPr>
-      <w:bookmarkStart w:id="58" w:name="_Toc484935145"/>
-      <w:r>
-        <w:t>Commentaire sur la planification</w:t>
+        <w:pStyle w:val="Titre2"/>
+      </w:pPr>
+      <w:bookmarkStart w:id="58" w:name="_Toc484935146"/>
+      <w:r>
+        <w:t>Critique du résultat obtenu</w:t>
       </w:r>
       <w:bookmarkEnd w:id="58"/>
     </w:p>
@@ -7942,9 +7860,9 @@
       <w:pPr>
         <w:pStyle w:val="Titre2"/>
       </w:pPr>
-      <w:bookmarkStart w:id="59" w:name="_Toc484935146"/>
-      <w:r>
-        <w:t>Critique du résultat obtenu</w:t>
+      <w:bookmarkStart w:id="59" w:name="_Toc484935147"/>
+      <w:r>
+        <w:t>Améliorations possibles</w:t>
       </w:r>
       <w:bookmarkEnd w:id="59"/>
     </w:p>
@@ -7953,27 +7871,19 @@
       <w:pPr>
         <w:pStyle w:val="Titre2"/>
       </w:pPr>
-      <w:bookmarkStart w:id="60" w:name="_Toc484935147"/>
-      <w:r>
-        <w:t>Améliorations possibles</w:t>
+      <w:bookmarkStart w:id="60" w:name="_Toc484935148"/>
+      <w:r>
+        <w:t>Intérêt personnel et gain de connaissance</w:t>
       </w:r>
       <w:bookmarkEnd w:id="60"/>
-    </w:p>
-    <w:p/>
-    <w:p>
-      <w:pPr>
-        <w:pStyle w:val="Titre2"/>
-      </w:pPr>
-      <w:bookmarkStart w:id="61" w:name="_Toc484935148"/>
-      <w:r>
-        <w:t>Intérêt personnel et gain de connaissance</w:t>
-      </w:r>
+      <w:r>
+        <w:t xml:space="preserve"> </w:t>
+      </w:r>
+    </w:p>
+    <w:p>
+      <w:bookmarkStart w:id="61" w:name="_GoBack"/>
       <w:bookmarkEnd w:id="61"/>
-      <w:r>
-        <w:t xml:space="preserve"> </w:t>
-      </w:r>
-    </w:p>
-    <w:p/>
+    </w:p>
     <w:p>
       <w:pPr>
         <w:jc w:val="left"/>
@@ -8000,7 +7910,7 @@
       <w:bookmarkEnd w:id="62"/>
     </w:p>
     <w:p>
-      <w:hyperlink r:id="rId24" w:history="1">
+      <w:hyperlink r:id="rId23" w:history="1">
         <w:r>
           <w:rPr>
             <w:rStyle w:val="Lienhypertexte"/>
@@ -8010,7 +7920,7 @@
       </w:hyperlink>
     </w:p>
     <w:p>
-      <w:hyperlink r:id="rId25" w:history="1">
+      <w:hyperlink r:id="rId24" w:history="1">
         <w:r>
           <w:rPr>
             <w:rStyle w:val="Lienhypertexte"/>
@@ -8020,7 +7930,7 @@
       </w:hyperlink>
     </w:p>
     <w:p>
-      <w:hyperlink r:id="rId26" w:history="1">
+      <w:hyperlink r:id="rId25" w:history="1">
         <w:r>
           <w:rPr>
             <w:rStyle w:val="Lienhypertexte"/>
@@ -8030,7 +7940,7 @@
       </w:hyperlink>
     </w:p>
     <w:p>
-      <w:hyperlink r:id="rId27" w:history="1">
+      <w:hyperlink r:id="rId26" w:history="1">
         <w:r>
           <w:rPr>
             <w:rStyle w:val="Lienhypertexte"/>
@@ -8040,7 +7950,7 @@
       </w:hyperlink>
     </w:p>
     <w:p>
-      <w:hyperlink r:id="rId28" w:history="1">
+      <w:hyperlink r:id="rId27" w:history="1">
         <w:r>
           <w:rPr>
             <w:rStyle w:val="Lienhypertexte"/>
@@ -8050,7 +7960,7 @@
       </w:hyperlink>
     </w:p>
     <w:p>
-      <w:hyperlink r:id="rId29" w:history="1">
+      <w:hyperlink r:id="rId28" w:history="1">
         <w:r>
           <w:rPr>
             <w:rStyle w:val="Lienhypertexte"/>
@@ -8060,7 +7970,7 @@
       </w:hyperlink>
     </w:p>
     <w:p>
-      <w:hyperlink r:id="rId30" w:history="1">
+      <w:hyperlink r:id="rId29" w:history="1">
         <w:r>
           <w:rPr>
             <w:rStyle w:val="Lienhypertexte"/>
@@ -8118,7 +8028,7 @@
       <w:r>
         <w:fldChar w:fldCharType="separate"/>
       </w:r>
-      <w:hyperlink r:id="rId31" w:anchor="_Toc484530350" w:history="1">
+      <w:hyperlink r:id="rId30" w:anchor="_Toc484530350" w:history="1">
         <w:r>
           <w:rPr>
             <w:rStyle w:val="Lienhypertexte"/>
@@ -8188,7 +8098,7 @@
           <w:lang w:eastAsia="fr-CH"/>
         </w:rPr>
       </w:pPr>
-      <w:hyperlink r:id="rId32" w:anchor="_Toc484530351" w:history="1">
+      <w:hyperlink r:id="rId31" w:anchor="_Toc484530351" w:history="1">
         <w:r>
           <w:rPr>
             <w:rStyle w:val="Lienhypertexte"/>
@@ -8258,7 +8168,7 @@
           <w:lang w:eastAsia="fr-CH"/>
         </w:rPr>
       </w:pPr>
-      <w:hyperlink r:id="rId33" w:anchor="_Toc484530352" w:history="1">
+      <w:hyperlink r:id="rId32" w:anchor="_Toc484530352" w:history="1">
         <w:r>
           <w:rPr>
             <w:rStyle w:val="Lienhypertexte"/>
@@ -8328,7 +8238,7 @@
           <w:lang w:eastAsia="fr-CH"/>
         </w:rPr>
       </w:pPr>
-      <w:hyperlink r:id="rId34" w:anchor="_Toc484530353" w:history="1">
+      <w:hyperlink r:id="rId33" w:anchor="_Toc484530353" w:history="1">
         <w:r>
           <w:rPr>
             <w:rStyle w:val="Lienhypertexte"/>
@@ -8882,8 +8792,8 @@
       </w:r>
     </w:p>
     <w:sectPr>
-      <w:headerReference w:type="default" r:id="rId35"/>
-      <w:footerReference w:type="default" r:id="rId36"/>
+      <w:headerReference w:type="default" r:id="rId34"/>
+      <w:footerReference w:type="default" r:id="rId35"/>
       <w:pgSz w:w="11906" w:h="16838"/>
       <w:pgMar w:top="1417" w:right="1417" w:bottom="1417" w:left="1417" w:header="708" w:footer="708" w:gutter="0"/>
       <w:pgNumType w:start="0"/>
@@ -8896,7 +8806,7 @@
 </file>
 
 <file path=word/endnotes.xml><?xml version="1.0" encoding="utf-8"?>
-<w:endnotes xmlns:wpc="http://schemas.microsoft.com/office/word/2010/wordprocessingCanvas" xmlns:mc="http://schemas.openxmlformats.org/markup-compatibility/2006" xmlns:o="urn:schemas-microsoft-com:office:office" xmlns:r="http://schemas.openxmlformats.org/officeDocument/2006/relationships" xmlns:m="http://schemas.openxmlformats.org/officeDocument/2006/math" xmlns:v="urn:schemas-microsoft-com:vml" xmlns:wp14="http://schemas.microsoft.com/office/word/2010/wordprocessingDrawing" xmlns:wp="http://schemas.openxmlformats.org/drawingml/2006/wordprocessingDrawing" xmlns:w10="urn:schemas-microsoft-com:office:word" xmlns:w="http://schemas.openxmlformats.org/wordprocessingml/2006/main" xmlns:w14="http://schemas.microsoft.com/office/word/2010/wordml" xmlns:wpg="http://schemas.microsoft.com/office/word/2010/wordprocessingGroup" xmlns:wpi="http://schemas.microsoft.com/office/word/2010/wordprocessingInk" xmlns:wne="http://schemas.microsoft.com/office/word/2006/wordml" xmlns:wps="http://schemas.microsoft.com/office/word/2010/wordprocessingShape" mc:Ignorable="w14 wp14">
+<w:endnotes xmlns:wpc="http://schemas.microsoft.com/office/word/2010/wordprocessingCanvas" xmlns:cx="http://schemas.microsoft.com/office/drawing/2014/chartex" xmlns:cx1="http://schemas.microsoft.com/office/drawing/2015/9/8/chartex" xmlns:cx2="http://schemas.microsoft.com/office/drawing/2015/10/21/chartex" xmlns:cx3="http://schemas.microsoft.com/office/drawing/2016/5/9/chartex" xmlns:cx4="http://schemas.microsoft.com/office/drawing/2016/5/10/chartex" xmlns:cx5="http://schemas.microsoft.com/office/drawing/2016/5/11/chartex" xmlns:cx6="http://schemas.microsoft.com/office/drawing/2016/5/12/chartex" xmlns:cx7="http://schemas.microsoft.com/office/drawing/2016/5/13/chartex" xmlns:cx8="http://schemas.microsoft.com/office/drawing/2016/5/14/chartex" xmlns:mc="http://schemas.openxmlformats.org/markup-compatibility/2006" xmlns:aink="http://schemas.microsoft.com/office/drawing/2016/ink" xmlns:o="urn:schemas-microsoft-com:office:office" xmlns:r="http://schemas.openxmlformats.org/officeDocument/2006/relationships" xmlns:m="http://schemas.openxmlformats.org/officeDocument/2006/math" xmlns:v="urn:schemas-microsoft-com:vml" xmlns:wp14="http://schemas.microsoft.com/office/word/2010/wordprocessingDrawing" xmlns:wp="http://schemas.openxmlformats.org/drawingml/2006/wordprocessingDrawing" xmlns:w10="urn:schemas-microsoft-com:office:word" xmlns:w="http://schemas.openxmlformats.org/wordprocessingml/2006/main" xmlns:w14="http://schemas.microsoft.com/office/word/2010/wordml" xmlns:w15="http://schemas.microsoft.com/office/word/2012/wordml" xmlns:w16se="http://schemas.microsoft.com/office/word/2015/wordml/symex" xmlns:wpg="http://schemas.microsoft.com/office/word/2010/wordprocessingGroup" xmlns:wpi="http://schemas.microsoft.com/office/word/2010/wordprocessingInk" xmlns:wne="http://schemas.microsoft.com/office/word/2006/wordml" xmlns:wps="http://schemas.microsoft.com/office/word/2010/wordprocessingShape" mc:Ignorable="w14 w15 w16se wp14">
   <w:endnote w:type="separator" w:id="-1">
     <w:p>
       <w:pPr>
@@ -8921,7 +8831,7 @@
 </file>
 
 <file path=word/footer1.xml><?xml version="1.0" encoding="utf-8"?>
-<w:ftr xmlns:wpc="http://schemas.microsoft.com/office/word/2010/wordprocessingCanvas" xmlns:mc="http://schemas.openxmlformats.org/markup-compatibility/2006" xmlns:o="urn:schemas-microsoft-com:office:office" xmlns:r="http://schemas.openxmlformats.org/officeDocument/2006/relationships" xmlns:m="http://schemas.openxmlformats.org/officeDocument/2006/math" xmlns:v="urn:schemas-microsoft-com:vml" xmlns:wp14="http://schemas.microsoft.com/office/word/2010/wordprocessingDrawing" xmlns:wp="http://schemas.openxmlformats.org/drawingml/2006/wordprocessingDrawing" xmlns:w10="urn:schemas-microsoft-com:office:word" xmlns:w="http://schemas.openxmlformats.org/wordprocessingml/2006/main" xmlns:w14="http://schemas.microsoft.com/office/word/2010/wordml" xmlns:wpg="http://schemas.microsoft.com/office/word/2010/wordprocessingGroup" xmlns:wpi="http://schemas.microsoft.com/office/word/2010/wordprocessingInk" xmlns:wne="http://schemas.microsoft.com/office/word/2006/wordml" xmlns:wps="http://schemas.microsoft.com/office/word/2010/wordprocessingShape" mc:Ignorable="w14 wp14">
+<w:ftr xmlns:wpc="http://schemas.microsoft.com/office/word/2010/wordprocessingCanvas" xmlns:cx="http://schemas.microsoft.com/office/drawing/2014/chartex" xmlns:cx1="http://schemas.microsoft.com/office/drawing/2015/9/8/chartex" xmlns:cx2="http://schemas.microsoft.com/office/drawing/2015/10/21/chartex" xmlns:cx3="http://schemas.microsoft.com/office/drawing/2016/5/9/chartex" xmlns:cx4="http://schemas.microsoft.com/office/drawing/2016/5/10/chartex" xmlns:cx5="http://schemas.microsoft.com/office/drawing/2016/5/11/chartex" xmlns:cx6="http://schemas.microsoft.com/office/drawing/2016/5/12/chartex" xmlns:cx7="http://schemas.microsoft.com/office/drawing/2016/5/13/chartex" xmlns:cx8="http://schemas.microsoft.com/office/drawing/2016/5/14/chartex" xmlns:mc="http://schemas.openxmlformats.org/markup-compatibility/2006" xmlns:aink="http://schemas.microsoft.com/office/drawing/2016/ink" xmlns:o="urn:schemas-microsoft-com:office:office" xmlns:r="http://schemas.openxmlformats.org/officeDocument/2006/relationships" xmlns:m="http://schemas.openxmlformats.org/officeDocument/2006/math" xmlns:v="urn:schemas-microsoft-com:vml" xmlns:wp14="http://schemas.microsoft.com/office/word/2010/wordprocessingDrawing" xmlns:wp="http://schemas.openxmlformats.org/drawingml/2006/wordprocessingDrawing" xmlns:w10="urn:schemas-microsoft-com:office:word" xmlns:w="http://schemas.openxmlformats.org/wordprocessingml/2006/main" xmlns:w14="http://schemas.microsoft.com/office/word/2010/wordml" xmlns:w15="http://schemas.microsoft.com/office/word/2012/wordml" xmlns:w16se="http://schemas.microsoft.com/office/word/2015/wordml/symex" xmlns:wpg="http://schemas.microsoft.com/office/word/2010/wordprocessingGroup" xmlns:wpi="http://schemas.microsoft.com/office/word/2010/wordprocessingInk" xmlns:wne="http://schemas.microsoft.com/office/word/2006/wordml" xmlns:wps="http://schemas.microsoft.com/office/word/2010/wordprocessingShape" mc:Ignorable="w14 w15 w16se wp14">
   <w:sdt>
     <w:sdtPr>
       <w:id w:val="-1141805153"/>
@@ -8982,7 +8892,7 @@
                 <w:bCs/>
                 <w:noProof/>
               </w:rPr>
-              <w:t>20</w:t>
+              <w:t>22</w:t>
             </w:r>
             <w:r>
               <w:rPr>
@@ -9055,7 +8965,7 @@
 </file>
 
 <file path=word/footnotes.xml><?xml version="1.0" encoding="utf-8"?>
-<w:footnotes xmlns:wpc="http://schemas.microsoft.com/office/word/2010/wordprocessingCanvas" xmlns:mc="http://schemas.openxmlformats.org/markup-compatibility/2006" xmlns:o="urn:schemas-microsoft-com:office:office" xmlns:r="http://schemas.openxmlformats.org/officeDocument/2006/relationships" xmlns:m="http://schemas.openxmlformats.org/officeDocument/2006/math" xmlns:v="urn:schemas-microsoft-com:vml" xmlns:wp14="http://schemas.microsoft.com/office/word/2010/wordprocessingDrawing" xmlns:wp="http://schemas.openxmlformats.org/drawingml/2006/wordprocessingDrawing" xmlns:w10="urn:schemas-microsoft-com:office:word" xmlns:w="http://schemas.openxmlformats.org/wordprocessingml/2006/main" xmlns:w14="http://schemas.microsoft.com/office/word/2010/wordml" xmlns:wpg="http://schemas.microsoft.com/office/word/2010/wordprocessingGroup" xmlns:wpi="http://schemas.microsoft.com/office/word/2010/wordprocessingInk" xmlns:wne="http://schemas.microsoft.com/office/word/2006/wordml" xmlns:wps="http://schemas.microsoft.com/office/word/2010/wordprocessingShape" mc:Ignorable="w14 wp14">
+<w:footnotes xmlns:wpc="http://schemas.microsoft.com/office/word/2010/wordprocessingCanvas" xmlns:cx="http://schemas.microsoft.com/office/drawing/2014/chartex" xmlns:cx1="http://schemas.microsoft.com/office/drawing/2015/9/8/chartex" xmlns:cx2="http://schemas.microsoft.com/office/drawing/2015/10/21/chartex" xmlns:cx3="http://schemas.microsoft.com/office/drawing/2016/5/9/chartex" xmlns:cx4="http://schemas.microsoft.com/office/drawing/2016/5/10/chartex" xmlns:cx5="http://schemas.microsoft.com/office/drawing/2016/5/11/chartex" xmlns:cx6="http://schemas.microsoft.com/office/drawing/2016/5/12/chartex" xmlns:cx7="http://schemas.microsoft.com/office/drawing/2016/5/13/chartex" xmlns:cx8="http://schemas.microsoft.com/office/drawing/2016/5/14/chartex" xmlns:mc="http://schemas.openxmlformats.org/markup-compatibility/2006" xmlns:aink="http://schemas.microsoft.com/office/drawing/2016/ink" xmlns:o="urn:schemas-microsoft-com:office:office" xmlns:r="http://schemas.openxmlformats.org/officeDocument/2006/relationships" xmlns:m="http://schemas.openxmlformats.org/officeDocument/2006/math" xmlns:v="urn:schemas-microsoft-com:vml" xmlns:wp14="http://schemas.microsoft.com/office/word/2010/wordprocessingDrawing" xmlns:wp="http://schemas.openxmlformats.org/drawingml/2006/wordprocessingDrawing" xmlns:w10="urn:schemas-microsoft-com:office:word" xmlns:w="http://schemas.openxmlformats.org/wordprocessingml/2006/main" xmlns:w14="http://schemas.microsoft.com/office/word/2010/wordml" xmlns:w15="http://schemas.microsoft.com/office/word/2012/wordml" xmlns:w16se="http://schemas.microsoft.com/office/word/2015/wordml/symex" xmlns:wpg="http://schemas.microsoft.com/office/word/2010/wordprocessingGroup" xmlns:wpi="http://schemas.microsoft.com/office/word/2010/wordprocessingInk" xmlns:wne="http://schemas.microsoft.com/office/word/2006/wordml" xmlns:wps="http://schemas.microsoft.com/office/word/2010/wordprocessingShape" mc:Ignorable="w14 w15 w16se wp14">
   <w:footnote w:type="separator" w:id="-1">
     <w:p>
       <w:pPr>
@@ -9080,7 +8990,7 @@
 </file>
 
 <file path=word/header1.xml><?xml version="1.0" encoding="utf-8"?>
-<w:hdr xmlns:wpc="http://schemas.microsoft.com/office/word/2010/wordprocessingCanvas" xmlns:mc="http://schemas.openxmlformats.org/markup-compatibility/2006" xmlns:o="urn:schemas-microsoft-com:office:office" xmlns:r="http://schemas.openxmlformats.org/officeDocument/2006/relationships" xmlns:m="http://schemas.openxmlformats.org/officeDocument/2006/math" xmlns:v="urn:schemas-microsoft-com:vml" xmlns:wp14="http://schemas.microsoft.com/office/word/2010/wordprocessingDrawing" xmlns:wp="http://schemas.openxmlformats.org/drawingml/2006/wordprocessingDrawing" xmlns:w10="urn:schemas-microsoft-com:office:word" xmlns:w="http://schemas.openxmlformats.org/wordprocessingml/2006/main" xmlns:w14="http://schemas.microsoft.com/office/word/2010/wordml" xmlns:wpg="http://schemas.microsoft.com/office/word/2010/wordprocessingGroup" xmlns:wpi="http://schemas.microsoft.com/office/word/2010/wordprocessingInk" xmlns:wne="http://schemas.microsoft.com/office/word/2006/wordml" xmlns:wps="http://schemas.microsoft.com/office/word/2010/wordprocessingShape" mc:Ignorable="w14 wp14">
+<w:hdr xmlns:wpc="http://schemas.microsoft.com/office/word/2010/wordprocessingCanvas" xmlns:cx="http://schemas.microsoft.com/office/drawing/2014/chartex" xmlns:cx1="http://schemas.microsoft.com/office/drawing/2015/9/8/chartex" xmlns:cx2="http://schemas.microsoft.com/office/drawing/2015/10/21/chartex" xmlns:cx3="http://schemas.microsoft.com/office/drawing/2016/5/9/chartex" xmlns:cx4="http://schemas.microsoft.com/office/drawing/2016/5/10/chartex" xmlns:cx5="http://schemas.microsoft.com/office/drawing/2016/5/11/chartex" xmlns:cx6="http://schemas.microsoft.com/office/drawing/2016/5/12/chartex" xmlns:cx7="http://schemas.microsoft.com/office/drawing/2016/5/13/chartex" xmlns:cx8="http://schemas.microsoft.com/office/drawing/2016/5/14/chartex" xmlns:mc="http://schemas.openxmlformats.org/markup-compatibility/2006" xmlns:aink="http://schemas.microsoft.com/office/drawing/2016/ink" xmlns:o="urn:schemas-microsoft-com:office:office" xmlns:r="http://schemas.openxmlformats.org/officeDocument/2006/relationships" xmlns:m="http://schemas.openxmlformats.org/officeDocument/2006/math" xmlns:v="urn:schemas-microsoft-com:vml" xmlns:wp14="http://schemas.microsoft.com/office/word/2010/wordprocessingDrawing" xmlns:wp="http://schemas.openxmlformats.org/drawingml/2006/wordprocessingDrawing" xmlns:w10="urn:schemas-microsoft-com:office:word" xmlns:w="http://schemas.openxmlformats.org/wordprocessingml/2006/main" xmlns:w14="http://schemas.microsoft.com/office/word/2010/wordml" xmlns:w15="http://schemas.microsoft.com/office/word/2012/wordml" xmlns:w16se="http://schemas.microsoft.com/office/word/2015/wordml/symex" xmlns:wpg="http://schemas.microsoft.com/office/word/2010/wordprocessingGroup" xmlns:wpi="http://schemas.microsoft.com/office/word/2010/wordprocessingInk" xmlns:wne="http://schemas.microsoft.com/office/word/2006/wordml" xmlns:wps="http://schemas.microsoft.com/office/word/2010/wordprocessingShape" mc:Ignorable="w14 w15 w16se wp14">
   <w:p>
     <w:pPr>
       <w:pStyle w:val="En-tte"/>
@@ -9120,8 +9030,8 @@
 </file>
 
 <file path=word/numbering.xml><?xml version="1.0" encoding="utf-8"?>
-<w:numbering xmlns:wpc="http://schemas.microsoft.com/office/word/2010/wordprocessingCanvas" xmlns:mc="http://schemas.openxmlformats.org/markup-compatibility/2006" xmlns:o="urn:schemas-microsoft-com:office:office" xmlns:r="http://schemas.openxmlformats.org/officeDocument/2006/relationships" xmlns:m="http://schemas.openxmlformats.org/officeDocument/2006/math" xmlns:v="urn:schemas-microsoft-com:vml" xmlns:wp14="http://schemas.microsoft.com/office/word/2010/wordprocessingDrawing" xmlns:wp="http://schemas.openxmlformats.org/drawingml/2006/wordprocessingDrawing" xmlns:w10="urn:schemas-microsoft-com:office:word" xmlns:w="http://schemas.openxmlformats.org/wordprocessingml/2006/main" xmlns:w14="http://schemas.microsoft.com/office/word/2010/wordml" xmlns:wpg="http://schemas.microsoft.com/office/word/2010/wordprocessingGroup" xmlns:wpi="http://schemas.microsoft.com/office/word/2010/wordprocessingInk" xmlns:wne="http://schemas.microsoft.com/office/word/2006/wordml" xmlns:wps="http://schemas.microsoft.com/office/word/2010/wordprocessingShape" mc:Ignorable="w14 wp14">
-  <w:abstractNum w:abstractNumId="0">
+<w:numbering xmlns:wpc="http://schemas.microsoft.com/office/word/2010/wordprocessingCanvas" xmlns:cx="http://schemas.microsoft.com/office/drawing/2014/chartex" xmlns:cx1="http://schemas.microsoft.com/office/drawing/2015/9/8/chartex" xmlns:cx2="http://schemas.microsoft.com/office/drawing/2015/10/21/chartex" xmlns:cx3="http://schemas.microsoft.com/office/drawing/2016/5/9/chartex" xmlns:cx4="http://schemas.microsoft.com/office/drawing/2016/5/10/chartex" xmlns:cx5="http://schemas.microsoft.com/office/drawing/2016/5/11/chartex" xmlns:cx6="http://schemas.microsoft.com/office/drawing/2016/5/12/chartex" xmlns:cx7="http://schemas.microsoft.com/office/drawing/2016/5/13/chartex" xmlns:cx8="http://schemas.microsoft.com/office/drawing/2016/5/14/chartex" xmlns:mc="http://schemas.openxmlformats.org/markup-compatibility/2006" xmlns:aink="http://schemas.microsoft.com/office/drawing/2016/ink" xmlns:o="urn:schemas-microsoft-com:office:office" xmlns:r="http://schemas.openxmlformats.org/officeDocument/2006/relationships" xmlns:m="http://schemas.openxmlformats.org/officeDocument/2006/math" xmlns:v="urn:schemas-microsoft-com:vml" xmlns:wp14="http://schemas.microsoft.com/office/word/2010/wordprocessingDrawing" xmlns:wp="http://schemas.openxmlformats.org/drawingml/2006/wordprocessingDrawing" xmlns:w10="urn:schemas-microsoft-com:office:word" xmlns:w="http://schemas.openxmlformats.org/wordprocessingml/2006/main" xmlns:w14="http://schemas.microsoft.com/office/word/2010/wordml" xmlns:w15="http://schemas.microsoft.com/office/word/2012/wordml" xmlns:w16se="http://schemas.microsoft.com/office/word/2015/wordml/symex" xmlns:wpg="http://schemas.microsoft.com/office/word/2010/wordprocessingGroup" xmlns:wpi="http://schemas.microsoft.com/office/word/2010/wordprocessingInk" xmlns:wne="http://schemas.microsoft.com/office/word/2006/wordml" xmlns:wps="http://schemas.microsoft.com/office/word/2010/wordprocessingShape" mc:Ignorable="w14 w15 w16se wp14">
+  <w:abstractNum w:abstractNumId="0" w15:restartNumberingAfterBreak="0">
     <w:nsid w:val="046373FC"/>
     <w:multiLevelType w:val="hybridMultilevel"/>
     <w:tmpl w:val="F364E516"/>
@@ -9233,7 +9143,7 @@
       </w:rPr>
     </w:lvl>
   </w:abstractNum>
-  <w:abstractNum w:abstractNumId="1">
+  <w:abstractNum w:abstractNumId="1" w15:restartNumberingAfterBreak="0">
     <w:nsid w:val="1A350AA7"/>
     <w:multiLevelType w:val="hybridMultilevel"/>
     <w:tmpl w:val="359AA130"/>
@@ -9345,7 +9255,7 @@
       </w:rPr>
     </w:lvl>
   </w:abstractNum>
-  <w:abstractNum w:abstractNumId="2">
+  <w:abstractNum w:abstractNumId="2" w15:restartNumberingAfterBreak="0">
     <w:nsid w:val="334E7F15"/>
     <w:multiLevelType w:val="multilevel"/>
     <w:tmpl w:val="CC628298"/>
@@ -9440,7 +9350,7 @@
       </w:pPr>
     </w:lvl>
   </w:abstractNum>
-  <w:abstractNum w:abstractNumId="3">
+  <w:abstractNum w:abstractNumId="3" w15:restartNumberingAfterBreak="0">
     <w:nsid w:val="45824ADA"/>
     <w:multiLevelType w:val="multilevel"/>
     <w:tmpl w:val="AB60FF3E"/>
@@ -9526,7 +9436,7 @@
       </w:pPr>
     </w:lvl>
   </w:abstractNum>
-  <w:abstractNum w:abstractNumId="4">
+  <w:abstractNum w:abstractNumId="4" w15:restartNumberingAfterBreak="0">
     <w:nsid w:val="63EE7EA5"/>
     <w:multiLevelType w:val="hybridMultilevel"/>
     <w:tmpl w:val="C0424F30"/>
@@ -9638,7 +9548,7 @@
       </w:rPr>
     </w:lvl>
   </w:abstractNum>
-  <w:abstractNum w:abstractNumId="5">
+  <w:abstractNum w:abstractNumId="5" w15:restartNumberingAfterBreak="0">
     <w:nsid w:val="740128F7"/>
     <w:multiLevelType w:val="hybridMultilevel"/>
     <w:tmpl w:val="81620A7C"/>
@@ -9772,7 +9682,7 @@
 </file>
 
 <file path=word/styles.xml><?xml version="1.0" encoding="utf-8"?>
-<w:styles xmlns:mc="http://schemas.openxmlformats.org/markup-compatibility/2006" xmlns:r="http://schemas.openxmlformats.org/officeDocument/2006/relationships" xmlns:w="http://schemas.openxmlformats.org/wordprocessingml/2006/main" xmlns:w14="http://schemas.microsoft.com/office/word/2010/wordml" mc:Ignorable="w14">
+<w:styles xmlns:mc="http://schemas.openxmlformats.org/markup-compatibility/2006" xmlns:r="http://schemas.openxmlformats.org/officeDocument/2006/relationships" xmlns:w="http://schemas.openxmlformats.org/wordprocessingml/2006/main" xmlns:w14="http://schemas.microsoft.com/office/word/2010/wordml" xmlns:w15="http://schemas.microsoft.com/office/word/2012/wordml" xmlns:w16se="http://schemas.microsoft.com/office/word/2015/wordml/symex" mc:Ignorable="w14 w15 w16se">
   <w:docDefaults>
     <w:rPrDefault>
       <w:rPr>
@@ -9788,983 +9698,381 @@
       </w:pPr>
     </w:pPrDefault>
   </w:docDefaults>
-  <w:latentStyles w:defLockedState="0" w:defUIPriority="99" w:defSemiHidden="1" w:defUnhideWhenUsed="1" w:defQFormat="0" w:count="267">
-    <w:lsdException w:name="Normal" w:semiHidden="0" w:uiPriority="0" w:unhideWhenUsed="0" w:qFormat="1"/>
-    <w:lsdException w:name="heading 1" w:semiHidden="0" w:uiPriority="9" w:unhideWhenUsed="0" w:qFormat="1"/>
-    <w:lsdException w:name="heading 2" w:uiPriority="9" w:qFormat="1"/>
-    <w:lsdException w:name="heading 3" w:uiPriority="9" w:qFormat="1"/>
-    <w:lsdException w:name="heading 4" w:uiPriority="9" w:qFormat="1"/>
-    <w:lsdException w:name="heading 5" w:uiPriority="9" w:qFormat="1"/>
-    <w:lsdException w:name="heading 6" w:uiPriority="9" w:qFormat="1"/>
-    <w:lsdException w:name="heading 7" w:uiPriority="9" w:qFormat="1"/>
-    <w:lsdException w:name="heading 8" w:uiPriority="9" w:qFormat="1"/>
-    <w:lsdException w:name="heading 9" w:uiPriority="9" w:qFormat="1"/>
-    <w:lsdException w:name="toc 1" w:uiPriority="39"/>
-    <w:lsdException w:name="toc 2" w:uiPriority="39"/>
-    <w:lsdException w:name="toc 3" w:uiPriority="39"/>
-    <w:lsdException w:name="toc 4" w:uiPriority="39"/>
-    <w:lsdException w:name="toc 5" w:uiPriority="39"/>
-    <w:lsdException w:name="toc 6" w:uiPriority="39"/>
-    <w:lsdException w:name="toc 7" w:uiPriority="39"/>
-    <w:lsdException w:name="toc 8" w:uiPriority="39"/>
-    <w:lsdException w:name="toc 9" w:uiPriority="39"/>
-    <w:lsdException w:name="caption" w:uiPriority="35" w:qFormat="1"/>
-    <w:lsdException w:name="Title" w:semiHidden="0" w:uiPriority="10" w:unhideWhenUsed="0" w:qFormat="1"/>
-    <w:lsdException w:name="Default Paragraph Font" w:uiPriority="1"/>
-    <w:lsdException w:name="Subtitle" w:semiHidden="0" w:uiPriority="11" w:unhideWhenUsed="0" w:qFormat="1"/>
-    <w:lsdException w:name="Strong" w:semiHidden="0" w:uiPriority="22" w:unhideWhenUsed="0" w:qFormat="1"/>
-    <w:lsdException w:name="Emphasis" w:semiHidden="0" w:uiPriority="20" w:unhideWhenUsed="0" w:qFormat="1"/>
-    <w:lsdException w:name="Table Grid" w:uiPriority="39"/>
-    <w:lsdException w:name="Placeholder Text" w:unhideWhenUsed="0"/>
-    <w:lsdException w:name="No Spacing" w:semiHidden="0" w:uiPriority="1" w:unhideWhenUsed="0" w:qFormat="1"/>
-    <w:lsdException w:name="Light Shading" w:semiHidden="0" w:uiPriority="60" w:unhideWhenUsed="0"/>
-    <w:lsdException w:name="Light List" w:semiHidden="0" w:uiPriority="61" w:unhideWhenUsed="0"/>
-    <w:lsdException w:name="Light Grid" w:semiHidden="0" w:uiPriority="62" w:unhideWhenUsed="0"/>
-    <w:lsdException w:name="Medium Shading 1" w:semiHidden="0" w:uiPriority="63" w:unhideWhenUsed="0"/>
-    <w:lsdException w:name="Medium Shading 2" w:semiHidden="0" w:uiPriority="64" w:unhideWhenUsed="0"/>
-    <w:lsdException w:name="Medium List 1" w:semiHidden="0" w:uiPriority="65" w:unhideWhenUsed="0"/>
-    <w:lsdException w:name="Medium List 2" w:semiHidden="0" w:uiPriority="66" w:unhideWhenUsed="0"/>
-    <w:lsdException w:name="Medium Grid 1" w:semiHidden="0" w:uiPriority="67" w:unhideWhenUsed="0"/>
-    <w:lsdException w:name="Medium Grid 2" w:semiHidden="0" w:uiPriority="68" w:unhideWhenUsed="0"/>
-    <w:lsdException w:name="Medium Grid 3" w:semiHidden="0" w:uiPriority="69" w:unhideWhenUsed="0"/>
-    <w:lsdException w:name="Dark List" w:semiHidden="0" w:uiPriority="70" w:unhideWhenUsed="0"/>
-    <w:lsdException w:name="Colorful Shading" w:semiHidden="0" w:uiPriority="71" w:unhideWhenUsed="0"/>
-    <w:lsdException w:name="Colorful List" w:semiHidden="0" w:uiPriority="72" w:unhideWhenUsed="0"/>
-    <w:lsdException w:name="Colorful Grid" w:semiHidden="0" w:uiPriority="73" w:unhideWhenUsed="0"/>
-    <w:lsdException w:name="Light Shading Accent 1" w:semiHidden="0" w:uiPriority="60" w:unhideWhenUsed="0"/>
-    <w:lsdException w:name="Light List Accent 1" w:semiHidden="0" w:uiPriority="61" w:unhideWhenUsed="0"/>
-    <w:lsdException w:name="Light Grid Accent 1" w:semiHidden="0" w:uiPriority="62" w:unhideWhenUsed="0"/>
-    <w:lsdException w:name="Medium Shading 1 Accent 1" w:semiHidden="0" w:uiPriority="63" w:unhideWhenUsed="0"/>
-    <w:lsdException w:name="Medium Shading 2 Accent 1" w:semiHidden="0" w:uiPriority="64" w:unhideWhenUsed="0"/>
-    <w:lsdException w:name="Medium List 1 Accent 1" w:semiHidden="0" w:uiPriority="65" w:unhideWhenUsed="0"/>
-    <w:lsdException w:name="Revision" w:unhideWhenUsed="0"/>
-    <w:lsdException w:name="List Paragraph" w:semiHidden="0" w:uiPriority="34" w:unhideWhenUsed="0" w:qFormat="1"/>
-    <w:lsdException w:name="Quote" w:semiHidden="0" w:uiPriority="29" w:unhideWhenUsed="0" w:qFormat="1"/>
-    <w:lsdException w:name="Intense Quote" w:semiHidden="0" w:uiPriority="30" w:unhideWhenUsed="0" w:qFormat="1"/>
-    <w:lsdException w:name="Medium List 2 Accent 1" w:semiHidden="0" w:uiPriority="66" w:unhideWhenUsed="0"/>
-    <w:lsdException w:name="Medium Grid 1 Accent 1" w:semiHidden="0" w:uiPriority="67" w:unhideWhenUsed="0"/>
-    <w:lsdException w:name="Medium Grid 2 Accent 1" w:semiHidden="0" w:uiPriority="68" w:unhideWhenUsed="0"/>
-    <w:lsdException w:name="Medium Grid 3 Accent 1" w:semiHidden="0" w:uiPriority="69" w:unhideWhenUsed="0"/>
-    <w:lsdException w:name="Dark List Accent 1" w:semiHidden="0" w:uiPriority="70" w:unhideWhenUsed="0"/>
-    <w:lsdException w:name="Colorful Shading Accent 1" w:semiHidden="0" w:uiPriority="71" w:unhideWhenUsed="0"/>
-    <w:lsdException w:name="Colorful List Accent 1" w:semiHidden="0" w:uiPriority="72" w:unhideWhenUsed="0"/>
-    <w:lsdException w:name="Colorful Grid Accent 1" w:semiHidden="0" w:uiPriority="73" w:unhideWhenUsed="0"/>
-    <w:lsdException w:name="Light Shading Accent 2" w:semiHidden="0" w:uiPriority="60" w:unhideWhenUsed="0"/>
-    <w:lsdException w:name="Light List Accent 2" w:semiHidden="0" w:uiPriority="61" w:unhideWhenUsed="0"/>
-    <w:lsdException w:name="Light Grid Accent 2" w:semiHidden="0" w:uiPriority="62" w:unhideWhenUsed="0"/>
-    <w:lsdException w:name="Medium Shading 1 Accent 2" w:semiHidden="0" w:uiPriority="63" w:unhideWhenUsed="0"/>
-    <w:lsdException w:name="Medium Shading 2 Accent 2" w:semiHidden="0" w:uiPriority="64" w:unhideWhenUsed="0"/>
-    <w:lsdException w:name="Medium List 1 Accent 2" w:semiHidden="0" w:uiPriority="65" w:unhideWhenUsed="0"/>
-    <w:lsdException w:name="Medium List 2 Accent 2" w:semiHidden="0" w:uiPriority="66" w:unhideWhenUsed="0"/>
-    <w:lsdException w:name="Medium Grid 1 Accent 2" w:semiHidden="0" w:uiPriority="67" w:unhideWhenUsed="0"/>
-    <w:lsdException w:name="Medium Grid 2 Accent 2" w:semiHidden="0" w:uiPriority="68" w:unhideWhenUsed="0"/>
-    <w:lsdException w:name="Medium Grid 3 Accent 2" w:semiHidden="0" w:uiPriority="69" w:unhideWhenUsed="0"/>
-    <w:lsdException w:name="Dark List Accent 2" w:semiHidden="0" w:uiPriority="70" w:unhideWhenUsed="0"/>
-    <w:lsdException w:name="Colorful Shading Accent 2" w:semiHidden="0" w:uiPriority="71" w:unhideWhenUsed="0"/>
-    <w:lsdException w:name="Colorful List Accent 2" w:semiHidden="0" w:uiPriority="72" w:unhideWhenUsed="0"/>
-    <w:lsdException w:name="Colorful Grid Accent 2" w:semiHidden="0" w:uiPriority="73" w:unhideWhenUsed="0"/>
-    <w:lsdException w:name="Light Shading Accent 3" w:semiHidden="0" w:uiPriority="60" w:unhideWhenUsed="0"/>
-    <w:lsdException w:name="Light List Accent 3" w:semiHidden="0" w:uiPriority="61" w:unhideWhenUsed="0"/>
-    <w:lsdException w:name="Light Grid Accent 3" w:semiHidden="0" w:uiPriority="62" w:unhideWhenUsed="0"/>
-    <w:lsdException w:name="Medium Shading 1 Accent 3" w:semiHidden="0" w:uiPriority="63" w:unhideWhenUsed="0"/>
-    <w:lsdException w:name="Medium Shading 2 Accent 3" w:semiHidden="0" w:uiPriority="64" w:unhideWhenUsed="0"/>
-    <w:lsdException w:name="Medium List 1 Accent 3" w:semiHidden="0" w:uiPriority="65" w:unhideWhenUsed="0"/>
-    <w:lsdException w:name="Medium List 2 Accent 3" w:semiHidden="0" w:uiPriority="66" w:unhideWhenUsed="0"/>
-    <w:lsdException w:name="Medium Grid 1 Accent 3" w:semiHidden="0" w:uiPriority="67" w:unhideWhenUsed="0"/>
-    <w:lsdException w:name="Medium Grid 2 Accent 3" w:semiHidden="0" w:uiPriority="68" w:unhideWhenUsed="0"/>
-    <w:lsdException w:name="Medium Grid 3 Accent 3" w:semiHidden="0" w:uiPriority="69" w:unhideWhenUsed="0"/>
-    <w:lsdException w:name="Dark List Accent 3" w:semiHidden="0" w:uiPriority="70" w:unhideWhenUsed="0"/>
-    <w:lsdException w:name="Colorful Shading Accent 3" w:semiHidden="0" w:uiPriority="71" w:unhideWhenUsed="0"/>
-    <w:lsdException w:name="Colorful List Accent 3" w:semiHidden="0" w:uiPriority="72" w:unhideWhenUsed="0"/>
-    <w:lsdException w:name="Colorful Grid Accent 3" w:semiHidden="0" w:uiPriority="73" w:unhideWhenUsed="0"/>
-    <w:lsdException w:name="Light Shading Accent 4" w:semiHidden="0" w:uiPriority="60" w:unhideWhenUsed="0"/>
-    <w:lsdException w:name="Light List Accent 4" w:semiHidden="0" w:uiPriority="61" w:unhideWhenUsed="0"/>
-    <w:lsdException w:name="Light Grid Accent 4" w:semiHidden="0" w:uiPriority="62" w:unhideWhenUsed="0"/>
-    <w:lsdException w:name="Medium Shading 1 Accent 4" w:semiHidden="0" w:uiPriority="63" w:unhideWhenUsed="0"/>
-    <w:lsdException w:name="Medium Shading 2 Accent 4" w:semiHidden="0" w:uiPriority="64" w:unhideWhenUsed="0"/>
-    <w:lsdException w:name="Medium List 1 Accent 4" w:semiHidden="0" w:uiPriority="65" w:unhideWhenUsed="0"/>
-    <w:lsdException w:name="Medium List 2 Accent 4" w:semiHidden="0" w:uiPriority="66" w:unhideWhenUsed="0"/>
-    <w:lsdException w:name="Medium Grid 1 Accent 4" w:semiHidden="0" w:uiPriority="67" w:unhideWhenUsed="0"/>
-    <w:lsdException w:name="Medium Grid 2 Accent 4" w:semiHidden="0" w:uiPriority="68" w:unhideWhenUsed="0"/>
-    <w:lsdException w:name="Medium Grid 3 Accent 4" w:semiHidden="0" w:uiPriority="69" w:unhideWhenUsed="0"/>
-    <w:lsdException w:name="Dark List Accent 4" w:semiHidden="0" w:uiPriority="70" w:unhideWhenUsed="0"/>
-    <w:lsdException w:name="Colorful Shading Accent 4" w:semiHidden="0" w:uiPriority="71" w:unhideWhenUsed="0"/>
-    <w:lsdException w:name="Colorful List Accent 4" w:semiHidden="0" w:uiPriority="72" w:unhideWhenUsed="0"/>
-    <w:lsdException w:name="Colorful Grid Accent 4" w:semiHidden="0" w:uiPriority="73" w:unhideWhenUsed="0"/>
-    <w:lsdException w:name="Light Shading Accent 5" w:semiHidden="0" w:uiPriority="60" w:unhideWhenUsed="0"/>
-    <w:lsdException w:name="Light List Accent 5" w:semiHidden="0" w:uiPriority="61" w:unhideWhenUsed="0"/>
-    <w:lsdException w:name="Light Grid Accent 5" w:semiHidden="0" w:uiPriority="62" w:unhideWhenUsed="0"/>
-    <w:lsdException w:name="Medium Shading 1 Accent 5" w:semiHidden="0" w:uiPriority="63" w:unhideWhenUsed="0"/>
-    <w:lsdException w:name="Medium Shading 2 Accent 5" w:semiHidden="0" w:uiPriority="64" w:unhideWhenUsed="0"/>
-    <w:lsdException w:name="Medium List 1 Accent 5" w:semiHidden="0" w:uiPriority="65" w:unhideWhenUsed="0"/>
-    <w:lsdException w:name="Medium List 2 Accent 5" w:semiHidden="0" w:uiPriority="66" w:unhideWhenUsed="0"/>
-    <w:lsdException w:name="Medium Grid 1 Accent 5" w:semiHidden="0" w:uiPriority="67" w:unhideWhenUsed="0"/>
-    <w:lsdException w:name="Medium Grid 2 Accent 5" w:semiHidden="0" w:uiPriority="68" w:unhideWhenUsed="0"/>
-    <w:lsdException w:name="Medium Grid 3 Accent 5" w:semiHidden="0" w:uiPriority="69" w:unhideWhenUsed="0"/>
-    <w:lsdException w:name="Dark List Accent 5" w:semiHidden="0" w:uiPriority="70" w:unhideWhenUsed="0"/>
-    <w:lsdException w:name="Colorful Shading Accent 5" w:semiHidden="0" w:uiPriority="71" w:unhideWhenUsed="0"/>
-    <w:lsdException w:name="Colorful List Accent 5" w:semiHidden="0" w:uiPriority="72" w:unhideWhenUsed="0"/>
-    <w:lsdException w:name="Colorful Grid Accent 5" w:semiHidden="0" w:uiPriority="73" w:unhideWhenUsed="0"/>
-    <w:lsdException w:name="Light Shading Accent 6" w:semiHidden="0" w:uiPriority="60" w:unhideWhenUsed="0"/>
-    <w:lsdException w:name="Light List Accent 6" w:semiHidden="0" w:uiPriority="61" w:unhideWhenUsed="0"/>
-    <w:lsdException w:name="Light Grid Accent 6" w:semiHidden="0" w:uiPriority="62" w:unhideWhenUsed="0"/>
-    <w:lsdException w:name="Medium Shading 1 Accent 6" w:semiHidden="0" w:uiPriority="63" w:unhideWhenUsed="0"/>
-    <w:lsdException w:name="Medium Shading 2 Accent 6" w:semiHidden="0" w:uiPriority="64" w:unhideWhenUsed="0"/>
-    <w:lsdException w:name="Medium List 1 Accent 6" w:semiHidden="0" w:uiPriority="65" w:unhideWhenUsed="0"/>
-    <w:lsdException w:name="Medium List 2 Accent 6" w:semiHidden="0" w:uiPriority="66" w:unhideWhenUsed="0"/>
-    <w:lsdException w:name="Medium Grid 1 Accent 6" w:semiHidden="0" w:uiPriority="67" w:unhideWhenUsed="0"/>
-    <w:lsdException w:name="Medium Grid 2 Accent 6" w:semiHidden="0" w:uiPriority="68" w:unhideWhenUsed="0"/>
-    <w:lsdException w:name="Medium Grid 3 Accent 6" w:semiHidden="0" w:uiPriority="69" w:unhideWhenUsed="0"/>
-    <w:lsdException w:name="Dark List Accent 6" w:semiHidden="0" w:uiPriority="70" w:unhideWhenUsed="0"/>
-    <w:lsdException w:name="Colorful Shading Accent 6" w:semiHidden="0" w:uiPriority="71" w:unhideWhenUsed="0"/>
-    <w:lsdException w:name="Colorful List Accent 6" w:semiHidden="0" w:uiPriority="72" w:unhideWhenUsed="0"/>
-    <w:lsdException w:name="Colorful Grid Accent 6" w:semiHidden="0" w:uiPriority="73" w:unhideWhenUsed="0"/>
-    <w:lsdException w:name="Subtle Emphasis" w:semiHidden="0" w:uiPriority="19" w:unhideWhenUsed="0" w:qFormat="1"/>
-    <w:lsdException w:name="Intense Emphasis" w:semiHidden="0" w:uiPriority="21" w:unhideWhenUsed="0" w:qFormat="1"/>
-    <w:lsdException w:name="Subtle Reference" w:semiHidden="0" w:uiPriority="31" w:unhideWhenUsed="0" w:qFormat="1"/>
-    <w:lsdException w:name="Intense Reference" w:semiHidden="0" w:uiPriority="32" w:unhideWhenUsed="0" w:qFormat="1"/>
-    <w:lsdException w:name="Book Title" w:semiHidden="0" w:uiPriority="33" w:unhideWhenUsed="0" w:qFormat="1"/>
-    <w:lsdException w:name="Bibliography" w:uiPriority="37"/>
-    <w:lsdException w:name="TOC Heading" w:uiPriority="39" w:qFormat="1"/>
-  </w:latentStyles>
-  <w:style w:type="paragraph" w:default="1" w:styleId="Normal">
-    <w:name w:val="Normal"/>
-    <w:qFormat/>
-    <w:rsid w:val="00150431"/>
-    <w:pPr>
-      <w:jc w:val="both"/>
-    </w:pPr>
-  </w:style>
-  <w:style w:type="paragraph" w:styleId="Titre1">
-    <w:name w:val="heading 1"/>
-    <w:basedOn w:val="Normal"/>
-    <w:next w:val="Normal"/>
-    <w:link w:val="Titre1Car"/>
-    <w:uiPriority w:val="9"/>
-    <w:qFormat/>
-    <w:rsid w:val="00412C88"/>
-    <w:pPr>
-      <w:keepNext/>
-      <w:keepLines/>
-      <w:numPr>
-        <w:numId w:val="1"/>
-      </w:numPr>
-      <w:spacing w:before="240" w:after="0"/>
-      <w:outlineLvl w:val="0"/>
-    </w:pPr>
-    <w:rPr>
-      <w:rFonts w:asciiTheme="majorHAnsi" w:eastAsiaTheme="majorEastAsia" w:hAnsiTheme="majorHAnsi" w:cstheme="majorBidi"/>
-      <w:color w:val="2F5496" w:themeColor="accent1" w:themeShade="BF"/>
-      <w:sz w:val="32"/>
-      <w:szCs w:val="32"/>
-    </w:rPr>
-  </w:style>
-  <w:style w:type="paragraph" w:styleId="Titre2">
-    <w:name w:val="heading 2"/>
-    <w:basedOn w:val="Normal"/>
-    <w:next w:val="Normal"/>
-    <w:link w:val="Titre2Car"/>
-    <w:uiPriority w:val="9"/>
-    <w:unhideWhenUsed/>
-    <w:qFormat/>
-    <w:rsid w:val="00412C88"/>
-    <w:pPr>
-      <w:keepNext/>
-      <w:keepLines/>
-      <w:numPr>
-        <w:ilvl w:val="1"/>
-        <w:numId w:val="1"/>
-      </w:numPr>
-      <w:spacing w:before="40" w:after="0"/>
-      <w:outlineLvl w:val="1"/>
-    </w:pPr>
-    <w:rPr>
-      <w:rFonts w:asciiTheme="majorHAnsi" w:eastAsiaTheme="majorEastAsia" w:hAnsiTheme="majorHAnsi" w:cstheme="majorBidi"/>
-      <w:color w:val="2F5496" w:themeColor="accent1" w:themeShade="BF"/>
-      <w:sz w:val="26"/>
-      <w:szCs w:val="26"/>
-    </w:rPr>
-  </w:style>
-  <w:style w:type="paragraph" w:styleId="Titre3">
-    <w:name w:val="heading 3"/>
-    <w:basedOn w:val="Normal"/>
-    <w:next w:val="Normal"/>
-    <w:link w:val="Titre3Car"/>
-    <w:uiPriority w:val="9"/>
-    <w:unhideWhenUsed/>
-    <w:qFormat/>
-    <w:rsid w:val="00412C88"/>
-    <w:pPr>
-      <w:keepNext/>
-      <w:keepLines/>
-      <w:numPr>
-        <w:ilvl w:val="2"/>
-        <w:numId w:val="1"/>
-      </w:numPr>
-      <w:spacing w:before="40" w:after="0"/>
-      <w:outlineLvl w:val="2"/>
-    </w:pPr>
-    <w:rPr>
-      <w:rFonts w:asciiTheme="majorHAnsi" w:eastAsiaTheme="majorEastAsia" w:hAnsiTheme="majorHAnsi" w:cstheme="majorBidi"/>
-      <w:color w:val="1F3763" w:themeColor="accent1" w:themeShade="7F"/>
-      <w:sz w:val="24"/>
-      <w:szCs w:val="24"/>
-    </w:rPr>
-  </w:style>
-  <w:style w:type="paragraph" w:styleId="Titre4">
-    <w:name w:val="heading 4"/>
-    <w:basedOn w:val="Normal"/>
-    <w:next w:val="Normal"/>
-    <w:link w:val="Titre4Car"/>
-    <w:uiPriority w:val="9"/>
-    <w:unhideWhenUsed/>
-    <w:qFormat/>
-    <w:rsid w:val="009E61C9"/>
-    <w:pPr>
-      <w:keepNext/>
-      <w:keepLines/>
-      <w:numPr>
-        <w:ilvl w:val="3"/>
-        <w:numId w:val="1"/>
-      </w:numPr>
-      <w:spacing w:before="200" w:after="0"/>
-      <w:outlineLvl w:val="3"/>
-    </w:pPr>
-    <w:rPr>
-      <w:rFonts w:asciiTheme="majorHAnsi" w:eastAsiaTheme="majorEastAsia" w:hAnsiTheme="majorHAnsi" w:cstheme="majorBidi"/>
-      <w:b/>
-      <w:bCs/>
-      <w:i/>
-      <w:iCs/>
-      <w:color w:val="4472C4" w:themeColor="accent1"/>
-    </w:rPr>
-  </w:style>
-  <w:style w:type="paragraph" w:styleId="Titre5">
-    <w:name w:val="heading 5"/>
-    <w:basedOn w:val="Normal"/>
-    <w:next w:val="Normal"/>
-    <w:link w:val="Titre5Car"/>
-    <w:uiPriority w:val="9"/>
-    <w:semiHidden/>
-    <w:unhideWhenUsed/>
-    <w:qFormat/>
-    <w:rsid w:val="009E61C9"/>
-    <w:pPr>
-      <w:keepNext/>
-      <w:keepLines/>
-      <w:numPr>
-        <w:ilvl w:val="4"/>
-        <w:numId w:val="1"/>
-      </w:numPr>
-      <w:spacing w:before="200" w:after="0"/>
-      <w:outlineLvl w:val="4"/>
-    </w:pPr>
-    <w:rPr>
-      <w:rFonts w:asciiTheme="majorHAnsi" w:eastAsiaTheme="majorEastAsia" w:hAnsiTheme="majorHAnsi" w:cstheme="majorBidi"/>
-      <w:color w:val="1F3763" w:themeColor="accent1" w:themeShade="7F"/>
-    </w:rPr>
-  </w:style>
-  <w:style w:type="paragraph" w:styleId="Titre6">
-    <w:name w:val="heading 6"/>
-    <w:basedOn w:val="Normal"/>
-    <w:next w:val="Normal"/>
-    <w:link w:val="Titre6Car"/>
-    <w:uiPriority w:val="9"/>
-    <w:semiHidden/>
-    <w:unhideWhenUsed/>
-    <w:qFormat/>
-    <w:rsid w:val="009E61C9"/>
-    <w:pPr>
-      <w:keepNext/>
-      <w:keepLines/>
-      <w:numPr>
-        <w:ilvl w:val="5"/>
-        <w:numId w:val="1"/>
-      </w:numPr>
-      <w:spacing w:before="200" w:after="0"/>
-      <w:outlineLvl w:val="5"/>
-    </w:pPr>
-    <w:rPr>
-      <w:rFonts w:asciiTheme="majorHAnsi" w:eastAsiaTheme="majorEastAsia" w:hAnsiTheme="majorHAnsi" w:cstheme="majorBidi"/>
-      <w:i/>
-      <w:iCs/>
-      <w:color w:val="1F3763" w:themeColor="accent1" w:themeShade="7F"/>
-    </w:rPr>
-  </w:style>
-  <w:style w:type="paragraph" w:styleId="Titre7">
-    <w:name w:val="heading 7"/>
-    <w:basedOn w:val="Normal"/>
-    <w:next w:val="Normal"/>
-    <w:link w:val="Titre7Car"/>
-    <w:uiPriority w:val="9"/>
-    <w:semiHidden/>
-    <w:unhideWhenUsed/>
-    <w:qFormat/>
-    <w:rsid w:val="009E61C9"/>
-    <w:pPr>
-      <w:keepNext/>
-      <w:keepLines/>
-      <w:numPr>
-        <w:ilvl w:val="6"/>
-        <w:numId w:val="1"/>
-      </w:numPr>
-      <w:spacing w:before="200" w:after="0"/>
-      <w:outlineLvl w:val="6"/>
-    </w:pPr>
-    <w:rPr>
-      <w:rFonts w:asciiTheme="majorHAnsi" w:eastAsiaTheme="majorEastAsia" w:hAnsiTheme="majorHAnsi" w:cstheme="majorBidi"/>
-      <w:i/>
-      <w:iCs/>
-      <w:color w:val="404040" w:themeColor="text1" w:themeTint="BF"/>
-    </w:rPr>
-  </w:style>
-  <w:style w:type="paragraph" w:styleId="Titre8">
-    <w:name w:val="heading 8"/>
-    <w:basedOn w:val="Normal"/>
-    <w:next w:val="Normal"/>
-    <w:link w:val="Titre8Car"/>
-    <w:uiPriority w:val="9"/>
-    <w:semiHidden/>
-    <w:unhideWhenUsed/>
-    <w:qFormat/>
-    <w:rsid w:val="009E61C9"/>
-    <w:pPr>
-      <w:keepNext/>
-      <w:keepLines/>
-      <w:numPr>
-        <w:ilvl w:val="7"/>
-        <w:numId w:val="1"/>
-      </w:numPr>
-      <w:spacing w:before="200" w:after="0"/>
-      <w:outlineLvl w:val="7"/>
-    </w:pPr>
-    <w:rPr>
-      <w:rFonts w:asciiTheme="majorHAnsi" w:eastAsiaTheme="majorEastAsia" w:hAnsiTheme="majorHAnsi" w:cstheme="majorBidi"/>
-      <w:color w:val="404040" w:themeColor="text1" w:themeTint="BF"/>
-      <w:sz w:val="20"/>
-      <w:szCs w:val="20"/>
-    </w:rPr>
-  </w:style>
-  <w:style w:type="paragraph" w:styleId="Titre9">
-    <w:name w:val="heading 9"/>
-    <w:basedOn w:val="Normal"/>
-    <w:next w:val="Normal"/>
-    <w:link w:val="Titre9Car"/>
-    <w:uiPriority w:val="9"/>
-    <w:semiHidden/>
-    <w:unhideWhenUsed/>
-    <w:qFormat/>
-    <w:rsid w:val="009E61C9"/>
-    <w:pPr>
-      <w:keepNext/>
-      <w:keepLines/>
-      <w:numPr>
-        <w:ilvl w:val="8"/>
-        <w:numId w:val="1"/>
-      </w:numPr>
-      <w:spacing w:before="200" w:after="0"/>
-      <w:outlineLvl w:val="8"/>
-    </w:pPr>
-    <w:rPr>
-      <w:rFonts w:asciiTheme="majorHAnsi" w:eastAsiaTheme="majorEastAsia" w:hAnsiTheme="majorHAnsi" w:cstheme="majorBidi"/>
-      <w:i/>
-      <w:iCs/>
-      <w:color w:val="404040" w:themeColor="text1" w:themeTint="BF"/>
-      <w:sz w:val="20"/>
-      <w:szCs w:val="20"/>
-    </w:rPr>
-  </w:style>
-  <w:style w:type="character" w:default="1" w:styleId="Policepardfaut">
-    <w:name w:val="Default Paragraph Font"/>
-    <w:uiPriority w:val="1"/>
-    <w:semiHidden/>
-    <w:unhideWhenUsed/>
-  </w:style>
-  <w:style w:type="table" w:default="1" w:styleId="TableauNormal">
-    <w:name w:val="Normal Table"/>
-    <w:uiPriority w:val="99"/>
-    <w:semiHidden/>
-    <w:unhideWhenUsed/>
-    <w:tblPr>
-      <w:tblInd w:w="0" w:type="dxa"/>
-      <w:tblCellMar>
-        <w:top w:w="0" w:type="dxa"/>
-        <w:left w:w="108" w:type="dxa"/>
-        <w:bottom w:w="0" w:type="dxa"/>
-        <w:right w:w="108" w:type="dxa"/>
-      </w:tblCellMar>
-    </w:tblPr>
-  </w:style>
-  <w:style w:type="numbering" w:default="1" w:styleId="Aucuneliste">
-    <w:name w:val="No List"/>
-    <w:uiPriority w:val="99"/>
-    <w:semiHidden/>
-    <w:unhideWhenUsed/>
-  </w:style>
-  <w:style w:type="paragraph" w:styleId="Sansinterligne">
-    <w:name w:val="No Spacing"/>
-    <w:link w:val="SansinterligneCar"/>
-    <w:uiPriority w:val="1"/>
-    <w:qFormat/>
-    <w:rsid w:val="00412C88"/>
-    <w:pPr>
-      <w:spacing w:after="0" w:line="240" w:lineRule="auto"/>
-    </w:pPr>
-    <w:rPr>
-      <w:rFonts w:eastAsiaTheme="minorEastAsia"/>
-      <w:lang w:eastAsia="fr-CH"/>
-    </w:rPr>
-  </w:style>
-  <w:style w:type="character" w:customStyle="1" w:styleId="SansinterligneCar">
-    <w:name w:val="Sans interligne Car"/>
-    <w:basedOn w:val="Policepardfaut"/>
-    <w:link w:val="Sansinterligne"/>
-    <w:uiPriority w:val="1"/>
-    <w:rsid w:val="00412C88"/>
-    <w:rPr>
-      <w:rFonts w:eastAsiaTheme="minorEastAsia"/>
-      <w:lang w:eastAsia="fr-CH"/>
-    </w:rPr>
-  </w:style>
-  <w:style w:type="character" w:customStyle="1" w:styleId="Titre1Car">
-    <w:name w:val="Titre 1 Car"/>
-    <w:basedOn w:val="Policepardfaut"/>
-    <w:link w:val="Titre1"/>
-    <w:uiPriority w:val="9"/>
-    <w:rsid w:val="00412C88"/>
-    <w:rPr>
-      <w:rFonts w:asciiTheme="majorHAnsi" w:eastAsiaTheme="majorEastAsia" w:hAnsiTheme="majorHAnsi" w:cstheme="majorBidi"/>
-      <w:color w:val="2F5496" w:themeColor="accent1" w:themeShade="BF"/>
-      <w:sz w:val="32"/>
-      <w:szCs w:val="32"/>
-    </w:rPr>
-  </w:style>
-  <w:style w:type="character" w:customStyle="1" w:styleId="Titre2Car">
-    <w:name w:val="Titre 2 Car"/>
-    <w:basedOn w:val="Policepardfaut"/>
-    <w:link w:val="Titre2"/>
-    <w:uiPriority w:val="9"/>
-    <w:rsid w:val="00412C88"/>
-    <w:rPr>
-      <w:rFonts w:asciiTheme="majorHAnsi" w:eastAsiaTheme="majorEastAsia" w:hAnsiTheme="majorHAnsi" w:cstheme="majorBidi"/>
-      <w:color w:val="2F5496" w:themeColor="accent1" w:themeShade="BF"/>
-      <w:sz w:val="26"/>
-      <w:szCs w:val="26"/>
-    </w:rPr>
-  </w:style>
-  <w:style w:type="character" w:customStyle="1" w:styleId="Titre3Car">
-    <w:name w:val="Titre 3 Car"/>
-    <w:basedOn w:val="Policepardfaut"/>
-    <w:link w:val="Titre3"/>
-    <w:uiPriority w:val="9"/>
-    <w:rsid w:val="00412C88"/>
-    <w:rPr>
-      <w:rFonts w:asciiTheme="majorHAnsi" w:eastAsiaTheme="majorEastAsia" w:hAnsiTheme="majorHAnsi" w:cstheme="majorBidi"/>
-      <w:color w:val="1F3763" w:themeColor="accent1" w:themeShade="7F"/>
-      <w:sz w:val="24"/>
-      <w:szCs w:val="24"/>
-    </w:rPr>
-  </w:style>
-  <w:style w:type="character" w:styleId="Lienhypertexte">
-    <w:name w:val="Hyperlink"/>
-    <w:basedOn w:val="Policepardfaut"/>
-    <w:uiPriority w:val="99"/>
-    <w:unhideWhenUsed/>
-    <w:rsid w:val="008B5850"/>
-    <w:rPr>
-      <w:color w:val="0563C1" w:themeColor="hyperlink"/>
-      <w:u w:val="single"/>
-    </w:rPr>
-  </w:style>
-  <w:style w:type="character" w:customStyle="1" w:styleId="Mention1">
-    <w:name w:val="Mention1"/>
-    <w:basedOn w:val="Policepardfaut"/>
-    <w:uiPriority w:val="99"/>
-    <w:semiHidden/>
-    <w:unhideWhenUsed/>
-    <w:rsid w:val="008B5850"/>
-    <w:rPr>
-      <w:color w:val="2B579A"/>
-      <w:shd w:val="clear" w:color="auto" w:fill="E6E6E6"/>
-    </w:rPr>
-  </w:style>
-  <w:style w:type="paragraph" w:styleId="Sous-titre">
-    <w:name w:val="Subtitle"/>
-    <w:basedOn w:val="Normal"/>
-    <w:next w:val="Normal"/>
-    <w:link w:val="Sous-titreCar"/>
-    <w:uiPriority w:val="11"/>
-    <w:qFormat/>
-    <w:rsid w:val="000820FF"/>
-    <w:pPr>
-      <w:numPr>
-        <w:ilvl w:val="1"/>
-      </w:numPr>
-    </w:pPr>
-    <w:rPr>
-      <w:rFonts w:eastAsiaTheme="minorEastAsia"/>
-      <w:color w:val="5A5A5A" w:themeColor="text1" w:themeTint="A5"/>
-      <w:spacing w:val="15"/>
-    </w:rPr>
-  </w:style>
-  <w:style w:type="character" w:customStyle="1" w:styleId="Sous-titreCar">
-    <w:name w:val="Sous-titre Car"/>
-    <w:basedOn w:val="Policepardfaut"/>
-    <w:link w:val="Sous-titre"/>
-    <w:uiPriority w:val="11"/>
-    <w:rsid w:val="000820FF"/>
-    <w:rPr>
-      <w:rFonts w:eastAsiaTheme="minorEastAsia"/>
-      <w:color w:val="5A5A5A" w:themeColor="text1" w:themeTint="A5"/>
-      <w:spacing w:val="15"/>
-    </w:rPr>
-  </w:style>
-  <w:style w:type="paragraph" w:styleId="Textedebulles">
-    <w:name w:val="Balloon Text"/>
-    <w:basedOn w:val="Normal"/>
-    <w:link w:val="TextedebullesCar"/>
-    <w:uiPriority w:val="99"/>
-    <w:semiHidden/>
-    <w:unhideWhenUsed/>
-    <w:rsid w:val="00150431"/>
-    <w:pPr>
-      <w:spacing w:after="0" w:line="240" w:lineRule="auto"/>
-    </w:pPr>
-    <w:rPr>
-      <w:rFonts w:ascii="Tahoma" w:hAnsi="Tahoma" w:cs="Tahoma"/>
-      <w:sz w:val="16"/>
-      <w:szCs w:val="16"/>
-    </w:rPr>
-  </w:style>
-  <w:style w:type="character" w:customStyle="1" w:styleId="TextedebullesCar">
-    <w:name w:val="Texte de bulles Car"/>
-    <w:basedOn w:val="Policepardfaut"/>
-    <w:link w:val="Textedebulles"/>
-    <w:uiPriority w:val="99"/>
-    <w:semiHidden/>
-    <w:rsid w:val="00150431"/>
-    <w:rPr>
-      <w:rFonts w:ascii="Tahoma" w:hAnsi="Tahoma" w:cs="Tahoma"/>
-      <w:sz w:val="16"/>
-      <w:szCs w:val="16"/>
-    </w:rPr>
-  </w:style>
-  <w:style w:type="character" w:styleId="Emphaseple">
-    <w:name w:val="Subtle Emphasis"/>
-    <w:basedOn w:val="Policepardfaut"/>
-    <w:uiPriority w:val="19"/>
-    <w:qFormat/>
-    <w:rsid w:val="003E2899"/>
-    <w:rPr>
-      <w:i/>
-      <w:iCs/>
-      <w:color w:val="808080" w:themeColor="text1" w:themeTint="7F"/>
-    </w:rPr>
-  </w:style>
-  <w:style w:type="character" w:customStyle="1" w:styleId="Titre4Car">
-    <w:name w:val="Titre 4 Car"/>
-    <w:basedOn w:val="Policepardfaut"/>
-    <w:link w:val="Titre4"/>
-    <w:uiPriority w:val="9"/>
-    <w:rsid w:val="009E61C9"/>
-    <w:rPr>
-      <w:rFonts w:asciiTheme="majorHAnsi" w:eastAsiaTheme="majorEastAsia" w:hAnsiTheme="majorHAnsi" w:cstheme="majorBidi"/>
-      <w:b/>
-      <w:bCs/>
-      <w:i/>
-      <w:iCs/>
-      <w:color w:val="4472C4" w:themeColor="accent1"/>
-    </w:rPr>
-  </w:style>
-  <w:style w:type="character" w:customStyle="1" w:styleId="Titre5Car">
-    <w:name w:val="Titre 5 Car"/>
-    <w:basedOn w:val="Policepardfaut"/>
-    <w:link w:val="Titre5"/>
-    <w:uiPriority w:val="9"/>
-    <w:semiHidden/>
-    <w:rsid w:val="009E61C9"/>
-    <w:rPr>
-      <w:rFonts w:asciiTheme="majorHAnsi" w:eastAsiaTheme="majorEastAsia" w:hAnsiTheme="majorHAnsi" w:cstheme="majorBidi"/>
-      <w:color w:val="1F3763" w:themeColor="accent1" w:themeShade="7F"/>
-    </w:rPr>
-  </w:style>
-  <w:style w:type="character" w:customStyle="1" w:styleId="Titre6Car">
-    <w:name w:val="Titre 6 Car"/>
-    <w:basedOn w:val="Policepardfaut"/>
-    <w:link w:val="Titre6"/>
-    <w:uiPriority w:val="9"/>
-    <w:semiHidden/>
-    <w:rsid w:val="009E61C9"/>
-    <w:rPr>
-      <w:rFonts w:asciiTheme="majorHAnsi" w:eastAsiaTheme="majorEastAsia" w:hAnsiTheme="majorHAnsi" w:cstheme="majorBidi"/>
-      <w:i/>
-      <w:iCs/>
-      <w:color w:val="1F3763" w:themeColor="accent1" w:themeShade="7F"/>
-    </w:rPr>
-  </w:style>
-  <w:style w:type="character" w:customStyle="1" w:styleId="Titre7Car">
-    <w:name w:val="Titre 7 Car"/>
-    <w:basedOn w:val="Policepardfaut"/>
-    <w:link w:val="Titre7"/>
-    <w:uiPriority w:val="9"/>
-    <w:semiHidden/>
-    <w:rsid w:val="009E61C9"/>
-    <w:rPr>
-      <w:rFonts w:asciiTheme="majorHAnsi" w:eastAsiaTheme="majorEastAsia" w:hAnsiTheme="majorHAnsi" w:cstheme="majorBidi"/>
-      <w:i/>
-      <w:iCs/>
-      <w:color w:val="404040" w:themeColor="text1" w:themeTint="BF"/>
-    </w:rPr>
-  </w:style>
-  <w:style w:type="character" w:customStyle="1" w:styleId="Titre8Car">
-    <w:name w:val="Titre 8 Car"/>
-    <w:basedOn w:val="Policepardfaut"/>
-    <w:link w:val="Titre8"/>
-    <w:uiPriority w:val="9"/>
-    <w:semiHidden/>
-    <w:rsid w:val="009E61C9"/>
-    <w:rPr>
-      <w:rFonts w:asciiTheme="majorHAnsi" w:eastAsiaTheme="majorEastAsia" w:hAnsiTheme="majorHAnsi" w:cstheme="majorBidi"/>
-      <w:color w:val="404040" w:themeColor="text1" w:themeTint="BF"/>
-      <w:sz w:val="20"/>
-      <w:szCs w:val="20"/>
-    </w:rPr>
-  </w:style>
-  <w:style w:type="character" w:customStyle="1" w:styleId="Titre9Car">
-    <w:name w:val="Titre 9 Car"/>
-    <w:basedOn w:val="Policepardfaut"/>
-    <w:link w:val="Titre9"/>
-    <w:uiPriority w:val="9"/>
-    <w:semiHidden/>
-    <w:rsid w:val="009E61C9"/>
-    <w:rPr>
-      <w:rFonts w:asciiTheme="majorHAnsi" w:eastAsiaTheme="majorEastAsia" w:hAnsiTheme="majorHAnsi" w:cstheme="majorBidi"/>
-      <w:i/>
-      <w:iCs/>
-      <w:color w:val="404040" w:themeColor="text1" w:themeTint="BF"/>
-      <w:sz w:val="20"/>
-      <w:szCs w:val="20"/>
-    </w:rPr>
-  </w:style>
-  <w:style w:type="paragraph" w:styleId="Paragraphedeliste">
-    <w:name w:val="List Paragraph"/>
-    <w:basedOn w:val="Normal"/>
-    <w:uiPriority w:val="34"/>
-    <w:qFormat/>
-    <w:rsid w:val="009E61C9"/>
-    <w:pPr>
-      <w:ind w:left="720"/>
-      <w:contextualSpacing/>
-    </w:pPr>
-  </w:style>
-  <w:style w:type="paragraph" w:styleId="En-ttedetabledesmatires">
-    <w:name w:val="TOC Heading"/>
-    <w:basedOn w:val="Titre1"/>
-    <w:next w:val="Normal"/>
-    <w:uiPriority w:val="39"/>
-    <w:semiHidden/>
-    <w:unhideWhenUsed/>
-    <w:qFormat/>
-    <w:rsid w:val="00463D0C"/>
-    <w:pPr>
-      <w:numPr>
-        <w:numId w:val="0"/>
-      </w:numPr>
-      <w:spacing w:before="480" w:line="276" w:lineRule="auto"/>
-      <w:jc w:val="left"/>
-      <w:outlineLvl w:val="9"/>
-    </w:pPr>
-    <w:rPr>
-      <w:b/>
-      <w:bCs/>
-      <w:sz w:val="28"/>
-      <w:szCs w:val="28"/>
-      <w:lang w:eastAsia="fr-CH"/>
-    </w:rPr>
-  </w:style>
-  <w:style w:type="paragraph" w:styleId="TM1">
-    <w:name w:val="toc 1"/>
-    <w:basedOn w:val="Normal"/>
-    <w:next w:val="Normal"/>
-    <w:autoRedefine/>
-    <w:uiPriority w:val="39"/>
-    <w:unhideWhenUsed/>
-    <w:rsid w:val="00463D0C"/>
-    <w:pPr>
-      <w:spacing w:after="100"/>
-    </w:pPr>
-  </w:style>
-  <w:style w:type="paragraph" w:styleId="TM2">
-    <w:name w:val="toc 2"/>
-    <w:basedOn w:val="Normal"/>
-    <w:next w:val="Normal"/>
-    <w:autoRedefine/>
-    <w:uiPriority w:val="39"/>
-    <w:unhideWhenUsed/>
-    <w:rsid w:val="00463D0C"/>
-    <w:pPr>
-      <w:spacing w:after="100"/>
-      <w:ind w:left="220"/>
-    </w:pPr>
-  </w:style>
-  <w:style w:type="paragraph" w:styleId="TM3">
-    <w:name w:val="toc 3"/>
-    <w:basedOn w:val="Normal"/>
-    <w:next w:val="Normal"/>
-    <w:autoRedefine/>
-    <w:uiPriority w:val="39"/>
-    <w:unhideWhenUsed/>
-    <w:rsid w:val="00463D0C"/>
-    <w:pPr>
-      <w:spacing w:after="100"/>
-      <w:ind w:left="440"/>
-    </w:pPr>
-  </w:style>
-  <w:style w:type="paragraph" w:styleId="En-tte">
-    <w:name w:val="header"/>
-    <w:basedOn w:val="Normal"/>
-    <w:link w:val="En-tteCar"/>
-    <w:uiPriority w:val="99"/>
-    <w:unhideWhenUsed/>
-    <w:rsid w:val="00463D0C"/>
-    <w:pPr>
-      <w:tabs>
-        <w:tab w:val="center" w:pos="4536"/>
-        <w:tab w:val="right" w:pos="9072"/>
-      </w:tabs>
-      <w:spacing w:after="0" w:line="240" w:lineRule="auto"/>
-    </w:pPr>
-  </w:style>
-  <w:style w:type="character" w:customStyle="1" w:styleId="En-tteCar">
-    <w:name w:val="En-tête Car"/>
-    <w:basedOn w:val="Policepardfaut"/>
-    <w:link w:val="En-tte"/>
-    <w:uiPriority w:val="99"/>
-    <w:rsid w:val="00463D0C"/>
-  </w:style>
-  <w:style w:type="paragraph" w:styleId="Pieddepage">
-    <w:name w:val="footer"/>
-    <w:basedOn w:val="Normal"/>
-    <w:link w:val="PieddepageCar"/>
-    <w:uiPriority w:val="99"/>
-    <w:unhideWhenUsed/>
-    <w:rsid w:val="00463D0C"/>
-    <w:pPr>
-      <w:tabs>
-        <w:tab w:val="center" w:pos="4536"/>
-        <w:tab w:val="right" w:pos="9072"/>
-      </w:tabs>
-      <w:spacing w:after="0" w:line="240" w:lineRule="auto"/>
-    </w:pPr>
-  </w:style>
-  <w:style w:type="character" w:customStyle="1" w:styleId="PieddepageCar">
-    <w:name w:val="Pied de page Car"/>
-    <w:basedOn w:val="Policepardfaut"/>
-    <w:link w:val="Pieddepage"/>
-    <w:uiPriority w:val="99"/>
-    <w:rsid w:val="00463D0C"/>
-  </w:style>
-  <w:style w:type="paragraph" w:styleId="Lgende">
-    <w:name w:val="caption"/>
-    <w:basedOn w:val="Normal"/>
-    <w:next w:val="Normal"/>
-    <w:uiPriority w:val="35"/>
-    <w:unhideWhenUsed/>
-    <w:qFormat/>
-    <w:rsid w:val="003B658E"/>
-    <w:pPr>
-      <w:spacing w:after="200" w:line="240" w:lineRule="auto"/>
-      <w:jc w:val="center"/>
-    </w:pPr>
-    <w:rPr>
-      <w:b/>
-      <w:bCs/>
-      <w:color w:val="4472C4" w:themeColor="accent1"/>
-      <w:sz w:val="18"/>
-      <w:szCs w:val="18"/>
-    </w:rPr>
-  </w:style>
-  <w:style w:type="paragraph" w:styleId="Tabledesillustrations">
-    <w:name w:val="table of figures"/>
-    <w:basedOn w:val="Normal"/>
-    <w:next w:val="Normal"/>
-    <w:uiPriority w:val="99"/>
-    <w:unhideWhenUsed/>
-    <w:rsid w:val="00D23F95"/>
-    <w:pPr>
-      <w:spacing w:after="0"/>
-    </w:pPr>
-  </w:style>
-  <w:style w:type="character" w:styleId="Lienhypertextesuivivisit">
-    <w:name w:val="FollowedHyperlink"/>
-    <w:basedOn w:val="Policepardfaut"/>
-    <w:uiPriority w:val="99"/>
-    <w:semiHidden/>
-    <w:unhideWhenUsed/>
-    <w:rsid w:val="00616966"/>
-    <w:rPr>
-      <w:color w:val="954F72" w:themeColor="followedHyperlink"/>
-      <w:u w:val="single"/>
-    </w:rPr>
-  </w:style>
-</w:styles>
-</file>
-
-<file path=word/stylesWithEffects.xml><?xml version="1.0" encoding="utf-8"?>
-<w:styles xmlns:wpc="http://schemas.microsoft.com/office/word/2010/wordprocessingCanvas" xmlns:mc="http://schemas.openxmlformats.org/markup-compatibility/2006" xmlns:o="urn:schemas-microsoft-com:office:office" xmlns:r="http://schemas.openxmlformats.org/officeDocument/2006/relationships" xmlns:m="http://schemas.openxmlformats.org/officeDocument/2006/math" xmlns:v="urn:schemas-microsoft-com:vml" xmlns:wp14="http://schemas.microsoft.com/office/word/2010/wordprocessingDrawing" xmlns:wp="http://schemas.openxmlformats.org/drawingml/2006/wordprocessingDrawing" xmlns:w10="urn:schemas-microsoft-com:office:word" xmlns:w="http://schemas.openxmlformats.org/wordprocessingml/2006/main" xmlns:w14="http://schemas.microsoft.com/office/word/2010/wordml" xmlns:wpg="http://schemas.microsoft.com/office/word/2010/wordprocessingGroup" xmlns:wpi="http://schemas.microsoft.com/office/word/2010/wordprocessingInk" xmlns:wne="http://schemas.microsoft.com/office/word/2006/wordml" xmlns:wps="http://schemas.microsoft.com/office/word/2010/wordprocessingShape" mc:Ignorable="w14 wp14">
-  <w:docDefaults>
-    <w:rPrDefault>
-      <w:rPr>
-        <w:rFonts w:asciiTheme="minorHAnsi" w:eastAsiaTheme="minorHAnsi" w:hAnsiTheme="minorHAnsi" w:cstheme="minorBidi"/>
-        <w:sz w:val="22"/>
-        <w:szCs w:val="22"/>
-        <w:lang w:val="fr-CH" w:eastAsia="en-US" w:bidi="ar-SA"/>
-      </w:rPr>
-    </w:rPrDefault>
-    <w:pPrDefault>
-      <w:pPr>
-        <w:spacing w:after="160" w:line="259" w:lineRule="auto"/>
-      </w:pPr>
-    </w:pPrDefault>
-  </w:docDefaults>
-  <w:latentStyles w:defLockedState="0" w:defUIPriority="99" w:defSemiHidden="1" w:defUnhideWhenUsed="1" w:defQFormat="0" w:count="267">
-    <w:lsdException w:name="Normal" w:semiHidden="0" w:uiPriority="0" w:unhideWhenUsed="0" w:qFormat="1"/>
-    <w:lsdException w:name="heading 1" w:semiHidden="0" w:uiPriority="9" w:unhideWhenUsed="0" w:qFormat="1"/>
-    <w:lsdException w:name="heading 2" w:uiPriority="9" w:qFormat="1"/>
-    <w:lsdException w:name="heading 3" w:uiPriority="9" w:qFormat="1"/>
-    <w:lsdException w:name="heading 4" w:uiPriority="9" w:qFormat="1"/>
-    <w:lsdException w:name="heading 5" w:uiPriority="9" w:qFormat="1"/>
-    <w:lsdException w:name="heading 6" w:uiPriority="9" w:qFormat="1"/>
-    <w:lsdException w:name="heading 7" w:uiPriority="9" w:qFormat="1"/>
-    <w:lsdException w:name="heading 8" w:uiPriority="9" w:qFormat="1"/>
-    <w:lsdException w:name="heading 9" w:uiPriority="9" w:qFormat="1"/>
-    <w:lsdException w:name="toc 1" w:uiPriority="39"/>
-    <w:lsdException w:name="toc 2" w:uiPriority="39"/>
-    <w:lsdException w:name="toc 3" w:uiPriority="39"/>
-    <w:lsdException w:name="toc 4" w:uiPriority="39"/>
-    <w:lsdException w:name="toc 5" w:uiPriority="39"/>
-    <w:lsdException w:name="toc 6" w:uiPriority="39"/>
-    <w:lsdException w:name="toc 7" w:uiPriority="39"/>
-    <w:lsdException w:name="toc 8" w:uiPriority="39"/>
-    <w:lsdException w:name="toc 9" w:uiPriority="39"/>
-    <w:lsdException w:name="caption" w:uiPriority="35" w:qFormat="1"/>
-    <w:lsdException w:name="Title" w:semiHidden="0" w:uiPriority="10" w:unhideWhenUsed="0" w:qFormat="1"/>
-    <w:lsdException w:name="Default Paragraph Font" w:uiPriority="1"/>
-    <w:lsdException w:name="Subtitle" w:semiHidden="0" w:uiPriority="11" w:unhideWhenUsed="0" w:qFormat="1"/>
-    <w:lsdException w:name="Strong" w:semiHidden="0" w:uiPriority="22" w:unhideWhenUsed="0" w:qFormat="1"/>
-    <w:lsdException w:name="Emphasis" w:semiHidden="0" w:uiPriority="20" w:unhideWhenUsed="0" w:qFormat="1"/>
-    <w:lsdException w:name="Table Grid" w:uiPriority="39"/>
-    <w:lsdException w:name="Placeholder Text" w:unhideWhenUsed="0"/>
-    <w:lsdException w:name="No Spacing" w:semiHidden="0" w:uiPriority="1" w:unhideWhenUsed="0" w:qFormat="1"/>
-    <w:lsdException w:name="Light Shading" w:semiHidden="0" w:uiPriority="60" w:unhideWhenUsed="0"/>
-    <w:lsdException w:name="Light List" w:semiHidden="0" w:uiPriority="61" w:unhideWhenUsed="0"/>
-    <w:lsdException w:name="Light Grid" w:semiHidden="0" w:uiPriority="62" w:unhideWhenUsed="0"/>
-    <w:lsdException w:name="Medium Shading 1" w:semiHidden="0" w:uiPriority="63" w:unhideWhenUsed="0"/>
-    <w:lsdException w:name="Medium Shading 2" w:semiHidden="0" w:uiPriority="64" w:unhideWhenUsed="0"/>
-    <w:lsdException w:name="Medium List 1" w:semiHidden="0" w:uiPriority="65" w:unhideWhenUsed="0"/>
-    <w:lsdException w:name="Medium List 2" w:semiHidden="0" w:uiPriority="66" w:unhideWhenUsed="0"/>
-    <w:lsdException w:name="Medium Grid 1" w:semiHidden="0" w:uiPriority="67" w:unhideWhenUsed="0"/>
-    <w:lsdException w:name="Medium Grid 2" w:semiHidden="0" w:uiPriority="68" w:unhideWhenUsed="0"/>
-    <w:lsdException w:name="Medium Grid 3" w:semiHidden="0" w:uiPriority="69" w:unhideWhenUsed="0"/>
-    <w:lsdException w:name="Dark List" w:semiHidden="0" w:uiPriority="70" w:unhideWhenUsed="0"/>
-    <w:lsdException w:name="Colorful Shading" w:semiHidden="0" w:uiPriority="71" w:unhideWhenUsed="0"/>
-    <w:lsdException w:name="Colorful List" w:semiHidden="0" w:uiPriority="72" w:unhideWhenUsed="0"/>
-    <w:lsdException w:name="Colorful Grid" w:semiHidden="0" w:uiPriority="73" w:unhideWhenUsed="0"/>
-    <w:lsdException w:name="Light Shading Accent 1" w:semiHidden="0" w:uiPriority="60" w:unhideWhenUsed="0"/>
-    <w:lsdException w:name="Light List Accent 1" w:semiHidden="0" w:uiPriority="61" w:unhideWhenUsed="0"/>
-    <w:lsdException w:name="Light Grid Accent 1" w:semiHidden="0" w:uiPriority="62" w:unhideWhenUsed="0"/>
-    <w:lsdException w:name="Medium Shading 1 Accent 1" w:semiHidden="0" w:uiPriority="63" w:unhideWhenUsed="0"/>
-    <w:lsdException w:name="Medium Shading 2 Accent 1" w:semiHidden="0" w:uiPriority="64" w:unhideWhenUsed="0"/>
-    <w:lsdException w:name="Medium List 1 Accent 1" w:semiHidden="0" w:uiPriority="65" w:unhideWhenUsed="0"/>
-    <w:lsdException w:name="Revision" w:unhideWhenUsed="0"/>
-    <w:lsdException w:name="List Paragraph" w:semiHidden="0" w:uiPriority="34" w:unhideWhenUsed="0" w:qFormat="1"/>
-    <w:lsdException w:name="Quote" w:semiHidden="0" w:uiPriority="29" w:unhideWhenUsed="0" w:qFormat="1"/>
-    <w:lsdException w:name="Intense Quote" w:semiHidden="0" w:uiPriority="30" w:unhideWhenUsed="0" w:qFormat="1"/>
-    <w:lsdException w:name="Medium List 2 Accent 1" w:semiHidden="0" w:uiPriority="66" w:unhideWhenUsed="0"/>
-    <w:lsdException w:name="Medium Grid 1 Accent 1" w:semiHidden="0" w:uiPriority="67" w:unhideWhenUsed="0"/>
-    <w:lsdException w:name="Medium Grid 2 Accent 1" w:semiHidden="0" w:uiPriority="68" w:unhideWhenUsed="0"/>
-    <w:lsdException w:name="Medium Grid 3 Accent 1" w:semiHidden="0" w:uiPriority="69" w:unhideWhenUsed="0"/>
-    <w:lsdException w:name="Dark List Accent 1" w:semiHidden="0" w:uiPriority="70" w:unhideWhenUsed="0"/>
-    <w:lsdException w:name="Colorful Shading Accent 1" w:semiHidden="0" w:uiPriority="71" w:unhideWhenUsed="0"/>
-    <w:lsdException w:name="Colorful List Accent 1" w:semiHidden="0" w:uiPriority="72" w:unhideWhenUsed="0"/>
-    <w:lsdException w:name="Colorful Grid Accent 1" w:semiHidden="0" w:uiPriority="73" w:unhideWhenUsed="0"/>
-    <w:lsdException w:name="Light Shading Accent 2" w:semiHidden="0" w:uiPriority="60" w:unhideWhenUsed="0"/>
-    <w:lsdException w:name="Light List Accent 2" w:semiHidden="0" w:uiPriority="61" w:unhideWhenUsed="0"/>
-    <w:lsdException w:name="Light Grid Accent 2" w:semiHidden="0" w:uiPriority="62" w:unhideWhenUsed="0"/>
-    <w:lsdException w:name="Medium Shading 1 Accent 2" w:semiHidden="0" w:uiPriority="63" w:unhideWhenUsed="0"/>
-    <w:lsdException w:name="Medium Shading 2 Accent 2" w:semiHidden="0" w:uiPriority="64" w:unhideWhenUsed="0"/>
-    <w:lsdException w:name="Medium List 1 Accent 2" w:semiHidden="0" w:uiPriority="65" w:unhideWhenUsed="0"/>
-    <w:lsdException w:name="Medium List 2 Accent 2" w:semiHidden="0" w:uiPriority="66" w:unhideWhenUsed="0"/>
-    <w:lsdException w:name="Medium Grid 1 Accent 2" w:semiHidden="0" w:uiPriority="67" w:unhideWhenUsed="0"/>
-    <w:lsdException w:name="Medium Grid 2 Accent 2" w:semiHidden="0" w:uiPriority="68" w:unhideWhenUsed="0"/>
-    <w:lsdException w:name="Medium Grid 3 Accent 2" w:semiHidden="0" w:uiPriority="69" w:unhideWhenUsed="0"/>
-    <w:lsdException w:name="Dark List Accent 2" w:semiHidden="0" w:uiPriority="70" w:unhideWhenUsed="0"/>
-    <w:lsdException w:name="Colorful Shading Accent 2" w:semiHidden="0" w:uiPriority="71" w:unhideWhenUsed="0"/>
-    <w:lsdException w:name="Colorful List Accent 2" w:semiHidden="0" w:uiPriority="72" w:unhideWhenUsed="0"/>
-    <w:lsdException w:name="Colorful Grid Accent 2" w:semiHidden="0" w:uiPriority="73" w:unhideWhenUsed="0"/>
-    <w:lsdException w:name="Light Shading Accent 3" w:semiHidden="0" w:uiPriority="60" w:unhideWhenUsed="0"/>
-    <w:lsdException w:name="Light List Accent 3" w:semiHidden="0" w:uiPriority="61" w:unhideWhenUsed="0"/>
-    <w:lsdException w:name="Light Grid Accent 3" w:semiHidden="0" w:uiPriority="62" w:unhideWhenUsed="0"/>
-    <w:lsdException w:name="Medium Shading 1 Accent 3" w:semiHidden="0" w:uiPriority="63" w:unhideWhenUsed="0"/>
-    <w:lsdException w:name="Medium Shading 2 Accent 3" w:semiHidden="0" w:uiPriority="64" w:unhideWhenUsed="0"/>
-    <w:lsdException w:name="Medium List 1 Accent 3" w:semiHidden="0" w:uiPriority="65" w:unhideWhenUsed="0"/>
-    <w:lsdException w:name="Medium List 2 Accent 3" w:semiHidden="0" w:uiPriority="66" w:unhideWhenUsed="0"/>
-    <w:lsdException w:name="Medium Grid 1 Accent 3" w:semiHidden="0" w:uiPriority="67" w:unhideWhenUsed="0"/>
-    <w:lsdException w:name="Medium Grid 2 Accent 3" w:semiHidden="0" w:uiPriority="68" w:unhideWhenUsed="0"/>
-    <w:lsdException w:name="Medium Grid 3 Accent 3" w:semiHidden="0" w:uiPriority="69" w:unhideWhenUsed="0"/>
-    <w:lsdException w:name="Dark List Accent 3" w:semiHidden="0" w:uiPriority="70" w:unhideWhenUsed="0"/>
-    <w:lsdException w:name="Colorful Shading Accent 3" w:semiHidden="0" w:uiPriority="71" w:unhideWhenUsed="0"/>
-    <w:lsdException w:name="Colorful List Accent 3" w:semiHidden="0" w:uiPriority="72" w:unhideWhenUsed="0"/>
-    <w:lsdException w:name="Colorful Grid Accent 3" w:semiHidden="0" w:uiPriority="73" w:unhideWhenUsed="0"/>
-    <w:lsdException w:name="Light Shading Accent 4" w:semiHidden="0" w:uiPriority="60" w:unhideWhenUsed="0"/>
-    <w:lsdException w:name="Light List Accent 4" w:semiHidden="0" w:uiPriority="61" w:unhideWhenUsed="0"/>
-    <w:lsdException w:name="Light Grid Accent 4" w:semiHidden="0" w:uiPriority="62" w:unhideWhenUsed="0"/>
-    <w:lsdException w:name="Medium Shading 1 Accent 4" w:semiHidden="0" w:uiPriority="63" w:unhideWhenUsed="0"/>
-    <w:lsdException w:name="Medium Shading 2 Accent 4" w:semiHidden="0" w:uiPriority="64" w:unhideWhenUsed="0"/>
-    <w:lsdException w:name="Medium List 1 Accent 4" w:semiHidden="0" w:uiPriority="65" w:unhideWhenUsed="0"/>
-    <w:lsdException w:name="Medium List 2 Accent 4" w:semiHidden="0" w:uiPriority="66" w:unhideWhenUsed="0"/>
-    <w:lsdException w:name="Medium Grid 1 Accent 4" w:semiHidden="0" w:uiPriority="67" w:unhideWhenUsed="0"/>
-    <w:lsdException w:name="Medium Grid 2 Accent 4" w:semiHidden="0" w:uiPriority="68" w:unhideWhenUsed="0"/>
-    <w:lsdException w:name="Medium Grid 3 Accent 4" w:semiHidden="0" w:uiPriority="69" w:unhideWhenUsed="0"/>
-    <w:lsdException w:name="Dark List Accent 4" w:semiHidden="0" w:uiPriority="70" w:unhideWhenUsed="0"/>
-    <w:lsdException w:name="Colorful Shading Accent 4" w:semiHidden="0" w:uiPriority="71" w:unhideWhenUsed="0"/>
-    <w:lsdException w:name="Colorful List Accent 4" w:semiHidden="0" w:uiPriority="72" w:unhideWhenUsed="0"/>
-    <w:lsdException w:name="Colorful Grid Accent 4" w:semiHidden="0" w:uiPriority="73" w:unhideWhenUsed="0"/>
-    <w:lsdException w:name="Light Shading Accent 5" w:semiHidden="0" w:uiPriority="60" w:unhideWhenUsed="0"/>
-    <w:lsdException w:name="Light List Accent 5" w:semiHidden="0" w:uiPriority="61" w:unhideWhenUsed="0"/>
-    <w:lsdException w:name="Light Grid Accent 5" w:semiHidden="0" w:uiPriority="62" w:unhideWhenUsed="0"/>
-    <w:lsdException w:name="Medium Shading 1 Accent 5" w:semiHidden="0" w:uiPriority="63" w:unhideWhenUsed="0"/>
-    <w:lsdException w:name="Medium Shading 2 Accent 5" w:semiHidden="0" w:uiPriority="64" w:unhideWhenUsed="0"/>
-    <w:lsdException w:name="Medium List 1 Accent 5" w:semiHidden="0" w:uiPriority="65" w:unhideWhenUsed="0"/>
-    <w:lsdException w:name="Medium List 2 Accent 5" w:semiHidden="0" w:uiPriority="66" w:unhideWhenUsed="0"/>
-    <w:lsdException w:name="Medium Grid 1 Accent 5" w:semiHidden="0" w:uiPriority="67" w:unhideWhenUsed="0"/>
-    <w:lsdException w:name="Medium Grid 2 Accent 5" w:semiHidden="0" w:uiPriority="68" w:unhideWhenUsed="0"/>
-    <w:lsdException w:name="Medium Grid 3 Accent 5" w:semiHidden="0" w:uiPriority="69" w:unhideWhenUsed="0"/>
-    <w:lsdException w:name="Dark List Accent 5" w:semiHidden="0" w:uiPriority="70" w:unhideWhenUsed="0"/>
-    <w:lsdException w:name="Colorful Shading Accent 5" w:semiHidden="0" w:uiPriority="71" w:unhideWhenUsed="0"/>
-    <w:lsdException w:name="Colorful List Accent 5" w:semiHidden="0" w:uiPriority="72" w:unhideWhenUsed="0"/>
-    <w:lsdException w:name="Colorful Grid Accent 5" w:semiHidden="0" w:uiPriority="73" w:unhideWhenUsed="0"/>
-    <w:lsdException w:name="Light Shading Accent 6" w:semiHidden="0" w:uiPriority="60" w:unhideWhenUsed="0"/>
-    <w:lsdException w:name="Light List Accent 6" w:semiHidden="0" w:uiPriority="61" w:unhideWhenUsed="0"/>
-    <w:lsdException w:name="Light Grid Accent 6" w:semiHidden="0" w:uiPriority="62" w:unhideWhenUsed="0"/>
-    <w:lsdException w:name="Medium Shading 1 Accent 6" w:semiHidden="0" w:uiPriority="63" w:unhideWhenUsed="0"/>
-    <w:lsdException w:name="Medium Shading 2 Accent 6" w:semiHidden="0" w:uiPriority="64" w:unhideWhenUsed="0"/>
-    <w:lsdException w:name="Medium List 1 Accent 6" w:semiHidden="0" w:uiPriority="65" w:unhideWhenUsed="0"/>
-    <w:lsdException w:name="Medium List 2 Accent 6" w:semiHidden="0" w:uiPriority="66" w:unhideWhenUsed="0"/>
-    <w:lsdException w:name="Medium Grid 1 Accent 6" w:semiHidden="0" w:uiPriority="67" w:unhideWhenUsed="0"/>
-    <w:lsdException w:name="Medium Grid 2 Accent 6" w:semiHidden="0" w:uiPriority="68" w:unhideWhenUsed="0"/>
-    <w:lsdException w:name="Medium Grid 3 Accent 6" w:semiHidden="0" w:uiPriority="69" w:unhideWhenUsed="0"/>
-    <w:lsdException w:name="Dark List Accent 6" w:semiHidden="0" w:uiPriority="70" w:unhideWhenUsed="0"/>
-    <w:lsdException w:name="Colorful Shading Accent 6" w:semiHidden="0" w:uiPriority="71" w:unhideWhenUsed="0"/>
-    <w:lsdException w:name="Colorful List Accent 6" w:semiHidden="0" w:uiPriority="72" w:unhideWhenUsed="0"/>
-    <w:lsdException w:name="Colorful Grid Accent 6" w:semiHidden="0" w:uiPriority="73" w:unhideWhenUsed="0"/>
-    <w:lsdException w:name="Subtle Emphasis" w:semiHidden="0" w:uiPriority="19" w:unhideWhenUsed="0" w:qFormat="1"/>
-    <w:lsdException w:name="Intense Emphasis" w:semiHidden="0" w:uiPriority="21" w:unhideWhenUsed="0" w:qFormat="1"/>
-    <w:lsdException w:name="Subtle Reference" w:semiHidden="0" w:uiPriority="31" w:unhideWhenUsed="0" w:qFormat="1"/>
-    <w:lsdException w:name="Intense Reference" w:semiHidden="0" w:uiPriority="32" w:unhideWhenUsed="0" w:qFormat="1"/>
-    <w:lsdException w:name="Book Title" w:semiHidden="0" w:uiPriority="33" w:unhideWhenUsed="0" w:qFormat="1"/>
-    <w:lsdException w:name="Bibliography" w:uiPriority="37"/>
-    <w:lsdException w:name="TOC Heading" w:uiPriority="39" w:qFormat="1"/>
+  <w:latentStyles w:defLockedState="0" w:defUIPriority="99" w:defSemiHidden="0" w:defUnhideWhenUsed="0" w:defQFormat="0" w:count="374">
+    <w:lsdException w:name="Normal" w:uiPriority="0" w:qFormat="1"/>
+    <w:lsdException w:name="heading 1" w:uiPriority="9" w:qFormat="1"/>
+    <w:lsdException w:name="heading 2" w:semiHidden="1" w:uiPriority="9" w:unhideWhenUsed="1" w:qFormat="1"/>
+    <w:lsdException w:name="heading 3" w:semiHidden="1" w:uiPriority="9" w:unhideWhenUsed="1" w:qFormat="1"/>
+    <w:lsdException w:name="heading 4" w:semiHidden="1" w:uiPriority="9" w:unhideWhenUsed="1" w:qFormat="1"/>
+    <w:lsdException w:name="heading 5" w:semiHidden="1" w:uiPriority="9" w:unhideWhenUsed="1" w:qFormat="1"/>
+    <w:lsdException w:name="heading 6" w:semiHidden="1" w:uiPriority="9" w:unhideWhenUsed="1" w:qFormat="1"/>
+    <w:lsdException w:name="heading 7" w:semiHidden="1" w:uiPriority="9" w:unhideWhenUsed="1" w:qFormat="1"/>
+    <w:lsdException w:name="heading 8" w:semiHidden="1" w:uiPriority="9" w:unhideWhenUsed="1" w:qFormat="1"/>
+    <w:lsdException w:name="heading 9" w:semiHidden="1" w:uiPriority="9" w:unhideWhenUsed="1" w:qFormat="1"/>
+    <w:lsdException w:name="index 1" w:semiHidden="1" w:unhideWhenUsed="1"/>
+    <w:lsdException w:name="index 2" w:semiHidden="1" w:unhideWhenUsed="1"/>
+    <w:lsdException w:name="index 3" w:semiHidden="1" w:unhideWhenUsed="1"/>
+    <w:lsdException w:name="index 4" w:semiHidden="1" w:unhideWhenUsed="1"/>
+    <w:lsdException w:name="index 5" w:semiHidden="1" w:unhideWhenUsed="1"/>
+    <w:lsdException w:name="index 6" w:semiHidden="1" w:unhideWhenUsed="1"/>
+    <w:lsdException w:name="index 7" w:semiHidden="1" w:unhideWhenUsed="1"/>
+    <w:lsdException w:name="index 8" w:semiHidden="1" w:unhideWhenUsed="1"/>
+    <w:lsdException w:name="index 9" w:semiHidden="1" w:unhideWhenUsed="1"/>
+    <w:lsdException w:name="toc 1" w:semiHidden="1" w:uiPriority="39" w:unhideWhenUsed="1"/>
+    <w:lsdException w:name="toc 2" w:semiHidden="1" w:uiPriority="39" w:unhideWhenUsed="1"/>
+    <w:lsdException w:name="toc 3" w:semiHidden="1" w:uiPriority="39" w:unhideWhenUsed="1"/>
+    <w:lsdException w:name="toc 4" w:semiHidden="1" w:uiPriority="39" w:unhideWhenUsed="1"/>
+    <w:lsdException w:name="toc 5" w:semiHidden="1" w:uiPriority="39" w:unhideWhenUsed="1"/>
+    <w:lsdException w:name="toc 6" w:semiHidden="1" w:uiPriority="39" w:unhideWhenUsed="1"/>
+    <w:lsdException w:name="toc 7" w:semiHidden="1" w:uiPriority="39" w:unhideWhenUsed="1"/>
+    <w:lsdException w:name="toc 8" w:semiHidden="1" w:uiPriority="39" w:unhideWhenUsed="1"/>
+    <w:lsdException w:name="toc 9" w:semiHidden="1" w:uiPriority="39" w:unhideWhenUsed="1"/>
+    <w:lsdException w:name="Normal Indent" w:semiHidden="1" w:unhideWhenUsed="1"/>
+    <w:lsdException w:name="footnote text" w:semiHidden="1" w:unhideWhenUsed="1"/>
+    <w:lsdException w:name="annotation text" w:semiHidden="1" w:unhideWhenUsed="1"/>
+    <w:lsdException w:name="header" w:semiHidden="1" w:unhideWhenUsed="1"/>
+    <w:lsdException w:name="footer" w:semiHidden="1" w:unhideWhenUsed="1"/>
+    <w:lsdException w:name="index heading" w:semiHidden="1" w:unhideWhenUsed="1"/>
+    <w:lsdException w:name="caption" w:semiHidden="1" w:uiPriority="35" w:unhideWhenUsed="1" w:qFormat="1"/>
+    <w:lsdException w:name="table of figures" w:semiHidden="1" w:unhideWhenUsed="1"/>
+    <w:lsdException w:name="envelope address" w:semiHidden="1" w:unhideWhenUsed="1"/>
+    <w:lsdException w:name="envelope return" w:semiHidden="1" w:unhideWhenUsed="1"/>
+    <w:lsdException w:name="footnote reference" w:semiHidden="1" w:unhideWhenUsed="1"/>
+    <w:lsdException w:name="annotation reference" w:semiHidden="1" w:unhideWhenUsed="1"/>
+    <w:lsdException w:name="line number" w:semiHidden="1" w:unhideWhenUsed="1"/>
+    <w:lsdException w:name="page number" w:semiHidden="1" w:unhideWhenUsed="1"/>
+    <w:lsdException w:name="endnote reference" w:semiHidden="1" w:unhideWhenUsed="1"/>
+    <w:lsdException w:name="endnote text" w:semiHidden="1" w:unhideWhenUsed="1"/>
+    <w:lsdException w:name="table of authorities" w:semiHidden="1" w:unhideWhenUsed="1"/>
+    <w:lsdException w:name="macro" w:semiHidden="1" w:unhideWhenUsed="1"/>
+    <w:lsdException w:name="toa heading" w:semiHidden="1" w:unhideWhenUsed="1"/>
+    <w:lsdException w:name="List" w:semiHidden="1" w:unhideWhenUsed="1"/>
+    <w:lsdException w:name="List Bullet" w:semiHidden="1" w:unhideWhenUsed="1"/>
+    <w:lsdException w:name="List Number" w:semiHidden="1" w:unhideWhenUsed="1"/>
+    <w:lsdException w:name="List 2" w:semiHidden="1" w:unhideWhenUsed="1"/>
+    <w:lsdException w:name="List 3" w:semiHidden="1" w:unhideWhenUsed="1"/>
+    <w:lsdException w:name="List 4" w:semiHidden="1" w:unhideWhenUsed="1"/>
+    <w:lsdException w:name="List 5" w:semiHidden="1" w:unhideWhenUsed="1"/>
+    <w:lsdException w:name="List Bullet 2" w:semiHidden="1" w:unhideWhenUsed="1"/>
+    <w:lsdException w:name="List Bullet 3" w:semiHidden="1" w:unhideWhenUsed="1"/>
+    <w:lsdException w:name="List Bullet 4" w:semiHidden="1" w:unhideWhenUsed="1"/>
+    <w:lsdException w:name="List Bullet 5" w:semiHidden="1" w:unhideWhenUsed="1"/>
+    <w:lsdException w:name="List Number 2" w:semiHidden="1" w:unhideWhenUsed="1"/>
+    <w:lsdException w:name="List Number 3" w:semiHidden="1" w:unhideWhenUsed="1"/>
+    <w:lsdException w:name="List Number 4" w:semiHidden="1" w:unhideWhenUsed="1"/>
+    <w:lsdException w:name="List Number 5" w:semiHidden="1" w:unhideWhenUsed="1"/>
+    <w:lsdException w:name="Title" w:uiPriority="10" w:qFormat="1"/>
+    <w:lsdException w:name="Closing" w:semiHidden="1" w:unhideWhenUsed="1"/>
+    <w:lsdException w:name="Signature" w:semiHidden="1" w:unhideWhenUsed="1"/>
+    <w:lsdException w:name="Default Paragraph Font" w:semiHidden="1" w:uiPriority="1" w:unhideWhenUsed="1"/>
+    <w:lsdException w:name="Body Text" w:semiHidden="1" w:unhideWhenUsed="1"/>
+    <w:lsdException w:name="Body Text Indent" w:semiHidden="1" w:unhideWhenUsed="1"/>
+    <w:lsdException w:name="List Continue" w:semiHidden="1" w:unhideWhenUsed="1"/>
+    <w:lsdException w:name="List Continue 2" w:semiHidden="1" w:unhideWhenUsed="1"/>
+    <w:lsdException w:name="List Continue 3" w:semiHidden="1" w:unhideWhenUsed="1"/>
+    <w:lsdException w:name="List Continue 4" w:semiHidden="1" w:unhideWhenUsed="1"/>
+    <w:lsdException w:name="List Continue 5" w:semiHidden="1" w:unhideWhenUsed="1"/>
+    <w:lsdException w:name="Message Header" w:semiHidden="1" w:unhideWhenUsed="1"/>
+    <w:lsdException w:name="Subtitle" w:uiPriority="11" w:qFormat="1"/>
+    <w:lsdException w:name="Salutation" w:semiHidden="1" w:unhideWhenUsed="1"/>
+    <w:lsdException w:name="Date" w:semiHidden="1" w:unhideWhenUsed="1"/>
+    <w:lsdException w:name="Body Text First Indent" w:semiHidden="1" w:unhideWhenUsed="1"/>
+    <w:lsdException w:name="Body Text First Indent 2" w:semiHidden="1" w:unhideWhenUsed="1"/>
+    <w:lsdException w:name="Note Heading" w:semiHidden="1" w:unhideWhenUsed="1"/>
+    <w:lsdException w:name="Body Text 2" w:semiHidden="1" w:unhideWhenUsed="1"/>
+    <w:lsdException w:name="Body Text 3" w:semiHidden="1" w:unhideWhenUsed="1"/>
+    <w:lsdException w:name="Body Text Indent 2" w:semiHidden="1" w:unhideWhenUsed="1"/>
+    <w:lsdException w:name="Body Text Indent 3" w:semiHidden="1" w:unhideWhenUsed="1"/>
+    <w:lsdException w:name="Block Text" w:semiHidden="1" w:unhideWhenUsed="1"/>
+    <w:lsdException w:name="Hyperlink" w:semiHidden="1" w:unhideWhenUsed="1"/>
+    <w:lsdException w:name="FollowedHyperlink" w:semiHidden="1" w:unhideWhenUsed="1"/>
+    <w:lsdException w:name="Strong" w:uiPriority="22" w:qFormat="1"/>
+    <w:lsdException w:name="Emphasis" w:uiPriority="20" w:qFormat="1"/>
+    <w:lsdException w:name="Document Map" w:semiHidden="1" w:unhideWhenUsed="1"/>
+    <w:lsdException w:name="Plain Text" w:semiHidden="1" w:unhideWhenUsed="1"/>
+    <w:lsdException w:name="E-mail Signature" w:semiHidden="1" w:unhideWhenUsed="1"/>
+    <w:lsdException w:name="HTML Top of Form" w:semiHidden="1" w:unhideWhenUsed="1"/>
+    <w:lsdException w:name="HTML Bottom of Form" w:semiHidden="1" w:unhideWhenUsed="1"/>
+    <w:lsdException w:name="Normal (Web)" w:semiHidden="1" w:unhideWhenUsed="1"/>
+    <w:lsdException w:name="HTML Acronym" w:semiHidden="1" w:unhideWhenUsed="1"/>
+    <w:lsdException w:name="HTML Address" w:semiHidden="1" w:unhideWhenUsed="1"/>
+    <w:lsdException w:name="HTML Cite" w:semiHidden="1" w:unhideWhenUsed="1"/>
+    <w:lsdException w:name="HTML Code" w:semiHidden="1" w:unhideWhenUsed="1"/>
+    <w:lsdException w:name="HTML Definition" w:semiHidden="1" w:unhideWhenUsed="1"/>
+    <w:lsdException w:name="HTML Keyboard" w:semiHidden="1" w:unhideWhenUsed="1"/>
+    <w:lsdException w:name="HTML Preformatted" w:semiHidden="1" w:unhideWhenUsed="1"/>
+    <w:lsdException w:name="HTML Sample" w:semiHidden="1" w:unhideWhenUsed="1"/>
+    <w:lsdException w:name="HTML Typewriter" w:semiHidden="1" w:unhideWhenUsed="1"/>
+    <w:lsdException w:name="HTML Variable" w:semiHidden="1" w:unhideWhenUsed="1"/>
+    <w:lsdException w:name="Normal Table" w:semiHidden="1" w:unhideWhenUsed="1"/>
+    <w:lsdException w:name="annotation subject" w:semiHidden="1" w:unhideWhenUsed="1"/>
+    <w:lsdException w:name="No List" w:semiHidden="1" w:unhideWhenUsed="1"/>
+    <w:lsdException w:name="Outline List 1" w:semiHidden="1" w:unhideWhenUsed="1"/>
+    <w:lsdException w:name="Outline List 2" w:semiHidden="1" w:unhideWhenUsed="1"/>
+    <w:lsdException w:name="Outline List 3" w:semiHidden="1" w:unhideWhenUsed="1"/>
+    <w:lsdException w:name="Table Simple 1" w:semiHidden="1" w:unhideWhenUsed="1"/>
+    <w:lsdException w:name="Table Simple 2" w:semiHidden="1" w:unhideWhenUsed="1"/>
+    <w:lsdException w:name="Table Simple 3" w:semiHidden="1" w:unhideWhenUsed="1"/>
+    <w:lsdException w:name="Table Classic 1" w:semiHidden="1" w:unhideWhenUsed="1"/>
+    <w:lsdException w:name="Table Classic 2" w:semiHidden="1" w:unhideWhenUsed="1"/>
+    <w:lsdException w:name="Table Classic 3" w:semiHidden="1" w:unhideWhenUsed="1"/>
+    <w:lsdException w:name="Table Classic 4" w:semiHidden="1" w:unhideWhenUsed="1"/>
+    <w:lsdException w:name="Table Colorful 1" w:semiHidden="1" w:unhideWhenUsed="1"/>
+    <w:lsdException w:name="Table Colorful 2" w:semiHidden="1" w:unhideWhenUsed="1"/>
+    <w:lsdException w:name="Table Colorful 3" w:semiHidden="1" w:unhideWhenUsed="1"/>
+    <w:lsdException w:name="Table Columns 1" w:semiHidden="1" w:unhideWhenUsed="1"/>
+    <w:lsdException w:name="Table Columns 2" w:semiHidden="1" w:unhideWhenUsed="1"/>
+    <w:lsdException w:name="Table Columns 3" w:semiHidden="1" w:unhideWhenUsed="1"/>
+    <w:lsdException w:name="Table Columns 4" w:semiHidden="1" w:unhideWhenUsed="1"/>
+    <w:lsdException w:name="Table Columns 5" w:semiHidden="1" w:unhideWhenUsed="1"/>
+    <w:lsdException w:name="Table Grid 1" w:semiHidden="1" w:unhideWhenUsed="1"/>
+    <w:lsdException w:name="Table Grid 2" w:semiHidden="1" w:unhideWhenUsed="1"/>
+    <w:lsdException w:name="Table Grid 3" w:semiHidden="1" w:unhideWhenUsed="1"/>
+    <w:lsdException w:name="Table Grid 4" w:semiHidden="1" w:unhideWhenUsed="1"/>
+    <w:lsdException w:name="Table Grid 5" w:semiHidden="1" w:unhideWhenUsed="1"/>
+    <w:lsdException w:name="Table Grid 6" w:semiHidden="1" w:unhideWhenUsed="1"/>
+    <w:lsdException w:name="Table Grid 7" w:semiHidden="1" w:unhideWhenUsed="1"/>
+    <w:lsdException w:name="Table Grid 8" w:semiHidden="1" w:unhideWhenUsed="1"/>
+    <w:lsdException w:name="Table List 1" w:semiHidden="1" w:unhideWhenUsed="1"/>
+    <w:lsdException w:name="Table List 2" w:semiHidden="1" w:unhideWhenUsed="1"/>
+    <w:lsdException w:name="Table List 3" w:semiHidden="1" w:unhideWhenUsed="1"/>
+    <w:lsdException w:name="Table List 4" w:semiHidden="1" w:unhideWhenUsed="1"/>
+    <w:lsdException w:name="Table List 5" w:semiHidden="1" w:unhideWhenUsed="1"/>
+    <w:lsdException w:name="Table List 6" w:semiHidden="1" w:unhideWhenUsed="1"/>
+    <w:lsdException w:name="Table List 7" w:semiHidden="1" w:unhideWhenUsed="1"/>
+    <w:lsdException w:name="Table List 8" w:semiHidden="1" w:unhideWhenUsed="1"/>
+    <w:lsdException w:name="Table 3D effects 1" w:semiHidden="1" w:unhideWhenUsed="1"/>
+    <w:lsdException w:name="Table 3D effects 2" w:semiHidden="1" w:unhideWhenUsed="1"/>
+    <w:lsdException w:name="Table 3D effects 3" w:semiHidden="1" w:unhideWhenUsed="1"/>
+    <w:lsdException w:name="Table Contemporary" w:semiHidden="1" w:unhideWhenUsed="1"/>
+    <w:lsdException w:name="Table Elegant" w:semiHidden="1" w:unhideWhenUsed="1"/>
+    <w:lsdException w:name="Table Professional" w:semiHidden="1" w:unhideWhenUsed="1"/>
+    <w:lsdException w:name="Table Subtle 1" w:semiHidden="1" w:unhideWhenUsed="1"/>
+    <w:lsdException w:name="Table Subtle 2" w:semiHidden="1" w:unhideWhenUsed="1"/>
+    <w:lsdException w:name="Table Web 1" w:semiHidden="1" w:unhideWhenUsed="1"/>
+    <w:lsdException w:name="Table Web 2" w:semiHidden="1" w:unhideWhenUsed="1"/>
+    <w:lsdException w:name="Table Web 3" w:semiHidden="1" w:unhideWhenUsed="1"/>
+    <w:lsdException w:name="Balloon Text" w:semiHidden="1" w:unhideWhenUsed="1"/>
+    <w:lsdException w:name="Table Grid" w:semiHidden="1" w:uiPriority="39" w:unhideWhenUsed="1"/>
+    <w:lsdException w:name="Table Theme" w:semiHidden="1" w:unhideWhenUsed="1"/>
+    <w:lsdException w:name="Placeholder Text" w:semiHidden="1"/>
+    <w:lsdException w:name="No Spacing" w:uiPriority="1" w:qFormat="1"/>
+    <w:lsdException w:name="Light Shading" w:uiPriority="60"/>
+    <w:lsdException w:name="Light List" w:uiPriority="61"/>
+    <w:lsdException w:name="Light Grid" w:uiPriority="62"/>
+    <w:lsdException w:name="Medium Shading 1" w:uiPriority="63"/>
+    <w:lsdException w:name="Medium Shading 2" w:uiPriority="64"/>
+    <w:lsdException w:name="Medium List 1" w:uiPriority="65"/>
+    <w:lsdException w:name="Medium List 2" w:uiPriority="66"/>
+    <w:lsdException w:name="Medium Grid 1" w:uiPriority="67"/>
+    <w:lsdException w:name="Medium Grid 2" w:uiPriority="68"/>
+    <w:lsdException w:name="Medium Grid 3" w:uiPriority="69"/>
+    <w:lsdException w:name="Dark List" w:uiPriority="70"/>
+    <w:lsdException w:name="Colorful Shading" w:uiPriority="71"/>
+    <w:lsdException w:name="Colorful List" w:uiPriority="72"/>
+    <w:lsdException w:name="Colorful Grid" w:uiPriority="73"/>
+    <w:lsdException w:name="Light Shading Accent 1" w:uiPriority="60"/>
+    <w:lsdException w:name="Light List Accent 1" w:uiPriority="61"/>
+    <w:lsdException w:name="Light Grid Accent 1" w:uiPriority="62"/>
+    <w:lsdException w:name="Medium Shading 1 Accent 1" w:uiPriority="63"/>
+    <w:lsdException w:name="Medium Shading 2 Accent 1" w:uiPriority="64"/>
+    <w:lsdException w:name="Medium List 1 Accent 1" w:uiPriority="65"/>
+    <w:lsdException w:name="Revision" w:semiHidden="1"/>
+    <w:lsdException w:name="List Paragraph" w:uiPriority="34" w:qFormat="1"/>
+    <w:lsdException w:name="Quote" w:uiPriority="29" w:qFormat="1"/>
+    <w:lsdException w:name="Intense Quote" w:uiPriority="30" w:qFormat="1"/>
+    <w:lsdException w:name="Medium List 2 Accent 1" w:uiPriority="66"/>
+    <w:lsdException w:name="Medium Grid 1 Accent 1" w:uiPriority="67"/>
+    <w:lsdException w:name="Medium Grid 2 Accent 1" w:uiPriority="68"/>
+    <w:lsdException w:name="Medium Grid 3 Accent 1" w:uiPriority="69"/>
+    <w:lsdException w:name="Dark List Accent 1" w:uiPriority="70"/>
+    <w:lsdException w:name="Colorful Shading Accent 1" w:uiPriority="71"/>
+    <w:lsdException w:name="Colorful List Accent 1" w:uiPriority="72"/>
+    <w:lsdException w:name="Colorful Grid Accent 1" w:uiPriority="73"/>
+    <w:lsdException w:name="Light Shading Accent 2" w:uiPriority="60"/>
+    <w:lsdException w:name="Light List Accent 2" w:uiPriority="61"/>
+    <w:lsdException w:name="Light Grid Accent 2" w:uiPriority="62"/>
+    <w:lsdException w:name="Medium Shading 1 Accent 2" w:uiPriority="63"/>
+    <w:lsdException w:name="Medium Shading 2 Accent 2" w:uiPriority="64"/>
+    <w:lsdException w:name="Medium List 1 Accent 2" w:uiPriority="65"/>
+    <w:lsdException w:name="Medium List 2 Accent 2" w:uiPriority="66"/>
+    <w:lsdException w:name="Medium Grid 1 Accent 2" w:uiPriority="67"/>
+    <w:lsdException w:name="Medium Grid 2 Accent 2" w:uiPriority="68"/>
+    <w:lsdException w:name="Medium Grid 3 Accent 2" w:uiPriority="69"/>
+    <w:lsdException w:name="Dark List Accent 2" w:uiPriority="70"/>
+    <w:lsdException w:name="Colorful Shading Accent 2" w:uiPriority="71"/>
+    <w:lsdException w:name="Colorful List Accent 2" w:uiPriority="72"/>
+    <w:lsdException w:name="Colorful Grid Accent 2" w:uiPriority="73"/>
+    <w:lsdException w:name="Light Shading Accent 3" w:uiPriority="60"/>
+    <w:lsdException w:name="Light List Accent 3" w:uiPriority="61"/>
+    <w:lsdException w:name="Light Grid Accent 3" w:uiPriority="62"/>
+    <w:lsdException w:name="Medium Shading 1 Accent 3" w:uiPriority="63"/>
+    <w:lsdException w:name="Medium Shading 2 Accent 3" w:uiPriority="64"/>
+    <w:lsdException w:name="Medium List 1 Accent 3" w:uiPriority="65"/>
+    <w:lsdException w:name="Medium List 2 Accent 3" w:uiPriority="66"/>
+    <w:lsdException w:name="Medium Grid 1 Accent 3" w:uiPriority="67"/>
+    <w:lsdException w:name="Medium Grid 2 Accent 3" w:uiPriority="68"/>
+    <w:lsdException w:name="Medium Grid 3 Accent 3" w:uiPriority="69"/>
+    <w:lsdException w:name="Dark List Accent 3" w:uiPriority="70"/>
+    <w:lsdException w:name="Colorful Shading Accent 3" w:uiPriority="71"/>
+    <w:lsdException w:name="Colorful List Accent 3" w:uiPriority="72"/>
+    <w:lsdException w:name="Colorful Grid Accent 3" w:uiPriority="73"/>
+    <w:lsdException w:name="Light Shading Accent 4" w:uiPriority="60"/>
+    <w:lsdException w:name="Light List Accent 4" w:uiPriority="61"/>
+    <w:lsdException w:name="Light Grid Accent 4" w:uiPriority="62"/>
+    <w:lsdException w:name="Medium Shading 1 Accent 4" w:uiPriority="63"/>
+    <w:lsdException w:name="Medium Shading 2 Accent 4" w:uiPriority="64"/>
+    <w:lsdException w:name="Medium List 1 Accent 4" w:uiPriority="65"/>
+    <w:lsdException w:name="Medium List 2 Accent 4" w:uiPriority="66"/>
+    <w:lsdException w:name="Medium Grid 1 Accent 4" w:uiPriority="67"/>
+    <w:lsdException w:name="Medium Grid 2 Accent 4" w:uiPriority="68"/>
+    <w:lsdException w:name="Medium Grid 3 Accent 4" w:uiPriority="69"/>
+    <w:lsdException w:name="Dark List Accent 4" w:uiPriority="70"/>
+    <w:lsdException w:name="Colorful Shading Accent 4" w:uiPriority="71"/>
+    <w:lsdException w:name="Colorful List Accent 4" w:uiPriority="72"/>
+    <w:lsdException w:name="Colorful Grid Accent 4" w:uiPriority="73"/>
+    <w:lsdException w:name="Light Shading Accent 5" w:uiPriority="60"/>
+    <w:lsdException w:name="Light List Accent 5" w:uiPriority="61"/>
+    <w:lsdException w:name="Light Grid Accent 5" w:uiPriority="62"/>
+    <w:lsdException w:name="Medium Shading 1 Accent 5" w:uiPriority="63"/>
+    <w:lsdException w:name="Medium Shading 2 Accent 5" w:uiPriority="64"/>
+    <w:lsdException w:name="Medium List 1 Accent 5" w:uiPriority="65"/>
+    <w:lsdException w:name="Medium List 2 Accent 5" w:uiPriority="66"/>
+    <w:lsdException w:name="Medium Grid 1 Accent 5" w:uiPriority="67"/>
+    <w:lsdException w:name="Medium Grid 2 Accent 5" w:uiPriority="68"/>
+    <w:lsdException w:name="Medium Grid 3 Accent 5" w:uiPriority="69"/>
+    <w:lsdException w:name="Dark List Accent 5" w:uiPriority="70"/>
+    <w:lsdException w:name="Colorful Shading Accent 5" w:uiPriority="71"/>
+    <w:lsdException w:name="Colorful List Accent 5" w:uiPriority="72"/>
+    <w:lsdException w:name="Colorful Grid Accent 5" w:uiPriority="73"/>
+    <w:lsdException w:name="Light Shading Accent 6" w:uiPriority="60"/>
+    <w:lsdException w:name="Light List Accent 6" w:uiPriority="61"/>
+    <w:lsdException w:name="Light Grid Accent 6" w:uiPriority="62"/>
+    <w:lsdException w:name="Medium Shading 1 Accent 6" w:uiPriority="63"/>
+    <w:lsdException w:name="Medium Shading 2 Accent 6" w:uiPriority="64"/>
+    <w:lsdException w:name="Medium List 1 Accent 6" w:uiPriority="65"/>
+    <w:lsdException w:name="Medium List 2 Accent 6" w:uiPriority="66"/>
+    <w:lsdException w:name="Medium Grid 1 Accent 6" w:uiPriority="67"/>
+    <w:lsdException w:name="Medium Grid 2 Accent 6" w:uiPriority="68"/>
+    <w:lsdException w:name="Medium Grid 3 Accent 6" w:uiPriority="69"/>
+    <w:lsdException w:name="Dark List Accent 6" w:uiPriority="70"/>
+    <w:lsdException w:name="Colorful Shading Accent 6" w:uiPriority="71"/>
+    <w:lsdException w:name="Colorful List Accent 6" w:uiPriority="72"/>
+    <w:lsdException w:name="Colorful Grid Accent 6" w:uiPriority="73"/>
+    <w:lsdException w:name="Subtle Emphasis" w:uiPriority="19" w:qFormat="1"/>
+    <w:lsdException w:name="Intense Emphasis" w:uiPriority="21" w:qFormat="1"/>
+    <w:lsdException w:name="Subtle Reference" w:uiPriority="31" w:qFormat="1"/>
+    <w:lsdException w:name="Intense Reference" w:uiPriority="32" w:qFormat="1"/>
+    <w:lsdException w:name="Book Title" w:uiPriority="33" w:qFormat="1"/>
+    <w:lsdException w:name="Bibliography" w:semiHidden="1" w:uiPriority="37" w:unhideWhenUsed="1"/>
+    <w:lsdException w:name="TOC Heading" w:semiHidden="1" w:uiPriority="39" w:unhideWhenUsed="1" w:qFormat="1"/>
+    <w:lsdException w:name="Plain Table 1" w:uiPriority="41"/>
+    <w:lsdException w:name="Plain Table 2" w:uiPriority="42"/>
+    <w:lsdException w:name="Plain Table 3" w:uiPriority="43"/>
+    <w:lsdException w:name="Plain Table 4" w:uiPriority="44"/>
+    <w:lsdException w:name="Plain Table 5" w:uiPriority="45"/>
+    <w:lsdException w:name="Grid Table Light" w:uiPriority="40"/>
+    <w:lsdException w:name="Grid Table 1 Light" w:uiPriority="46"/>
+    <w:lsdException w:name="Grid Table 2" w:uiPriority="47"/>
+    <w:lsdException w:name="Grid Table 3" w:uiPriority="48"/>
+    <w:lsdException w:name="Grid Table 4" w:uiPriority="49"/>
+    <w:lsdException w:name="Grid Table 5 Dark" w:uiPriority="50"/>
+    <w:lsdException w:name="Grid Table 6 Colorful" w:uiPriority="51"/>
+    <w:lsdException w:name="Grid Table 7 Colorful" w:uiPriority="52"/>
+    <w:lsdException w:name="Grid Table 1 Light Accent 1" w:uiPriority="46"/>
+    <w:lsdException w:name="Grid Table 2 Accent 1" w:uiPriority="47"/>
+    <w:lsdException w:name="Grid Table 3 Accent 1" w:uiPriority="48"/>
+    <w:lsdException w:name="Grid Table 4 Accent 1" w:uiPriority="49"/>
+    <w:lsdException w:name="Grid Table 5 Dark Accent 1" w:uiPriority="50"/>
+    <w:lsdException w:name="Grid Table 6 Colorful Accent 1" w:uiPriority="51"/>
+    <w:lsdException w:name="Grid Table 7 Colorful Accent 1" w:uiPriority="52"/>
+    <w:lsdException w:name="Grid Table 1 Light Accent 2" w:uiPriority="46"/>
+    <w:lsdException w:name="Grid Table 2 Accent 2" w:uiPriority="47"/>
+    <w:lsdException w:name="Grid Table 3 Accent 2" w:uiPriority="48"/>
+    <w:lsdException w:name="Grid Table 4 Accent 2" w:uiPriority="49"/>
+    <w:lsdException w:name="Grid Table 5 Dark Accent 2" w:uiPriority="50"/>
+    <w:lsdException w:name="Grid Table 6 Colorful Accent 2" w:uiPriority="51"/>
+    <w:lsdException w:name="Grid Table 7 Colorful Accent 2" w:uiPriority="52"/>
+    <w:lsdException w:name="Grid Table 1 Light Accent 3" w:uiPriority="46"/>
+    <w:lsdException w:name="Grid Table 2 Accent 3" w:uiPriority="47"/>
+    <w:lsdException w:name="Grid Table 3 Accent 3" w:uiPriority="48"/>
+    <w:lsdException w:name="Grid Table 4 Accent 3" w:uiPriority="49"/>
+    <w:lsdException w:name="Grid Table 5 Dark Accent 3" w:uiPriority="50"/>
+    <w:lsdException w:name="Grid Table 6 Colorful Accent 3" w:uiPriority="51"/>
+    <w:lsdException w:name="Grid Table 7 Colorful Accent 3" w:uiPriority="52"/>
+    <w:lsdException w:name="Grid Table 1 Light Accent 4" w:uiPriority="46"/>
+    <w:lsdException w:name="Grid Table 2 Accent 4" w:uiPriority="47"/>
+    <w:lsdException w:name="Grid Table 3 Accent 4" w:uiPriority="48"/>
+    <w:lsdException w:name="Grid Table 4 Accent 4" w:uiPriority="49"/>
+    <w:lsdException w:name="Grid Table 5 Dark Accent 4" w:uiPriority="50"/>
+    <w:lsdException w:name="Grid Table 6 Colorful Accent 4" w:uiPriority="51"/>
+    <w:lsdException w:name="Grid Table 7 Colorful Accent 4" w:uiPriority="52"/>
+    <w:lsdException w:name="Grid Table 1 Light Accent 5" w:uiPriority="46"/>
+    <w:lsdException w:name="Grid Table 2 Accent 5" w:uiPriority="47"/>
+    <w:lsdException w:name="Grid Table 3 Accent 5" w:uiPriority="48"/>
+    <w:lsdException w:name="Grid Table 4 Accent 5" w:uiPriority="49"/>
+    <w:lsdException w:name="Grid Table 5 Dark Accent 5" w:uiPriority="50"/>
+    <w:lsdException w:name="Grid Table 6 Colorful Accent 5" w:uiPriority="51"/>
+    <w:lsdException w:name="Grid Table 7 Colorful Accent 5" w:uiPriority="52"/>
+    <w:lsdException w:name="Grid Table 1 Light Accent 6" w:uiPriority="46"/>
+    <w:lsdException w:name="Grid Table 2 Accent 6" w:uiPriority="47"/>
+    <w:lsdException w:name="Grid Table 3 Accent 6" w:uiPriority="48"/>
+    <w:lsdException w:name="Grid Table 4 Accent 6" w:uiPriority="49"/>
+    <w:lsdException w:name="Grid Table 5 Dark Accent 6" w:uiPriority="50"/>
+    <w:lsdException w:name="Grid Table 6 Colorful Accent 6" w:uiPriority="51"/>
+    <w:lsdException w:name="Grid Table 7 Colorful Accent 6" w:uiPriority="52"/>
+    <w:lsdException w:name="List Table 1 Light" w:uiPriority="46"/>
+    <w:lsdException w:name="List Table 2" w:uiPriority="47"/>
+    <w:lsdException w:name="List Table 3" w:uiPriority="48"/>
+    <w:lsdException w:name="List Table 4" w:uiPriority="49"/>
+    <w:lsdException w:name="List Table 5 Dark" w:uiPriority="50"/>
+    <w:lsdException w:name="List Table 6 Colorful" w:uiPriority="51"/>
+    <w:lsdException w:name="List Table 7 Colorful" w:uiPriority="52"/>
+    <w:lsdException w:name="List Table 1 Light Accent 1" w:uiPriority="46"/>
+    <w:lsdException w:name="List Table 2 Accent 1" w:uiPriority="47"/>
+    <w:lsdException w:name="List Table 3 Accent 1" w:uiPriority="48"/>
+    <w:lsdException w:name="List Table 4 Accent 1" w:uiPriority="49"/>
+    <w:lsdException w:name="List Table 5 Dark Accent 1" w:uiPriority="50"/>
+    <w:lsdException w:name="List Table 6 Colorful Accent 1" w:uiPriority="51"/>
+    <w:lsdException w:name="List Table 7 Colorful Accent 1" w:uiPriority="52"/>
+    <w:lsdException w:name="List Table 1 Light Accent 2" w:uiPriority="46"/>
+    <w:lsdException w:name="List Table 2 Accent 2" w:uiPriority="47"/>
+    <w:lsdException w:name="List Table 3 Accent 2" w:uiPriority="48"/>
+    <w:lsdException w:name="List Table 4 Accent 2" w:uiPriority="49"/>
+    <w:lsdException w:name="List Table 5 Dark Accent 2" w:uiPriority="50"/>
+    <w:lsdException w:name="List Table 6 Colorful Accent 2" w:uiPriority="51"/>
+    <w:lsdException w:name="List Table 7 Colorful Accent 2" w:uiPriority="52"/>
+    <w:lsdException w:name="List Table 1 Light Accent 3" w:uiPriority="46"/>
+    <w:lsdException w:name="List Table 2 Accent 3" w:uiPriority="47"/>
+    <w:lsdException w:name="List Table 3 Accent 3" w:uiPriority="48"/>
+    <w:lsdException w:name="List Table 4 Accent 3" w:uiPriority="49"/>
+    <w:lsdException w:name="List Table 5 Dark Accent 3" w:uiPriority="50"/>
+    <w:lsdException w:name="List Table 6 Colorful Accent 3" w:uiPriority="51"/>
+    <w:lsdException w:name="List Table 7 Colorful Accent 3" w:uiPriority="52"/>
+    <w:lsdException w:name="List Table 1 Light Accent 4" w:uiPriority="46"/>
+    <w:lsdException w:name="List Table 2 Accent 4" w:uiPriority="47"/>
+    <w:lsdException w:name="List Table 3 Accent 4" w:uiPriority="48"/>
+    <w:lsdException w:name="List Table 4 Accent 4" w:uiPriority="49"/>
+    <w:lsdException w:name="List Table 5 Dark Accent 4" w:uiPriority="50"/>
+    <w:lsdException w:name="List Table 6 Colorful Accent 4" w:uiPriority="51"/>
+    <w:lsdException w:name="List Table 7 Colorful Accent 4" w:uiPriority="52"/>
+    <w:lsdException w:name="List Table 1 Light Accent 5" w:uiPriority="46"/>
+    <w:lsdException w:name="List Table 2 Accent 5" w:uiPriority="47"/>
+    <w:lsdException w:name="List Table 3 Accent 5" w:uiPriority="48"/>
+    <w:lsdException w:name="List Table 4 Accent 5" w:uiPriority="49"/>
+    <w:lsdException w:name="List Table 5 Dark Accent 5" w:uiPriority="50"/>
+    <w:lsdException w:name="List Table 6 Colorful Accent 5" w:uiPriority="51"/>
+    <w:lsdException w:name="List Table 7 Colorful Accent 5" w:uiPriority="52"/>
+    <w:lsdException w:name="List Table 1 Light Accent 6" w:uiPriority="46"/>
+    <w:lsdException w:name="List Table 2 Accent 6" w:uiPriority="47"/>
+    <w:lsdException w:name="List Table 3 Accent 6" w:uiPriority="48"/>
+    <w:lsdException w:name="List Table 4 Accent 6" w:uiPriority="49"/>
+    <w:lsdException w:name="List Table 5 Dark Accent 6" w:uiPriority="50"/>
+    <w:lsdException w:name="List Table 6 Colorful Accent 6" w:uiPriority="51"/>
+    <w:lsdException w:name="List Table 7 Colorful Accent 6" w:uiPriority="52"/>
+    <w:lsdException w:name="Mention" w:semiHidden="1" w:unhideWhenUsed="1"/>
+    <w:lsdException w:name="Smart Hyperlink" w:semiHidden="1" w:unhideWhenUsed="1"/>
+    <w:lsdException w:name="Hashtag" w:semiHidden="1" w:unhideWhenUsed="1"/>
   </w:latentStyles>
   <w:style w:type="paragraph" w:default="1" w:styleId="Normal">
     <w:name w:val="Normal"/>
@@ -11704,7 +11012,7 @@
   <a:extraClrSchemeLst/>
   <a:extLst>
     <a:ext uri="{05A4C25C-085E-4340-85A3-A5531E510DB2}">
-      <thm15:themeFamily xmlns:thm15="http://schemas.microsoft.com/office/thememl/2012/main" xmlns="" name="Office Theme" id="{62F939B6-93AF-4DB8-9C6B-D6C7DFDC589F}" vid="{4A3C46E8-61CC-4603-A589-7422A47A8E4A}"/>
+      <thm15:themeFamily xmlns:thm15="http://schemas.microsoft.com/office/thememl/2012/main" name="Office Theme" id="{62F939B6-93AF-4DB8-9C6B-D6C7DFDC589F}" vid="{4A3C46E8-61CC-4603-A589-7422A47A8E4A}"/>
     </a:ext>
   </a:extLst>
 </a:theme>
@@ -11715,7 +11023,7 @@
 </file>
 
 <file path=customXml/itemProps1.xml><?xml version="1.0" encoding="utf-8"?>
-<ds:datastoreItem xmlns:ds="http://schemas.openxmlformats.org/officeDocument/2006/customXml" ds:itemID="{B7A609C4-6D76-4E93-8FF8-C96371E00967}">
+<ds:datastoreItem xmlns:ds="http://schemas.openxmlformats.org/officeDocument/2006/customXml" ds:itemID="{FA3CE016-AF84-4296-9ED2-D6EF334B0204}">
   <ds:schemaRefs>
     <ds:schemaRef ds:uri="http://schemas.openxmlformats.org/officeDocument/2006/bibliography"/>
   </ds:schemaRefs>

</xml_diff>